<commit_message>
fixed indent and list numbering. changed admonition style.
</commit_message>
<xml_diff>
--- a/docx/style.docx
+++ b/docx/style.docx
@@ -1,6 +1,6 @@
 
 <file path=word/document.xml><?xml version="1.0" encoding="utf-8"?>
-<w:document xmlns:mo="http://schemas.microsoft.com/office/mac/office/2008/main" xmlns:ve="http://schemas.openxmlformats.org/markup-compatibility/2006" xmlns:mv="urn:schemas-microsoft-com:mac:vml" xmlns:o="urn:schemas-microsoft-com:office:office" xmlns:r="http://schemas.openxmlformats.org/officeDocument/2006/relationships" xmlns:m="http://schemas.openxmlformats.org/officeDocument/2006/math" xmlns:v="urn:schemas-microsoft-com:vml" xmlns:wp="http://schemas.openxmlformats.org/drawingml/2006/wordprocessingDrawing" xmlns:w10="urn:schemas-microsoft-com:office:word" xmlns:w="http://schemas.openxmlformats.org/wordprocessingml/2006/main" xmlns:wne="http://schemas.microsoft.com/office/word/2006/wordml">
+<w:document xmlns:wpc="http://schemas.microsoft.com/office/word/2010/wordprocessingCanvas" xmlns:mo="http://schemas.microsoft.com/office/mac/office/2008/main" xmlns:mc="http://schemas.openxmlformats.org/markup-compatibility/2006" xmlns:mv="urn:schemas-microsoft-com:mac:vml" xmlns:o="urn:schemas-microsoft-com:office:office" xmlns:r="http://schemas.openxmlformats.org/officeDocument/2006/relationships" xmlns:m="http://schemas.openxmlformats.org/officeDocument/2006/math" xmlns:v="urn:schemas-microsoft-com:vml" xmlns:wp14="http://schemas.microsoft.com/office/word/2010/wordprocessingDrawing" xmlns:wp="http://schemas.openxmlformats.org/drawingml/2006/wordprocessingDrawing" xmlns:w10="urn:schemas-microsoft-com:office:word" xmlns:w="http://schemas.openxmlformats.org/wordprocessingml/2006/main" xmlns:w14="http://schemas.microsoft.com/office/word/2010/wordml" xmlns:wpg="http://schemas.microsoft.com/office/word/2010/wordprocessingGroup" xmlns:wpi="http://schemas.microsoft.com/office/word/2010/wordprocessingInk" xmlns:wne="http://schemas.microsoft.com/office/word/2006/wordml" xmlns:wps="http://schemas.microsoft.com/office/word/2010/wordprocessingShape" mc:Ignorable="w14 wp14">
   <w:body>
     <w:p>
       <w:pPr>
@@ -226,7 +226,26 @@
       </w:r>
       <w:proofErr w:type="spellEnd"/>
     </w:p>
-    <w:p/>
+    <w:p>
+      <w:pPr>
+        <w:pStyle w:val="ListBullet"/>
+        <w:numPr>
+          <w:ilvl w:val="0"/>
+          <w:numId w:val="0"/>
+        </w:numPr>
+        <w:ind w:left="720" w:right="240" w:hanging="480"/>
+      </w:pPr>
+    </w:p>
+    <w:p>
+      <w:pPr>
+        <w:pStyle w:val="ListBullet"/>
+        <w:numPr>
+          <w:ilvl w:val="0"/>
+          <w:numId w:val="0"/>
+        </w:numPr>
+        <w:ind w:left="720" w:right="240" w:hanging="480"/>
+      </w:pPr>
+    </w:p>
     <w:p>
       <w:pPr>
         <w:pStyle w:val="ImageCaption"/>
@@ -235,41 +254,94 @@
       <w:r>
         <w:t>ImageCaption</w:t>
       </w:r>
+      <w:proofErr w:type="spellEnd"/>
+    </w:p>
+    <w:tbl>
+      <w:tblPr>
+        <w:tblStyle w:val="NoteAdmonition"/>
+        <w:tblW w:w="0" w:type="auto"/>
+        <w:tblLook w:val="04A0" w:firstRow="1" w:lastRow="0" w:firstColumn="1" w:lastColumn="0" w:noHBand="0" w:noVBand="1"/>
+      </w:tblPr>
+      <w:tblGrid>
+        <w:gridCol w:w="8696"/>
+      </w:tblGrid>
+      <w:tr>
+        <w:trPr>
+          <w:cnfStyle w:val="100000000000" w:firstRow="1" w:lastRow="0" w:firstColumn="0" w:lastColumn="0" w:oddVBand="0" w:evenVBand="0" w:oddHBand="0" w:evenHBand="0" w:firstRowFirstColumn="0" w:firstRowLastColumn="0" w:lastRowFirstColumn="0" w:lastRowLastColumn="0"/>
+        </w:trPr>
+        <w:tc>
+          <w:tcPr>
+            <w:cnfStyle w:val="001000000000" w:firstRow="0" w:lastRow="0" w:firstColumn="1" w:lastColumn="0" w:oddVBand="0" w:evenVBand="0" w:oddHBand="0" w:evenHBand="0" w:firstRowFirstColumn="0" w:firstRowLastColumn="0" w:lastRowFirstColumn="0" w:lastRowLastColumn="0"/>
+            <w:tcW w:w="8696" w:type="dxa"/>
+          </w:tcPr>
+          <w:p>
+            <w:r>
+              <w:t>Note:</w:t>
+            </w:r>
+          </w:p>
+        </w:tc>
+      </w:tr>
+      <w:tr>
+        <w:tc>
+          <w:tcPr>
+            <w:cnfStyle w:val="001000000000" w:firstRow="0" w:lastRow="0" w:firstColumn="1" w:lastColumn="0" w:oddVBand="0" w:evenVBand="0" w:oddHBand="0" w:evenHBand="0" w:firstRowFirstColumn="0" w:firstRowLastColumn="0" w:lastRowFirstColumn="0" w:lastRowLastColumn="0"/>
+            <w:tcW w:w="8696" w:type="dxa"/>
+          </w:tcPr>
+          <w:p>
+            <w:r>
+              <w:t>Note Admonition</w:t>
+            </w:r>
+          </w:p>
+        </w:tc>
+      </w:tr>
+    </w:tbl>
+    <w:p>
+      <w:pPr>
+        <w:pStyle w:val="DefinitionTerm"/>
+      </w:pPr>
       <w:bookmarkStart w:id="0" w:name="_GoBack"/>
       <w:bookmarkEnd w:id="0"/>
-      <w:proofErr w:type="spellEnd"/>
     </w:p>
+    <w:tbl>
+      <w:tblPr>
+        <w:tblStyle w:val="WarningAdmonition"/>
+        <w:tblW w:w="0" w:type="auto"/>
+        <w:tblLook w:val="04A0" w:firstRow="1" w:lastRow="0" w:firstColumn="1" w:lastColumn="0" w:noHBand="0" w:noVBand="1"/>
+      </w:tblPr>
+      <w:tblGrid>
+        <w:gridCol w:w="8696"/>
+      </w:tblGrid>
+      <w:tr>
+        <w:trPr>
+          <w:cnfStyle w:val="100000000000" w:firstRow="1" w:lastRow="0" w:firstColumn="0" w:lastColumn="0" w:oddVBand="0" w:evenVBand="0" w:oddHBand="0" w:evenHBand="0" w:firstRowFirstColumn="0" w:firstRowLastColumn="0" w:lastRowFirstColumn="0" w:lastRowLastColumn="0"/>
+        </w:trPr>
+        <w:tc>
+          <w:tcPr>
+            <w:cnfStyle w:val="001000000000" w:firstRow="0" w:lastRow="0" w:firstColumn="1" w:lastColumn="0" w:oddVBand="0" w:evenVBand="0" w:oddHBand="0" w:evenHBand="0" w:firstRowFirstColumn="0" w:firstRowLastColumn="0" w:lastRowFirstColumn="0" w:lastRowLastColumn="0"/>
+            <w:tcW w:w="8696" w:type="dxa"/>
+          </w:tcPr>
+          <w:p>
+            <w:r>
+              <w:t>Warning</w:t>
+            </w:r>
+          </w:p>
+        </w:tc>
+      </w:tr>
+      <w:tr>
+        <w:tc>
+          <w:tcPr>
+            <w:cnfStyle w:val="001000000000" w:firstRow="0" w:lastRow="0" w:firstColumn="1" w:lastColumn="0" w:oddVBand="0" w:evenVBand="0" w:oddHBand="0" w:evenHBand="0" w:firstRowFirstColumn="0" w:firstRowLastColumn="0" w:lastRowFirstColumn="0" w:lastRowLastColumn="0"/>
+            <w:tcW w:w="8696" w:type="dxa"/>
+          </w:tcPr>
+          <w:p>
+            <w:r>
+              <w:t>Warning Admonition</w:t>
+            </w:r>
+          </w:p>
+        </w:tc>
+      </w:tr>
+    </w:tbl>
     <w:p/>
-    <w:p>
-      <w:pPr>
-        <w:pStyle w:val="Admonition-note"/>
-        <w:ind w:right="240"/>
-        <w:rPr>
-          <w:rStyle w:val="label-note"/>
-        </w:rPr>
-      </w:pPr>
-      <w:r>
-        <w:rPr>
-          <w:rStyle w:val="label-note"/>
-        </w:rPr>
-        <w:t>Note:</w:t>
-      </w:r>
-    </w:p>
-    <w:p>
-      <w:pPr>
-        <w:pStyle w:val="Admonition-note"/>
-        <w:ind w:right="240"/>
-      </w:pPr>
-      <w:r>
-        <w:rPr>
-          <w:rStyle w:val="label-note"/>
-        </w:rPr>
-        <w:t xml:space="preserve"> </w:t>
-      </w:r>
-      <w:r>
-        <w:t>Admonition-note</w:t>
-      </w:r>
-    </w:p>
     <w:sectPr>
       <w:pgSz w:w="11900" w:h="16840"/>
       <w:pgMar w:top="1985" w:right="1701" w:bottom="1701" w:left="1701" w:header="851" w:footer="992" w:gutter="0"/>
@@ -281,11 +353,11 @@
 </file>
 
 <file path=word/numbering.xml><?xml version="1.0" encoding="utf-8"?>
-<w:numbering xmlns:mo="http://schemas.microsoft.com/office/mac/office/2008/main" xmlns:ve="http://schemas.openxmlformats.org/markup-compatibility/2006" xmlns:mv="urn:schemas-microsoft-com:mac:vml" xmlns:o="urn:schemas-microsoft-com:office:office" xmlns:r="http://schemas.openxmlformats.org/officeDocument/2006/relationships" xmlns:m="http://schemas.openxmlformats.org/officeDocument/2006/math" xmlns:v="urn:schemas-microsoft-com:vml" xmlns:wp="http://schemas.openxmlformats.org/drawingml/2006/wordprocessingDrawing" xmlns:w10="urn:schemas-microsoft-com:office:word" xmlns:w="http://schemas.openxmlformats.org/wordprocessingml/2006/main" xmlns:wne="http://schemas.microsoft.com/office/word/2006/wordml">
+<w:numbering xmlns:wpc="http://schemas.microsoft.com/office/word/2010/wordprocessingCanvas" xmlns:mo="http://schemas.microsoft.com/office/mac/office/2008/main" xmlns:mc="http://schemas.openxmlformats.org/markup-compatibility/2006" xmlns:mv="urn:schemas-microsoft-com:mac:vml" xmlns:o="urn:schemas-microsoft-com:office:office" xmlns:r="http://schemas.openxmlformats.org/officeDocument/2006/relationships" xmlns:m="http://schemas.openxmlformats.org/officeDocument/2006/math" xmlns:v="urn:schemas-microsoft-com:vml" xmlns:wp14="http://schemas.microsoft.com/office/word/2010/wordprocessingDrawing" xmlns:wp="http://schemas.openxmlformats.org/drawingml/2006/wordprocessingDrawing" xmlns:w10="urn:schemas-microsoft-com:office:word" xmlns:w="http://schemas.openxmlformats.org/wordprocessingml/2006/main" xmlns:w14="http://schemas.microsoft.com/office/word/2010/wordml" xmlns:wpg="http://schemas.microsoft.com/office/word/2010/wordprocessingGroup" xmlns:wpi="http://schemas.microsoft.com/office/word/2010/wordprocessingInk" xmlns:wne="http://schemas.microsoft.com/office/word/2006/wordml" xmlns:wps="http://schemas.microsoft.com/office/word/2010/wordprocessingShape" mc:Ignorable="w14 wp14">
   <w:abstractNum w:abstractNumId="0">
     <w:nsid w:val="FFFFFF1D"/>
     <w:multiLevelType w:val="multilevel"/>
-    <w:tmpl w:val="A024F8BC"/>
+    <w:tmpl w:val="2E724A28"/>
     <w:lvl w:ilvl="0">
       <w:start w:val="1"/>
       <w:numFmt w:val="bullet"/>
@@ -425,7 +497,7 @@
   <w:abstractNum w:abstractNumId="1">
     <w:nsid w:val="FFFFFF7C"/>
     <w:multiLevelType w:val="singleLevel"/>
-    <w:tmpl w:val="52BC5E14"/>
+    <w:tmpl w:val="75DAB6AE"/>
     <w:lvl w:ilvl="0">
       <w:start w:val="1"/>
       <w:numFmt w:val="decimal"/>
@@ -442,7 +514,7 @@
   <w:abstractNum w:abstractNumId="2">
     <w:nsid w:val="FFFFFF7D"/>
     <w:multiLevelType w:val="singleLevel"/>
-    <w:tmpl w:val="A4803E8E"/>
+    <w:tmpl w:val="38441754"/>
     <w:lvl w:ilvl="0">
       <w:start w:val="1"/>
       <w:numFmt w:val="decimal"/>
@@ -459,7 +531,7 @@
   <w:abstractNum w:abstractNumId="3">
     <w:nsid w:val="FFFFFF7E"/>
     <w:multiLevelType w:val="singleLevel"/>
-    <w:tmpl w:val="79065664"/>
+    <w:tmpl w:val="98043AC8"/>
     <w:lvl w:ilvl="0">
       <w:start w:val="1"/>
       <w:numFmt w:val="decimal"/>
@@ -476,7 +548,7 @@
   <w:abstractNum w:abstractNumId="4">
     <w:nsid w:val="FFFFFF7F"/>
     <w:multiLevelType w:val="singleLevel"/>
-    <w:tmpl w:val="689CAFB6"/>
+    <w:tmpl w:val="550C400C"/>
     <w:lvl w:ilvl="0">
       <w:start w:val="1"/>
       <w:numFmt w:val="decimal"/>
@@ -493,7 +565,7 @@
   <w:abstractNum w:abstractNumId="5">
     <w:nsid w:val="FFFFFF80"/>
     <w:multiLevelType w:val="singleLevel"/>
-    <w:tmpl w:val="1D105C00"/>
+    <w:tmpl w:val="9A6EF0B6"/>
     <w:lvl w:ilvl="0">
       <w:start w:val="1"/>
       <w:numFmt w:val="bullet"/>
@@ -513,7 +585,7 @@
   <w:abstractNum w:abstractNumId="6">
     <w:nsid w:val="FFFFFF81"/>
     <w:multiLevelType w:val="singleLevel"/>
-    <w:tmpl w:val="8878C494"/>
+    <w:tmpl w:val="34782F1C"/>
     <w:lvl w:ilvl="0">
       <w:start w:val="1"/>
       <w:numFmt w:val="bullet"/>
@@ -533,7 +605,7 @@
   <w:abstractNum w:abstractNumId="7">
     <w:nsid w:val="FFFFFF82"/>
     <w:multiLevelType w:val="singleLevel"/>
-    <w:tmpl w:val="155603A0"/>
+    <w:tmpl w:val="4D287678"/>
     <w:lvl w:ilvl="0">
       <w:start w:val="1"/>
       <w:numFmt w:val="bullet"/>
@@ -553,7 +625,7 @@
   <w:abstractNum w:abstractNumId="8">
     <w:nsid w:val="FFFFFF83"/>
     <w:multiLevelType w:val="singleLevel"/>
-    <w:tmpl w:val="C7DAA936"/>
+    <w:tmpl w:val="9F54E838"/>
     <w:lvl w:ilvl="0">
       <w:start w:val="1"/>
       <w:numFmt w:val="bullet"/>
@@ -573,7 +645,7 @@
   <w:abstractNum w:abstractNumId="9">
     <w:nsid w:val="FFFFFF88"/>
     <w:multiLevelType w:val="singleLevel"/>
-    <w:tmpl w:val="ED243B7C"/>
+    <w:tmpl w:val="9EBC1FE8"/>
     <w:lvl w:ilvl="0">
       <w:start w:val="1"/>
       <w:numFmt w:val="decimal"/>
@@ -937,7 +1009,7 @@
 </file>
 
 <file path=word/styles.xml><?xml version="1.0" encoding="utf-8"?>
-<w:styles xmlns:r="http://schemas.openxmlformats.org/officeDocument/2006/relationships" xmlns:w="http://schemas.openxmlformats.org/wordprocessingml/2006/main">
+<w:styles xmlns:mc="http://schemas.openxmlformats.org/markup-compatibility/2006" xmlns:r="http://schemas.openxmlformats.org/officeDocument/2006/relationships" xmlns:w="http://schemas.openxmlformats.org/wordprocessingml/2006/main" xmlns:w14="http://schemas.microsoft.com/office/word/2010/wordml" mc:Ignorable="w14">
   <w:docDefaults>
     <w:rPrDefault>
       <w:rPr>
@@ -1190,14 +1262,15 @@
   </w:style>
   <w:style w:type="character" w:default="1" w:styleId="a0">
     <w:name w:val="Default Paragraph Font"/>
+    <w:uiPriority w:val="1"/>
     <w:semiHidden/>
     <w:unhideWhenUsed/>
   </w:style>
   <w:style w:type="table" w:default="1" w:styleId="a1">
     <w:name w:val="Normal Table"/>
+    <w:uiPriority w:val="99"/>
     <w:semiHidden/>
     <w:unhideWhenUsed/>
-    <w:qFormat/>
     <w:tblPr>
       <w:tblInd w:w="0" w:type="dxa"/>
       <w:tblCellMar>
@@ -1210,6 +1283,7 @@
   </w:style>
   <w:style w:type="numbering" w:default="1" w:styleId="a2">
     <w:name w:val="No List"/>
+    <w:uiPriority w:val="99"/>
     <w:semiHidden/>
     <w:unhideWhenUsed/>
   </w:style>
@@ -1247,6 +1321,32 @@
       <w:lang w:eastAsia="en-US"/>
     </w:rPr>
   </w:style>
+  <w:style w:type="character" w:customStyle="1" w:styleId="30">
+    <w:name w:val="見出し 3 (文字)"/>
+    <w:basedOn w:val="a0"/>
+    <w:link w:val="3"/>
+    <w:uiPriority w:val="9"/>
+    <w:semiHidden/>
+    <w:rsid w:val="00D75C9A"/>
+    <w:rPr>
+      <w:rFonts w:asciiTheme="majorHAnsi" w:eastAsiaTheme="majorEastAsia" w:hAnsiTheme="majorHAnsi" w:cstheme="majorBidi"/>
+      <w:kern w:val="0"/>
+      <w:lang w:eastAsia="en-US"/>
+    </w:rPr>
+  </w:style>
+  <w:style w:type="character" w:customStyle="1" w:styleId="50">
+    <w:name w:val="見出し 5 (文字)"/>
+    <w:basedOn w:val="a0"/>
+    <w:link w:val="5"/>
+    <w:uiPriority w:val="9"/>
+    <w:semiHidden/>
+    <w:rsid w:val="00D75C9A"/>
+    <w:rPr>
+      <w:rFonts w:asciiTheme="majorHAnsi" w:eastAsiaTheme="majorEastAsia" w:hAnsiTheme="majorHAnsi" w:cstheme="majorBidi"/>
+      <w:kern w:val="0"/>
+      <w:lang w:eastAsia="en-US"/>
+    </w:rPr>
+  </w:style>
   <w:style w:type="paragraph" w:styleId="a3">
     <w:name w:val="List Bullet"/>
     <w:basedOn w:val="a"/>
@@ -1299,19 +1399,6 @@
       <w:u w:val="single"/>
     </w:rPr>
   </w:style>
-  <w:style w:type="character" w:customStyle="1" w:styleId="30">
-    <w:name w:val="見出し 3 (文字)"/>
-    <w:basedOn w:val="a0"/>
-    <w:link w:val="3"/>
-    <w:uiPriority w:val="9"/>
-    <w:semiHidden/>
-    <w:rsid w:val="00D75C9A"/>
-    <w:rPr>
-      <w:rFonts w:asciiTheme="majorHAnsi" w:eastAsiaTheme="majorEastAsia" w:hAnsiTheme="majorHAnsi" w:cstheme="majorBidi"/>
-      <w:kern w:val="0"/>
-      <w:lang w:eastAsia="en-US"/>
-    </w:rPr>
-  </w:style>
   <w:style w:type="paragraph" w:customStyle="1" w:styleId="Heading4">
     <w:name w:val="Heading4"/>
     <w:basedOn w:val="5"/>
@@ -1322,19 +1409,6 @@
     </w:pPr>
     <w:rPr>
       <w:color w:val="548DD4" w:themeColor="text2" w:themeTint="99"/>
-    </w:rPr>
-  </w:style>
-  <w:style w:type="character" w:customStyle="1" w:styleId="50">
-    <w:name w:val="見出し 5 (文字)"/>
-    <w:basedOn w:val="a0"/>
-    <w:link w:val="5"/>
-    <w:uiPriority w:val="9"/>
-    <w:semiHidden/>
-    <w:rsid w:val="00D75C9A"/>
-    <w:rPr>
-      <w:rFonts w:asciiTheme="majorHAnsi" w:eastAsiaTheme="majorEastAsia" w:hAnsiTheme="majorHAnsi" w:cstheme="majorBidi"/>
-      <w:kern w:val="0"/>
-      <w:lang w:eastAsia="en-US"/>
     </w:rPr>
   </w:style>
   <w:style w:type="paragraph" w:customStyle="1" w:styleId="ListNumber">
@@ -1352,11 +1426,12 @@
     <w:name w:val="ListBullet"/>
     <w:basedOn w:val="a3"/>
     <w:qFormat/>
-    <w:rsid w:val="00D75C9A"/>
+    <w:rsid w:val="00BC491F"/>
     <w:pPr>
       <w:numPr>
         <w:numId w:val="5"/>
       </w:numPr>
+      <w:ind w:leftChars="100" w:left="720" w:rightChars="100" w:right="100"/>
     </w:pPr>
   </w:style>
   <w:style w:type="character" w:customStyle="1" w:styleId="emphasis">
@@ -1403,7 +1478,7 @@
     <w:name w:val="DefinitionTerm"/>
     <w:basedOn w:val="a"/>
     <w:qFormat/>
-    <w:rsid w:val="007A122E"/>
+    <w:rsid w:val="00FD1217"/>
     <w:pPr>
       <w:spacing w:before="200" w:after="0"/>
     </w:pPr>
@@ -1449,16 +1524,6 @@
       <w:bCs/>
       <w:kern w:val="0"/>
       <w:lang w:eastAsia="en-US"/>
-    </w:rPr>
-  </w:style>
-  <w:style w:type="character" w:customStyle="1" w:styleId="11">
-    <w:name w:val="スタイル1"/>
-    <w:uiPriority w:val="1"/>
-    <w:qFormat/>
-    <w:rsid w:val="003516AA"/>
-    <w:rPr>
-      <w:vertAlign w:val="superscript"/>
-      <w:lang w:eastAsia="ja-JP"/>
     </w:rPr>
   </w:style>
   <w:style w:type="character" w:customStyle="1" w:styleId="LowerScript">
@@ -1550,21 +1615,6 @@
       <w:jc w:val="center"/>
     </w:pPr>
   </w:style>
-  <w:style w:type="paragraph" w:customStyle="1" w:styleId="Admonition-note">
-    <w:name w:val="Admonition-note"/>
-    <w:basedOn w:val="a"/>
-    <w:qFormat/>
-    <w:rsid w:val="00717FC5"/>
-    <w:pPr>
-      <w:pBdr>
-        <w:top w:val="single" w:sz="4" w:space="1" w:color="FF0000"/>
-        <w:left w:val="single" w:sz="4" w:space="4" w:color="FF0000"/>
-        <w:bottom w:val="single" w:sz="4" w:space="1" w:color="FF0000"/>
-        <w:right w:val="single" w:sz="4" w:space="4" w:color="FF0000"/>
-      </w:pBdr>
-      <w:ind w:leftChars="100" w:left="240" w:rightChars="100"/>
-    </w:pPr>
-  </w:style>
   <w:style w:type="character" w:customStyle="1" w:styleId="label-note">
     <w:name w:val="label-note"/>
     <w:basedOn w:val="a0"/>
@@ -1572,6 +1622,182 @@
     <w:rPr>
       <w:rFonts w:asciiTheme="majorHAnsi" w:eastAsiaTheme="majorEastAsia" w:hAnsiTheme="majorHAnsi"/>
       <w:color w:val="0000FF"/>
+    </w:rPr>
+  </w:style>
+  <w:style w:type="table" w:styleId="a8">
+    <w:name w:val="Table Grid"/>
+    <w:basedOn w:val="a1"/>
+    <w:uiPriority w:val="59"/>
+    <w:rsid w:val="00EB2377"/>
+    <w:tblPr>
+      <w:tblInd w:w="0" w:type="dxa"/>
+      <w:tblBorders>
+        <w:top w:val="single" w:sz="4" w:space="0" w:color="auto"/>
+        <w:left w:val="single" w:sz="4" w:space="0" w:color="auto"/>
+        <w:bottom w:val="single" w:sz="4" w:space="0" w:color="auto"/>
+        <w:right w:val="single" w:sz="4" w:space="0" w:color="auto"/>
+        <w:insideH w:val="single" w:sz="4" w:space="0" w:color="auto"/>
+        <w:insideV w:val="single" w:sz="4" w:space="0" w:color="auto"/>
+      </w:tblBorders>
+      <w:tblCellMar>
+        <w:top w:w="0" w:type="dxa"/>
+        <w:left w:w="108" w:type="dxa"/>
+        <w:bottom w:w="0" w:type="dxa"/>
+        <w:right w:w="108" w:type="dxa"/>
+      </w:tblCellMar>
+    </w:tblPr>
+  </w:style>
+  <w:style w:type="table" w:customStyle="1" w:styleId="NoteAdmonition">
+    <w:name w:val="NoteAdmonition"/>
+    <w:basedOn w:val="a1"/>
+    <w:uiPriority w:val="99"/>
+    <w:rsid w:val="00FD1217"/>
+    <w:pPr>
+      <w:spacing w:before="140"/>
+    </w:pPr>
+    <w:tblPr>
+      <w:tblInd w:w="0" w:type="dxa"/>
+      <w:tblBorders>
+        <w:top w:val="single" w:sz="4" w:space="0" w:color="3366FF"/>
+        <w:left w:val="single" w:sz="4" w:space="0" w:color="3366FF"/>
+        <w:bottom w:val="single" w:sz="4" w:space="0" w:color="3366FF"/>
+        <w:right w:val="single" w:sz="4" w:space="0" w:color="3366FF"/>
+        <w:insideH w:val="single" w:sz="4" w:space="0" w:color="3366FF"/>
+        <w:insideV w:val="single" w:sz="4" w:space="0" w:color="3366FF"/>
+      </w:tblBorders>
+      <w:tblCellMar>
+        <w:top w:w="0" w:type="dxa"/>
+        <w:left w:w="108" w:type="dxa"/>
+        <w:bottom w:w="0" w:type="dxa"/>
+        <w:right w:w="108" w:type="dxa"/>
+      </w:tblCellMar>
+    </w:tblPr>
+    <w:tcPr>
+      <w:shd w:val="clear" w:color="auto" w:fill="CCFFFF"/>
+    </w:tcPr>
+    <w:tblStylePr w:type="firstRow">
+      <w:pPr>
+        <w:wordWrap/>
+        <w:spacing w:beforeLines="0" w:before="100" w:beforeAutospacing="0" w:afterLines="0" w:after="100" w:afterAutospacing="0"/>
+      </w:pPr>
+      <w:rPr>
+        <w:rFonts w:asciiTheme="majorHAnsi" w:eastAsiaTheme="majorEastAsia" w:hAnsiTheme="majorHAnsi"/>
+        <w:b w:val="0"/>
+        <w:bCs w:val="0"/>
+        <w:i w:val="0"/>
+        <w:iCs w:val="0"/>
+        <w:color w:val="FFFFFF" w:themeColor="background1"/>
+      </w:rPr>
+      <w:tblPr/>
+      <w:tcPr>
+        <w:tcBorders>
+          <w:top w:val="nil"/>
+          <w:left w:val="nil"/>
+          <w:bottom w:val="nil"/>
+          <w:right w:val="nil"/>
+          <w:insideH w:val="nil"/>
+          <w:insideV w:val="nil"/>
+          <w:tl2br w:val="nil"/>
+          <w:tr2bl w:val="nil"/>
+        </w:tcBorders>
+        <w:shd w:val="clear" w:color="auto" w:fill="3366FF"/>
+      </w:tcPr>
+    </w:tblStylePr>
+    <w:tblStylePr w:type="firstCol">
+      <w:rPr>
+        <w:b w:val="0"/>
+      </w:rPr>
+    </w:tblStylePr>
+  </w:style>
+  <w:style w:type="table" w:customStyle="1" w:styleId="WarningAdmonition">
+    <w:name w:val="WarningAdmonition"/>
+    <w:basedOn w:val="NoteAdmonition"/>
+    <w:uiPriority w:val="99"/>
+    <w:rsid w:val="00FD1217"/>
+    <w:tblPr>
+      <w:tblInd w:w="0" w:type="dxa"/>
+      <w:tblBorders>
+        <w:top w:val="single" w:sz="4" w:space="0" w:color="FF0000"/>
+        <w:left w:val="single" w:sz="4" w:space="0" w:color="FF0000"/>
+        <w:bottom w:val="single" w:sz="4" w:space="0" w:color="FF0000"/>
+        <w:right w:val="single" w:sz="4" w:space="0" w:color="FF0000"/>
+        <w:insideH w:val="single" w:sz="4" w:space="0" w:color="FF0000"/>
+        <w:insideV w:val="single" w:sz="4" w:space="0" w:color="FF0000"/>
+      </w:tblBorders>
+      <w:tblCellMar>
+        <w:top w:w="0" w:type="dxa"/>
+        <w:left w:w="108" w:type="dxa"/>
+        <w:bottom w:w="0" w:type="dxa"/>
+        <w:right w:w="108" w:type="dxa"/>
+      </w:tblCellMar>
+    </w:tblPr>
+    <w:tcPr>
+      <w:shd w:val="clear" w:color="auto" w:fill="FFBAB8"/>
+    </w:tcPr>
+    <w:tblStylePr w:type="firstRow">
+      <w:pPr>
+        <w:wordWrap/>
+        <w:spacing w:beforeLines="0" w:before="100" w:beforeAutospacing="0" w:afterLines="0" w:after="100" w:afterAutospacing="0"/>
+      </w:pPr>
+      <w:rPr>
+        <w:rFonts w:asciiTheme="majorHAnsi" w:eastAsiaTheme="majorEastAsia" w:hAnsiTheme="majorHAnsi"/>
+        <w:b w:val="0"/>
+        <w:bCs w:val="0"/>
+        <w:i w:val="0"/>
+        <w:iCs w:val="0"/>
+        <w:color w:val="FFFFFF" w:themeColor="background1"/>
+      </w:rPr>
+      <w:tblPr/>
+      <w:tcPr>
+        <w:tcBorders>
+          <w:top w:val="nil"/>
+          <w:left w:val="nil"/>
+          <w:bottom w:val="nil"/>
+          <w:right w:val="nil"/>
+          <w:insideH w:val="nil"/>
+          <w:insideV w:val="nil"/>
+          <w:tl2br w:val="nil"/>
+          <w:tr2bl w:val="nil"/>
+        </w:tcBorders>
+        <w:shd w:val="clear" w:color="auto" w:fill="FF0000"/>
+      </w:tcPr>
+    </w:tblStylePr>
+    <w:tblStylePr w:type="firstCol">
+      <w:rPr>
+        <w:b w:val="0"/>
+      </w:rPr>
+    </w:tblStylePr>
+  </w:style>
+  <w:style w:type="paragraph" w:styleId="a9">
+    <w:name w:val="Balloon Text"/>
+    <w:basedOn w:val="a"/>
+    <w:link w:val="aa"/>
+    <w:uiPriority w:val="99"/>
+    <w:semiHidden/>
+    <w:unhideWhenUsed/>
+    <w:rsid w:val="00EB2377"/>
+    <w:pPr>
+      <w:spacing w:after="0"/>
+    </w:pPr>
+    <w:rPr>
+      <w:rFonts w:ascii="ヒラギノ角ゴ ProN W3" w:eastAsia="ヒラギノ角ゴ ProN W3"/>
+      <w:sz w:val="18"/>
+      <w:szCs w:val="18"/>
+    </w:rPr>
+  </w:style>
+  <w:style w:type="character" w:customStyle="1" w:styleId="aa">
+    <w:name w:val="吹き出し (文字)"/>
+    <w:basedOn w:val="a0"/>
+    <w:link w:val="a9"/>
+    <w:uiPriority w:val="99"/>
+    <w:semiHidden/>
+    <w:rsid w:val="00EB2377"/>
+    <w:rPr>
+      <w:rFonts w:ascii="ヒラギノ角ゴ ProN W3" w:eastAsia="ヒラギノ角ゴ ProN W3"/>
+      <w:kern w:val="0"/>
+      <w:sz w:val="18"/>
+      <w:szCs w:val="18"/>
+      <w:lang w:eastAsia="en-US"/>
     </w:rPr>
   </w:style>
 </w:styles>
@@ -2084,4 +2310,16 @@
   </a:objectDefaults>
   <a:extraClrSchemeLst/>
 </a:theme>
+</file>
+
+<file path=customXml/item1.xml><?xml version="1.0" encoding="utf-8"?>
+<b:Sources xmlns:b="http://schemas.openxmlformats.org/officeDocument/2006/bibliography" xmlns="http://schemas.openxmlformats.org/officeDocument/2006/bibliography" SelectedStyle="/APA.XSL" StyleName="APA"/>
+</file>
+
+<file path=customXml/itemProps1.xml><?xml version="1.0" encoding="utf-8"?>
+<ds:datastoreItem xmlns:ds="http://schemas.openxmlformats.org/officeDocument/2006/customXml" ds:itemID="{19097873-1EA5-304D-8520-24B9D496D5AD}">
+  <ds:schemaRefs>
+    <ds:schemaRef ds:uri="http://schemas.openxmlformats.org/officeDocument/2006/bibliography"/>
+  </ds:schemaRefs>
+</ds:datastoreItem>
 </file>
</xml_diff>

<commit_message>
Suport 'Field List', but simple one only.... Modity style.docx, and table operations.
</commit_message>
<xml_diff>
--- a/docx/style.docx
+++ b/docx/style.docx
@@ -15,8 +15,13 @@
         <w:pStyle w:val="a5"/>
       </w:pPr>
       <w:r>
-        <w:t>Copyright© 2011, haraisao at gmail dot com</w:t>
-      </w:r>
+        <w:t xml:space="preserve">Copyright© 2011, haraisao at gmail dot </w:t>
+      </w:r>
+      <w:proofErr w:type="gramStart"/>
+      <w:r>
+        <w:t>com</w:t>
+      </w:r>
+      <w:proofErr w:type="gramEnd"/>
     </w:p>
     <w:p>
       <w:pPr>
@@ -111,12 +116,14 @@
           <w:rFonts w:asciiTheme="majorHAnsi" w:eastAsiaTheme="majorEastAsia" w:hAnsiTheme="majorHAnsi" w:cstheme="majorBidi"/>
         </w:rPr>
       </w:pPr>
+      <w:proofErr w:type="gramStart"/>
       <w:r>
         <w:rPr>
           <w:rStyle w:val="emphasis"/>
         </w:rPr>
         <w:t>emphasis</w:t>
       </w:r>
+      <w:proofErr w:type="gramEnd"/>
     </w:p>
     <w:p>
       <w:pPr>
@@ -130,12 +137,14 @@
           <w:rStyle w:val="strong"/>
         </w:rPr>
       </w:pPr>
+      <w:proofErr w:type="gramStart"/>
       <w:r>
         <w:rPr>
           <w:rStyle w:val="strong"/>
         </w:rPr>
         <w:t>strong</w:t>
       </w:r>
+      <w:proofErr w:type="gramEnd"/>
     </w:p>
     <w:p>
       <w:pPr>
@@ -322,6 +331,59 @@
         <w:pStyle w:val="a7"/>
         <w:ind w:leftChars="0" w:left="0"/>
       </w:pPr>
+      <w:r>
+        <w:t>FieldList</w:t>
+      </w:r>
+    </w:p>
+    <w:tbl>
+      <w:tblPr>
+        <w:tblStyle w:val="FieldList"/>
+        <w:tblW w:w="0" w:type="auto"/>
+        <w:tblLook w:val="04A0"/>
+      </w:tblPr>
+      <w:tblGrid>
+        <w:gridCol w:w="2015"/>
+        <w:gridCol w:w="6302"/>
+      </w:tblGrid>
+      <w:tr>
+        <w:tc>
+          <w:tcPr>
+            <w:cnfStyle w:val="001000000000"/>
+            <w:tcW w:w="2093" w:type="dxa"/>
+          </w:tcPr>
+          <w:p>
+            <w:pPr>
+              <w:pStyle w:val="a7"/>
+              <w:ind w:leftChars="0" w:left="0"/>
+              <w:jc w:val="right"/>
+            </w:pPr>
+            <w:r>
+              <w:t>List1</w:t>
+            </w:r>
+          </w:p>
+        </w:tc>
+        <w:tc>
+          <w:tcPr>
+            <w:tcW w:w="6603" w:type="dxa"/>
+          </w:tcPr>
+          <w:p>
+            <w:pPr>
+              <w:pStyle w:val="a7"/>
+              <w:ind w:leftChars="0" w:left="0"/>
+              <w:cnfStyle w:val="000000000000"/>
+            </w:pPr>
+            <w:r>
+              <w:t>Description</w:t>
+            </w:r>
+          </w:p>
+        </w:tc>
+      </w:tr>
+    </w:tbl>
+    <w:p>
+      <w:pPr>
+        <w:pStyle w:val="a7"/>
+        <w:ind w:leftChars="0" w:left="0"/>
+      </w:pPr>
     </w:p>
     <w:p>
       <w:pPr>
@@ -330,13 +392,6 @@
       <w:r>
         <w:t>Block</w:t>
       </w:r>
-    </w:p>
-    <w:p>
-      <w:pPr>
-        <w:rPr>
-          <w:vertAlign w:val="subscript"/>
-        </w:rPr>
-      </w:pPr>
     </w:p>
     <w:p>
       <w:pPr>
@@ -482,6 +537,7 @@
       </w:tr>
     </w:tbl>
     <w:p/>
+    <w:p/>
     <w:p>
       <w:pPr>
         <w:pStyle w:val="2"/>
@@ -493,6 +549,7 @@
     <w:p>
       <w:pPr>
         <w:pStyle w:val="TableHeading"/>
+        <w:ind w:left="840"/>
       </w:pPr>
       <w:r>
         <w:t>TableHeading</w:t>
@@ -635,6 +692,58 @@
     </w:tbl>
     <w:p/>
     <w:p/>
+    <w:tbl>
+      <w:tblPr>
+        <w:tblStyle w:val="NormalTable"/>
+        <w:tblW w:w="0" w:type="auto"/>
+        <w:tblLook w:val="04A0"/>
+      </w:tblPr>
+      <w:tblGrid>
+        <w:gridCol w:w="2898"/>
+        <w:gridCol w:w="2899"/>
+        <w:gridCol w:w="2899"/>
+      </w:tblGrid>
+      <w:tr>
+        <w:tc>
+          <w:tcPr>
+            <w:tcW w:w="2898" w:type="dxa"/>
+          </w:tcPr>
+          <w:p/>
+        </w:tc>
+        <w:tc>
+          <w:tcPr>
+            <w:tcW w:w="2899" w:type="dxa"/>
+          </w:tcPr>
+          <w:p/>
+        </w:tc>
+        <w:tc>
+          <w:tcPr>
+            <w:tcW w:w="2899" w:type="dxa"/>
+          </w:tcPr>
+          <w:p/>
+        </w:tc>
+      </w:tr>
+      <w:tr>
+        <w:tc>
+          <w:tcPr>
+            <w:tcW w:w="2898" w:type="dxa"/>
+          </w:tcPr>
+          <w:p/>
+        </w:tc>
+        <w:tc>
+          <w:tcPr>
+            <w:tcW w:w="2899" w:type="dxa"/>
+          </w:tcPr>
+          <w:p/>
+        </w:tc>
+        <w:tc>
+          <w:tcPr>
+            <w:tcW w:w="2899" w:type="dxa"/>
+          </w:tcPr>
+          <w:p/>
+        </w:tc>
+      </w:tr>
+    </w:tbl>
     <w:p/>
     <w:sectPr>
       <w:pgSz w:w="11900" w:h="16840"/>
@@ -2124,9 +2233,15 @@
     <w:name w:val="LiteralBlock"/>
     <w:basedOn w:val="a"/>
     <w:qFormat/>
-    <w:rsid w:val="003B15A7"/>
+    <w:rsid w:val="001471A7"/>
     <w:pPr>
-      <w:shd w:val="clear" w:color="auto" w:fill="CCFFCC"/>
+      <w:pBdr>
+        <w:top w:val="single" w:sz="4" w:space="1" w:color="76923C" w:themeColor="accent3" w:themeShade="BF"/>
+        <w:left w:val="single" w:sz="4" w:space="4" w:color="76923C" w:themeColor="accent3" w:themeShade="BF"/>
+        <w:bottom w:val="single" w:sz="4" w:space="1" w:color="76923C" w:themeColor="accent3" w:themeShade="BF"/>
+        <w:right w:val="single" w:sz="4" w:space="4" w:color="76923C" w:themeColor="accent3" w:themeShade="BF"/>
+      </w:pBdr>
+      <w:shd w:val="clear" w:color="auto" w:fill="C9F5D1"/>
       <w:ind w:leftChars="100" w:left="240" w:rightChars="100" w:right="100"/>
     </w:pPr>
     <w:rPr>
@@ -2342,10 +2457,11 @@
     <w:name w:val="TableHeading"/>
     <w:basedOn w:val="a"/>
     <w:qFormat/>
-    <w:rsid w:val="000E2C73"/>
+    <w:rsid w:val="002F2748"/>
     <w:pPr>
       <w:spacing w:before="100" w:after="0"/>
-      <w:jc w:val="center"/>
+      <w:ind w:leftChars="400" w:left="400"/>
+      <w:jc w:val="left"/>
     </w:pPr>
     <w:rPr>
       <w:rFonts w:asciiTheme="majorHAnsi" w:eastAsiaTheme="majorEastAsia" w:hAnsiTheme="majorHAnsi"/>
@@ -2569,6 +2685,61 @@
         <w:shd w:val="clear" w:color="auto" w:fill="E6EED5" w:themeFill="accent3" w:themeFillTint="3F"/>
       </w:tcPr>
     </w:tblStylePr>
+  </w:style>
+  <w:style w:type="table" w:customStyle="1" w:styleId="FieldList">
+    <w:name w:val="FieldList"/>
+    <w:basedOn w:val="a1"/>
+    <w:qFormat/>
+    <w:rsid w:val="0085710C"/>
+    <w:pPr>
+      <w:jc w:val="both"/>
+    </w:pPr>
+    <w:tblPr>
+      <w:tblInd w:w="397" w:type="dxa"/>
+      <w:tblCellMar>
+        <w:top w:w="0" w:type="dxa"/>
+        <w:left w:w="108" w:type="dxa"/>
+        <w:bottom w:w="0" w:type="dxa"/>
+        <w:right w:w="108" w:type="dxa"/>
+      </w:tblCellMar>
+    </w:tblPr>
+    <w:tcPr>
+      <w:vAlign w:val="center"/>
+    </w:tcPr>
+    <w:tblStylePr w:type="firstCol">
+      <w:pPr>
+        <w:wordWrap/>
+        <w:jc w:val="right"/>
+      </w:pPr>
+      <w:tblPr/>
+      <w:tcPr>
+        <w:tcBorders>
+          <w:top w:val="nil"/>
+          <w:left w:val="nil"/>
+          <w:bottom w:val="nil"/>
+          <w:right w:val="nil"/>
+          <w:insideH w:val="nil"/>
+          <w:insideV w:val="nil"/>
+          <w:tl2br w:val="nil"/>
+          <w:tr2bl w:val="nil"/>
+        </w:tcBorders>
+      </w:tcPr>
+    </w:tblStylePr>
+  </w:style>
+  <w:style w:type="table" w:customStyle="1" w:styleId="NormalTable">
+    <w:name w:val="NormalTable"/>
+    <w:basedOn w:val="a1"/>
+    <w:qFormat/>
+    <w:rsid w:val="002704DA"/>
+    <w:tblPr>
+      <w:tblInd w:w="0" w:type="dxa"/>
+      <w:tblCellMar>
+        <w:top w:w="0" w:type="dxa"/>
+        <w:left w:w="108" w:type="dxa"/>
+        <w:bottom w:w="0" w:type="dxa"/>
+        <w:right w:w="108" w:type="dxa"/>
+      </w:tblCellMar>
+    </w:tblPr>
   </w:style>
 </w:styles>
 </file>

</xml_diff>

<commit_message>
replace option list by using Table
</commit_message>
<xml_diff>
--- a/docx/style.docx
+++ b/docx/style.docx
@@ -1,21 +1,42 @@
 
 <file path=word/document.xml><?xml version="1.0" encoding="utf-8"?>
-<w:document xmlns:mo="http://schemas.microsoft.com/office/mac/office/2008/main" xmlns:ve="http://schemas.openxmlformats.org/markup-compatibility/2006" xmlns:mv="urn:schemas-microsoft-com:mac:vml" xmlns:o="urn:schemas-microsoft-com:office:office" xmlns:r="http://schemas.openxmlformats.org/officeDocument/2006/relationships" xmlns:m="http://schemas.openxmlformats.org/officeDocument/2006/math" xmlns:v="urn:schemas-microsoft-com:vml" xmlns:wp="http://schemas.openxmlformats.org/drawingml/2006/wordprocessingDrawing" xmlns:w10="urn:schemas-microsoft-com:office:word" xmlns:w="http://schemas.openxmlformats.org/wordprocessingml/2006/main" xmlns:wne="http://schemas.microsoft.com/office/word/2006/wordml">
+<w:document xmlns:wpc="http://schemas.microsoft.com/office/word/2010/wordprocessingCanvas" xmlns:mo="http://schemas.microsoft.com/office/mac/office/2008/main" xmlns:mc="http://schemas.openxmlformats.org/markup-compatibility/2006" xmlns:mv="urn:schemas-microsoft-com:mac:vml" xmlns:o="urn:schemas-microsoft-com:office:office" xmlns:r="http://schemas.openxmlformats.org/officeDocument/2006/relationships" xmlns:m="http://schemas.openxmlformats.org/officeDocument/2006/math" xmlns:v="urn:schemas-microsoft-com:vml" xmlns:wp14="http://schemas.microsoft.com/office/word/2010/wordprocessingDrawing" xmlns:wp="http://schemas.openxmlformats.org/drawingml/2006/wordprocessingDrawing" xmlns:w10="urn:schemas-microsoft-com:office:word" xmlns:w="http://schemas.openxmlformats.org/wordprocessingml/2006/main" xmlns:w14="http://schemas.microsoft.com/office/word/2010/wordml" xmlns:wpg="http://schemas.microsoft.com/office/word/2010/wordprocessingGroup" xmlns:wpi="http://schemas.microsoft.com/office/word/2010/wordprocessingInk" xmlns:wne="http://schemas.microsoft.com/office/word/2006/wordml" xmlns:wps="http://schemas.microsoft.com/office/word/2010/wordprocessingShape" mc:Ignorable="w14 wp14">
   <w:body>
     <w:p>
       <w:pPr>
         <w:pStyle w:val="a3"/>
       </w:pPr>
       <w:r>
-        <w:t>Style file for the sphinx-docbuilder</w:t>
-      </w:r>
+        <w:t>Style file for the sphinx-</w:t>
+      </w:r>
+      <w:proofErr w:type="spellStart"/>
+      <w:r>
+        <w:t>docbuilder</w:t>
+      </w:r>
+      <w:proofErr w:type="spellEnd"/>
     </w:p>
     <w:p>
       <w:pPr>
         <w:pStyle w:val="a5"/>
       </w:pPr>
       <w:r>
-        <w:t xml:space="preserve">Copyright© 2011, haraisao at gmail dot </w:t>
+        <w:t xml:space="preserve">Copyright© 2011, </w:t>
+      </w:r>
+      <w:proofErr w:type="spellStart"/>
+      <w:r>
+        <w:t>haraisao</w:t>
+      </w:r>
+      <w:proofErr w:type="spellEnd"/>
+      <w:r>
+        <w:t xml:space="preserve"> at </w:t>
+      </w:r>
+      <w:proofErr w:type="spellStart"/>
+      <w:r>
+        <w:t>gmail</w:t>
+      </w:r>
+      <w:proofErr w:type="spellEnd"/>
+      <w:r>
+        <w:t xml:space="preserve"> dot </w:t>
       </w:r>
       <w:proofErr w:type="gramStart"/>
       <w:r>
@@ -177,12 +198,14 @@
           <w:rStyle w:val="LiteralEmphasis"/>
         </w:rPr>
       </w:pPr>
+      <w:proofErr w:type="spellStart"/>
       <w:r>
         <w:rPr>
           <w:rStyle w:val="LiteralEmphasis"/>
         </w:rPr>
         <w:t>LiteralEmphasis</w:t>
       </w:r>
+      <w:proofErr w:type="spellEnd"/>
     </w:p>
     <w:p>
       <w:pPr>
@@ -196,12 +219,14 @@
           <w:rStyle w:val="UpperScript"/>
         </w:rPr>
       </w:pPr>
+      <w:proofErr w:type="spellStart"/>
       <w:r>
         <w:rPr>
           <w:rStyle w:val="UpperScript"/>
         </w:rPr>
         <w:t>UpperScript</w:t>
       </w:r>
+      <w:proofErr w:type="spellEnd"/>
     </w:p>
     <w:p>
       <w:pPr>
@@ -215,12 +240,14 @@
           <w:rStyle w:val="LowerScript"/>
         </w:rPr>
       </w:pPr>
+      <w:proofErr w:type="spellStart"/>
       <w:r>
         <w:rPr>
           <w:rStyle w:val="LowerScript"/>
         </w:rPr>
         <w:t>LowerScript</w:t>
       </w:r>
+      <w:proofErr w:type="spellEnd"/>
     </w:p>
     <w:p>
       <w:pPr>
@@ -253,12 +280,14 @@
           <w:rStyle w:val="TitleReference"/>
         </w:rPr>
       </w:pPr>
+      <w:proofErr w:type="spellStart"/>
       <w:r>
         <w:rPr>
           <w:rStyle w:val="TitleReference"/>
         </w:rPr>
         <w:t>TitleReference</w:t>
       </w:r>
+      <w:proofErr w:type="spellEnd"/>
     </w:p>
     <w:p>
       <w:pPr>
@@ -303,43 +332,51 @@
       <w:pPr>
         <w:pStyle w:val="ListNumber"/>
       </w:pPr>
+      <w:proofErr w:type="spellStart"/>
       <w:r>
         <w:t>List</w:t>
       </w:r>
       <w:r>
         <w:t>Number</w:t>
       </w:r>
+      <w:proofErr w:type="spellEnd"/>
     </w:p>
     <w:p>
       <w:pPr>
         <w:pStyle w:val="ListBullet"/>
       </w:pPr>
+      <w:proofErr w:type="spellStart"/>
       <w:r>
         <w:t>ListBullet</w:t>
       </w:r>
+      <w:proofErr w:type="spellEnd"/>
     </w:p>
     <w:p>
       <w:pPr>
         <w:pStyle w:val="DefinitionItem"/>
       </w:pPr>
+      <w:proofErr w:type="spellStart"/>
       <w:r>
         <w:t>DefinitionItem</w:t>
       </w:r>
+      <w:proofErr w:type="spellEnd"/>
     </w:p>
     <w:p>
       <w:pPr>
         <w:pStyle w:val="a7"/>
         <w:ind w:leftChars="0" w:left="0"/>
       </w:pPr>
+      <w:proofErr w:type="spellStart"/>
       <w:r>
         <w:t>FieldList</w:t>
       </w:r>
+      <w:proofErr w:type="spellEnd"/>
     </w:p>
     <w:tbl>
       <w:tblPr>
         <w:tblStyle w:val="FieldList"/>
         <w:tblW w:w="0" w:type="auto"/>
-        <w:tblLook w:val="04A0"/>
+        <w:tblLook w:val="04A0" w:firstRow="1" w:lastRow="0" w:firstColumn="1" w:lastColumn="0" w:noHBand="0" w:noVBand="1"/>
       </w:tblPr>
       <w:tblGrid>
         <w:gridCol w:w="2015"/>
@@ -348,14 +385,13 @@
       <w:tr>
         <w:tc>
           <w:tcPr>
-            <w:cnfStyle w:val="001000000000"/>
+            <w:cnfStyle w:val="001000000000" w:firstRow="0" w:lastRow="0" w:firstColumn="1" w:lastColumn="0" w:oddVBand="0" w:evenVBand="0" w:oddHBand="0" w:evenHBand="0" w:firstRowFirstColumn="0" w:firstRowLastColumn="0" w:lastRowFirstColumn="0" w:lastRowLastColumn="0"/>
             <w:tcW w:w="2093" w:type="dxa"/>
           </w:tcPr>
           <w:p>
             <w:pPr>
               <w:pStyle w:val="a7"/>
               <w:ind w:leftChars="0" w:left="0"/>
-              <w:jc w:val="right"/>
             </w:pPr>
             <w:r>
               <w:t>List1</w:t>
@@ -370,7 +406,7 @@
             <w:pPr>
               <w:pStyle w:val="a7"/>
               <w:ind w:leftChars="0" w:left="0"/>
-              <w:cnfStyle w:val="000000000000"/>
+              <w:cnfStyle w:val="000000000000" w:firstRow="0" w:lastRow="0" w:firstColumn="0" w:lastColumn="0" w:oddVBand="0" w:evenVBand="0" w:oddHBand="0" w:evenHBand="0" w:firstRowFirstColumn="0" w:firstRowLastColumn="0" w:lastRowFirstColumn="0" w:lastRowLastColumn="0"/>
             </w:pPr>
             <w:r>
               <w:t>Description</w:t>
@@ -390,6 +426,7 @@
         <w:pStyle w:val="2"/>
       </w:pPr>
       <w:r>
+        <w:lastRenderedPageBreak/>
         <w:t>Block</w:t>
       </w:r>
     </w:p>
@@ -398,18 +435,22 @@
         <w:pStyle w:val="LiteralBlock"/>
         <w:ind w:left="210" w:right="210"/>
       </w:pPr>
+      <w:proofErr w:type="spellStart"/>
       <w:r>
         <w:t>LiteralBlock</w:t>
       </w:r>
+      <w:proofErr w:type="spellEnd"/>
     </w:p>
     <w:p/>
     <w:p>
       <w:pPr>
         <w:pStyle w:val="ImageCaption"/>
       </w:pPr>
+      <w:proofErr w:type="spellStart"/>
       <w:r>
         <w:t>ImageCaption</w:t>
       </w:r>
+      <w:proofErr w:type="spellEnd"/>
     </w:p>
     <w:p/>
     <w:p/>
@@ -426,14 +467,14 @@
       <w:tblPr>
         <w:tblStyle w:val="NoteAdmonition"/>
         <w:tblW w:w="0" w:type="auto"/>
-        <w:tblLook w:val="04A0"/>
+        <w:tblLook w:val="04A0" w:firstRow="1" w:lastRow="0" w:firstColumn="1" w:lastColumn="0" w:noHBand="0" w:noVBand="1"/>
       </w:tblPr>
       <w:tblGrid>
         <w:gridCol w:w="8696"/>
       </w:tblGrid>
       <w:tr>
         <w:trPr>
-          <w:cnfStyle w:val="100000000000"/>
+          <w:cnfStyle w:val="100000000000" w:firstRow="1" w:lastRow="0" w:firstColumn="0" w:lastColumn="0" w:oddVBand="0" w:evenVBand="0" w:oddHBand="0" w:evenHBand="0" w:firstRowFirstColumn="0" w:firstRowLastColumn="0" w:lastRowFirstColumn="0" w:lastRowLastColumn="0"/>
         </w:trPr>
         <w:tc>
           <w:tcPr>
@@ -452,9 +493,11 @@
             <w:tcW w:w="8696" w:type="dxa"/>
           </w:tcPr>
           <w:p>
+            <w:proofErr w:type="spellStart"/>
             <w:r>
               <w:t>NoteAdmonition</w:t>
             </w:r>
+            <w:proofErr w:type="spellEnd"/>
           </w:p>
         </w:tc>
       </w:tr>
@@ -465,23 +508,25 @@
       <w:tblPr>
         <w:tblStyle w:val="WarningAdmonition"/>
         <w:tblW w:w="0" w:type="auto"/>
-        <w:tblLook w:val="04A0"/>
+        <w:tblLook w:val="04A0" w:firstRow="1" w:lastRow="0" w:firstColumn="1" w:lastColumn="0" w:noHBand="0" w:noVBand="1"/>
       </w:tblPr>
       <w:tblGrid>
         <w:gridCol w:w="8696"/>
       </w:tblGrid>
       <w:tr>
         <w:trPr>
-          <w:cnfStyle w:val="100000000000"/>
+          <w:cnfStyle w:val="100000000000" w:firstRow="1" w:lastRow="0" w:firstColumn="0" w:lastColumn="0" w:oddVBand="0" w:evenVBand="0" w:oddHBand="0" w:evenHBand="0" w:firstRowFirstColumn="0" w:firstRowLastColumn="0" w:lastRowFirstColumn="0" w:lastRowLastColumn="0"/>
         </w:trPr>
         <w:tc>
           <w:tcPr>
             <w:tcW w:w="8696" w:type="dxa"/>
           </w:tcPr>
           <w:p>
+            <w:proofErr w:type="spellStart"/>
             <w:r>
               <w:t>Waring</w:t>
             </w:r>
+            <w:proofErr w:type="spellEnd"/>
           </w:p>
         </w:tc>
       </w:tr>
@@ -491,9 +536,11 @@
             <w:tcW w:w="8696" w:type="dxa"/>
           </w:tcPr>
           <w:p>
+            <w:proofErr w:type="spellStart"/>
             <w:r>
               <w:t>WaringAdmonition</w:t>
             </w:r>
+            <w:proofErr w:type="spellEnd"/>
           </w:p>
         </w:tc>
       </w:tr>
@@ -503,14 +550,14 @@
       <w:tblPr>
         <w:tblStyle w:val="CautionAdmonition"/>
         <w:tblW w:w="0" w:type="auto"/>
-        <w:tblLook w:val="04A0"/>
+        <w:tblLook w:val="04A0" w:firstRow="1" w:lastRow="0" w:firstColumn="1" w:lastColumn="0" w:noHBand="0" w:noVBand="1"/>
       </w:tblPr>
       <w:tblGrid>
         <w:gridCol w:w="8696"/>
       </w:tblGrid>
       <w:tr>
         <w:trPr>
-          <w:cnfStyle w:val="100000000000"/>
+          <w:cnfStyle w:val="100000000000" w:firstRow="1" w:lastRow="0" w:firstColumn="0" w:lastColumn="0" w:oddVBand="0" w:evenVBand="0" w:oddHBand="0" w:evenHBand="0" w:firstRowFirstColumn="0" w:firstRowLastColumn="0" w:lastRowFirstColumn="0" w:lastRowLastColumn="0"/>
         </w:trPr>
         <w:tc>
           <w:tcPr>
@@ -529,9 +576,11 @@
             <w:tcW w:w="8696" w:type="dxa"/>
           </w:tcPr>
           <w:p>
+            <w:proofErr w:type="spellStart"/>
             <w:r>
               <w:t>CautionAdmonition</w:t>
             </w:r>
+            <w:proofErr w:type="spellEnd"/>
           </w:p>
         </w:tc>
       </w:tr>
@@ -551,15 +600,17 @@
         <w:pStyle w:val="TableHeading"/>
         <w:ind w:left="840"/>
       </w:pPr>
+      <w:proofErr w:type="spellStart"/>
       <w:r>
         <w:t>TableHeading</w:t>
       </w:r>
+      <w:proofErr w:type="spellEnd"/>
     </w:p>
     <w:tbl>
       <w:tblPr>
         <w:tblStyle w:val="rstTable"/>
         <w:tblW w:w="0" w:type="auto"/>
-        <w:tblLook w:val="04A0"/>
+        <w:tblLook w:val="04A0" w:firstRow="1" w:lastRow="0" w:firstColumn="1" w:lastColumn="0" w:noHBand="0" w:noVBand="1"/>
       </w:tblPr>
       <w:tblGrid>
         <w:gridCol w:w="2898"/>
@@ -568,11 +619,11 @@
       </w:tblGrid>
       <w:tr>
         <w:trPr>
-          <w:cnfStyle w:val="100000000000"/>
+          <w:cnfStyle w:val="100000000000" w:firstRow="1" w:lastRow="0" w:firstColumn="0" w:lastColumn="0" w:oddVBand="0" w:evenVBand="0" w:oddHBand="0" w:evenHBand="0" w:firstRowFirstColumn="0" w:firstRowLastColumn="0" w:lastRowFirstColumn="0" w:lastRowLastColumn="0"/>
         </w:trPr>
         <w:tc>
           <w:tcPr>
-            <w:cnfStyle w:val="001000000000"/>
+            <w:cnfStyle w:val="001000000000" w:firstRow="0" w:lastRow="0" w:firstColumn="1" w:lastColumn="0" w:oddVBand="0" w:evenVBand="0" w:oddHBand="0" w:evenHBand="0" w:firstRowFirstColumn="0" w:firstRowLastColumn="0" w:lastRowFirstColumn="0" w:lastRowLastColumn="0"/>
             <w:tcW w:w="2898" w:type="dxa"/>
           </w:tcPr>
           <w:p>
@@ -587,7 +638,7 @@
           </w:tcPr>
           <w:p>
             <w:pPr>
-              <w:cnfStyle w:val="100000000000"/>
+              <w:cnfStyle w:val="100000000000" w:firstRow="1" w:lastRow="0" w:firstColumn="0" w:lastColumn="0" w:oddVBand="0" w:evenVBand="0" w:oddHBand="0" w:evenHBand="0" w:firstRowFirstColumn="0" w:firstRowLastColumn="0" w:lastRowFirstColumn="0" w:lastRowLastColumn="0"/>
             </w:pPr>
             <w:r>
               <w:t>Header1</w:t>
@@ -600,7 +651,7 @@
           </w:tcPr>
           <w:p>
             <w:pPr>
-              <w:cnfStyle w:val="100000000000"/>
+              <w:cnfStyle w:val="100000000000" w:firstRow="1" w:lastRow="0" w:firstColumn="0" w:lastColumn="0" w:oddVBand="0" w:evenVBand="0" w:oddHBand="0" w:evenHBand="0" w:firstRowFirstColumn="0" w:firstRowLastColumn="0" w:lastRowFirstColumn="0" w:lastRowLastColumn="0"/>
             </w:pPr>
             <w:r>
               <w:t>Header2</w:t>
@@ -610,11 +661,11 @@
       </w:tr>
       <w:tr>
         <w:trPr>
-          <w:cnfStyle w:val="000000100000"/>
+          <w:cnfStyle w:val="000000100000" w:firstRow="0" w:lastRow="0" w:firstColumn="0" w:lastColumn="0" w:oddVBand="0" w:evenVBand="0" w:oddHBand="1" w:evenHBand="0" w:firstRowFirstColumn="0" w:firstRowLastColumn="0" w:lastRowFirstColumn="0" w:lastRowLastColumn="0"/>
         </w:trPr>
         <w:tc>
           <w:tcPr>
-            <w:cnfStyle w:val="001000000000"/>
+            <w:cnfStyle w:val="001000000000" w:firstRow="0" w:lastRow="0" w:firstColumn="1" w:lastColumn="0" w:oddVBand="0" w:evenVBand="0" w:oddHBand="0" w:evenHBand="0" w:firstRowFirstColumn="0" w:firstRowLastColumn="0" w:lastRowFirstColumn="0" w:lastRowLastColumn="0"/>
             <w:tcW w:w="2898" w:type="dxa"/>
           </w:tcPr>
           <w:p>
@@ -629,7 +680,7 @@
           </w:tcPr>
           <w:p>
             <w:pPr>
-              <w:cnfStyle w:val="000000100000"/>
+              <w:cnfStyle w:val="000000100000" w:firstRow="0" w:lastRow="0" w:firstColumn="0" w:lastColumn="0" w:oddVBand="0" w:evenVBand="0" w:oddHBand="1" w:evenHBand="0" w:firstRowFirstColumn="0" w:firstRowLastColumn="0" w:lastRowFirstColumn="0" w:lastRowLastColumn="0"/>
             </w:pPr>
             <w:r>
               <w:t>Cell1.1</w:t>
@@ -642,7 +693,7 @@
           </w:tcPr>
           <w:p>
             <w:pPr>
-              <w:cnfStyle w:val="000000100000"/>
+              <w:cnfStyle w:val="000000100000" w:firstRow="0" w:lastRow="0" w:firstColumn="0" w:lastColumn="0" w:oddVBand="0" w:evenVBand="0" w:oddHBand="1" w:evenHBand="0" w:firstRowFirstColumn="0" w:firstRowLastColumn="0" w:lastRowFirstColumn="0" w:lastRowLastColumn="0"/>
             </w:pPr>
             <w:r>
               <w:t>Cell2.1</w:t>
@@ -653,7 +704,7 @@
       <w:tr>
         <w:tc>
           <w:tcPr>
-            <w:cnfStyle w:val="001000000000"/>
+            <w:cnfStyle w:val="001000000000" w:firstRow="0" w:lastRow="0" w:firstColumn="1" w:lastColumn="0" w:oddVBand="0" w:evenVBand="0" w:oddHBand="0" w:evenHBand="0" w:firstRowFirstColumn="0" w:firstRowLastColumn="0" w:lastRowFirstColumn="0" w:lastRowLastColumn="0"/>
             <w:tcW w:w="2898" w:type="dxa"/>
           </w:tcPr>
           <w:p>
@@ -668,7 +719,7 @@
           </w:tcPr>
           <w:p>
             <w:pPr>
-              <w:cnfStyle w:val="000000000000"/>
+              <w:cnfStyle w:val="000000000000" w:firstRow="0" w:lastRow="0" w:firstColumn="0" w:lastColumn="0" w:oddVBand="0" w:evenVBand="0" w:oddHBand="0" w:evenHBand="0" w:firstRowFirstColumn="0" w:firstRowLastColumn="0" w:lastRowFirstColumn="0" w:lastRowLastColumn="0"/>
             </w:pPr>
             <w:r>
               <w:t>Cell1.2</w:t>
@@ -681,7 +732,7 @@
           </w:tcPr>
           <w:p>
             <w:pPr>
-              <w:cnfStyle w:val="000000000000"/>
+              <w:cnfStyle w:val="000000000000" w:firstRow="0" w:lastRow="0" w:firstColumn="0" w:lastColumn="0" w:oddVBand="0" w:evenVBand="0" w:oddHBand="0" w:evenHBand="0" w:firstRowFirstColumn="0" w:firstRowLastColumn="0" w:lastRowFirstColumn="0" w:lastRowLastColumn="0"/>
             </w:pPr>
             <w:r>
               <w:t>Cell2.2</w:t>
@@ -694,14 +745,14 @@
     <w:p/>
     <w:tbl>
       <w:tblPr>
-        <w:tblStyle w:val="NormalTable"/>
+        <w:tblStyle w:val="OptionList"/>
         <w:tblW w:w="0" w:type="auto"/>
-        <w:tblLook w:val="04A0"/>
+        <w:tblLook w:val="04A0" w:firstRow="1" w:lastRow="0" w:firstColumn="1" w:lastColumn="0" w:noHBand="0" w:noVBand="1"/>
       </w:tblPr>
       <w:tblGrid>
-        <w:gridCol w:w="2898"/>
-        <w:gridCol w:w="2899"/>
-        <w:gridCol w:w="2899"/>
+        <w:gridCol w:w="2678"/>
+        <w:gridCol w:w="2678"/>
+        <w:gridCol w:w="2678"/>
       </w:tblGrid>
       <w:tr>
         <w:tc>
@@ -724,27 +775,45 @@
         </w:tc>
       </w:tr>
       <w:tr>
+        <w:trPr>
+          <w:cnfStyle w:val="000000010000" w:firstRow="0" w:lastRow="0" w:firstColumn="0" w:lastColumn="0" w:oddVBand="0" w:evenVBand="0" w:oddHBand="0" w:evenHBand="1" w:firstRowFirstColumn="0" w:firstRowLastColumn="0" w:lastRowFirstColumn="0" w:lastRowLastColumn="0"/>
+        </w:trPr>
         <w:tc>
           <w:tcPr>
             <w:tcW w:w="2898" w:type="dxa"/>
           </w:tcPr>
-          <w:p/>
+          <w:p>
+            <w:pPr>
+              <w:ind w:left="420"/>
+            </w:pPr>
+          </w:p>
         </w:tc>
         <w:tc>
           <w:tcPr>
             <w:tcW w:w="2899" w:type="dxa"/>
           </w:tcPr>
-          <w:p/>
+          <w:p>
+            <w:pPr>
+              <w:ind w:left="420"/>
+            </w:pPr>
+          </w:p>
         </w:tc>
         <w:tc>
           <w:tcPr>
             <w:tcW w:w="2899" w:type="dxa"/>
           </w:tcPr>
-          <w:p/>
+          <w:p>
+            <w:pPr>
+              <w:ind w:left="420"/>
+            </w:pPr>
+          </w:p>
         </w:tc>
       </w:tr>
     </w:tbl>
-    <w:p/>
+    <w:p>
+      <w:bookmarkStart w:id="0" w:name="_GoBack"/>
+      <w:bookmarkEnd w:id="0"/>
+    </w:p>
     <w:sectPr>
       <w:pgSz w:w="11900" w:h="16840"/>
       <w:pgMar w:top="1985" w:right="1701" w:bottom="1701" w:left="1701" w:header="851" w:footer="992" w:gutter="0"/>
@@ -756,7 +825,7 @@
 </file>
 
 <file path=word/numbering.xml><?xml version="1.0" encoding="utf-8"?>
-<w:numbering xmlns:mo="http://schemas.microsoft.com/office/mac/office/2008/main" xmlns:ve="http://schemas.openxmlformats.org/markup-compatibility/2006" xmlns:mv="urn:schemas-microsoft-com:mac:vml" xmlns:o="urn:schemas-microsoft-com:office:office" xmlns:r="http://schemas.openxmlformats.org/officeDocument/2006/relationships" xmlns:m="http://schemas.openxmlformats.org/officeDocument/2006/math" xmlns:v="urn:schemas-microsoft-com:vml" xmlns:wp="http://schemas.openxmlformats.org/drawingml/2006/wordprocessingDrawing" xmlns:w10="urn:schemas-microsoft-com:office:word" xmlns:w="http://schemas.openxmlformats.org/wordprocessingml/2006/main" xmlns:wne="http://schemas.microsoft.com/office/word/2006/wordml">
+<w:numbering xmlns:wpc="http://schemas.microsoft.com/office/word/2010/wordprocessingCanvas" xmlns:mo="http://schemas.microsoft.com/office/mac/office/2008/main" xmlns:mc="http://schemas.openxmlformats.org/markup-compatibility/2006" xmlns:mv="urn:schemas-microsoft-com:mac:vml" xmlns:o="urn:schemas-microsoft-com:office:office" xmlns:r="http://schemas.openxmlformats.org/officeDocument/2006/relationships" xmlns:m="http://schemas.openxmlformats.org/officeDocument/2006/math" xmlns:v="urn:schemas-microsoft-com:vml" xmlns:wp14="http://schemas.microsoft.com/office/word/2010/wordprocessingDrawing" xmlns:wp="http://schemas.openxmlformats.org/drawingml/2006/wordprocessingDrawing" xmlns:w10="urn:schemas-microsoft-com:office:word" xmlns:w="http://schemas.openxmlformats.org/wordprocessingml/2006/main" xmlns:w14="http://schemas.microsoft.com/office/word/2010/wordml" xmlns:wpg="http://schemas.microsoft.com/office/word/2010/wordprocessingGroup" xmlns:wpi="http://schemas.microsoft.com/office/word/2010/wordprocessingInk" xmlns:wne="http://schemas.microsoft.com/office/word/2006/wordml" xmlns:wps="http://schemas.microsoft.com/office/word/2010/wordprocessingShape" mc:Ignorable="w14 wp14">
   <w:abstractNum w:abstractNumId="0">
     <w:nsid w:val="FFFFFF1D"/>
     <w:multiLevelType w:val="multilevel"/>
@@ -1797,7 +1866,7 @@
 </file>
 
 <file path=word/styles.xml><?xml version="1.0" encoding="utf-8"?>
-<w:styles xmlns:r="http://schemas.openxmlformats.org/officeDocument/2006/relationships" xmlns:w="http://schemas.openxmlformats.org/wordprocessingml/2006/main">
+<w:styles xmlns:mc="http://schemas.openxmlformats.org/markup-compatibility/2006" xmlns:r="http://schemas.openxmlformats.org/officeDocument/2006/relationships" xmlns:w="http://schemas.openxmlformats.org/wordprocessingml/2006/main" xmlns:w14="http://schemas.microsoft.com/office/word/2010/wordml" mc:Ignorable="w14">
   <w:docDefaults>
     <w:rPrDefault>
       <w:rPr>
@@ -1918,14 +1987,15 @@
   </w:style>
   <w:style w:type="character" w:default="1" w:styleId="a0">
     <w:name w:val="Default Paragraph Font"/>
+    <w:uiPriority w:val="1"/>
     <w:semiHidden/>
     <w:unhideWhenUsed/>
   </w:style>
   <w:style w:type="table" w:default="1" w:styleId="a1">
     <w:name w:val="Normal Table"/>
+    <w:uiPriority w:val="99"/>
     <w:semiHidden/>
     <w:unhideWhenUsed/>
-    <w:qFormat/>
     <w:tblPr>
       <w:tblInd w:w="0" w:type="dxa"/>
       <w:tblCellMar>
@@ -1938,6 +2008,7 @@
   </w:style>
   <w:style w:type="numbering" w:default="1" w:styleId="a2">
     <w:name w:val="No List"/>
+    <w:uiPriority w:val="99"/>
     <w:semiHidden/>
     <w:unhideWhenUsed/>
   </w:style>
@@ -2149,11 +2220,19 @@
     <w:name w:val="emphasis"/>
     <w:basedOn w:val="a8"/>
     <w:rsid w:val="002C20D3"/>
+    <w:rPr>
+      <w:i/>
+      <w:iCs/>
+    </w:rPr>
   </w:style>
   <w:style w:type="character" w:customStyle="1" w:styleId="strong">
     <w:name w:val="strong"/>
     <w:basedOn w:val="a9"/>
     <w:rsid w:val="002C20D3"/>
+    <w:rPr>
+      <w:b/>
+      <w:bCs/>
+    </w:rPr>
   </w:style>
   <w:style w:type="character" w:styleId="a8">
     <w:name w:val="Emphasis"/>
@@ -2740,6 +2819,219 @@
         <w:right w:w="108" w:type="dxa"/>
       </w:tblCellMar>
     </w:tblPr>
+  </w:style>
+  <w:style w:type="table" w:customStyle="1" w:styleId="OptionList">
+    <w:name w:val="OptionList"/>
+    <w:basedOn w:val="a1"/>
+    <w:uiPriority w:val="99"/>
+    <w:rsid w:val="001F6D76"/>
+    <w:tblPr>
+      <w:tblStyleRowBandSize w:val="1"/>
+      <w:tblInd w:w="680" w:type="dxa"/>
+      <w:tblCellMar>
+        <w:top w:w="0" w:type="dxa"/>
+        <w:left w:w="108" w:type="dxa"/>
+        <w:bottom w:w="0" w:type="dxa"/>
+        <w:right w:w="108" w:type="dxa"/>
+      </w:tblCellMar>
+    </w:tblPr>
+    <w:tblStylePr w:type="band2Horz">
+      <w:pPr>
+        <w:wordWrap/>
+        <w:ind w:leftChars="200" w:left="200"/>
+      </w:pPr>
+    </w:tblStylePr>
+  </w:style>
+</w:styles>
+</file>
+
+<file path=word/stylesWithEffects.xml><?xml version="1.0" encoding="utf-8"?>
+<w:styles xmlns:wpc="http://schemas.microsoft.com/office/word/2010/wordprocessingCanvas" xmlns:mo="http://schemas.microsoft.com/office/mac/office/2008/main" xmlns:mc="http://schemas.openxmlformats.org/markup-compatibility/2006" xmlns:mv="urn:schemas-microsoft-com:mac:vml" xmlns:o="urn:schemas-microsoft-com:office:office" xmlns:r="http://schemas.openxmlformats.org/officeDocument/2006/relationships" xmlns:m="http://schemas.openxmlformats.org/officeDocument/2006/math" xmlns:v="urn:schemas-microsoft-com:vml" xmlns:wp14="http://schemas.microsoft.com/office/word/2010/wordprocessingDrawing" xmlns:wp="http://schemas.openxmlformats.org/drawingml/2006/wordprocessingDrawing" xmlns:w10="urn:schemas-microsoft-com:office:word" xmlns:w="http://schemas.openxmlformats.org/wordprocessingml/2006/main" xmlns:w14="http://schemas.microsoft.com/office/word/2010/wordml" xmlns:wpg="http://schemas.microsoft.com/office/word/2010/wordprocessingGroup" xmlns:wpi="http://schemas.microsoft.com/office/word/2010/wordprocessingInk" xmlns:wne="http://schemas.microsoft.com/office/word/2006/wordml" xmlns:wps="http://schemas.microsoft.com/office/word/2010/wordprocessingShape" mc:Ignorable="w14 wp14">
+  <w:docDefaults>
+    <w:rPrDefault>
+      <w:rPr>
+        <w:rFonts w:asciiTheme="minorHAnsi" w:eastAsiaTheme="minorEastAsia" w:hAnsiTheme="minorHAnsi" w:cstheme="minorBidi"/>
+        <w:kern w:val="2"/>
+        <w:sz w:val="24"/>
+        <w:szCs w:val="24"/>
+        <w:lang w:val="en-US" w:eastAsia="ja-JP" w:bidi="ar-SA"/>
+      </w:rPr>
+    </w:rPrDefault>
+    <w:pPrDefault/>
+  </w:docDefaults>
+  <w:latentStyles w:defLockedState="0" w:defUIPriority="99" w:defSemiHidden="1" w:defUnhideWhenUsed="1" w:defQFormat="0" w:count="276">
+    <w:lsdException w:name="Normal" w:semiHidden="0" w:uiPriority="0" w:unhideWhenUsed="0" w:qFormat="1"/>
+    <w:lsdException w:name="heading 1" w:semiHidden="0" w:uiPriority="9" w:unhideWhenUsed="0" w:qFormat="1"/>
+    <w:lsdException w:name="heading 2" w:uiPriority="9" w:qFormat="1"/>
+    <w:lsdException w:name="heading 3" w:uiPriority="9" w:qFormat="1"/>
+    <w:lsdException w:name="heading 4" w:uiPriority="9" w:qFormat="1"/>
+    <w:lsdException w:name="heading 5" w:uiPriority="9" w:qFormat="1"/>
+    <w:lsdException w:name="heading 6" w:uiPriority="9" w:qFormat="1"/>
+    <w:lsdException w:name="heading 7" w:uiPriority="9" w:qFormat="1"/>
+    <w:lsdException w:name="heading 8" w:uiPriority="9" w:qFormat="1"/>
+    <w:lsdException w:name="heading 9" w:uiPriority="9" w:qFormat="1"/>
+    <w:lsdException w:name="toc 1" w:uiPriority="39"/>
+    <w:lsdException w:name="toc 2" w:uiPriority="39"/>
+    <w:lsdException w:name="toc 3" w:uiPriority="39"/>
+    <w:lsdException w:name="toc 4" w:uiPriority="39"/>
+    <w:lsdException w:name="toc 5" w:uiPriority="39"/>
+    <w:lsdException w:name="toc 6" w:uiPriority="39"/>
+    <w:lsdException w:name="toc 7" w:uiPriority="39"/>
+    <w:lsdException w:name="toc 8" w:uiPriority="39"/>
+    <w:lsdException w:name="toc 9" w:uiPriority="39"/>
+    <w:lsdException w:name="caption" w:uiPriority="35" w:qFormat="1"/>
+    <w:lsdException w:name="Title" w:semiHidden="0" w:uiPriority="10" w:unhideWhenUsed="0" w:qFormat="1"/>
+    <w:lsdException w:name="Default Paragraph Font" w:uiPriority="1"/>
+    <w:lsdException w:name="Subtitle" w:semiHidden="0" w:uiPriority="11" w:unhideWhenUsed="0" w:qFormat="1"/>
+    <w:lsdException w:name="Strong" w:semiHidden="0" w:uiPriority="22" w:unhideWhenUsed="0" w:qFormat="1"/>
+    <w:lsdException w:name="Emphasis" w:semiHidden="0" w:uiPriority="20" w:unhideWhenUsed="0" w:qFormat="1"/>
+    <w:lsdException w:name="Table Grid" w:semiHidden="0" w:uiPriority="59" w:unhideWhenUsed="0"/>
+    <w:lsdException w:name="Placeholder Text" w:unhideWhenUsed="0"/>
+    <w:lsdException w:name="No Spacing" w:semiHidden="0" w:uiPriority="1" w:unhideWhenUsed="0" w:qFormat="1"/>
+    <w:lsdException w:name="Light Shading" w:semiHidden="0" w:uiPriority="60" w:unhideWhenUsed="0"/>
+    <w:lsdException w:name="Light List" w:semiHidden="0" w:uiPriority="61" w:unhideWhenUsed="0"/>
+    <w:lsdException w:name="Light Grid" w:semiHidden="0" w:uiPriority="62" w:unhideWhenUsed="0"/>
+    <w:lsdException w:name="Medium Shading 1" w:semiHidden="0" w:uiPriority="63" w:unhideWhenUsed="0"/>
+    <w:lsdException w:name="Medium Shading 2" w:semiHidden="0" w:uiPriority="64" w:unhideWhenUsed="0"/>
+    <w:lsdException w:name="Medium List 1" w:semiHidden="0" w:uiPriority="65" w:unhideWhenUsed="0"/>
+    <w:lsdException w:name="Medium List 2" w:semiHidden="0" w:uiPriority="66" w:unhideWhenUsed="0"/>
+    <w:lsdException w:name="Medium Grid 1" w:semiHidden="0" w:uiPriority="67" w:unhideWhenUsed="0"/>
+    <w:lsdException w:name="Medium Grid 2" w:semiHidden="0" w:uiPriority="68" w:unhideWhenUsed="0"/>
+    <w:lsdException w:name="Medium Grid 3" w:semiHidden="0" w:uiPriority="69" w:unhideWhenUsed="0"/>
+    <w:lsdException w:name="Dark List" w:semiHidden="0" w:uiPriority="70" w:unhideWhenUsed="0"/>
+    <w:lsdException w:name="Colorful Shading" w:semiHidden="0" w:uiPriority="71" w:unhideWhenUsed="0"/>
+    <w:lsdException w:name="Colorful List" w:semiHidden="0" w:uiPriority="72" w:unhideWhenUsed="0"/>
+    <w:lsdException w:name="Colorful Grid" w:semiHidden="0" w:uiPriority="73" w:unhideWhenUsed="0"/>
+    <w:lsdException w:name="Light Shading Accent 1" w:semiHidden="0" w:uiPriority="60" w:unhideWhenUsed="0"/>
+    <w:lsdException w:name="Light List Accent 1" w:semiHidden="0" w:uiPriority="61" w:unhideWhenUsed="0"/>
+    <w:lsdException w:name="Light Grid Accent 1" w:semiHidden="0" w:uiPriority="62" w:unhideWhenUsed="0"/>
+    <w:lsdException w:name="Medium Shading 1 Accent 1" w:semiHidden="0" w:uiPriority="63" w:unhideWhenUsed="0"/>
+    <w:lsdException w:name="Medium Shading 2 Accent 1" w:semiHidden="0" w:uiPriority="64" w:unhideWhenUsed="0"/>
+    <w:lsdException w:name="Medium List 1 Accent 1" w:semiHidden="0" w:uiPriority="65" w:unhideWhenUsed="0"/>
+    <w:lsdException w:name="Revision" w:unhideWhenUsed="0"/>
+    <w:lsdException w:name="List Paragraph" w:semiHidden="0" w:uiPriority="34" w:unhideWhenUsed="0" w:qFormat="1"/>
+    <w:lsdException w:name="Quote" w:semiHidden="0" w:uiPriority="29" w:unhideWhenUsed="0" w:qFormat="1"/>
+    <w:lsdException w:name="Intense Quote" w:semiHidden="0" w:uiPriority="30" w:unhideWhenUsed="0" w:qFormat="1"/>
+    <w:lsdException w:name="Medium List 2 Accent 1" w:semiHidden="0" w:uiPriority="66" w:unhideWhenUsed="0"/>
+    <w:lsdException w:name="Medium Grid 1 Accent 1" w:semiHidden="0" w:uiPriority="67" w:unhideWhenUsed="0"/>
+    <w:lsdException w:name="Medium Grid 2 Accent 1" w:semiHidden="0" w:uiPriority="68" w:unhideWhenUsed="0"/>
+    <w:lsdException w:name="Medium Grid 3 Accent 1" w:semiHidden="0" w:uiPriority="69" w:unhideWhenUsed="0"/>
+    <w:lsdException w:name="Dark List Accent 1" w:semiHidden="0" w:uiPriority="70" w:unhideWhenUsed="0"/>
+    <w:lsdException w:name="Colorful Shading Accent 1" w:semiHidden="0" w:uiPriority="71" w:unhideWhenUsed="0"/>
+    <w:lsdException w:name="Colorful List Accent 1" w:semiHidden="0" w:uiPriority="72" w:unhideWhenUsed="0"/>
+    <w:lsdException w:name="Colorful Grid Accent 1" w:semiHidden="0" w:uiPriority="73" w:unhideWhenUsed="0"/>
+    <w:lsdException w:name="Light Shading Accent 2" w:semiHidden="0" w:uiPriority="60" w:unhideWhenUsed="0"/>
+    <w:lsdException w:name="Light List Accent 2" w:semiHidden="0" w:uiPriority="61" w:unhideWhenUsed="0"/>
+    <w:lsdException w:name="Light Grid Accent 2" w:semiHidden="0" w:uiPriority="62" w:unhideWhenUsed="0"/>
+    <w:lsdException w:name="Medium Shading 1 Accent 2" w:semiHidden="0" w:uiPriority="63" w:unhideWhenUsed="0"/>
+    <w:lsdException w:name="Medium Shading 2 Accent 2" w:semiHidden="0" w:uiPriority="64" w:unhideWhenUsed="0"/>
+    <w:lsdException w:name="Medium List 1 Accent 2" w:semiHidden="0" w:uiPriority="65" w:unhideWhenUsed="0"/>
+    <w:lsdException w:name="Medium List 2 Accent 2" w:semiHidden="0" w:uiPriority="66" w:unhideWhenUsed="0"/>
+    <w:lsdException w:name="Medium Grid 1 Accent 2" w:semiHidden="0" w:uiPriority="67" w:unhideWhenUsed="0"/>
+    <w:lsdException w:name="Medium Grid 2 Accent 2" w:semiHidden="0" w:uiPriority="68" w:unhideWhenUsed="0"/>
+    <w:lsdException w:name="Medium Grid 3 Accent 2" w:semiHidden="0" w:uiPriority="69" w:unhideWhenUsed="0"/>
+    <w:lsdException w:name="Dark List Accent 2" w:semiHidden="0" w:uiPriority="70" w:unhideWhenUsed="0"/>
+    <w:lsdException w:name="Colorful Shading Accent 2" w:semiHidden="0" w:uiPriority="71" w:unhideWhenUsed="0"/>
+    <w:lsdException w:name="Colorful List Accent 2" w:semiHidden="0" w:uiPriority="72" w:unhideWhenUsed="0"/>
+    <w:lsdException w:name="Colorful Grid Accent 2" w:semiHidden="0" w:uiPriority="73" w:unhideWhenUsed="0"/>
+    <w:lsdException w:name="Light Shading Accent 3" w:semiHidden="0" w:uiPriority="60" w:unhideWhenUsed="0"/>
+    <w:lsdException w:name="Light List Accent 3" w:semiHidden="0" w:uiPriority="61" w:unhideWhenUsed="0"/>
+    <w:lsdException w:name="Light Grid Accent 3" w:semiHidden="0" w:uiPriority="62" w:unhideWhenUsed="0"/>
+    <w:lsdException w:name="Medium Shading 1 Accent 3" w:semiHidden="0" w:uiPriority="63" w:unhideWhenUsed="0"/>
+    <w:lsdException w:name="Medium Shading 2 Accent 3" w:semiHidden="0" w:uiPriority="64" w:unhideWhenUsed="0"/>
+    <w:lsdException w:name="Medium List 1 Accent 3" w:semiHidden="0" w:uiPriority="65" w:unhideWhenUsed="0"/>
+    <w:lsdException w:name="Medium List 2 Accent 3" w:semiHidden="0" w:uiPriority="66" w:unhideWhenUsed="0"/>
+    <w:lsdException w:name="Medium Grid 1 Accent 3" w:semiHidden="0" w:uiPriority="67" w:unhideWhenUsed="0"/>
+    <w:lsdException w:name="Medium Grid 2 Accent 3" w:semiHidden="0" w:uiPriority="68" w:unhideWhenUsed="0"/>
+    <w:lsdException w:name="Medium Grid 3 Accent 3" w:semiHidden="0" w:uiPriority="69" w:unhideWhenUsed="0"/>
+    <w:lsdException w:name="Dark List Accent 3" w:semiHidden="0" w:uiPriority="70" w:unhideWhenUsed="0"/>
+    <w:lsdException w:name="Colorful Shading Accent 3" w:semiHidden="0" w:uiPriority="71" w:unhideWhenUsed="0"/>
+    <w:lsdException w:name="Colorful List Accent 3" w:semiHidden="0" w:uiPriority="72" w:unhideWhenUsed="0"/>
+    <w:lsdException w:name="Colorful Grid Accent 3" w:semiHidden="0" w:uiPriority="73" w:unhideWhenUsed="0"/>
+    <w:lsdException w:name="Light Shading Accent 4" w:semiHidden="0" w:uiPriority="60" w:unhideWhenUsed="0"/>
+    <w:lsdException w:name="Light List Accent 4" w:semiHidden="0" w:uiPriority="61" w:unhideWhenUsed="0"/>
+    <w:lsdException w:name="Light Grid Accent 4" w:semiHidden="0" w:uiPriority="62" w:unhideWhenUsed="0"/>
+    <w:lsdException w:name="Medium Shading 1 Accent 4" w:semiHidden="0" w:uiPriority="63" w:unhideWhenUsed="0"/>
+    <w:lsdException w:name="Medium Shading 2 Accent 4" w:semiHidden="0" w:uiPriority="64" w:unhideWhenUsed="0"/>
+    <w:lsdException w:name="Medium List 1 Accent 4" w:semiHidden="0" w:uiPriority="65" w:unhideWhenUsed="0"/>
+    <w:lsdException w:name="Medium List 2 Accent 4" w:semiHidden="0" w:uiPriority="66" w:unhideWhenUsed="0"/>
+    <w:lsdException w:name="Medium Grid 1 Accent 4" w:semiHidden="0" w:uiPriority="67" w:unhideWhenUsed="0"/>
+    <w:lsdException w:name="Medium Grid 2 Accent 4" w:semiHidden="0" w:uiPriority="68" w:unhideWhenUsed="0"/>
+    <w:lsdException w:name="Medium Grid 3 Accent 4" w:semiHidden="0" w:uiPriority="69" w:unhideWhenUsed="0"/>
+    <w:lsdException w:name="Dark List Accent 4" w:semiHidden="0" w:uiPriority="70" w:unhideWhenUsed="0"/>
+    <w:lsdException w:name="Colorful Shading Accent 4" w:semiHidden="0" w:uiPriority="71" w:unhideWhenUsed="0"/>
+    <w:lsdException w:name="Colorful List Accent 4" w:semiHidden="0" w:uiPriority="72" w:unhideWhenUsed="0"/>
+    <w:lsdException w:name="Colorful Grid Accent 4" w:semiHidden="0" w:uiPriority="73" w:unhideWhenUsed="0"/>
+    <w:lsdException w:name="Light Shading Accent 5" w:semiHidden="0" w:uiPriority="60" w:unhideWhenUsed="0"/>
+    <w:lsdException w:name="Light List Accent 5" w:semiHidden="0" w:uiPriority="61" w:unhideWhenUsed="0"/>
+    <w:lsdException w:name="Light Grid Accent 5" w:semiHidden="0" w:uiPriority="62" w:unhideWhenUsed="0"/>
+    <w:lsdException w:name="Medium Shading 1 Accent 5" w:semiHidden="0" w:uiPriority="63" w:unhideWhenUsed="0"/>
+    <w:lsdException w:name="Medium Shading 2 Accent 5" w:semiHidden="0" w:uiPriority="64" w:unhideWhenUsed="0"/>
+    <w:lsdException w:name="Medium List 1 Accent 5" w:semiHidden="0" w:uiPriority="65" w:unhideWhenUsed="0"/>
+    <w:lsdException w:name="Medium List 2 Accent 5" w:semiHidden="0" w:uiPriority="66" w:unhideWhenUsed="0"/>
+    <w:lsdException w:name="Medium Grid 1 Accent 5" w:semiHidden="0" w:uiPriority="67" w:unhideWhenUsed="0"/>
+    <w:lsdException w:name="Medium Grid 2 Accent 5" w:semiHidden="0" w:uiPriority="68" w:unhideWhenUsed="0"/>
+    <w:lsdException w:name="Medium Grid 3 Accent 5" w:semiHidden="0" w:uiPriority="69" w:unhideWhenUsed="0"/>
+    <w:lsdException w:name="Dark List Accent 5" w:semiHidden="0" w:uiPriority="70" w:unhideWhenUsed="0"/>
+    <w:lsdException w:name="Colorful Shading Accent 5" w:semiHidden="0" w:uiPriority="71" w:unhideWhenUsed="0"/>
+    <w:lsdException w:name="Colorful List Accent 5" w:semiHidden="0" w:uiPriority="72" w:unhideWhenUsed="0"/>
+    <w:lsdException w:name="Colorful Grid Accent 5" w:semiHidden="0" w:uiPriority="73" w:unhideWhenUsed="0"/>
+    <w:lsdException w:name="Light Shading Accent 6" w:semiHidden="0" w:uiPriority="60" w:unhideWhenUsed="0"/>
+    <w:lsdException w:name="Light List Accent 6" w:semiHidden="0" w:uiPriority="61" w:unhideWhenUsed="0"/>
+    <w:lsdException w:name="Light Grid Accent 6" w:semiHidden="0" w:uiPriority="62" w:unhideWhenUsed="0"/>
+    <w:lsdException w:name="Medium Shading 1 Accent 6" w:semiHidden="0" w:uiPriority="63" w:unhideWhenUsed="0"/>
+    <w:lsdException w:name="Medium Shading 2 Accent 6" w:semiHidden="0" w:uiPriority="64" w:unhideWhenUsed="0"/>
+    <w:lsdException w:name="Medium List 1 Accent 6" w:semiHidden="0" w:uiPriority="65" w:unhideWhenUsed="0"/>
+    <w:lsdException w:name="Medium List 2 Accent 6" w:semiHidden="0" w:uiPriority="66" w:unhideWhenUsed="0"/>
+    <w:lsdException w:name="Medium Grid 1 Accent 6" w:semiHidden="0" w:uiPriority="67" w:unhideWhenUsed="0"/>
+    <w:lsdException w:name="Medium Grid 2 Accent 6" w:semiHidden="0" w:uiPriority="68" w:unhideWhenUsed="0"/>
+    <w:lsdException w:name="Medium Grid 3 Accent 6" w:semiHidden="0" w:uiPriority="69" w:unhideWhenUsed="0"/>
+    <w:lsdException w:name="Dark List Accent 6" w:semiHidden="0" w:uiPriority="70" w:unhideWhenUsed="0"/>
+    <w:lsdException w:name="Colorful Shading Accent 6" w:semiHidden="0" w:uiPriority="71" w:unhideWhenUsed="0"/>
+    <w:lsdException w:name="Colorful List Accent 6" w:semiHidden="0" w:uiPriority="72" w:unhideWhenUsed="0"/>
+    <w:lsdException w:name="Colorful Grid Accent 6" w:semiHidden="0" w:uiPriority="73" w:unhideWhenUsed="0"/>
+    <w:lsdException w:name="Subtle Emphasis" w:semiHidden="0" w:uiPriority="19" w:unhideWhenUsed="0" w:qFormat="1"/>
+    <w:lsdException w:name="Intense Emphasis" w:semiHidden="0" w:uiPriority="21" w:unhideWhenUsed="0" w:qFormat="1"/>
+    <w:lsdException w:name="Subtle Reference" w:semiHidden="0" w:uiPriority="31" w:unhideWhenUsed="0" w:qFormat="1"/>
+    <w:lsdException w:name="Intense Reference" w:semiHidden="0" w:uiPriority="32" w:unhideWhenUsed="0" w:qFormat="1"/>
+    <w:lsdException w:name="Book Title" w:semiHidden="0" w:uiPriority="33" w:unhideWhenUsed="0" w:qFormat="1"/>
+    <w:lsdException w:name="Bibliography" w:uiPriority="37"/>
+    <w:lsdException w:name="TOC Heading" w:uiPriority="39" w:qFormat="1"/>
+  </w:latentStyles>
+  <w:style w:type="paragraph" w:default="1" w:styleId="a">
+    <w:name w:val="Normal"/>
+    <w:qFormat/>
+    <w:pPr>
+      <w:widowControl w:val="0"/>
+      <w:jc w:val="both"/>
+    </w:pPr>
+  </w:style>
+  <w:style w:type="character" w:default="1" w:styleId="a0">
+    <w:name w:val="Default Paragraph Font"/>
+    <w:uiPriority w:val="1"/>
+    <w:semiHidden/>
+    <w:unhideWhenUsed/>
+  </w:style>
+  <w:style w:type="table" w:default="1" w:styleId="a1">
+    <w:name w:val="Normal Table"/>
+    <w:uiPriority w:val="99"/>
+    <w:semiHidden/>
+    <w:unhideWhenUsed/>
+    <w:tblPr>
+      <w:tblInd w:w="0" w:type="dxa"/>
+      <w:tblCellMar>
+        <w:top w:w="0" w:type="dxa"/>
+        <w:left w:w="108" w:type="dxa"/>
+        <w:bottom w:w="0" w:type="dxa"/>
+        <w:right w:w="108" w:type="dxa"/>
+      </w:tblCellMar>
+    </w:tblPr>
+  </w:style>
+  <w:style w:type="numbering" w:default="1" w:styleId="a2">
+    <w:name w:val="No List"/>
+    <w:uiPriority w:val="99"/>
+    <w:semiHidden/>
+    <w:unhideWhenUsed/>
   </w:style>
 </w:styles>
 </file>

</xml_diff>

<commit_message>
Change style.docx and modified docx.py
</commit_message>
<xml_diff>
--- a/docx/style.docx
+++ b/docx/style.docx
@@ -324,13 +324,8 @@
     </w:p>
     <w:p>
       <w:pPr>
-        <w:pStyle w:val="a7"/>
-        <w:ind w:leftChars="0" w:left="0"/>
-      </w:pPr>
-    </w:p>
-    <w:p>
-      <w:pPr>
         <w:pStyle w:val="ListNumber"/>
+        <w:ind w:left="420" w:hanging="420"/>
       </w:pPr>
       <w:proofErr w:type="spellStart"/>
       <w:r>
@@ -426,7 +421,6 @@
         <w:pStyle w:val="2"/>
       </w:pPr>
       <w:r>
-        <w:lastRenderedPageBreak/>
         <w:t>Block</w:t>
       </w:r>
     </w:p>
@@ -810,10 +804,38 @@
         </w:tc>
       </w:tr>
     </w:tbl>
+    <w:p/>
+    <w:p/>
     <w:p>
+      <w:pPr>
+        <w:pStyle w:val="ListNumber"/>
+        <w:numPr>
+          <w:ilvl w:val="0"/>
+          <w:numId w:val="19"/>
+        </w:numPr>
+      </w:pPr>
+      <w:r>
+        <w:t>Number</w:t>
+      </w:r>
+    </w:p>
+    <w:p>
+      <w:pPr>
+        <w:pStyle w:val="ListNumber"/>
+        <w:numPr>
+          <w:ilvl w:val="0"/>
+          <w:numId w:val="19"/>
+        </w:numPr>
+      </w:pPr>
+      <w:r>
+        <w:t>Number</w:t>
+      </w:r>
       <w:bookmarkStart w:id="0" w:name="_GoBack"/>
       <w:bookmarkEnd w:id="0"/>
+      <w:r>
+        <w:t>2</w:t>
+      </w:r>
     </w:p>
+    <w:p/>
     <w:sectPr>
       <w:pgSz w:w="11900" w:h="16840"/>
       <w:pgMar w:top="1985" w:right="1701" w:bottom="1701" w:left="1701" w:header="851" w:footer="992" w:gutter="0"/>
@@ -829,7 +851,7 @@
   <w:abstractNum w:abstractNumId="0">
     <w:nsid w:val="FFFFFF1D"/>
     <w:multiLevelType w:val="multilevel"/>
-    <w:tmpl w:val="EDEC1F2C"/>
+    <w:tmpl w:val="331E959A"/>
     <w:lvl w:ilvl="0">
       <w:start w:val="1"/>
       <w:numFmt w:val="bullet"/>
@@ -973,13 +995,11 @@
     <w:lvl w:ilvl="0">
       <w:start w:val="1"/>
       <w:numFmt w:val="decimal"/>
+      <w:pStyle w:val="ListNumber"/>
       <w:lvlText w:val="%1."/>
       <w:lvlJc w:val="left"/>
       <w:pPr>
-        <w:tabs>
-          <w:tab w:val="num" w:pos="2061"/>
-        </w:tabs>
-        <w:ind w:leftChars="800" w:left="2061" w:hangingChars="200" w:hanging="360"/>
+        <w:ind w:left="480" w:hanging="480"/>
       </w:pPr>
     </w:lvl>
   </w:abstractNum>
@@ -1037,7 +1057,7 @@
   <w:abstractNum w:abstractNumId="5">
     <w:nsid w:val="FFFFFF80"/>
     <w:multiLevelType w:val="singleLevel"/>
-    <w:tmpl w:val="7DA8FB54"/>
+    <w:tmpl w:val="52588306"/>
     <w:lvl w:ilvl="0">
       <w:start w:val="1"/>
       <w:numFmt w:val="bullet"/>
@@ -1057,7 +1077,7 @@
   <w:abstractNum w:abstractNumId="6">
     <w:nsid w:val="FFFFFF81"/>
     <w:multiLevelType w:val="singleLevel"/>
-    <w:tmpl w:val="0388C14A"/>
+    <w:tmpl w:val="E39EA42A"/>
     <w:lvl w:ilvl="0">
       <w:start w:val="1"/>
       <w:numFmt w:val="bullet"/>
@@ -1077,7 +1097,7 @@
   <w:abstractNum w:abstractNumId="7">
     <w:nsid w:val="FFFFFF82"/>
     <w:multiLevelType w:val="singleLevel"/>
-    <w:tmpl w:val="FF143C84"/>
+    <w:tmpl w:val="B946301E"/>
     <w:lvl w:ilvl="0">
       <w:start w:val="1"/>
       <w:numFmt w:val="bullet"/>
@@ -1097,7 +1117,7 @@
   <w:abstractNum w:abstractNumId="8">
     <w:nsid w:val="FFFFFF83"/>
     <w:multiLevelType w:val="singleLevel"/>
-    <w:tmpl w:val="FD1CCEFA"/>
+    <w:tmpl w:val="45BA51B4"/>
     <w:lvl w:ilvl="0">
       <w:start w:val="1"/>
       <w:numFmt w:val="bullet"/>
@@ -1134,24 +1154,111 @@
   <w:abstractNum w:abstractNumId="10">
     <w:nsid w:val="FFFFFF89"/>
     <w:multiLevelType w:val="singleLevel"/>
-    <w:tmpl w:val="CAA23782"/>
+    <w:tmpl w:val="5D06074A"/>
     <w:lvl w:ilvl="0">
       <w:start w:val="1"/>
-      <w:numFmt w:val="bullet"/>
-      <w:lvlText w:val=""/>
-      <w:lvlJc w:val="left"/>
-      <w:pPr>
-        <w:tabs>
-          <w:tab w:val="num" w:pos="360"/>
-        </w:tabs>
-        <w:ind w:left="360" w:hangingChars="200" w:hanging="360"/>
-      </w:pPr>
-      <w:rPr>
-        <w:rFonts w:ascii="Wingdings" w:hAnsi="Wingdings" w:hint="default"/>
+      <w:numFmt w:val="decimal"/>
+      <w:pStyle w:val="ListNumber"/>
+      <w:lvlText w:val="%1."/>
+      <w:lvlJc w:val="left"/>
+      <w:pPr>
+        <w:ind w:left="1080" w:hanging="480"/>
+      </w:pPr>
+      <w:rPr>
+        <w:rFonts w:hint="default"/>
       </w:rPr>
     </w:lvl>
   </w:abstractNum>
   <w:abstractNum w:abstractNumId="11">
+    <w:nsid w:val="30170D72"/>
+    <w:multiLevelType w:val="hybridMultilevel"/>
+    <w:tmpl w:val="DB7815C4"/>
+    <w:lvl w:ilvl="0" w:tplc="7F38FD6E">
+      <w:start w:val="1"/>
+      <w:numFmt w:val="decimal"/>
+      <w:lvlText w:val="%1."/>
+      <w:lvlJc w:val="left"/>
+      <w:pPr>
+        <w:ind w:left="480" w:hanging="480"/>
+      </w:pPr>
+      <w:rPr>
+        <w:rFonts w:hint="eastAsia"/>
+      </w:rPr>
+    </w:lvl>
+    <w:lvl w:ilvl="1" w:tplc="04090017" w:tentative="1">
+      <w:start w:val="1"/>
+      <w:numFmt w:val="aiueoFullWidth"/>
+      <w:lvlText w:val="(%2)"/>
+      <w:lvlJc w:val="left"/>
+      <w:pPr>
+        <w:ind w:left="960" w:hanging="480"/>
+      </w:pPr>
+    </w:lvl>
+    <w:lvl w:ilvl="2" w:tplc="04090011" w:tentative="1">
+      <w:start w:val="1"/>
+      <w:numFmt w:val="decimalEnclosedCircle"/>
+      <w:lvlText w:val="%3"/>
+      <w:lvlJc w:val="left"/>
+      <w:pPr>
+        <w:ind w:left="1440" w:hanging="480"/>
+      </w:pPr>
+    </w:lvl>
+    <w:lvl w:ilvl="3" w:tplc="0409000F" w:tentative="1">
+      <w:start w:val="1"/>
+      <w:numFmt w:val="decimal"/>
+      <w:lvlText w:val="%4."/>
+      <w:lvlJc w:val="left"/>
+      <w:pPr>
+        <w:ind w:left="1920" w:hanging="480"/>
+      </w:pPr>
+    </w:lvl>
+    <w:lvl w:ilvl="4" w:tplc="04090017" w:tentative="1">
+      <w:start w:val="1"/>
+      <w:numFmt w:val="aiueoFullWidth"/>
+      <w:lvlText w:val="(%5)"/>
+      <w:lvlJc w:val="left"/>
+      <w:pPr>
+        <w:ind w:left="2400" w:hanging="480"/>
+      </w:pPr>
+    </w:lvl>
+    <w:lvl w:ilvl="5" w:tplc="04090011" w:tentative="1">
+      <w:start w:val="1"/>
+      <w:numFmt w:val="decimalEnclosedCircle"/>
+      <w:lvlText w:val="%6"/>
+      <w:lvlJc w:val="left"/>
+      <w:pPr>
+        <w:ind w:left="2880" w:hanging="480"/>
+      </w:pPr>
+    </w:lvl>
+    <w:lvl w:ilvl="6" w:tplc="0409000F" w:tentative="1">
+      <w:start w:val="1"/>
+      <w:numFmt w:val="decimal"/>
+      <w:lvlText w:val="%7."/>
+      <w:lvlJc w:val="left"/>
+      <w:pPr>
+        <w:ind w:left="3360" w:hanging="480"/>
+      </w:pPr>
+    </w:lvl>
+    <w:lvl w:ilvl="7" w:tplc="04090017" w:tentative="1">
+      <w:start w:val="1"/>
+      <w:numFmt w:val="aiueoFullWidth"/>
+      <w:lvlText w:val="(%8)"/>
+      <w:lvlJc w:val="left"/>
+      <w:pPr>
+        <w:ind w:left="3840" w:hanging="480"/>
+      </w:pPr>
+    </w:lvl>
+    <w:lvl w:ilvl="8" w:tplc="04090011" w:tentative="1">
+      <w:start w:val="1"/>
+      <w:numFmt w:val="decimalEnclosedCircle"/>
+      <w:lvlText w:val="%9"/>
+      <w:lvlJc w:val="left"/>
+      <w:pPr>
+        <w:ind w:left="4320" w:hanging="480"/>
+      </w:pPr>
+    </w:lvl>
+  </w:abstractNum>
+  <w:abstractNum w:abstractNumId="12">
     <w:nsid w:val="43217A5F"/>
     <w:multiLevelType w:val="hybridMultilevel"/>
     <w:tmpl w:val="CB84313A"/>
@@ -1265,7 +1372,7 @@
       </w:rPr>
     </w:lvl>
   </w:abstractNum>
-  <w:abstractNum w:abstractNumId="12">
+  <w:abstractNum w:abstractNumId="13">
     <w:nsid w:val="446C2547"/>
     <w:multiLevelType w:val="hybridMultilevel"/>
     <w:tmpl w:val="9EFCBA10"/>
@@ -1379,7 +1486,7 @@
       </w:rPr>
     </w:lvl>
   </w:abstractNum>
-  <w:abstractNum w:abstractNumId="13">
+  <w:abstractNum w:abstractNumId="14">
     <w:nsid w:val="4EEA21DA"/>
     <w:multiLevelType w:val="hybridMultilevel"/>
     <w:tmpl w:val="D4707E2E"/>
@@ -1493,7 +1600,7 @@
       </w:rPr>
     </w:lvl>
   </w:abstractNum>
-  <w:abstractNum w:abstractNumId="14">
+  <w:abstractNum w:abstractNumId="15">
     <w:nsid w:val="754E79D7"/>
     <w:multiLevelType w:val="hybridMultilevel"/>
     <w:tmpl w:val="F7A64314"/>
@@ -1607,14 +1714,13 @@
       </w:rPr>
     </w:lvl>
   </w:abstractNum>
-  <w:abstractNum w:abstractNumId="15">
+  <w:abstractNum w:abstractNumId="16">
     <w:nsid w:val="77030B1D"/>
     <w:multiLevelType w:val="hybridMultilevel"/>
-    <w:tmpl w:val="FC3C2084"/>
+    <w:tmpl w:val="1500F6E8"/>
     <w:lvl w:ilvl="0" w:tplc="7F38FD6E">
       <w:start w:val="1"/>
       <w:numFmt w:val="decimal"/>
-      <w:pStyle w:val="ListNumber"/>
       <w:lvlText w:val="%1."/>
       <w:lvlJc w:val="left"/>
       <w:pPr>
@@ -1697,7 +1803,7 @@
       </w:pPr>
     </w:lvl>
   </w:abstractNum>
-  <w:abstractNum w:abstractNumId="16">
+  <w:abstractNum w:abstractNumId="17">
     <w:nsid w:val="77F25D53"/>
     <w:multiLevelType w:val="hybridMultilevel"/>
     <w:tmpl w:val="2E4C5EFA"/>
@@ -1809,6 +1915,95 @@
       <w:rPr>
         <w:rFonts w:ascii="Wingdings" w:hAnsi="Wingdings" w:hint="default"/>
       </w:rPr>
+    </w:lvl>
+  </w:abstractNum>
+  <w:abstractNum w:abstractNumId="18">
+    <w:nsid w:val="79922608"/>
+    <w:multiLevelType w:val="multilevel"/>
+    <w:tmpl w:val="1500F6E8"/>
+    <w:lvl w:ilvl="0">
+      <w:start w:val="1"/>
+      <w:numFmt w:val="decimal"/>
+      <w:lvlText w:val="%1."/>
+      <w:lvlJc w:val="left"/>
+      <w:pPr>
+        <w:ind w:left="480" w:hanging="480"/>
+      </w:pPr>
+      <w:rPr>
+        <w:rFonts w:hint="eastAsia"/>
+      </w:rPr>
+    </w:lvl>
+    <w:lvl w:ilvl="1">
+      <w:start w:val="1"/>
+      <w:numFmt w:val="aiueoFullWidth"/>
+      <w:lvlText w:val="(%2)"/>
+      <w:lvlJc w:val="left"/>
+      <w:pPr>
+        <w:ind w:left="960" w:hanging="480"/>
+      </w:pPr>
+    </w:lvl>
+    <w:lvl w:ilvl="2">
+      <w:start w:val="1"/>
+      <w:numFmt w:val="decimalEnclosedCircle"/>
+      <w:lvlText w:val="%3"/>
+      <w:lvlJc w:val="left"/>
+      <w:pPr>
+        <w:ind w:left="1440" w:hanging="480"/>
+      </w:pPr>
+    </w:lvl>
+    <w:lvl w:ilvl="3">
+      <w:start w:val="1"/>
+      <w:numFmt w:val="decimal"/>
+      <w:lvlText w:val="%4."/>
+      <w:lvlJc w:val="left"/>
+      <w:pPr>
+        <w:ind w:left="1920" w:hanging="480"/>
+      </w:pPr>
+    </w:lvl>
+    <w:lvl w:ilvl="4">
+      <w:start w:val="1"/>
+      <w:numFmt w:val="aiueoFullWidth"/>
+      <w:lvlText w:val="(%5)"/>
+      <w:lvlJc w:val="left"/>
+      <w:pPr>
+        <w:ind w:left="2400" w:hanging="480"/>
+      </w:pPr>
+    </w:lvl>
+    <w:lvl w:ilvl="5">
+      <w:start w:val="1"/>
+      <w:numFmt w:val="decimalEnclosedCircle"/>
+      <w:lvlText w:val="%6"/>
+      <w:lvlJc w:val="left"/>
+      <w:pPr>
+        <w:ind w:left="2880" w:hanging="480"/>
+      </w:pPr>
+    </w:lvl>
+    <w:lvl w:ilvl="6">
+      <w:start w:val="1"/>
+      <w:numFmt w:val="decimal"/>
+      <w:lvlText w:val="%7."/>
+      <w:lvlJc w:val="left"/>
+      <w:pPr>
+        <w:ind w:left="3360" w:hanging="480"/>
+      </w:pPr>
+    </w:lvl>
+    <w:lvl w:ilvl="7">
+      <w:start w:val="1"/>
+      <w:numFmt w:val="aiueoFullWidth"/>
+      <w:lvlText w:val="(%8)"/>
+      <w:lvlJc w:val="left"/>
+      <w:pPr>
+        <w:ind w:left="3840" w:hanging="480"/>
+      </w:pPr>
+    </w:lvl>
+    <w:lvl w:ilvl="8">
+      <w:start w:val="1"/>
+      <w:numFmt w:val="decimalEnclosedCircle"/>
+      <w:lvlText w:val="%9"/>
+      <w:lvlJc w:val="left"/>
+      <w:pPr>
+        <w:ind w:left="4320" w:hanging="480"/>
+      </w:pPr>
     </w:lvl>
   </w:abstractNum>
   <w:num w:numId="1">
@@ -1836,22 +2031,22 @@
     <w:abstractNumId w:val="5"/>
   </w:num>
   <w:num w:numId="9">
+    <w:abstractNumId w:val="13"/>
+  </w:num>
+  <w:num w:numId="10">
+    <w:abstractNumId w:val="15"/>
+  </w:num>
+  <w:num w:numId="11">
     <w:abstractNumId w:val="12"/>
   </w:num>
-  <w:num w:numId="10">
-    <w:abstractNumId w:val="14"/>
+  <w:num w:numId="12">
+    <w:abstractNumId w:val="17"/>
   </w:num>
-  <w:num w:numId="11">
-    <w:abstractNumId w:val="11"/>
-  </w:num>
-  <w:num w:numId="12">
+  <w:num w:numId="13">
     <w:abstractNumId w:val="16"/>
   </w:num>
-  <w:num w:numId="13">
-    <w:abstractNumId w:val="15"/>
-  </w:num>
   <w:num w:numId="14">
-    <w:abstractNumId w:val="13"/>
+    <w:abstractNumId w:val="14"/>
   </w:num>
   <w:num w:numId="15">
     <w:abstractNumId w:val="10"/>
@@ -1861,6 +2056,15 @@
   </w:num>
   <w:num w:numId="17">
     <w:abstractNumId w:val="7"/>
+  </w:num>
+  <w:num w:numId="18">
+    <w:abstractNumId w:val="18"/>
+  </w:num>
+  <w:num w:numId="19">
+    <w:abstractNumId w:val="1"/>
+  </w:num>
+  <w:num w:numId="20">
+    <w:abstractNumId w:val="11"/>
   </w:num>
 </w:numbering>
 </file>
@@ -2348,29 +2552,30 @@
   </w:style>
   <w:style w:type="paragraph" w:customStyle="1" w:styleId="ListNumber">
     <w:name w:val="ListNumber"/>
-    <w:basedOn w:val="a7"/>
+    <w:basedOn w:val="aa"/>
+    <w:uiPriority w:val="34"/>
     <w:qFormat/>
-    <w:rsid w:val="003B15A7"/>
+    <w:rsid w:val="007B27C1"/>
     <w:pPr>
       <w:numPr>
-        <w:numId w:val="13"/>
+        <w:numId w:val="15"/>
       </w:numPr>
-      <w:ind w:leftChars="0" w:left="0"/>
+      <w:ind w:left="482" w:hanging="482"/>
     </w:pPr>
   </w:style>
   <w:style w:type="paragraph" w:customStyle="1" w:styleId="ListBullet">
     <w:name w:val="ListBullet"/>
     <w:basedOn w:val="a7"/>
     <w:qFormat/>
-    <w:rsid w:val="003B15A7"/>
+    <w:rsid w:val="007B27C1"/>
     <w:pPr>
       <w:numPr>
         <w:numId w:val="14"/>
       </w:numPr>
-      <w:ind w:leftChars="0" w:left="0"/>
+      <w:ind w:leftChars="0" w:left="482" w:hanging="482"/>
     </w:pPr>
   </w:style>
-  <w:style w:type="table" w:styleId="aa">
+  <w:style w:type="table" w:styleId="ab">
     <w:name w:val="Table Grid"/>
     <w:basedOn w:val="a1"/>
     <w:rsid w:val="007E4013"/>
@@ -2394,7 +2599,7 @@
   </w:style>
   <w:style w:type="table" w:customStyle="1" w:styleId="NoteAdmonition">
     <w:name w:val="NoteAdmonition"/>
-    <w:basedOn w:val="aa"/>
+    <w:basedOn w:val="ab"/>
     <w:qFormat/>
     <w:rsid w:val="007E4013"/>
     <w:tblPr>
@@ -2790,19 +2995,6 @@
         <w:wordWrap/>
         <w:jc w:val="right"/>
       </w:pPr>
-      <w:tblPr/>
-      <w:tcPr>
-        <w:tcBorders>
-          <w:top w:val="nil"/>
-          <w:left w:val="nil"/>
-          <w:bottom w:val="nil"/>
-          <w:right w:val="nil"/>
-          <w:insideH w:val="nil"/>
-          <w:insideV w:val="nil"/>
-          <w:tl2br w:val="nil"/>
-          <w:tr2bl w:val="nil"/>
-        </w:tcBorders>
-      </w:tcPr>
     </w:tblStylePr>
   </w:style>
   <w:style w:type="table" w:customStyle="1" w:styleId="NormalTable">
@@ -2841,6 +3033,39 @@
         <w:ind w:leftChars="200" w:left="200"/>
       </w:pPr>
     </w:tblStylePr>
+  </w:style>
+  <w:style w:type="paragraph" w:styleId="ac">
+    <w:name w:val="Balloon Text"/>
+    <w:basedOn w:val="a"/>
+    <w:link w:val="ad"/>
+    <w:rsid w:val="007B27C1"/>
+    <w:pPr>
+      <w:spacing w:after="0"/>
+    </w:pPr>
+    <w:rPr>
+      <w:rFonts w:ascii="ヒラギノ角ゴ ProN W3" w:eastAsia="ヒラギノ角ゴ ProN W3"/>
+      <w:sz w:val="18"/>
+      <w:szCs w:val="18"/>
+    </w:rPr>
+  </w:style>
+  <w:style w:type="character" w:customStyle="1" w:styleId="ad">
+    <w:name w:val="吹き出し (文字)"/>
+    <w:basedOn w:val="a0"/>
+    <w:link w:val="ac"/>
+    <w:rsid w:val="007B27C1"/>
+    <w:rPr>
+      <w:rFonts w:ascii="ヒラギノ角ゴ ProN W3" w:eastAsia="ヒラギノ角ゴ ProN W3"/>
+      <w:sz w:val="18"/>
+      <w:szCs w:val="18"/>
+    </w:rPr>
+  </w:style>
+  <w:style w:type="paragraph" w:styleId="aa">
+    <w:name w:val="List Bullet"/>
+    <w:basedOn w:val="a"/>
+    <w:rsid w:val="007B27C1"/>
+    <w:pPr>
+      <w:contextualSpacing/>
+    </w:pPr>
   </w:style>
 </w:styles>
 </file>

</xml_diff>

<commit_message>
Change style.docx and change numbering.xml for iPad
</commit_message>
<xml_diff>
--- a/docx/style.docx
+++ b/docx/style.docx
@@ -1,11 +1,13 @@
 
 <file path=word/document.xml><?xml version="1.0" encoding="utf-8"?>
-<w:document xmlns:wpc="http://schemas.microsoft.com/office/word/2010/wordprocessingCanvas" xmlns:mo="http://schemas.microsoft.com/office/mac/office/2008/main" xmlns:mc="http://schemas.openxmlformats.org/markup-compatibility/2006" xmlns:mv="urn:schemas-microsoft-com:mac:vml" xmlns:o="urn:schemas-microsoft-com:office:office" xmlns:r="http://schemas.openxmlformats.org/officeDocument/2006/relationships" xmlns:m="http://schemas.openxmlformats.org/officeDocument/2006/math" xmlns:v="urn:schemas-microsoft-com:vml" xmlns:wp14="http://schemas.microsoft.com/office/word/2010/wordprocessingDrawing" xmlns:wp="http://schemas.openxmlformats.org/drawingml/2006/wordprocessingDrawing" xmlns:w10="urn:schemas-microsoft-com:office:word" xmlns:w="http://schemas.openxmlformats.org/wordprocessingml/2006/main" xmlns:w14="http://schemas.microsoft.com/office/word/2010/wordml" xmlns:wpg="http://schemas.microsoft.com/office/word/2010/wordprocessingGroup" xmlns:wpi="http://schemas.microsoft.com/office/word/2010/wordprocessingInk" xmlns:wne="http://schemas.microsoft.com/office/word/2006/wordml" xmlns:wps="http://schemas.microsoft.com/office/word/2010/wordprocessingShape" mc:Ignorable="w14 wp14">
+<w:document xmlns:mo="http://schemas.microsoft.com/office/mac/office/2008/main" xmlns:ve="http://schemas.openxmlformats.org/markup-compatibility/2006" xmlns:mv="urn:schemas-microsoft-com:mac:vml" xmlns:o="urn:schemas-microsoft-com:office:office" xmlns:r="http://schemas.openxmlformats.org/officeDocument/2006/relationships" xmlns:m="http://schemas.openxmlformats.org/officeDocument/2006/math" xmlns:v="urn:schemas-microsoft-com:vml" xmlns:wp="http://schemas.openxmlformats.org/drawingml/2006/wordprocessingDrawing" xmlns:w10="urn:schemas-microsoft-com:office:word" xmlns:w="http://schemas.openxmlformats.org/wordprocessingml/2006/main" xmlns:wne="http://schemas.microsoft.com/office/word/2006/wordml">
   <w:body>
     <w:p>
       <w:pPr>
         <w:pStyle w:val="a3"/>
       </w:pPr>
+      <w:bookmarkStart w:id="0" w:name="_GoBack"/>
+      <w:bookmarkEnd w:id="0"/>
       <w:r>
         <w:t>Style file for the sphinx-</w:t>
       </w:r>
@@ -126,12 +128,7 @@
     </w:p>
     <w:p>
       <w:pPr>
-        <w:pStyle w:val="a7"/>
-        <w:numPr>
-          <w:ilvl w:val="0"/>
-          <w:numId w:val="12"/>
-        </w:numPr>
-        <w:ind w:leftChars="0"/>
+        <w:pStyle w:val="ListBullet"/>
         <w:rPr>
           <w:rStyle w:val="emphasis"/>
           <w:rFonts w:asciiTheme="majorHAnsi" w:eastAsiaTheme="majorEastAsia" w:hAnsiTheme="majorHAnsi" w:cstheme="majorBidi"/>
@@ -148,12 +145,7 @@
     </w:p>
     <w:p>
       <w:pPr>
-        <w:pStyle w:val="a7"/>
-        <w:numPr>
-          <w:ilvl w:val="0"/>
-          <w:numId w:val="12"/>
-        </w:numPr>
-        <w:ind w:leftChars="0"/>
+        <w:pStyle w:val="ListBullet"/>
         <w:rPr>
           <w:rStyle w:val="strong"/>
         </w:rPr>
@@ -169,12 +161,7 @@
     </w:p>
     <w:p>
       <w:pPr>
-        <w:pStyle w:val="a7"/>
-        <w:numPr>
-          <w:ilvl w:val="0"/>
-          <w:numId w:val="12"/>
-        </w:numPr>
-        <w:ind w:leftChars="0"/>
+        <w:pStyle w:val="ListBullet"/>
         <w:rPr>
           <w:rStyle w:val="Literal"/>
         </w:rPr>
@@ -188,14 +175,10 @@
     </w:p>
     <w:p>
       <w:pPr>
-        <w:pStyle w:val="a7"/>
-        <w:numPr>
-          <w:ilvl w:val="0"/>
-          <w:numId w:val="12"/>
-        </w:numPr>
-        <w:ind w:leftChars="0"/>
+        <w:pStyle w:val="ListBullet"/>
         <w:rPr>
           <w:rStyle w:val="LiteralEmphasis"/>
+          <w:rFonts w:hint="eastAsia"/>
         </w:rPr>
       </w:pPr>
       <w:proofErr w:type="spellStart"/>
@@ -205,42 +188,34 @@
         </w:rPr>
         <w:t>LiteralEmphasis</w:t>
       </w:r>
-      <w:proofErr w:type="spellEnd"/>
     </w:p>
     <w:p>
       <w:pPr>
-        <w:pStyle w:val="a7"/>
-        <w:numPr>
-          <w:ilvl w:val="0"/>
-          <w:numId w:val="12"/>
-        </w:numPr>
-        <w:ind w:leftChars="0"/>
+        <w:pStyle w:val="ListBullet"/>
         <w:rPr>
           <w:rStyle w:val="UpperScript"/>
+          <w:rFonts w:asciiTheme="majorHAnsi" w:eastAsiaTheme="majorEastAsia" w:hAnsiTheme="majorHAnsi" w:hint="eastAsia"/>
+          <w:i/>
+          <w:vertAlign w:val="baseline"/>
         </w:rPr>
       </w:pPr>
-      <w:proofErr w:type="spellStart"/>
       <w:r>
         <w:rPr>
           <w:rStyle w:val="UpperScript"/>
         </w:rPr>
         <w:t>UpperScript</w:t>
       </w:r>
-      <w:proofErr w:type="spellEnd"/>
     </w:p>
     <w:p>
       <w:pPr>
-        <w:pStyle w:val="a7"/>
-        <w:numPr>
-          <w:ilvl w:val="0"/>
-          <w:numId w:val="12"/>
-        </w:numPr>
-        <w:ind w:leftChars="0"/>
+        <w:pStyle w:val="ListBullet"/>
         <w:rPr>
           <w:rStyle w:val="LowerScript"/>
+          <w:rFonts w:asciiTheme="majorHAnsi" w:eastAsiaTheme="majorEastAsia" w:hAnsiTheme="majorHAnsi"/>
+          <w:i/>
+          <w:vertAlign w:val="baseline"/>
         </w:rPr>
       </w:pPr>
-      <w:proofErr w:type="spellStart"/>
       <w:r>
         <w:rPr>
           <w:rStyle w:val="LowerScript"/>
@@ -251,12 +226,7 @@
     </w:p>
     <w:p>
       <w:pPr>
-        <w:pStyle w:val="a7"/>
-        <w:numPr>
-          <w:ilvl w:val="0"/>
-          <w:numId w:val="12"/>
-        </w:numPr>
-        <w:ind w:leftChars="0"/>
+        <w:pStyle w:val="ListBullet"/>
         <w:rPr>
           <w:rStyle w:val="Problematic"/>
         </w:rPr>
@@ -270,12 +240,7 @@
     </w:p>
     <w:p>
       <w:pPr>
-        <w:pStyle w:val="a7"/>
-        <w:numPr>
-          <w:ilvl w:val="0"/>
-          <w:numId w:val="12"/>
-        </w:numPr>
-        <w:ind w:leftChars="0"/>
+        <w:pStyle w:val="ListBullet"/>
         <w:rPr>
           <w:rStyle w:val="TitleReference"/>
         </w:rPr>
@@ -291,12 +256,7 @@
     </w:p>
     <w:p>
       <w:pPr>
-        <w:pStyle w:val="a7"/>
-        <w:numPr>
-          <w:ilvl w:val="0"/>
-          <w:numId w:val="12"/>
-        </w:numPr>
-        <w:ind w:leftChars="0"/>
+        <w:pStyle w:val="ListBullet"/>
         <w:rPr>
           <w:rStyle w:val="Abbreviation"/>
         </w:rPr>
@@ -371,7 +331,7 @@
       <w:tblPr>
         <w:tblStyle w:val="FieldList"/>
         <w:tblW w:w="0" w:type="auto"/>
-        <w:tblLook w:val="04A0" w:firstRow="1" w:lastRow="0" w:firstColumn="1" w:lastColumn="0" w:noHBand="0" w:noVBand="1"/>
+        <w:tblLook w:val="04A0"/>
       </w:tblPr>
       <w:tblGrid>
         <w:gridCol w:w="2015"/>
@@ -380,7 +340,7 @@
       <w:tr>
         <w:tc>
           <w:tcPr>
-            <w:cnfStyle w:val="001000000000" w:firstRow="0" w:lastRow="0" w:firstColumn="1" w:lastColumn="0" w:oddVBand="0" w:evenVBand="0" w:oddHBand="0" w:evenHBand="0" w:firstRowFirstColumn="0" w:firstRowLastColumn="0" w:lastRowFirstColumn="0" w:lastRowLastColumn="0"/>
+            <w:cnfStyle w:val="001000000000"/>
             <w:tcW w:w="2093" w:type="dxa"/>
           </w:tcPr>
           <w:p>
@@ -401,7 +361,7 @@
             <w:pPr>
               <w:pStyle w:val="a7"/>
               <w:ind w:leftChars="0" w:left="0"/>
-              <w:cnfStyle w:val="000000000000" w:firstRow="0" w:lastRow="0" w:firstColumn="0" w:lastColumn="0" w:oddVBand="0" w:evenVBand="0" w:oddHBand="0" w:evenHBand="0" w:firstRowFirstColumn="0" w:firstRowLastColumn="0" w:lastRowFirstColumn="0" w:lastRowLastColumn="0"/>
+              <w:cnfStyle w:val="000000000000"/>
             </w:pPr>
             <w:r>
               <w:t>Description</w:t>
@@ -461,14 +421,14 @@
       <w:tblPr>
         <w:tblStyle w:val="NoteAdmonition"/>
         <w:tblW w:w="0" w:type="auto"/>
-        <w:tblLook w:val="04A0" w:firstRow="1" w:lastRow="0" w:firstColumn="1" w:lastColumn="0" w:noHBand="0" w:noVBand="1"/>
+        <w:tblLook w:val="04A0"/>
       </w:tblPr>
       <w:tblGrid>
         <w:gridCol w:w="8696"/>
       </w:tblGrid>
       <w:tr>
         <w:trPr>
-          <w:cnfStyle w:val="100000000000" w:firstRow="1" w:lastRow="0" w:firstColumn="0" w:lastColumn="0" w:oddVBand="0" w:evenVBand="0" w:oddHBand="0" w:evenHBand="0" w:firstRowFirstColumn="0" w:firstRowLastColumn="0" w:lastRowFirstColumn="0" w:lastRowLastColumn="0"/>
+          <w:cnfStyle w:val="100000000000"/>
         </w:trPr>
         <w:tc>
           <w:tcPr>
@@ -502,14 +462,14 @@
       <w:tblPr>
         <w:tblStyle w:val="WarningAdmonition"/>
         <w:tblW w:w="0" w:type="auto"/>
-        <w:tblLook w:val="04A0" w:firstRow="1" w:lastRow="0" w:firstColumn="1" w:lastColumn="0" w:noHBand="0" w:noVBand="1"/>
+        <w:tblLook w:val="04A0"/>
       </w:tblPr>
       <w:tblGrid>
         <w:gridCol w:w="8696"/>
       </w:tblGrid>
       <w:tr>
         <w:trPr>
-          <w:cnfStyle w:val="100000000000" w:firstRow="1" w:lastRow="0" w:firstColumn="0" w:lastColumn="0" w:oddVBand="0" w:evenVBand="0" w:oddHBand="0" w:evenHBand="0" w:firstRowFirstColumn="0" w:firstRowLastColumn="0" w:lastRowFirstColumn="0" w:lastRowLastColumn="0"/>
+          <w:cnfStyle w:val="100000000000"/>
         </w:trPr>
         <w:tc>
           <w:tcPr>
@@ -544,14 +504,14 @@
       <w:tblPr>
         <w:tblStyle w:val="CautionAdmonition"/>
         <w:tblW w:w="0" w:type="auto"/>
-        <w:tblLook w:val="04A0" w:firstRow="1" w:lastRow="0" w:firstColumn="1" w:lastColumn="0" w:noHBand="0" w:noVBand="1"/>
+        <w:tblLook w:val="04A0"/>
       </w:tblPr>
       <w:tblGrid>
         <w:gridCol w:w="8696"/>
       </w:tblGrid>
       <w:tr>
         <w:trPr>
-          <w:cnfStyle w:val="100000000000" w:firstRow="1" w:lastRow="0" w:firstColumn="0" w:lastColumn="0" w:oddVBand="0" w:evenVBand="0" w:oddHBand="0" w:evenHBand="0" w:firstRowFirstColumn="0" w:firstRowLastColumn="0" w:lastRowFirstColumn="0" w:lastRowLastColumn="0"/>
+          <w:cnfStyle w:val="100000000000"/>
         </w:trPr>
         <w:tc>
           <w:tcPr>
@@ -604,7 +564,7 @@
       <w:tblPr>
         <w:tblStyle w:val="rstTable"/>
         <w:tblW w:w="0" w:type="auto"/>
-        <w:tblLook w:val="04A0" w:firstRow="1" w:lastRow="0" w:firstColumn="1" w:lastColumn="0" w:noHBand="0" w:noVBand="1"/>
+        <w:tblLook w:val="04A0"/>
       </w:tblPr>
       <w:tblGrid>
         <w:gridCol w:w="2898"/>
@@ -613,11 +573,11 @@
       </w:tblGrid>
       <w:tr>
         <w:trPr>
-          <w:cnfStyle w:val="100000000000" w:firstRow="1" w:lastRow="0" w:firstColumn="0" w:lastColumn="0" w:oddVBand="0" w:evenVBand="0" w:oddHBand="0" w:evenHBand="0" w:firstRowFirstColumn="0" w:firstRowLastColumn="0" w:lastRowFirstColumn="0" w:lastRowLastColumn="0"/>
+          <w:cnfStyle w:val="100000000000"/>
         </w:trPr>
         <w:tc>
           <w:tcPr>
-            <w:cnfStyle w:val="001000000000" w:firstRow="0" w:lastRow="0" w:firstColumn="1" w:lastColumn="0" w:oddVBand="0" w:evenVBand="0" w:oddHBand="0" w:evenHBand="0" w:firstRowFirstColumn="0" w:firstRowLastColumn="0" w:lastRowFirstColumn="0" w:lastRowLastColumn="0"/>
+            <w:cnfStyle w:val="001000000000"/>
             <w:tcW w:w="2898" w:type="dxa"/>
           </w:tcPr>
           <w:p>
@@ -632,7 +592,7 @@
           </w:tcPr>
           <w:p>
             <w:pPr>
-              <w:cnfStyle w:val="100000000000" w:firstRow="1" w:lastRow="0" w:firstColumn="0" w:lastColumn="0" w:oddVBand="0" w:evenVBand="0" w:oddHBand="0" w:evenHBand="0" w:firstRowFirstColumn="0" w:firstRowLastColumn="0" w:lastRowFirstColumn="0" w:lastRowLastColumn="0"/>
+              <w:cnfStyle w:val="100000000000"/>
             </w:pPr>
             <w:r>
               <w:t>Header1</w:t>
@@ -645,7 +605,7 @@
           </w:tcPr>
           <w:p>
             <w:pPr>
-              <w:cnfStyle w:val="100000000000" w:firstRow="1" w:lastRow="0" w:firstColumn="0" w:lastColumn="0" w:oddVBand="0" w:evenVBand="0" w:oddHBand="0" w:evenHBand="0" w:firstRowFirstColumn="0" w:firstRowLastColumn="0" w:lastRowFirstColumn="0" w:lastRowLastColumn="0"/>
+              <w:cnfStyle w:val="100000000000"/>
             </w:pPr>
             <w:r>
               <w:t>Header2</w:t>
@@ -655,11 +615,11 @@
       </w:tr>
       <w:tr>
         <w:trPr>
-          <w:cnfStyle w:val="000000100000" w:firstRow="0" w:lastRow="0" w:firstColumn="0" w:lastColumn="0" w:oddVBand="0" w:evenVBand="0" w:oddHBand="1" w:evenHBand="0" w:firstRowFirstColumn="0" w:firstRowLastColumn="0" w:lastRowFirstColumn="0" w:lastRowLastColumn="0"/>
+          <w:cnfStyle w:val="000000100000"/>
         </w:trPr>
         <w:tc>
           <w:tcPr>
-            <w:cnfStyle w:val="001000000000" w:firstRow="0" w:lastRow="0" w:firstColumn="1" w:lastColumn="0" w:oddVBand="0" w:evenVBand="0" w:oddHBand="0" w:evenHBand="0" w:firstRowFirstColumn="0" w:firstRowLastColumn="0" w:lastRowFirstColumn="0" w:lastRowLastColumn="0"/>
+            <w:cnfStyle w:val="001000000000"/>
             <w:tcW w:w="2898" w:type="dxa"/>
           </w:tcPr>
           <w:p>
@@ -674,7 +634,7 @@
           </w:tcPr>
           <w:p>
             <w:pPr>
-              <w:cnfStyle w:val="000000100000" w:firstRow="0" w:lastRow="0" w:firstColumn="0" w:lastColumn="0" w:oddVBand="0" w:evenVBand="0" w:oddHBand="1" w:evenHBand="0" w:firstRowFirstColumn="0" w:firstRowLastColumn="0" w:lastRowFirstColumn="0" w:lastRowLastColumn="0"/>
+              <w:cnfStyle w:val="000000100000"/>
             </w:pPr>
             <w:r>
               <w:t>Cell1.1</w:t>
@@ -687,7 +647,7 @@
           </w:tcPr>
           <w:p>
             <w:pPr>
-              <w:cnfStyle w:val="000000100000" w:firstRow="0" w:lastRow="0" w:firstColumn="0" w:lastColumn="0" w:oddVBand="0" w:evenVBand="0" w:oddHBand="1" w:evenHBand="0" w:firstRowFirstColumn="0" w:firstRowLastColumn="0" w:lastRowFirstColumn="0" w:lastRowLastColumn="0"/>
+              <w:cnfStyle w:val="000000100000"/>
             </w:pPr>
             <w:r>
               <w:t>Cell2.1</w:t>
@@ -698,7 +658,7 @@
       <w:tr>
         <w:tc>
           <w:tcPr>
-            <w:cnfStyle w:val="001000000000" w:firstRow="0" w:lastRow="0" w:firstColumn="1" w:lastColumn="0" w:oddVBand="0" w:evenVBand="0" w:oddHBand="0" w:evenHBand="0" w:firstRowFirstColumn="0" w:firstRowLastColumn="0" w:lastRowFirstColumn="0" w:lastRowLastColumn="0"/>
+            <w:cnfStyle w:val="001000000000"/>
             <w:tcW w:w="2898" w:type="dxa"/>
           </w:tcPr>
           <w:p>
@@ -713,7 +673,7 @@
           </w:tcPr>
           <w:p>
             <w:pPr>
-              <w:cnfStyle w:val="000000000000" w:firstRow="0" w:lastRow="0" w:firstColumn="0" w:lastColumn="0" w:oddVBand="0" w:evenVBand="0" w:oddHBand="0" w:evenHBand="0" w:firstRowFirstColumn="0" w:firstRowLastColumn="0" w:lastRowFirstColumn="0" w:lastRowLastColumn="0"/>
+              <w:cnfStyle w:val="000000000000"/>
             </w:pPr>
             <w:r>
               <w:t>Cell1.2</w:t>
@@ -726,7 +686,7 @@
           </w:tcPr>
           <w:p>
             <w:pPr>
-              <w:cnfStyle w:val="000000000000" w:firstRow="0" w:lastRow="0" w:firstColumn="0" w:lastColumn="0" w:oddVBand="0" w:evenVBand="0" w:oddHBand="0" w:evenHBand="0" w:firstRowFirstColumn="0" w:firstRowLastColumn="0" w:lastRowFirstColumn="0" w:lastRowLastColumn="0"/>
+              <w:cnfStyle w:val="000000000000"/>
             </w:pPr>
             <w:r>
               <w:t>Cell2.2</w:t>
@@ -741,7 +701,7 @@
       <w:tblPr>
         <w:tblStyle w:val="OptionList"/>
         <w:tblW w:w="0" w:type="auto"/>
-        <w:tblLook w:val="04A0" w:firstRow="1" w:lastRow="0" w:firstColumn="1" w:lastColumn="0" w:noHBand="0" w:noVBand="1"/>
+        <w:tblLook w:val="04A0"/>
       </w:tblPr>
       <w:tblGrid>
         <w:gridCol w:w="2678"/>
@@ -770,7 +730,7 @@
       </w:tr>
       <w:tr>
         <w:trPr>
-          <w:cnfStyle w:val="000000010000" w:firstRow="0" w:lastRow="0" w:firstColumn="0" w:lastColumn="0" w:oddVBand="0" w:evenVBand="0" w:oddHBand="0" w:evenHBand="1" w:firstRowFirstColumn="0" w:firstRowLastColumn="0" w:lastRowFirstColumn="0" w:lastRowLastColumn="0"/>
+          <w:cnfStyle w:val="000000010000"/>
         </w:trPr>
         <w:tc>
           <w:tcPr>
@@ -809,10 +769,7 @@
     <w:p>
       <w:pPr>
         <w:pStyle w:val="ListNumber"/>
-        <w:numPr>
-          <w:ilvl w:val="0"/>
-          <w:numId w:val="19"/>
-        </w:numPr>
+        <w:ind w:left="720" w:hanging="720"/>
       </w:pPr>
       <w:r>
         <w:t>Number</w:t>
@@ -821,18 +778,10 @@
     <w:p>
       <w:pPr>
         <w:pStyle w:val="ListNumber"/>
-        <w:numPr>
-          <w:ilvl w:val="0"/>
-          <w:numId w:val="19"/>
-        </w:numPr>
-      </w:pPr>
-      <w:r>
-        <w:t>Number</w:t>
-      </w:r>
-      <w:bookmarkStart w:id="0" w:name="_GoBack"/>
-      <w:bookmarkEnd w:id="0"/>
-      <w:r>
-        <w:t>2</w:t>
+        <w:ind w:left="720" w:hanging="720"/>
+      </w:pPr>
+      <w:r>
+        <w:t>Number2</w:t>
       </w:r>
     </w:p>
     <w:p/>
@@ -847,24 +796,26 @@
 </file>
 
 <file path=word/numbering.xml><?xml version="1.0" encoding="utf-8"?>
-<w:numbering xmlns:wpc="http://schemas.microsoft.com/office/word/2010/wordprocessingCanvas" xmlns:mo="http://schemas.microsoft.com/office/mac/office/2008/main" xmlns:mc="http://schemas.openxmlformats.org/markup-compatibility/2006" xmlns:mv="urn:schemas-microsoft-com:mac:vml" xmlns:o="urn:schemas-microsoft-com:office:office" xmlns:r="http://schemas.openxmlformats.org/officeDocument/2006/relationships" xmlns:m="http://schemas.openxmlformats.org/officeDocument/2006/math" xmlns:v="urn:schemas-microsoft-com:vml" xmlns:wp14="http://schemas.microsoft.com/office/word/2010/wordprocessingDrawing" xmlns:wp="http://schemas.openxmlformats.org/drawingml/2006/wordprocessingDrawing" xmlns:w10="urn:schemas-microsoft-com:office:word" xmlns:w="http://schemas.openxmlformats.org/wordprocessingml/2006/main" xmlns:w14="http://schemas.microsoft.com/office/word/2010/wordml" xmlns:wpg="http://schemas.microsoft.com/office/word/2010/wordprocessingGroup" xmlns:wpi="http://schemas.microsoft.com/office/word/2010/wordprocessingInk" xmlns:wne="http://schemas.microsoft.com/office/word/2006/wordml" xmlns:wps="http://schemas.microsoft.com/office/word/2010/wordprocessingShape" mc:Ignorable="w14 wp14">
+<w:numbering xmlns:mo="http://schemas.microsoft.com/office/mac/office/2008/main" xmlns:ve="http://schemas.openxmlformats.org/markup-compatibility/2006" xmlns:mv="urn:schemas-microsoft-com:mac:vml" xmlns:o="urn:schemas-microsoft-com:office:office" xmlns:r="http://schemas.openxmlformats.org/officeDocument/2006/relationships" xmlns:m="http://schemas.openxmlformats.org/officeDocument/2006/math" xmlns:v="urn:schemas-microsoft-com:vml" xmlns:wp="http://schemas.openxmlformats.org/drawingml/2006/wordprocessingDrawing" xmlns:w10="urn:schemas-microsoft-com:office:word" xmlns:w="http://schemas.openxmlformats.org/wordprocessingml/2006/main" xmlns:wne="http://schemas.microsoft.com/office/word/2006/wordml">
   <w:abstractNum w:abstractNumId="0">
     <w:nsid w:val="FFFFFF1D"/>
     <w:multiLevelType w:val="multilevel"/>
-    <w:tmpl w:val="331E959A"/>
+    <w:tmpl w:val="97FE71FA"/>
     <w:lvl w:ilvl="0">
       <w:start w:val="1"/>
       <w:numFmt w:val="bullet"/>
-      <w:lvlText w:val=""/>
+      <w:pStyle w:val="ListBullet"/>
+      <w:lvlText w:val=""/>
       <w:lvlJc w:val="left"/>
       <w:pPr>
-        <w:tabs>
-          <w:tab w:val="num" w:pos="0"/>
-        </w:tabs>
-        <w:ind w:left="0" w:firstLine="0"/>
-      </w:pPr>
-      <w:rPr>
-        <w:rFonts w:ascii="Wingdings" w:hAnsi="Wingdings" w:hint="default"/>
+        <w:ind w:left="480" w:hanging="480"/>
+      </w:pPr>
+      <w:rPr>
+        <w:rFonts w:ascii="Wingdings" w:hAnsi="Wingdings" w:cstheme="minorBidi" w:hint="default"/>
+        <w:kern w:val="2"/>
+        <w:sz w:val="21"/>
+        <w:szCs w:val="24"/>
+        <w:lang w:val="en-US" w:eastAsia="ja-JP" w:bidi="ar-SA"/>
       </w:rPr>
     </w:lvl>
     <w:lvl w:ilvl="1">
@@ -1004,939 +955,163 @@
     </w:lvl>
   </w:abstractNum>
   <w:abstractNum w:abstractNumId="2">
-    <w:nsid w:val="FFFFFF7D"/>
-    <w:multiLevelType w:val="singleLevel"/>
-    <w:tmpl w:val="C4E41B38"/>
+    <w:nsid w:val="40E84560"/>
+    <w:multiLevelType w:val="multilevel"/>
+    <w:tmpl w:val="609A6E44"/>
+    <w:lvl w:ilvl="0">
+      <w:start w:val="1"/>
+      <w:numFmt w:val="bullet"/>
+      <w:lvlText w:val=""/>
+      <w:lvlJc w:val="left"/>
+      <w:pPr>
+        <w:ind w:left="480" w:hanging="480"/>
+      </w:pPr>
+      <w:rPr>
+        <w:rFonts w:asciiTheme="minorHAnsi" w:eastAsiaTheme="minorEastAsia" w:hAnsiTheme="minorHAnsi" w:cstheme="minorBidi"/>
+        <w:kern w:val="2"/>
+        <w:sz w:val="21"/>
+        <w:szCs w:val="24"/>
+        <w:lang w:val="en-US" w:eastAsia="ja-JP" w:bidi="ar-SA"/>
+      </w:rPr>
+    </w:lvl>
+    <w:lvl w:ilvl="1">
+      <w:start w:val="1"/>
+      <w:numFmt w:val="bullet"/>
+      <w:lvlText w:val=""/>
+      <w:lvlJc w:val="left"/>
+      <w:pPr>
+        <w:tabs>
+          <w:tab w:val="num" w:pos="720"/>
+        </w:tabs>
+        <w:ind w:left="1080" w:hanging="360"/>
+      </w:pPr>
+      <w:rPr>
+        <w:rFonts w:ascii="Symbol" w:hAnsi="Symbol" w:hint="default"/>
+      </w:rPr>
+    </w:lvl>
+    <w:lvl w:ilvl="2">
+      <w:start w:val="1"/>
+      <w:numFmt w:val="bullet"/>
+      <w:lvlText w:val="o"/>
+      <w:lvlJc w:val="left"/>
+      <w:pPr>
+        <w:tabs>
+          <w:tab w:val="num" w:pos="1440"/>
+        </w:tabs>
+        <w:ind w:left="1800" w:hanging="360"/>
+      </w:pPr>
+      <w:rPr>
+        <w:rFonts w:ascii="Courier New" w:hAnsi="Courier New" w:hint="default"/>
+      </w:rPr>
+    </w:lvl>
+    <w:lvl w:ilvl="3">
+      <w:start w:val="1"/>
+      <w:numFmt w:val="bullet"/>
+      <w:lvlText w:val=""/>
+      <w:lvlJc w:val="left"/>
+      <w:pPr>
+        <w:tabs>
+          <w:tab w:val="num" w:pos="2160"/>
+        </w:tabs>
+        <w:ind w:left="2520" w:hanging="360"/>
+      </w:pPr>
+      <w:rPr>
+        <w:rFonts w:ascii="Wingdings" w:hAnsi="Wingdings" w:hint="default"/>
+      </w:rPr>
+    </w:lvl>
+    <w:lvl w:ilvl="4">
+      <w:start w:val="1"/>
+      <w:numFmt w:val="bullet"/>
+      <w:lvlText w:val=""/>
+      <w:lvlJc w:val="left"/>
+      <w:pPr>
+        <w:tabs>
+          <w:tab w:val="num" w:pos="2880"/>
+        </w:tabs>
+        <w:ind w:left="3240" w:hanging="360"/>
+      </w:pPr>
+      <w:rPr>
+        <w:rFonts w:ascii="Wingdings" w:hAnsi="Wingdings" w:hint="default"/>
+      </w:rPr>
+    </w:lvl>
+    <w:lvl w:ilvl="5">
+      <w:start w:val="1"/>
+      <w:numFmt w:val="bullet"/>
+      <w:lvlText w:val=""/>
+      <w:lvlJc w:val="left"/>
+      <w:pPr>
+        <w:tabs>
+          <w:tab w:val="num" w:pos="3600"/>
+        </w:tabs>
+        <w:ind w:left="3960" w:hanging="360"/>
+      </w:pPr>
+      <w:rPr>
+        <w:rFonts w:ascii="Symbol" w:hAnsi="Symbol" w:hint="default"/>
+      </w:rPr>
+    </w:lvl>
+    <w:lvl w:ilvl="6">
+      <w:start w:val="1"/>
+      <w:numFmt w:val="bullet"/>
+      <w:lvlText w:val="o"/>
+      <w:lvlJc w:val="left"/>
+      <w:pPr>
+        <w:tabs>
+          <w:tab w:val="num" w:pos="4320"/>
+        </w:tabs>
+        <w:ind w:left="4680" w:hanging="360"/>
+      </w:pPr>
+      <w:rPr>
+        <w:rFonts w:ascii="Courier New" w:hAnsi="Courier New" w:hint="default"/>
+      </w:rPr>
+    </w:lvl>
+    <w:lvl w:ilvl="7">
+      <w:start w:val="1"/>
+      <w:numFmt w:val="bullet"/>
+      <w:lvlText w:val=""/>
+      <w:lvlJc w:val="left"/>
+      <w:pPr>
+        <w:tabs>
+          <w:tab w:val="num" w:pos="5040"/>
+        </w:tabs>
+        <w:ind w:left="5400" w:hanging="360"/>
+      </w:pPr>
+      <w:rPr>
+        <w:rFonts w:ascii="Wingdings" w:hAnsi="Wingdings" w:hint="default"/>
+      </w:rPr>
+    </w:lvl>
+    <w:lvl w:ilvl="8">
+      <w:start w:val="1"/>
+      <w:numFmt w:val="bullet"/>
+      <w:lvlText w:val=""/>
+      <w:lvlJc w:val="left"/>
+      <w:pPr>
+        <w:tabs>
+          <w:tab w:val="num" w:pos="5760"/>
+        </w:tabs>
+        <w:ind w:left="6120" w:hanging="360"/>
+      </w:pPr>
+      <w:rPr>
+        <w:rFonts w:ascii="Wingdings" w:hAnsi="Wingdings" w:hint="default"/>
+      </w:rPr>
+    </w:lvl>
+  </w:abstractNum>
+  <w:abstractNum w:abstractNumId="3">
+    <w:nsid w:val="54434C27"/>
+    <w:multiLevelType w:val="multilevel"/>
+    <w:tmpl w:val="84BA4CB2"/>
     <w:lvl w:ilvl="0">
       <w:start w:val="1"/>
       <w:numFmt w:val="decimal"/>
       <w:lvlText w:val="%1."/>
       <w:lvlJc w:val="left"/>
       <w:pPr>
-        <w:tabs>
-          <w:tab w:val="num" w:pos="1636"/>
-        </w:tabs>
-        <w:ind w:leftChars="600" w:left="1636" w:hangingChars="200" w:hanging="360"/>
-      </w:pPr>
-    </w:lvl>
-  </w:abstractNum>
-  <w:abstractNum w:abstractNumId="3">
-    <w:nsid w:val="FFFFFF7E"/>
-    <w:multiLevelType w:val="singleLevel"/>
-    <w:tmpl w:val="C53AC874"/>
-    <w:lvl w:ilvl="0">
-      <w:start w:val="1"/>
-      <w:numFmt w:val="decimal"/>
-      <w:lvlText w:val="%1."/>
-      <w:lvlJc w:val="left"/>
-      <w:pPr>
-        <w:tabs>
-          <w:tab w:val="num" w:pos="1211"/>
-        </w:tabs>
-        <w:ind w:leftChars="400" w:left="1211" w:hangingChars="200" w:hanging="360"/>
-      </w:pPr>
-    </w:lvl>
-  </w:abstractNum>
-  <w:abstractNum w:abstractNumId="4">
-    <w:nsid w:val="FFFFFF7F"/>
-    <w:multiLevelType w:val="singleLevel"/>
-    <w:tmpl w:val="AE765636"/>
-    <w:lvl w:ilvl="0">
-      <w:start w:val="1"/>
-      <w:numFmt w:val="decimal"/>
-      <w:lvlText w:val="%1."/>
-      <w:lvlJc w:val="left"/>
-      <w:pPr>
-        <w:tabs>
-          <w:tab w:val="num" w:pos="785"/>
-        </w:tabs>
-        <w:ind w:leftChars="200" w:left="785" w:hangingChars="200" w:hanging="360"/>
-      </w:pPr>
-    </w:lvl>
-  </w:abstractNum>
-  <w:abstractNum w:abstractNumId="5">
-    <w:nsid w:val="FFFFFF80"/>
-    <w:multiLevelType w:val="singleLevel"/>
-    <w:tmpl w:val="52588306"/>
-    <w:lvl w:ilvl="0">
-      <w:start w:val="1"/>
-      <w:numFmt w:val="bullet"/>
-      <w:lvlText w:val=""/>
-      <w:lvlJc w:val="left"/>
-      <w:pPr>
-        <w:tabs>
-          <w:tab w:val="num" w:pos="2061"/>
-        </w:tabs>
-        <w:ind w:leftChars="800" w:left="2061" w:hangingChars="200" w:hanging="360"/>
-      </w:pPr>
-      <w:rPr>
-        <w:rFonts w:ascii="Wingdings" w:hAnsi="Wingdings" w:hint="default"/>
-      </w:rPr>
-    </w:lvl>
-  </w:abstractNum>
-  <w:abstractNum w:abstractNumId="6">
-    <w:nsid w:val="FFFFFF81"/>
-    <w:multiLevelType w:val="singleLevel"/>
-    <w:tmpl w:val="E39EA42A"/>
-    <w:lvl w:ilvl="0">
-      <w:start w:val="1"/>
-      <w:numFmt w:val="bullet"/>
-      <w:lvlText w:val=""/>
-      <w:lvlJc w:val="left"/>
-      <w:pPr>
-        <w:tabs>
-          <w:tab w:val="num" w:pos="1636"/>
-        </w:tabs>
-        <w:ind w:leftChars="600" w:left="1636" w:hangingChars="200" w:hanging="360"/>
-      </w:pPr>
-      <w:rPr>
-        <w:rFonts w:ascii="Wingdings" w:hAnsi="Wingdings" w:hint="default"/>
-      </w:rPr>
-    </w:lvl>
-  </w:abstractNum>
-  <w:abstractNum w:abstractNumId="7">
-    <w:nsid w:val="FFFFFF82"/>
-    <w:multiLevelType w:val="singleLevel"/>
-    <w:tmpl w:val="B946301E"/>
-    <w:lvl w:ilvl="0">
-      <w:start w:val="1"/>
-      <w:numFmt w:val="bullet"/>
-      <w:lvlText w:val=""/>
-      <w:lvlJc w:val="left"/>
-      <w:pPr>
-        <w:tabs>
-          <w:tab w:val="num" w:pos="1211"/>
-        </w:tabs>
-        <w:ind w:leftChars="400" w:left="1211" w:hangingChars="200" w:hanging="360"/>
-      </w:pPr>
-      <w:rPr>
-        <w:rFonts w:ascii="Wingdings" w:hAnsi="Wingdings" w:hint="default"/>
-      </w:rPr>
-    </w:lvl>
-  </w:abstractNum>
-  <w:abstractNum w:abstractNumId="8">
-    <w:nsid w:val="FFFFFF83"/>
-    <w:multiLevelType w:val="singleLevel"/>
-    <w:tmpl w:val="45BA51B4"/>
-    <w:lvl w:ilvl="0">
-      <w:start w:val="1"/>
-      <w:numFmt w:val="bullet"/>
-      <w:lvlText w:val=""/>
-      <w:lvlJc w:val="left"/>
-      <w:pPr>
-        <w:tabs>
-          <w:tab w:val="num" w:pos="785"/>
-        </w:tabs>
-        <w:ind w:leftChars="200" w:left="785" w:hangingChars="200" w:hanging="360"/>
-      </w:pPr>
-      <w:rPr>
-        <w:rFonts w:ascii="Wingdings" w:hAnsi="Wingdings" w:hint="default"/>
-      </w:rPr>
-    </w:lvl>
-  </w:abstractNum>
-  <w:abstractNum w:abstractNumId="9">
-    <w:nsid w:val="FFFFFF88"/>
-    <w:multiLevelType w:val="singleLevel"/>
-    <w:tmpl w:val="958475CC"/>
-    <w:lvl w:ilvl="0">
-      <w:start w:val="1"/>
-      <w:numFmt w:val="decimal"/>
-      <w:lvlText w:val="%1."/>
-      <w:lvlJc w:val="left"/>
-      <w:pPr>
-        <w:tabs>
-          <w:tab w:val="num" w:pos="360"/>
-        </w:tabs>
-        <w:ind w:left="360" w:hangingChars="200" w:hanging="360"/>
-      </w:pPr>
-    </w:lvl>
-  </w:abstractNum>
-  <w:abstractNum w:abstractNumId="10">
-    <w:nsid w:val="FFFFFF89"/>
-    <w:multiLevelType w:val="singleLevel"/>
-    <w:tmpl w:val="5D06074A"/>
-    <w:lvl w:ilvl="0">
-      <w:start w:val="1"/>
-      <w:numFmt w:val="decimal"/>
-      <w:pStyle w:val="ListNumber"/>
-      <w:lvlText w:val="%1."/>
-      <w:lvlJc w:val="left"/>
-      <w:pPr>
-        <w:ind w:left="1080" w:hanging="480"/>
-      </w:pPr>
-      <w:rPr>
-        <w:rFonts w:hint="default"/>
-      </w:rPr>
-    </w:lvl>
-  </w:abstractNum>
-  <w:abstractNum w:abstractNumId="11">
-    <w:nsid w:val="30170D72"/>
-    <w:multiLevelType w:val="hybridMultilevel"/>
-    <w:tmpl w:val="DB7815C4"/>
-    <w:lvl w:ilvl="0" w:tplc="7F38FD6E">
-      <w:start w:val="1"/>
-      <w:numFmt w:val="decimal"/>
-      <w:lvlText w:val="%1."/>
-      <w:lvlJc w:val="left"/>
-      <w:pPr>
         <w:ind w:left="480" w:hanging="480"/>
       </w:pPr>
-      <w:rPr>
-        <w:rFonts w:hint="eastAsia"/>
-      </w:rPr>
-    </w:lvl>
-    <w:lvl w:ilvl="1" w:tplc="04090017" w:tentative="1">
-      <w:start w:val="1"/>
-      <w:numFmt w:val="aiueoFullWidth"/>
-      <w:lvlText w:val="(%2)"/>
-      <w:lvlJc w:val="left"/>
-      <w:pPr>
-        <w:ind w:left="960" w:hanging="480"/>
-      </w:pPr>
-    </w:lvl>
-    <w:lvl w:ilvl="2" w:tplc="04090011" w:tentative="1">
-      <w:start w:val="1"/>
-      <w:numFmt w:val="decimalEnclosedCircle"/>
-      <w:lvlText w:val="%3"/>
-      <w:lvlJc w:val="left"/>
-      <w:pPr>
-        <w:ind w:left="1440" w:hanging="480"/>
-      </w:pPr>
-    </w:lvl>
-    <w:lvl w:ilvl="3" w:tplc="0409000F" w:tentative="1">
-      <w:start w:val="1"/>
-      <w:numFmt w:val="decimal"/>
-      <w:lvlText w:val="%4."/>
-      <w:lvlJc w:val="left"/>
-      <w:pPr>
-        <w:ind w:left="1920" w:hanging="480"/>
-      </w:pPr>
-    </w:lvl>
-    <w:lvl w:ilvl="4" w:tplc="04090017" w:tentative="1">
-      <w:start w:val="1"/>
-      <w:numFmt w:val="aiueoFullWidth"/>
-      <w:lvlText w:val="(%5)"/>
-      <w:lvlJc w:val="left"/>
-      <w:pPr>
-        <w:ind w:left="2400" w:hanging="480"/>
-      </w:pPr>
-    </w:lvl>
-    <w:lvl w:ilvl="5" w:tplc="04090011" w:tentative="1">
-      <w:start w:val="1"/>
-      <w:numFmt w:val="decimalEnclosedCircle"/>
-      <w:lvlText w:val="%6"/>
-      <w:lvlJc w:val="left"/>
-      <w:pPr>
-        <w:ind w:left="2880" w:hanging="480"/>
-      </w:pPr>
-    </w:lvl>
-    <w:lvl w:ilvl="6" w:tplc="0409000F" w:tentative="1">
-      <w:start w:val="1"/>
-      <w:numFmt w:val="decimal"/>
-      <w:lvlText w:val="%7."/>
-      <w:lvlJc w:val="left"/>
-      <w:pPr>
-        <w:ind w:left="3360" w:hanging="480"/>
-      </w:pPr>
-    </w:lvl>
-    <w:lvl w:ilvl="7" w:tplc="04090017" w:tentative="1">
-      <w:start w:val="1"/>
-      <w:numFmt w:val="aiueoFullWidth"/>
-      <w:lvlText w:val="(%8)"/>
-      <w:lvlJc w:val="left"/>
-      <w:pPr>
-        <w:ind w:left="3840" w:hanging="480"/>
-      </w:pPr>
-    </w:lvl>
-    <w:lvl w:ilvl="8" w:tplc="04090011" w:tentative="1">
-      <w:start w:val="1"/>
-      <w:numFmt w:val="decimalEnclosedCircle"/>
-      <w:lvlText w:val="%9"/>
-      <w:lvlJc w:val="left"/>
-      <w:pPr>
-        <w:ind w:left="4320" w:hanging="480"/>
-      </w:pPr>
-    </w:lvl>
-  </w:abstractNum>
-  <w:abstractNum w:abstractNumId="12">
-    <w:nsid w:val="43217A5F"/>
-    <w:multiLevelType w:val="hybridMultilevel"/>
-    <w:tmpl w:val="CB84313A"/>
-    <w:lvl w:ilvl="0" w:tplc="F0CA2C78">
-      <w:start w:val="1"/>
-      <w:numFmt w:val="bullet"/>
-      <w:lvlText w:val=""/>
-      <w:lvlJc w:val="left"/>
-      <w:pPr>
-        <w:ind w:left="845" w:hanging="153"/>
-      </w:pPr>
-      <w:rPr>
-        <w:rFonts w:ascii="Symbol" w:hAnsi="Symbol" w:hint="default"/>
-        <w:color w:val="auto"/>
-      </w:rPr>
-    </w:lvl>
-    <w:lvl w:ilvl="1" w:tplc="0409000B" w:tentative="1">
-      <w:start w:val="1"/>
-      <w:numFmt w:val="bullet"/>
-      <w:lvlText w:val=""/>
-      <w:lvlJc w:val="left"/>
-      <w:pPr>
-        <w:ind w:left="1085" w:hanging="480"/>
-      </w:pPr>
-      <w:rPr>
-        <w:rFonts w:ascii="Wingdings" w:hAnsi="Wingdings" w:hint="default"/>
-      </w:rPr>
-    </w:lvl>
-    <w:lvl w:ilvl="2" w:tplc="0409000D" w:tentative="1">
-      <w:start w:val="1"/>
-      <w:numFmt w:val="bullet"/>
-      <w:lvlText w:val=""/>
-      <w:lvlJc w:val="left"/>
-      <w:pPr>
-        <w:ind w:left="1565" w:hanging="480"/>
-      </w:pPr>
-      <w:rPr>
-        <w:rFonts w:ascii="Wingdings" w:hAnsi="Wingdings" w:hint="default"/>
-      </w:rPr>
-    </w:lvl>
-    <w:lvl w:ilvl="3" w:tplc="04090001" w:tentative="1">
-      <w:start w:val="1"/>
-      <w:numFmt w:val="bullet"/>
-      <w:lvlText w:val=""/>
-      <w:lvlJc w:val="left"/>
-      <w:pPr>
-        <w:ind w:left="2045" w:hanging="480"/>
-      </w:pPr>
-      <w:rPr>
-        <w:rFonts w:ascii="Wingdings" w:hAnsi="Wingdings" w:hint="default"/>
-      </w:rPr>
-    </w:lvl>
-    <w:lvl w:ilvl="4" w:tplc="0409000B" w:tentative="1">
-      <w:start w:val="1"/>
-      <w:numFmt w:val="bullet"/>
-      <w:lvlText w:val=""/>
-      <w:lvlJc w:val="left"/>
-      <w:pPr>
-        <w:ind w:left="2525" w:hanging="480"/>
-      </w:pPr>
-      <w:rPr>
-        <w:rFonts w:ascii="Wingdings" w:hAnsi="Wingdings" w:hint="default"/>
-      </w:rPr>
-    </w:lvl>
-    <w:lvl w:ilvl="5" w:tplc="0409000D" w:tentative="1">
-      <w:start w:val="1"/>
-      <w:numFmt w:val="bullet"/>
-      <w:lvlText w:val=""/>
-      <w:lvlJc w:val="left"/>
-      <w:pPr>
-        <w:ind w:left="3005" w:hanging="480"/>
-      </w:pPr>
-      <w:rPr>
-        <w:rFonts w:ascii="Wingdings" w:hAnsi="Wingdings" w:hint="default"/>
-      </w:rPr>
-    </w:lvl>
-    <w:lvl w:ilvl="6" w:tplc="04090001" w:tentative="1">
-      <w:start w:val="1"/>
-      <w:numFmt w:val="bullet"/>
-      <w:lvlText w:val=""/>
-      <w:lvlJc w:val="left"/>
-      <w:pPr>
-        <w:ind w:left="3485" w:hanging="480"/>
-      </w:pPr>
-      <w:rPr>
-        <w:rFonts w:ascii="Wingdings" w:hAnsi="Wingdings" w:hint="default"/>
-      </w:rPr>
-    </w:lvl>
-    <w:lvl w:ilvl="7" w:tplc="0409000B" w:tentative="1">
-      <w:start w:val="1"/>
-      <w:numFmt w:val="bullet"/>
-      <w:lvlText w:val=""/>
-      <w:lvlJc w:val="left"/>
-      <w:pPr>
-        <w:ind w:left="3965" w:hanging="480"/>
-      </w:pPr>
-      <w:rPr>
-        <w:rFonts w:ascii="Wingdings" w:hAnsi="Wingdings" w:hint="default"/>
-      </w:rPr>
-    </w:lvl>
-    <w:lvl w:ilvl="8" w:tplc="0409000D" w:tentative="1">
-      <w:start w:val="1"/>
-      <w:numFmt w:val="bullet"/>
-      <w:lvlText w:val=""/>
-      <w:lvlJc w:val="left"/>
-      <w:pPr>
-        <w:ind w:left="4445" w:hanging="480"/>
-      </w:pPr>
-      <w:rPr>
-        <w:rFonts w:ascii="Wingdings" w:hAnsi="Wingdings" w:hint="default"/>
-      </w:rPr>
-    </w:lvl>
-  </w:abstractNum>
-  <w:abstractNum w:abstractNumId="13">
-    <w:nsid w:val="446C2547"/>
-    <w:multiLevelType w:val="hybridMultilevel"/>
-    <w:tmpl w:val="9EFCBA10"/>
-    <w:lvl w:ilvl="0" w:tplc="F0CA2C78">
-      <w:start w:val="1"/>
-      <w:numFmt w:val="bullet"/>
-      <w:lvlText w:val=""/>
-      <w:lvlJc w:val="left"/>
-      <w:pPr>
-        <w:ind w:left="845" w:hanging="153"/>
-      </w:pPr>
-      <w:rPr>
-        <w:rFonts w:ascii="Symbol" w:hAnsi="Symbol" w:hint="default"/>
-        <w:color w:val="auto"/>
-      </w:rPr>
-    </w:lvl>
-    <w:lvl w:ilvl="1" w:tplc="0409000B" w:tentative="1">
-      <w:start w:val="1"/>
-      <w:numFmt w:val="bullet"/>
-      <w:lvlText w:val=""/>
-      <w:lvlJc w:val="left"/>
-      <w:pPr>
-        <w:ind w:left="1085" w:hanging="480"/>
-      </w:pPr>
-      <w:rPr>
-        <w:rFonts w:ascii="Wingdings" w:hAnsi="Wingdings" w:hint="default"/>
-      </w:rPr>
-    </w:lvl>
-    <w:lvl w:ilvl="2" w:tplc="0409000D" w:tentative="1">
-      <w:start w:val="1"/>
-      <w:numFmt w:val="bullet"/>
-      <w:lvlText w:val=""/>
-      <w:lvlJc w:val="left"/>
-      <w:pPr>
-        <w:ind w:left="1565" w:hanging="480"/>
-      </w:pPr>
-      <w:rPr>
-        <w:rFonts w:ascii="Wingdings" w:hAnsi="Wingdings" w:hint="default"/>
-      </w:rPr>
-    </w:lvl>
-    <w:lvl w:ilvl="3" w:tplc="04090001" w:tentative="1">
-      <w:start w:val="1"/>
-      <w:numFmt w:val="bullet"/>
-      <w:lvlText w:val=""/>
-      <w:lvlJc w:val="left"/>
-      <w:pPr>
-        <w:ind w:left="2045" w:hanging="480"/>
-      </w:pPr>
-      <w:rPr>
-        <w:rFonts w:ascii="Wingdings" w:hAnsi="Wingdings" w:hint="default"/>
-      </w:rPr>
-    </w:lvl>
-    <w:lvl w:ilvl="4" w:tplc="0409000B" w:tentative="1">
-      <w:start w:val="1"/>
-      <w:numFmt w:val="bullet"/>
-      <w:lvlText w:val=""/>
-      <w:lvlJc w:val="left"/>
-      <w:pPr>
-        <w:ind w:left="2525" w:hanging="480"/>
-      </w:pPr>
-      <w:rPr>
-        <w:rFonts w:ascii="Wingdings" w:hAnsi="Wingdings" w:hint="default"/>
-      </w:rPr>
-    </w:lvl>
-    <w:lvl w:ilvl="5" w:tplc="0409000D" w:tentative="1">
-      <w:start w:val="1"/>
-      <w:numFmt w:val="bullet"/>
-      <w:lvlText w:val=""/>
-      <w:lvlJc w:val="left"/>
-      <w:pPr>
-        <w:ind w:left="3005" w:hanging="480"/>
-      </w:pPr>
-      <w:rPr>
-        <w:rFonts w:ascii="Wingdings" w:hAnsi="Wingdings" w:hint="default"/>
-      </w:rPr>
-    </w:lvl>
-    <w:lvl w:ilvl="6" w:tplc="04090001" w:tentative="1">
-      <w:start w:val="1"/>
-      <w:numFmt w:val="bullet"/>
-      <w:lvlText w:val=""/>
-      <w:lvlJc w:val="left"/>
-      <w:pPr>
-        <w:ind w:left="3485" w:hanging="480"/>
-      </w:pPr>
-      <w:rPr>
-        <w:rFonts w:ascii="Wingdings" w:hAnsi="Wingdings" w:hint="default"/>
-      </w:rPr>
-    </w:lvl>
-    <w:lvl w:ilvl="7" w:tplc="0409000B" w:tentative="1">
-      <w:start w:val="1"/>
-      <w:numFmt w:val="bullet"/>
-      <w:lvlText w:val=""/>
-      <w:lvlJc w:val="left"/>
-      <w:pPr>
-        <w:ind w:left="3965" w:hanging="480"/>
-      </w:pPr>
-      <w:rPr>
-        <w:rFonts w:ascii="Wingdings" w:hAnsi="Wingdings" w:hint="default"/>
-      </w:rPr>
-    </w:lvl>
-    <w:lvl w:ilvl="8" w:tplc="0409000D" w:tentative="1">
-      <w:start w:val="1"/>
-      <w:numFmt w:val="bullet"/>
-      <w:lvlText w:val=""/>
-      <w:lvlJc w:val="left"/>
-      <w:pPr>
-        <w:ind w:left="4445" w:hanging="480"/>
-      </w:pPr>
-      <w:rPr>
-        <w:rFonts w:ascii="Wingdings" w:hAnsi="Wingdings" w:hint="default"/>
-      </w:rPr>
-    </w:lvl>
-  </w:abstractNum>
-  <w:abstractNum w:abstractNumId="14">
-    <w:nsid w:val="4EEA21DA"/>
-    <w:multiLevelType w:val="hybridMultilevel"/>
-    <w:tmpl w:val="D4707E2E"/>
-    <w:lvl w:ilvl="0" w:tplc="8B745274">
-      <w:start w:val="1"/>
-      <w:numFmt w:val="bullet"/>
-      <w:pStyle w:val="ListBullet"/>
-      <w:lvlText w:val=""/>
-      <w:lvlJc w:val="left"/>
-      <w:pPr>
-        <w:ind w:left="480" w:hanging="480"/>
-      </w:pPr>
-      <w:rPr>
-        <w:rFonts w:ascii="Wingdings" w:hAnsi="Wingdings" w:hint="default"/>
-      </w:rPr>
-    </w:lvl>
-    <w:lvl w:ilvl="1" w:tplc="0409000B" w:tentative="1">
-      <w:start w:val="1"/>
-      <w:numFmt w:val="bullet"/>
-      <w:lvlText w:val=""/>
-      <w:lvlJc w:val="left"/>
-      <w:pPr>
-        <w:ind w:left="960" w:hanging="480"/>
-      </w:pPr>
-      <w:rPr>
-        <w:rFonts w:ascii="Wingdings" w:hAnsi="Wingdings" w:hint="default"/>
-      </w:rPr>
-    </w:lvl>
-    <w:lvl w:ilvl="2" w:tplc="0409000D" w:tentative="1">
-      <w:start w:val="1"/>
-      <w:numFmt w:val="bullet"/>
-      <w:lvlText w:val=""/>
-      <w:lvlJc w:val="left"/>
-      <w:pPr>
-        <w:ind w:left="1440" w:hanging="480"/>
-      </w:pPr>
-      <w:rPr>
-        <w:rFonts w:ascii="Wingdings" w:hAnsi="Wingdings" w:hint="default"/>
-      </w:rPr>
-    </w:lvl>
-    <w:lvl w:ilvl="3" w:tplc="04090001" w:tentative="1">
-      <w:start w:val="1"/>
-      <w:numFmt w:val="bullet"/>
-      <w:lvlText w:val=""/>
-      <w:lvlJc w:val="left"/>
-      <w:pPr>
-        <w:ind w:left="1920" w:hanging="480"/>
-      </w:pPr>
-      <w:rPr>
-        <w:rFonts w:ascii="Wingdings" w:hAnsi="Wingdings" w:hint="default"/>
-      </w:rPr>
-    </w:lvl>
-    <w:lvl w:ilvl="4" w:tplc="0409000B" w:tentative="1">
-      <w:start w:val="1"/>
-      <w:numFmt w:val="bullet"/>
-      <w:lvlText w:val=""/>
-      <w:lvlJc w:val="left"/>
-      <w:pPr>
-        <w:ind w:left="2400" w:hanging="480"/>
-      </w:pPr>
-      <w:rPr>
-        <w:rFonts w:ascii="Wingdings" w:hAnsi="Wingdings" w:hint="default"/>
-      </w:rPr>
-    </w:lvl>
-    <w:lvl w:ilvl="5" w:tplc="0409000D" w:tentative="1">
-      <w:start w:val="1"/>
-      <w:numFmt w:val="bullet"/>
-      <w:lvlText w:val=""/>
-      <w:lvlJc w:val="left"/>
-      <w:pPr>
-        <w:ind w:left="2880" w:hanging="480"/>
-      </w:pPr>
-      <w:rPr>
-        <w:rFonts w:ascii="Wingdings" w:hAnsi="Wingdings" w:hint="default"/>
-      </w:rPr>
-    </w:lvl>
-    <w:lvl w:ilvl="6" w:tplc="04090001" w:tentative="1">
-      <w:start w:val="1"/>
-      <w:numFmt w:val="bullet"/>
-      <w:lvlText w:val=""/>
-      <w:lvlJc w:val="left"/>
-      <w:pPr>
-        <w:ind w:left="3360" w:hanging="480"/>
-      </w:pPr>
-      <w:rPr>
-        <w:rFonts w:ascii="Wingdings" w:hAnsi="Wingdings" w:hint="default"/>
-      </w:rPr>
-    </w:lvl>
-    <w:lvl w:ilvl="7" w:tplc="0409000B" w:tentative="1">
-      <w:start w:val="1"/>
-      <w:numFmt w:val="bullet"/>
-      <w:lvlText w:val=""/>
-      <w:lvlJc w:val="left"/>
-      <w:pPr>
-        <w:ind w:left="3840" w:hanging="480"/>
-      </w:pPr>
-      <w:rPr>
-        <w:rFonts w:ascii="Wingdings" w:hAnsi="Wingdings" w:hint="default"/>
-      </w:rPr>
-    </w:lvl>
-    <w:lvl w:ilvl="8" w:tplc="0409000D" w:tentative="1">
-      <w:start w:val="1"/>
-      <w:numFmt w:val="bullet"/>
-      <w:lvlText w:val=""/>
-      <w:lvlJc w:val="left"/>
-      <w:pPr>
-        <w:ind w:left="4320" w:hanging="480"/>
-      </w:pPr>
-      <w:rPr>
-        <w:rFonts w:ascii="Wingdings" w:hAnsi="Wingdings" w:hint="default"/>
-      </w:rPr>
-    </w:lvl>
-  </w:abstractNum>
-  <w:abstractNum w:abstractNumId="15">
-    <w:nsid w:val="754E79D7"/>
-    <w:multiLevelType w:val="hybridMultilevel"/>
-    <w:tmpl w:val="F7A64314"/>
-    <w:lvl w:ilvl="0" w:tplc="F0CA2C78">
-      <w:start w:val="1"/>
-      <w:numFmt w:val="bullet"/>
-      <w:lvlText w:val=""/>
-      <w:lvlJc w:val="left"/>
-      <w:pPr>
-        <w:ind w:left="845" w:hanging="153"/>
-      </w:pPr>
-      <w:rPr>
-        <w:rFonts w:ascii="Symbol" w:hAnsi="Symbol" w:hint="default"/>
-        <w:color w:val="auto"/>
-      </w:rPr>
-    </w:lvl>
-    <w:lvl w:ilvl="1" w:tplc="0409000B" w:tentative="1">
-      <w:start w:val="1"/>
-      <w:numFmt w:val="bullet"/>
-      <w:lvlText w:val=""/>
-      <w:lvlJc w:val="left"/>
-      <w:pPr>
-        <w:ind w:left="1085" w:hanging="480"/>
-      </w:pPr>
-      <w:rPr>
-        <w:rFonts w:ascii="Wingdings" w:hAnsi="Wingdings" w:hint="default"/>
-      </w:rPr>
-    </w:lvl>
-    <w:lvl w:ilvl="2" w:tplc="0409000D" w:tentative="1">
-      <w:start w:val="1"/>
-      <w:numFmt w:val="bullet"/>
-      <w:lvlText w:val=""/>
-      <w:lvlJc w:val="left"/>
-      <w:pPr>
-        <w:ind w:left="1565" w:hanging="480"/>
-      </w:pPr>
-      <w:rPr>
-        <w:rFonts w:ascii="Wingdings" w:hAnsi="Wingdings" w:hint="default"/>
-      </w:rPr>
-    </w:lvl>
-    <w:lvl w:ilvl="3" w:tplc="04090001" w:tentative="1">
-      <w:start w:val="1"/>
-      <w:numFmt w:val="bullet"/>
-      <w:lvlText w:val=""/>
-      <w:lvlJc w:val="left"/>
-      <w:pPr>
-        <w:ind w:left="2045" w:hanging="480"/>
-      </w:pPr>
-      <w:rPr>
-        <w:rFonts w:ascii="Wingdings" w:hAnsi="Wingdings" w:hint="default"/>
-      </w:rPr>
-    </w:lvl>
-    <w:lvl w:ilvl="4" w:tplc="0409000B" w:tentative="1">
-      <w:start w:val="1"/>
-      <w:numFmt w:val="bullet"/>
-      <w:lvlText w:val=""/>
-      <w:lvlJc w:val="left"/>
-      <w:pPr>
-        <w:ind w:left="2525" w:hanging="480"/>
-      </w:pPr>
-      <w:rPr>
-        <w:rFonts w:ascii="Wingdings" w:hAnsi="Wingdings" w:hint="default"/>
-      </w:rPr>
-    </w:lvl>
-    <w:lvl w:ilvl="5" w:tplc="0409000D" w:tentative="1">
-      <w:start w:val="1"/>
-      <w:numFmt w:val="bullet"/>
-      <w:lvlText w:val=""/>
-      <w:lvlJc w:val="left"/>
-      <w:pPr>
-        <w:ind w:left="3005" w:hanging="480"/>
-      </w:pPr>
-      <w:rPr>
-        <w:rFonts w:ascii="Wingdings" w:hAnsi="Wingdings" w:hint="default"/>
-      </w:rPr>
-    </w:lvl>
-    <w:lvl w:ilvl="6" w:tplc="04090001" w:tentative="1">
-      <w:start w:val="1"/>
-      <w:numFmt w:val="bullet"/>
-      <w:lvlText w:val=""/>
-      <w:lvlJc w:val="left"/>
-      <w:pPr>
-        <w:ind w:left="3485" w:hanging="480"/>
-      </w:pPr>
-      <w:rPr>
-        <w:rFonts w:ascii="Wingdings" w:hAnsi="Wingdings" w:hint="default"/>
-      </w:rPr>
-    </w:lvl>
-    <w:lvl w:ilvl="7" w:tplc="0409000B" w:tentative="1">
-      <w:start w:val="1"/>
-      <w:numFmt w:val="bullet"/>
-      <w:lvlText w:val=""/>
-      <w:lvlJc w:val="left"/>
-      <w:pPr>
-        <w:ind w:left="3965" w:hanging="480"/>
-      </w:pPr>
-      <w:rPr>
-        <w:rFonts w:ascii="Wingdings" w:hAnsi="Wingdings" w:hint="default"/>
-      </w:rPr>
-    </w:lvl>
-    <w:lvl w:ilvl="8" w:tplc="0409000D" w:tentative="1">
-      <w:start w:val="1"/>
-      <w:numFmt w:val="bullet"/>
-      <w:lvlText w:val=""/>
-      <w:lvlJc w:val="left"/>
-      <w:pPr>
-        <w:ind w:left="4445" w:hanging="480"/>
-      </w:pPr>
-      <w:rPr>
-        <w:rFonts w:ascii="Wingdings" w:hAnsi="Wingdings" w:hint="default"/>
-      </w:rPr>
-    </w:lvl>
-  </w:abstractNum>
-  <w:abstractNum w:abstractNumId="16">
-    <w:nsid w:val="77030B1D"/>
-    <w:multiLevelType w:val="hybridMultilevel"/>
-    <w:tmpl w:val="1500F6E8"/>
-    <w:lvl w:ilvl="0" w:tplc="7F38FD6E">
-      <w:start w:val="1"/>
-      <w:numFmt w:val="decimal"/>
-      <w:lvlText w:val="%1."/>
-      <w:lvlJc w:val="left"/>
-      <w:pPr>
-        <w:ind w:left="480" w:hanging="480"/>
-      </w:pPr>
-      <w:rPr>
-        <w:rFonts w:hint="eastAsia"/>
-      </w:rPr>
-    </w:lvl>
-    <w:lvl w:ilvl="1" w:tplc="04090017" w:tentative="1">
-      <w:start w:val="1"/>
-      <w:numFmt w:val="aiueoFullWidth"/>
-      <w:lvlText w:val="(%2)"/>
-      <w:lvlJc w:val="left"/>
-      <w:pPr>
-        <w:ind w:left="960" w:hanging="480"/>
-      </w:pPr>
-    </w:lvl>
-    <w:lvl w:ilvl="2" w:tplc="04090011" w:tentative="1">
-      <w:start w:val="1"/>
-      <w:numFmt w:val="decimalEnclosedCircle"/>
-      <w:lvlText w:val="%3"/>
-      <w:lvlJc w:val="left"/>
-      <w:pPr>
-        <w:ind w:left="1440" w:hanging="480"/>
-      </w:pPr>
-    </w:lvl>
-    <w:lvl w:ilvl="3" w:tplc="0409000F" w:tentative="1">
-      <w:start w:val="1"/>
-      <w:numFmt w:val="decimal"/>
-      <w:lvlText w:val="%4."/>
-      <w:lvlJc w:val="left"/>
-      <w:pPr>
-        <w:ind w:left="1920" w:hanging="480"/>
-      </w:pPr>
-    </w:lvl>
-    <w:lvl w:ilvl="4" w:tplc="04090017" w:tentative="1">
-      <w:start w:val="1"/>
-      <w:numFmt w:val="aiueoFullWidth"/>
-      <w:lvlText w:val="(%5)"/>
-      <w:lvlJc w:val="left"/>
-      <w:pPr>
-        <w:ind w:left="2400" w:hanging="480"/>
-      </w:pPr>
-    </w:lvl>
-    <w:lvl w:ilvl="5" w:tplc="04090011" w:tentative="1">
-      <w:start w:val="1"/>
-      <w:numFmt w:val="decimalEnclosedCircle"/>
-      <w:lvlText w:val="%6"/>
-      <w:lvlJc w:val="left"/>
-      <w:pPr>
-        <w:ind w:left="2880" w:hanging="480"/>
-      </w:pPr>
-    </w:lvl>
-    <w:lvl w:ilvl="6" w:tplc="0409000F" w:tentative="1">
-      <w:start w:val="1"/>
-      <w:numFmt w:val="decimal"/>
-      <w:lvlText w:val="%7."/>
-      <w:lvlJc w:val="left"/>
-      <w:pPr>
-        <w:ind w:left="3360" w:hanging="480"/>
-      </w:pPr>
-    </w:lvl>
-    <w:lvl w:ilvl="7" w:tplc="04090017" w:tentative="1">
-      <w:start w:val="1"/>
-      <w:numFmt w:val="aiueoFullWidth"/>
-      <w:lvlText w:val="(%8)"/>
-      <w:lvlJc w:val="left"/>
-      <w:pPr>
-        <w:ind w:left="3840" w:hanging="480"/>
-      </w:pPr>
-    </w:lvl>
-    <w:lvl w:ilvl="8" w:tplc="04090011" w:tentative="1">
-      <w:start w:val="1"/>
-      <w:numFmt w:val="decimalEnclosedCircle"/>
-      <w:lvlText w:val="%9"/>
-      <w:lvlJc w:val="left"/>
-      <w:pPr>
-        <w:ind w:left="4320" w:hanging="480"/>
-      </w:pPr>
-    </w:lvl>
-  </w:abstractNum>
-  <w:abstractNum w:abstractNumId="17">
-    <w:nsid w:val="77F25D53"/>
-    <w:multiLevelType w:val="hybridMultilevel"/>
-    <w:tmpl w:val="2E4C5EFA"/>
-    <w:lvl w:ilvl="0" w:tplc="3112DDEA">
-      <w:start w:val="1"/>
-      <w:numFmt w:val="bullet"/>
-      <w:suff w:val="space"/>
-      <w:lvlText w:val="-"/>
-      <w:lvlJc w:val="left"/>
-      <w:pPr>
-        <w:ind w:left="405" w:hanging="160"/>
-      </w:pPr>
-      <w:rPr>
-        <w:rFonts w:ascii="Century" w:eastAsiaTheme="minorEastAsia" w:hAnsi="Century" w:cstheme="minorBidi" w:hint="default"/>
-      </w:rPr>
-    </w:lvl>
-    <w:lvl w:ilvl="1" w:tplc="0409000B" w:tentative="1">
-      <w:start w:val="1"/>
-      <w:numFmt w:val="bullet"/>
-      <w:lvlText w:val=""/>
-      <w:lvlJc w:val="left"/>
-      <w:pPr>
-        <w:ind w:left="1205" w:hanging="480"/>
-      </w:pPr>
-      <w:rPr>
-        <w:rFonts w:ascii="Wingdings" w:hAnsi="Wingdings" w:hint="default"/>
-      </w:rPr>
-    </w:lvl>
-    <w:lvl w:ilvl="2" w:tplc="0409000D" w:tentative="1">
-      <w:start w:val="1"/>
-      <w:numFmt w:val="bullet"/>
-      <w:lvlText w:val=""/>
-      <w:lvlJc w:val="left"/>
-      <w:pPr>
-        <w:ind w:left="1685" w:hanging="480"/>
-      </w:pPr>
-      <w:rPr>
-        <w:rFonts w:ascii="Wingdings" w:hAnsi="Wingdings" w:hint="default"/>
-      </w:rPr>
-    </w:lvl>
-    <w:lvl w:ilvl="3" w:tplc="04090001" w:tentative="1">
-      <w:start w:val="1"/>
-      <w:numFmt w:val="bullet"/>
-      <w:lvlText w:val=""/>
-      <w:lvlJc w:val="left"/>
-      <w:pPr>
-        <w:ind w:left="2165" w:hanging="480"/>
-      </w:pPr>
-      <w:rPr>
-        <w:rFonts w:ascii="Wingdings" w:hAnsi="Wingdings" w:hint="default"/>
-      </w:rPr>
-    </w:lvl>
-    <w:lvl w:ilvl="4" w:tplc="0409000B" w:tentative="1">
-      <w:start w:val="1"/>
-      <w:numFmt w:val="bullet"/>
-      <w:lvlText w:val=""/>
-      <w:lvlJc w:val="left"/>
-      <w:pPr>
-        <w:ind w:left="2645" w:hanging="480"/>
-      </w:pPr>
-      <w:rPr>
-        <w:rFonts w:ascii="Wingdings" w:hAnsi="Wingdings" w:hint="default"/>
-      </w:rPr>
-    </w:lvl>
-    <w:lvl w:ilvl="5" w:tplc="0409000D" w:tentative="1">
-      <w:start w:val="1"/>
-      <w:numFmt w:val="bullet"/>
-      <w:lvlText w:val=""/>
-      <w:lvlJc w:val="left"/>
-      <w:pPr>
-        <w:ind w:left="3125" w:hanging="480"/>
-      </w:pPr>
-      <w:rPr>
-        <w:rFonts w:ascii="Wingdings" w:hAnsi="Wingdings" w:hint="default"/>
-      </w:rPr>
-    </w:lvl>
-    <w:lvl w:ilvl="6" w:tplc="04090001" w:tentative="1">
-      <w:start w:val="1"/>
-      <w:numFmt w:val="bullet"/>
-      <w:lvlText w:val=""/>
-      <w:lvlJc w:val="left"/>
-      <w:pPr>
-        <w:ind w:left="3605" w:hanging="480"/>
-      </w:pPr>
-      <w:rPr>
-        <w:rFonts w:ascii="Wingdings" w:hAnsi="Wingdings" w:hint="default"/>
-      </w:rPr>
-    </w:lvl>
-    <w:lvl w:ilvl="7" w:tplc="0409000B" w:tentative="1">
-      <w:start w:val="1"/>
-      <w:numFmt w:val="bullet"/>
-      <w:lvlText w:val=""/>
-      <w:lvlJc w:val="left"/>
-      <w:pPr>
-        <w:ind w:left="4085" w:hanging="480"/>
-      </w:pPr>
-      <w:rPr>
-        <w:rFonts w:ascii="Wingdings" w:hAnsi="Wingdings" w:hint="default"/>
-      </w:rPr>
-    </w:lvl>
-    <w:lvl w:ilvl="8" w:tplc="0409000D" w:tentative="1">
-      <w:start w:val="1"/>
-      <w:numFmt w:val="bullet"/>
-      <w:lvlText w:val=""/>
-      <w:lvlJc w:val="left"/>
-      <w:pPr>
-        <w:ind w:left="4565" w:hanging="480"/>
-      </w:pPr>
-      <w:rPr>
-        <w:rFonts w:ascii="Wingdings" w:hAnsi="Wingdings" w:hint="default"/>
-      </w:rPr>
-    </w:lvl>
-  </w:abstractNum>
-  <w:abstractNum w:abstractNumId="18">
-    <w:nsid w:val="79922608"/>
-    <w:multiLevelType w:val="multilevel"/>
-    <w:tmpl w:val="1500F6E8"/>
-    <w:lvl w:ilvl="0">
-      <w:start w:val="1"/>
-      <w:numFmt w:val="decimal"/>
-      <w:lvlText w:val="%1."/>
-      <w:lvlJc w:val="left"/>
-      <w:pPr>
-        <w:ind w:left="480" w:hanging="480"/>
-      </w:pPr>
-      <w:rPr>
-        <w:rFonts w:hint="eastAsia"/>
-      </w:rPr>
     </w:lvl>
     <w:lvl w:ilvl="1">
       <w:start w:val="1"/>
-      <w:numFmt w:val="aiueoFullWidth"/>
-      <w:lvlText w:val="(%2)"/>
+      <w:numFmt w:val="lowerLetter"/>
+      <w:lvlText w:val="%2."/>
       <w:lvlJc w:val="left"/>
       <w:pPr>
         <w:ind w:left="960" w:hanging="480"/>
@@ -1944,8 +1119,8 @@
     </w:lvl>
     <w:lvl w:ilvl="2">
       <w:start w:val="1"/>
-      <w:numFmt w:val="decimalEnclosedCircle"/>
-      <w:lvlText w:val="%3"/>
+      <w:numFmt w:val="lowerRoman"/>
+      <w:lvlText w:val="%3."/>
       <w:lvlJc w:val="left"/>
       <w:pPr>
         <w:ind w:left="1440" w:hanging="480"/>
@@ -1954,7 +1129,7 @@
     <w:lvl w:ilvl="3">
       <w:start w:val="1"/>
       <w:numFmt w:val="decimal"/>
-      <w:lvlText w:val="%4."/>
+      <w:lvlText w:val="(%4)"/>
       <w:lvlJc w:val="left"/>
       <w:pPr>
         <w:ind w:left="1920" w:hanging="480"/>
@@ -1962,7 +1137,7 @@
     </w:lvl>
     <w:lvl w:ilvl="4">
       <w:start w:val="1"/>
-      <w:numFmt w:val="aiueoFullWidth"/>
+      <w:numFmt w:val="lowerLetter"/>
       <w:lvlText w:val="(%5)"/>
       <w:lvlJc w:val="left"/>
       <w:pPr>
@@ -1971,8 +1146,8 @@
     </w:lvl>
     <w:lvl w:ilvl="5">
       <w:start w:val="1"/>
-      <w:numFmt w:val="decimalEnclosedCircle"/>
-      <w:lvlText w:val="%6"/>
+      <w:numFmt w:val="lowerRoman"/>
+      <w:lvlText w:val="(%6)"/>
       <w:lvlJc w:val="left"/>
       <w:pPr>
         <w:ind w:left="2880" w:hanging="480"/>
@@ -1989,8 +1164,8 @@
     </w:lvl>
     <w:lvl w:ilvl="7">
       <w:start w:val="1"/>
-      <w:numFmt w:val="aiueoFullWidth"/>
-      <w:lvlText w:val="(%8)"/>
+      <w:numFmt w:val="lowerLetter"/>
+      <w:lvlText w:val="%8."/>
       <w:lvlJc w:val="left"/>
       <w:pPr>
         <w:ind w:left="3840" w:hanging="480"/>
@@ -1998,8 +1173,8 @@
     </w:lvl>
     <w:lvl w:ilvl="8">
       <w:start w:val="1"/>
-      <w:numFmt w:val="decimalEnclosedCircle"/>
-      <w:lvlText w:val="%9"/>
+      <w:numFmt w:val="lowerRoman"/>
+      <w:lvlText w:val="%9."/>
       <w:lvlJc w:val="left"/>
       <w:pPr>
         <w:ind w:left="4320" w:hanging="480"/>
@@ -2007,70 +1182,22 @@
     </w:lvl>
   </w:abstractNum>
   <w:num w:numId="1">
+    <w:abstractNumId w:val="1"/>
+  </w:num>
+  <w:num w:numId="2">
     <w:abstractNumId w:val="0"/>
   </w:num>
-  <w:num w:numId="2">
-    <w:abstractNumId w:val="9"/>
-  </w:num>
   <w:num w:numId="3">
-    <w:abstractNumId w:val="4"/>
+    <w:abstractNumId w:val="3"/>
   </w:num>
   <w:num w:numId="4">
-    <w:abstractNumId w:val="3"/>
-  </w:num>
-  <w:num w:numId="5">
     <w:abstractNumId w:val="2"/>
-  </w:num>
-  <w:num w:numId="6">
-    <w:abstractNumId w:val="1"/>
-  </w:num>
-  <w:num w:numId="7">
-    <w:abstractNumId w:val="6"/>
-  </w:num>
-  <w:num w:numId="8">
-    <w:abstractNumId w:val="5"/>
-  </w:num>
-  <w:num w:numId="9">
-    <w:abstractNumId w:val="13"/>
-  </w:num>
-  <w:num w:numId="10">
-    <w:abstractNumId w:val="15"/>
-  </w:num>
-  <w:num w:numId="11">
-    <w:abstractNumId w:val="12"/>
-  </w:num>
-  <w:num w:numId="12">
-    <w:abstractNumId w:val="17"/>
-  </w:num>
-  <w:num w:numId="13">
-    <w:abstractNumId w:val="16"/>
-  </w:num>
-  <w:num w:numId="14">
-    <w:abstractNumId w:val="14"/>
-  </w:num>
-  <w:num w:numId="15">
-    <w:abstractNumId w:val="10"/>
-  </w:num>
-  <w:num w:numId="16">
-    <w:abstractNumId w:val="8"/>
-  </w:num>
-  <w:num w:numId="17">
-    <w:abstractNumId w:val="7"/>
-  </w:num>
-  <w:num w:numId="18">
-    <w:abstractNumId w:val="18"/>
-  </w:num>
-  <w:num w:numId="19">
-    <w:abstractNumId w:val="1"/>
-  </w:num>
-  <w:num w:numId="20">
-    <w:abstractNumId w:val="11"/>
   </w:num>
 </w:numbering>
 </file>
 
 <file path=word/styles.xml><?xml version="1.0" encoding="utf-8"?>
-<w:styles xmlns:mc="http://schemas.openxmlformats.org/markup-compatibility/2006" xmlns:r="http://schemas.openxmlformats.org/officeDocument/2006/relationships" xmlns:w="http://schemas.openxmlformats.org/wordprocessingml/2006/main" xmlns:w14="http://schemas.microsoft.com/office/word/2010/wordml" mc:Ignorable="w14">
+<w:styles xmlns:r="http://schemas.openxmlformats.org/officeDocument/2006/relationships" xmlns:w="http://schemas.openxmlformats.org/wordprocessingml/2006/main">
   <w:docDefaults>
     <w:rPrDefault>
       <w:rPr>
@@ -2191,15 +1318,14 @@
   </w:style>
   <w:style w:type="character" w:default="1" w:styleId="a0">
     <w:name w:val="Default Paragraph Font"/>
-    <w:uiPriority w:val="1"/>
     <w:semiHidden/>
     <w:unhideWhenUsed/>
   </w:style>
   <w:style w:type="table" w:default="1" w:styleId="a1">
     <w:name w:val="Normal Table"/>
-    <w:uiPriority w:val="99"/>
     <w:semiHidden/>
     <w:unhideWhenUsed/>
+    <w:qFormat/>
     <w:tblPr>
       <w:tblInd w:w="0" w:type="dxa"/>
       <w:tblCellMar>
@@ -2212,7 +1338,6 @@
   </w:style>
   <w:style w:type="numbering" w:default="1" w:styleId="a2">
     <w:name w:val="No List"/>
-    <w:uiPriority w:val="99"/>
     <w:semiHidden/>
     <w:unhideWhenUsed/>
   </w:style>
@@ -2558,21 +1683,20 @@
     <w:rsid w:val="007B27C1"/>
     <w:pPr>
       <w:numPr>
-        <w:numId w:val="15"/>
+        <w:numId w:val="1"/>
       </w:numPr>
       <w:ind w:left="482" w:hanging="482"/>
     </w:pPr>
   </w:style>
   <w:style w:type="paragraph" w:customStyle="1" w:styleId="ListBullet">
     <w:name w:val="ListBullet"/>
-    <w:basedOn w:val="a7"/>
-    <w:qFormat/>
-    <w:rsid w:val="007B27C1"/>
+    <w:basedOn w:val="aa"/>
+    <w:qFormat/>
+    <w:rsid w:val="00F91FBF"/>
     <w:pPr>
       <w:numPr>
-        <w:numId w:val="14"/>
+        <w:numId w:val="2"/>
       </w:numPr>
-      <w:ind w:leftChars="0" w:left="482" w:hanging="482"/>
     </w:pPr>
   </w:style>
   <w:style w:type="table" w:styleId="ab">
@@ -3084,152 +2208,111 @@
     </w:rPrDefault>
     <w:pPrDefault/>
   </w:docDefaults>
-  <w:latentStyles w:defLockedState="0" w:defUIPriority="99" w:defSemiHidden="1" w:defUnhideWhenUsed="1" w:defQFormat="0" w:count="276">
-    <w:lsdException w:name="Normal" w:semiHidden="0" w:uiPriority="0" w:unhideWhenUsed="0" w:qFormat="1"/>
-    <w:lsdException w:name="heading 1" w:semiHidden="0" w:uiPriority="9" w:unhideWhenUsed="0" w:qFormat="1"/>
-    <w:lsdException w:name="heading 2" w:uiPriority="9" w:qFormat="1"/>
-    <w:lsdException w:name="heading 3" w:uiPriority="9" w:qFormat="1"/>
-    <w:lsdException w:name="heading 4" w:uiPriority="9" w:qFormat="1"/>
-    <w:lsdException w:name="heading 5" w:uiPriority="9" w:qFormat="1"/>
-    <w:lsdException w:name="heading 6" w:uiPriority="9" w:qFormat="1"/>
-    <w:lsdException w:name="heading 7" w:uiPriority="9" w:qFormat="1"/>
-    <w:lsdException w:name="heading 8" w:uiPriority="9" w:qFormat="1"/>
-    <w:lsdException w:name="heading 9" w:uiPriority="9" w:qFormat="1"/>
-    <w:lsdException w:name="toc 1" w:uiPriority="39"/>
-    <w:lsdException w:name="toc 2" w:uiPriority="39"/>
-    <w:lsdException w:name="toc 3" w:uiPriority="39"/>
-    <w:lsdException w:name="toc 4" w:uiPriority="39"/>
-    <w:lsdException w:name="toc 5" w:uiPriority="39"/>
-    <w:lsdException w:name="toc 6" w:uiPriority="39"/>
-    <w:lsdException w:name="toc 7" w:uiPriority="39"/>
-    <w:lsdException w:name="toc 8" w:uiPriority="39"/>
-    <w:lsdException w:name="toc 9" w:uiPriority="39"/>
-    <w:lsdException w:name="caption" w:uiPriority="35" w:qFormat="1"/>
-    <w:lsdException w:name="Title" w:semiHidden="0" w:uiPriority="10" w:unhideWhenUsed="0" w:qFormat="1"/>
-    <w:lsdException w:name="Default Paragraph Font" w:uiPriority="1"/>
-    <w:lsdException w:name="Subtitle" w:semiHidden="0" w:uiPriority="11" w:unhideWhenUsed="0" w:qFormat="1"/>
-    <w:lsdException w:name="Strong" w:semiHidden="0" w:uiPriority="22" w:unhideWhenUsed="0" w:qFormat="1"/>
-    <w:lsdException w:name="Emphasis" w:semiHidden="0" w:uiPriority="20" w:unhideWhenUsed="0" w:qFormat="1"/>
-    <w:lsdException w:name="Table Grid" w:semiHidden="0" w:uiPriority="59" w:unhideWhenUsed="0"/>
-    <w:lsdException w:name="Placeholder Text" w:unhideWhenUsed="0"/>
-    <w:lsdException w:name="No Spacing" w:semiHidden="0" w:uiPriority="1" w:unhideWhenUsed="0" w:qFormat="1"/>
-    <w:lsdException w:name="Light Shading" w:semiHidden="0" w:uiPriority="60" w:unhideWhenUsed="0"/>
-    <w:lsdException w:name="Light List" w:semiHidden="0" w:uiPriority="61" w:unhideWhenUsed="0"/>
-    <w:lsdException w:name="Light Grid" w:semiHidden="0" w:uiPriority="62" w:unhideWhenUsed="0"/>
-    <w:lsdException w:name="Medium Shading 1" w:semiHidden="0" w:uiPriority="63" w:unhideWhenUsed="0"/>
-    <w:lsdException w:name="Medium Shading 2" w:semiHidden="0" w:uiPriority="64" w:unhideWhenUsed="0"/>
-    <w:lsdException w:name="Medium List 1" w:semiHidden="0" w:uiPriority="65" w:unhideWhenUsed="0"/>
-    <w:lsdException w:name="Medium List 2" w:semiHidden="0" w:uiPriority="66" w:unhideWhenUsed="0"/>
-    <w:lsdException w:name="Medium Grid 1" w:semiHidden="0" w:uiPriority="67" w:unhideWhenUsed="0"/>
-    <w:lsdException w:name="Medium Grid 2" w:semiHidden="0" w:uiPriority="68" w:unhideWhenUsed="0"/>
-    <w:lsdException w:name="Medium Grid 3" w:semiHidden="0" w:uiPriority="69" w:unhideWhenUsed="0"/>
-    <w:lsdException w:name="Dark List" w:semiHidden="0" w:uiPriority="70" w:unhideWhenUsed="0"/>
-    <w:lsdException w:name="Colorful Shading" w:semiHidden="0" w:uiPriority="71" w:unhideWhenUsed="0"/>
-    <w:lsdException w:name="Colorful List" w:semiHidden="0" w:uiPriority="72" w:unhideWhenUsed="0"/>
-    <w:lsdException w:name="Colorful Grid" w:semiHidden="0" w:uiPriority="73" w:unhideWhenUsed="0"/>
-    <w:lsdException w:name="Light Shading Accent 1" w:semiHidden="0" w:uiPriority="60" w:unhideWhenUsed="0"/>
-    <w:lsdException w:name="Light List Accent 1" w:semiHidden="0" w:uiPriority="61" w:unhideWhenUsed="0"/>
-    <w:lsdException w:name="Light Grid Accent 1" w:semiHidden="0" w:uiPriority="62" w:unhideWhenUsed="0"/>
-    <w:lsdException w:name="Medium Shading 1 Accent 1" w:semiHidden="0" w:uiPriority="63" w:unhideWhenUsed="0"/>
-    <w:lsdException w:name="Medium Shading 2 Accent 1" w:semiHidden="0" w:uiPriority="64" w:unhideWhenUsed="0"/>
-    <w:lsdException w:name="Medium List 1 Accent 1" w:semiHidden="0" w:uiPriority="65" w:unhideWhenUsed="0"/>
-    <w:lsdException w:name="Revision" w:unhideWhenUsed="0"/>
-    <w:lsdException w:name="List Paragraph" w:semiHidden="0" w:uiPriority="34" w:unhideWhenUsed="0" w:qFormat="1"/>
-    <w:lsdException w:name="Quote" w:semiHidden="0" w:uiPriority="29" w:unhideWhenUsed="0" w:qFormat="1"/>
-    <w:lsdException w:name="Intense Quote" w:semiHidden="0" w:uiPriority="30" w:unhideWhenUsed="0" w:qFormat="1"/>
-    <w:lsdException w:name="Medium List 2 Accent 1" w:semiHidden="0" w:uiPriority="66" w:unhideWhenUsed="0"/>
-    <w:lsdException w:name="Medium Grid 1 Accent 1" w:semiHidden="0" w:uiPriority="67" w:unhideWhenUsed="0"/>
-    <w:lsdException w:name="Medium Grid 2 Accent 1" w:semiHidden="0" w:uiPriority="68" w:unhideWhenUsed="0"/>
-    <w:lsdException w:name="Medium Grid 3 Accent 1" w:semiHidden="0" w:uiPriority="69" w:unhideWhenUsed="0"/>
-    <w:lsdException w:name="Dark List Accent 1" w:semiHidden="0" w:uiPriority="70" w:unhideWhenUsed="0"/>
-    <w:lsdException w:name="Colorful Shading Accent 1" w:semiHidden="0" w:uiPriority="71" w:unhideWhenUsed="0"/>
-    <w:lsdException w:name="Colorful List Accent 1" w:semiHidden="0" w:uiPriority="72" w:unhideWhenUsed="0"/>
-    <w:lsdException w:name="Colorful Grid Accent 1" w:semiHidden="0" w:uiPriority="73" w:unhideWhenUsed="0"/>
-    <w:lsdException w:name="Light Shading Accent 2" w:semiHidden="0" w:uiPriority="60" w:unhideWhenUsed="0"/>
-    <w:lsdException w:name="Light List Accent 2" w:semiHidden="0" w:uiPriority="61" w:unhideWhenUsed="0"/>
-    <w:lsdException w:name="Light Grid Accent 2" w:semiHidden="0" w:uiPriority="62" w:unhideWhenUsed="0"/>
-    <w:lsdException w:name="Medium Shading 1 Accent 2" w:semiHidden="0" w:uiPriority="63" w:unhideWhenUsed="0"/>
-    <w:lsdException w:name="Medium Shading 2 Accent 2" w:semiHidden="0" w:uiPriority="64" w:unhideWhenUsed="0"/>
-    <w:lsdException w:name="Medium List 1 Accent 2" w:semiHidden="0" w:uiPriority="65" w:unhideWhenUsed="0"/>
-    <w:lsdException w:name="Medium List 2 Accent 2" w:semiHidden="0" w:uiPriority="66" w:unhideWhenUsed="0"/>
-    <w:lsdException w:name="Medium Grid 1 Accent 2" w:semiHidden="0" w:uiPriority="67" w:unhideWhenUsed="0"/>
-    <w:lsdException w:name="Medium Grid 2 Accent 2" w:semiHidden="0" w:uiPriority="68" w:unhideWhenUsed="0"/>
-    <w:lsdException w:name="Medium Grid 3 Accent 2" w:semiHidden="0" w:uiPriority="69" w:unhideWhenUsed="0"/>
-    <w:lsdException w:name="Dark List Accent 2" w:semiHidden="0" w:uiPriority="70" w:unhideWhenUsed="0"/>
-    <w:lsdException w:name="Colorful Shading Accent 2" w:semiHidden="0" w:uiPriority="71" w:unhideWhenUsed="0"/>
-    <w:lsdException w:name="Colorful List Accent 2" w:semiHidden="0" w:uiPriority="72" w:unhideWhenUsed="0"/>
-    <w:lsdException w:name="Colorful Grid Accent 2" w:semiHidden="0" w:uiPriority="73" w:unhideWhenUsed="0"/>
-    <w:lsdException w:name="Light Shading Accent 3" w:semiHidden="0" w:uiPriority="60" w:unhideWhenUsed="0"/>
-    <w:lsdException w:name="Light List Accent 3" w:semiHidden="0" w:uiPriority="61" w:unhideWhenUsed="0"/>
-    <w:lsdException w:name="Light Grid Accent 3" w:semiHidden="0" w:uiPriority="62" w:unhideWhenUsed="0"/>
-    <w:lsdException w:name="Medium Shading 1 Accent 3" w:semiHidden="0" w:uiPriority="63" w:unhideWhenUsed="0"/>
-    <w:lsdException w:name="Medium Shading 2 Accent 3" w:semiHidden="0" w:uiPriority="64" w:unhideWhenUsed="0"/>
-    <w:lsdException w:name="Medium List 1 Accent 3" w:semiHidden="0" w:uiPriority="65" w:unhideWhenUsed="0"/>
-    <w:lsdException w:name="Medium List 2 Accent 3" w:semiHidden="0" w:uiPriority="66" w:unhideWhenUsed="0"/>
-    <w:lsdException w:name="Medium Grid 1 Accent 3" w:semiHidden="0" w:uiPriority="67" w:unhideWhenUsed="0"/>
-    <w:lsdException w:name="Medium Grid 2 Accent 3" w:semiHidden="0" w:uiPriority="68" w:unhideWhenUsed="0"/>
-    <w:lsdException w:name="Medium Grid 3 Accent 3" w:semiHidden="0" w:uiPriority="69" w:unhideWhenUsed="0"/>
-    <w:lsdException w:name="Dark List Accent 3" w:semiHidden="0" w:uiPriority="70" w:unhideWhenUsed="0"/>
-    <w:lsdException w:name="Colorful Shading Accent 3" w:semiHidden="0" w:uiPriority="71" w:unhideWhenUsed="0"/>
-    <w:lsdException w:name="Colorful List Accent 3" w:semiHidden="0" w:uiPriority="72" w:unhideWhenUsed="0"/>
-    <w:lsdException w:name="Colorful Grid Accent 3" w:semiHidden="0" w:uiPriority="73" w:unhideWhenUsed="0"/>
-    <w:lsdException w:name="Light Shading Accent 4" w:semiHidden="0" w:uiPriority="60" w:unhideWhenUsed="0"/>
-    <w:lsdException w:name="Light List Accent 4" w:semiHidden="0" w:uiPriority="61" w:unhideWhenUsed="0"/>
-    <w:lsdException w:name="Light Grid Accent 4" w:semiHidden="0" w:uiPriority="62" w:unhideWhenUsed="0"/>
-    <w:lsdException w:name="Medium Shading 1 Accent 4" w:semiHidden="0" w:uiPriority="63" w:unhideWhenUsed="0"/>
-    <w:lsdException w:name="Medium Shading 2 Accent 4" w:semiHidden="0" w:uiPriority="64" w:unhideWhenUsed="0"/>
-    <w:lsdException w:name="Medium List 1 Accent 4" w:semiHidden="0" w:uiPriority="65" w:unhideWhenUsed="0"/>
-    <w:lsdException w:name="Medium List 2 Accent 4" w:semiHidden="0" w:uiPriority="66" w:unhideWhenUsed="0"/>
-    <w:lsdException w:name="Medium Grid 1 Accent 4" w:semiHidden="0" w:uiPriority="67" w:unhideWhenUsed="0"/>
-    <w:lsdException w:name="Medium Grid 2 Accent 4" w:semiHidden="0" w:uiPriority="68" w:unhideWhenUsed="0"/>
-    <w:lsdException w:name="Medium Grid 3 Accent 4" w:semiHidden="0" w:uiPriority="69" w:unhideWhenUsed="0"/>
-    <w:lsdException w:name="Dark List Accent 4" w:semiHidden="0" w:uiPriority="70" w:unhideWhenUsed="0"/>
-    <w:lsdException w:name="Colorful Shading Accent 4" w:semiHidden="0" w:uiPriority="71" w:unhideWhenUsed="0"/>
-    <w:lsdException w:name="Colorful List Accent 4" w:semiHidden="0" w:uiPriority="72" w:unhideWhenUsed="0"/>
-    <w:lsdException w:name="Colorful Grid Accent 4" w:semiHidden="0" w:uiPriority="73" w:unhideWhenUsed="0"/>
-    <w:lsdException w:name="Light Shading Accent 5" w:semiHidden="0" w:uiPriority="60" w:unhideWhenUsed="0"/>
-    <w:lsdException w:name="Light List Accent 5" w:semiHidden="0" w:uiPriority="61" w:unhideWhenUsed="0"/>
-    <w:lsdException w:name="Light Grid Accent 5" w:semiHidden="0" w:uiPriority="62" w:unhideWhenUsed="0"/>
-    <w:lsdException w:name="Medium Shading 1 Accent 5" w:semiHidden="0" w:uiPriority="63" w:unhideWhenUsed="0"/>
-    <w:lsdException w:name="Medium Shading 2 Accent 5" w:semiHidden="0" w:uiPriority="64" w:unhideWhenUsed="0"/>
-    <w:lsdException w:name="Medium List 1 Accent 5" w:semiHidden="0" w:uiPriority="65" w:unhideWhenUsed="0"/>
-    <w:lsdException w:name="Medium List 2 Accent 5" w:semiHidden="0" w:uiPriority="66" w:unhideWhenUsed="0"/>
-    <w:lsdException w:name="Medium Grid 1 Accent 5" w:semiHidden="0" w:uiPriority="67" w:unhideWhenUsed="0"/>
-    <w:lsdException w:name="Medium Grid 2 Accent 5" w:semiHidden="0" w:uiPriority="68" w:unhideWhenUsed="0"/>
-    <w:lsdException w:name="Medium Grid 3 Accent 5" w:semiHidden="0" w:uiPriority="69" w:unhideWhenUsed="0"/>
-    <w:lsdException w:name="Dark List Accent 5" w:semiHidden="0" w:uiPriority="70" w:unhideWhenUsed="0"/>
-    <w:lsdException w:name="Colorful Shading Accent 5" w:semiHidden="0" w:uiPriority="71" w:unhideWhenUsed="0"/>
-    <w:lsdException w:name="Colorful List Accent 5" w:semiHidden="0" w:uiPriority="72" w:unhideWhenUsed="0"/>
-    <w:lsdException w:name="Colorful Grid Accent 5" w:semiHidden="0" w:uiPriority="73" w:unhideWhenUsed="0"/>
-    <w:lsdException w:name="Light Shading Accent 6" w:semiHidden="0" w:uiPriority="60" w:unhideWhenUsed="0"/>
-    <w:lsdException w:name="Light List Accent 6" w:semiHidden="0" w:uiPriority="61" w:unhideWhenUsed="0"/>
-    <w:lsdException w:name="Light Grid Accent 6" w:semiHidden="0" w:uiPriority="62" w:unhideWhenUsed="0"/>
-    <w:lsdException w:name="Medium Shading 1 Accent 6" w:semiHidden="0" w:uiPriority="63" w:unhideWhenUsed="0"/>
-    <w:lsdException w:name="Medium Shading 2 Accent 6" w:semiHidden="0" w:uiPriority="64" w:unhideWhenUsed="0"/>
-    <w:lsdException w:name="Medium List 1 Accent 6" w:semiHidden="0" w:uiPriority="65" w:unhideWhenUsed="0"/>
-    <w:lsdException w:name="Medium List 2 Accent 6" w:semiHidden="0" w:uiPriority="66" w:unhideWhenUsed="0"/>
-    <w:lsdException w:name="Medium Grid 1 Accent 6" w:semiHidden="0" w:uiPriority="67" w:unhideWhenUsed="0"/>
-    <w:lsdException w:name="Medium Grid 2 Accent 6" w:semiHidden="0" w:uiPriority="68" w:unhideWhenUsed="0"/>
-    <w:lsdException w:name="Medium Grid 3 Accent 6" w:semiHidden="0" w:uiPriority="69" w:unhideWhenUsed="0"/>
-    <w:lsdException w:name="Dark List Accent 6" w:semiHidden="0" w:uiPriority="70" w:unhideWhenUsed="0"/>
-    <w:lsdException w:name="Colorful Shading Accent 6" w:semiHidden="0" w:uiPriority="71" w:unhideWhenUsed="0"/>
-    <w:lsdException w:name="Colorful List Accent 6" w:semiHidden="0" w:uiPriority="72" w:unhideWhenUsed="0"/>
-    <w:lsdException w:name="Colorful Grid Accent 6" w:semiHidden="0" w:uiPriority="73" w:unhideWhenUsed="0"/>
-    <w:lsdException w:name="Subtle Emphasis" w:semiHidden="0" w:uiPriority="19" w:unhideWhenUsed="0" w:qFormat="1"/>
-    <w:lsdException w:name="Intense Emphasis" w:semiHidden="0" w:uiPriority="21" w:unhideWhenUsed="0" w:qFormat="1"/>
-    <w:lsdException w:name="Subtle Reference" w:semiHidden="0" w:uiPriority="31" w:unhideWhenUsed="0" w:qFormat="1"/>
-    <w:lsdException w:name="Intense Reference" w:semiHidden="0" w:uiPriority="32" w:unhideWhenUsed="0" w:qFormat="1"/>
-    <w:lsdException w:name="Book Title" w:semiHidden="0" w:uiPriority="33" w:unhideWhenUsed="0" w:qFormat="1"/>
-    <w:lsdException w:name="Bibliography" w:uiPriority="37"/>
-    <w:lsdException w:name="TOC Heading" w:uiPriority="39" w:qFormat="1"/>
-  </w:latentStyles>
+  <w:latentStyles w:defLockedState="0" w:defUIPriority="0" w:defSemiHidden="0" w:defUnhideWhenUsed="0" w:defQFormat="0" w:count="276"/>
   <w:style w:type="paragraph" w:default="1" w:styleId="a">
     <w:name w:val="Normal"/>
     <w:qFormat/>
+    <w:rsid w:val="00AA55F3"/>
     <w:pPr>
       <w:widowControl w:val="0"/>
+      <w:spacing w:after="100"/>
       <w:jc w:val="both"/>
     </w:pPr>
+    <w:rPr>
+      <w:sz w:val="21"/>
+    </w:rPr>
+  </w:style>
+  <w:style w:type="paragraph" w:styleId="1">
+    <w:name w:val="heading 1"/>
+    <w:basedOn w:val="a"/>
+    <w:next w:val="a"/>
+    <w:link w:val="10"/>
+    <w:uiPriority w:val="9"/>
+    <w:qFormat/>
+    <w:rsid w:val="008C0304"/>
+    <w:pPr>
+      <w:keepNext/>
+      <w:outlineLvl w:val="0"/>
+    </w:pPr>
+    <w:rPr>
+      <w:rFonts w:asciiTheme="majorHAnsi" w:eastAsiaTheme="majorEastAsia" w:hAnsiTheme="majorHAnsi" w:cstheme="majorBidi"/>
+      <w:sz w:val="28"/>
+      <w:szCs w:val="28"/>
+    </w:rPr>
+  </w:style>
+  <w:style w:type="paragraph" w:styleId="2">
+    <w:name w:val="heading 2"/>
+    <w:basedOn w:val="a"/>
+    <w:next w:val="a"/>
+    <w:link w:val="20"/>
+    <w:uiPriority w:val="9"/>
+    <w:unhideWhenUsed/>
+    <w:qFormat/>
+    <w:rsid w:val="008C0304"/>
+    <w:pPr>
+      <w:keepNext/>
+      <w:outlineLvl w:val="1"/>
+    </w:pPr>
+    <w:rPr>
+      <w:rFonts w:asciiTheme="majorHAnsi" w:eastAsiaTheme="majorEastAsia" w:hAnsiTheme="majorHAnsi" w:cstheme="majorBidi"/>
+    </w:rPr>
+  </w:style>
+  <w:style w:type="paragraph" w:styleId="3">
+    <w:name w:val="heading 3"/>
+    <w:basedOn w:val="a"/>
+    <w:next w:val="a"/>
+    <w:link w:val="30"/>
+    <w:uiPriority w:val="9"/>
+    <w:unhideWhenUsed/>
+    <w:qFormat/>
+    <w:rsid w:val="002C20D3"/>
+    <w:pPr>
+      <w:keepNext/>
+      <w:ind w:leftChars="400" w:left="400"/>
+      <w:outlineLvl w:val="2"/>
+    </w:pPr>
+    <w:rPr>
+      <w:rFonts w:asciiTheme="majorHAnsi" w:eastAsiaTheme="majorEastAsia" w:hAnsiTheme="majorHAnsi" w:cstheme="majorBidi"/>
+    </w:rPr>
+  </w:style>
+  <w:style w:type="paragraph" w:styleId="4">
+    <w:name w:val="heading 4"/>
+    <w:basedOn w:val="a"/>
+    <w:next w:val="a"/>
+    <w:link w:val="40"/>
+    <w:uiPriority w:val="9"/>
+    <w:semiHidden/>
+    <w:unhideWhenUsed/>
+    <w:qFormat/>
+    <w:rsid w:val="002C20D3"/>
+    <w:pPr>
+      <w:keepNext/>
+      <w:ind w:leftChars="400" w:left="400"/>
+      <w:outlineLvl w:val="3"/>
+    </w:pPr>
+    <w:rPr>
+      <w:b/>
+      <w:bCs/>
+    </w:rPr>
+  </w:style>
+  <w:style w:type="paragraph" w:styleId="5">
+    <w:name w:val="heading 5"/>
+    <w:basedOn w:val="a"/>
+    <w:next w:val="a"/>
+    <w:link w:val="50"/>
+    <w:uiPriority w:val="9"/>
+    <w:semiHidden/>
+    <w:unhideWhenUsed/>
+    <w:qFormat/>
+    <w:rsid w:val="002C20D3"/>
+    <w:pPr>
+      <w:keepNext/>
+      <w:ind w:leftChars="800" w:left="800"/>
+      <w:outlineLvl w:val="4"/>
+    </w:pPr>
+    <w:rPr>
+      <w:rFonts w:asciiTheme="majorHAnsi" w:eastAsiaTheme="majorEastAsia" w:hAnsiTheme="majorHAnsi" w:cstheme="majorBidi"/>
+    </w:rPr>
   </w:style>
   <w:style w:type="character" w:default="1" w:styleId="a0">
     <w:name w:val="Default Paragraph Font"/>
@@ -3257,6 +2340,857 @@
     <w:uiPriority w:val="99"/>
     <w:semiHidden/>
     <w:unhideWhenUsed/>
+  </w:style>
+  <w:style w:type="character" w:customStyle="1" w:styleId="10">
+    <w:name w:val="見出し 1 (文字)"/>
+    <w:basedOn w:val="a0"/>
+    <w:link w:val="1"/>
+    <w:uiPriority w:val="9"/>
+    <w:rsid w:val="008C0304"/>
+    <w:rPr>
+      <w:rFonts w:asciiTheme="majorHAnsi" w:eastAsiaTheme="majorEastAsia" w:hAnsiTheme="majorHAnsi" w:cstheme="majorBidi"/>
+      <w:sz w:val="28"/>
+      <w:szCs w:val="28"/>
+    </w:rPr>
+  </w:style>
+  <w:style w:type="paragraph" w:styleId="a3">
+    <w:name w:val="Title"/>
+    <w:basedOn w:val="a"/>
+    <w:next w:val="a"/>
+    <w:link w:val="a4"/>
+    <w:uiPriority w:val="10"/>
+    <w:qFormat/>
+    <w:rsid w:val="008C0304"/>
+    <w:pPr>
+      <w:spacing w:before="240" w:after="120"/>
+      <w:jc w:val="center"/>
+      <w:outlineLvl w:val="0"/>
+    </w:pPr>
+    <w:rPr>
+      <w:rFonts w:asciiTheme="majorHAnsi" w:eastAsia="ＭＳ ゴシック" w:hAnsiTheme="majorHAnsi" w:cstheme="majorBidi"/>
+      <w:sz w:val="32"/>
+      <w:szCs w:val="32"/>
+    </w:rPr>
+  </w:style>
+  <w:style w:type="character" w:customStyle="1" w:styleId="a4">
+    <w:name w:val="表題 (文字)"/>
+    <w:basedOn w:val="a0"/>
+    <w:link w:val="a3"/>
+    <w:uiPriority w:val="10"/>
+    <w:rsid w:val="008C0304"/>
+    <w:rPr>
+      <w:rFonts w:asciiTheme="majorHAnsi" w:eastAsia="ＭＳ ゴシック" w:hAnsiTheme="majorHAnsi" w:cstheme="majorBidi"/>
+      <w:sz w:val="32"/>
+      <w:szCs w:val="32"/>
+    </w:rPr>
+  </w:style>
+  <w:style w:type="paragraph" w:styleId="a5">
+    <w:name w:val="Subtitle"/>
+    <w:basedOn w:val="a"/>
+    <w:next w:val="a"/>
+    <w:link w:val="a6"/>
+    <w:uiPriority w:val="11"/>
+    <w:qFormat/>
+    <w:rsid w:val="008C0304"/>
+    <w:pPr>
+      <w:jc w:val="center"/>
+      <w:outlineLvl w:val="1"/>
+    </w:pPr>
+    <w:rPr>
+      <w:rFonts w:asciiTheme="majorHAnsi" w:eastAsia="ＭＳ ゴシック" w:hAnsiTheme="majorHAnsi" w:cstheme="majorBidi"/>
+    </w:rPr>
+  </w:style>
+  <w:style w:type="character" w:customStyle="1" w:styleId="a6">
+    <w:name w:val="副題 (文字)"/>
+    <w:basedOn w:val="a0"/>
+    <w:link w:val="a5"/>
+    <w:uiPriority w:val="11"/>
+    <w:rsid w:val="008C0304"/>
+    <w:rPr>
+      <w:rFonts w:asciiTheme="majorHAnsi" w:eastAsia="ＭＳ ゴシック" w:hAnsiTheme="majorHAnsi" w:cstheme="majorBidi"/>
+    </w:rPr>
+  </w:style>
+  <w:style w:type="character" w:customStyle="1" w:styleId="20">
+    <w:name w:val="見出し 2 (文字)"/>
+    <w:basedOn w:val="a0"/>
+    <w:link w:val="2"/>
+    <w:uiPriority w:val="9"/>
+    <w:rsid w:val="008C0304"/>
+    <w:rPr>
+      <w:rFonts w:asciiTheme="majorHAnsi" w:eastAsiaTheme="majorEastAsia" w:hAnsiTheme="majorHAnsi" w:cstheme="majorBidi"/>
+    </w:rPr>
+  </w:style>
+  <w:style w:type="paragraph" w:customStyle="1" w:styleId="Heading1">
+    <w:name w:val="Heading1"/>
+    <w:basedOn w:val="1"/>
+    <w:qFormat/>
+    <w:rsid w:val="00AA55F3"/>
+    <w:pPr>
+      <w:pBdr>
+        <w:top w:val="single" w:sz="4" w:space="1" w:color="BFBFBF" w:themeColor="background1" w:themeShade="BF"/>
+        <w:bottom w:val="single" w:sz="4" w:space="1" w:color="BFBFBF" w:themeColor="background1" w:themeShade="BF"/>
+      </w:pBdr>
+      <w:shd w:val="clear" w:color="auto" w:fill="F3F3F3"/>
+      <w:adjustRightInd w:val="0"/>
+    </w:pPr>
+    <w:rPr>
+      <w:color w:val="4F81BD" w:themeColor="accent1"/>
+      <w:sz w:val="32"/>
+    </w:rPr>
+  </w:style>
+  <w:style w:type="paragraph" w:customStyle="1" w:styleId="Heading2">
+    <w:name w:val="Heading2"/>
+    <w:basedOn w:val="2"/>
+    <w:qFormat/>
+    <w:rsid w:val="00CE1585"/>
+    <w:pPr>
+      <w:pBdr>
+        <w:top w:val="dotted" w:sz="4" w:space="1" w:color="BFBFBF" w:themeColor="background1" w:themeShade="BF"/>
+        <w:bottom w:val="single" w:sz="4" w:space="1" w:color="BFBFBF" w:themeColor="background1" w:themeShade="BF"/>
+      </w:pBdr>
+      <w:shd w:val="clear" w:color="auto" w:fill="F3F3F3"/>
+    </w:pPr>
+    <w:rPr>
+      <w:color w:val="4F81BD" w:themeColor="accent1"/>
+      <w:sz w:val="28"/>
+    </w:rPr>
+  </w:style>
+  <w:style w:type="paragraph" w:customStyle="1" w:styleId="Heading3">
+    <w:name w:val="Heading3"/>
+    <w:basedOn w:val="3"/>
+    <w:qFormat/>
+    <w:rsid w:val="00CE1585"/>
+    <w:pPr>
+      <w:pBdr>
+        <w:bottom w:val="single" w:sz="4" w:space="1" w:color="BFBFBF" w:themeColor="background1" w:themeShade="BF"/>
+      </w:pBdr>
+      <w:shd w:val="clear" w:color="auto" w:fill="F3F3F3"/>
+      <w:ind w:leftChars="0" w:left="0"/>
+    </w:pPr>
+    <w:rPr>
+      <w:color w:val="4F81BD" w:themeColor="accent1"/>
+    </w:rPr>
+  </w:style>
+  <w:style w:type="paragraph" w:customStyle="1" w:styleId="Heading4">
+    <w:name w:val="Heading4"/>
+    <w:basedOn w:val="4"/>
+    <w:qFormat/>
+    <w:rsid w:val="00CE1585"/>
+    <w:pPr>
+      <w:pBdr>
+        <w:top w:val="dashSmallGap" w:sz="4" w:space="1" w:color="D9D9D9" w:themeColor="background1" w:themeShade="D9"/>
+        <w:bottom w:val="dashSmallGap" w:sz="4" w:space="1" w:color="D9D9D9" w:themeColor="background1" w:themeShade="D9"/>
+      </w:pBdr>
+      <w:shd w:val="clear" w:color="auto" w:fill="F3F3F3"/>
+      <w:ind w:leftChars="0" w:left="0"/>
+    </w:pPr>
+    <w:rPr>
+      <w:color w:val="4F81BD" w:themeColor="accent1"/>
+    </w:rPr>
+  </w:style>
+  <w:style w:type="character" w:customStyle="1" w:styleId="30">
+    <w:name w:val="見出し 3 (文字)"/>
+    <w:basedOn w:val="a0"/>
+    <w:link w:val="3"/>
+    <w:uiPriority w:val="9"/>
+    <w:rsid w:val="002C20D3"/>
+    <w:rPr>
+      <w:rFonts w:asciiTheme="majorHAnsi" w:eastAsiaTheme="majorEastAsia" w:hAnsiTheme="majorHAnsi" w:cstheme="majorBidi"/>
+    </w:rPr>
+  </w:style>
+  <w:style w:type="paragraph" w:customStyle="1" w:styleId="Heading5">
+    <w:name w:val="Heading5"/>
+    <w:basedOn w:val="5"/>
+    <w:qFormat/>
+    <w:rsid w:val="00AA55F3"/>
+    <w:pPr>
+      <w:shd w:val="clear" w:color="auto" w:fill="F3F3F3"/>
+      <w:ind w:leftChars="0" w:left="0"/>
+    </w:pPr>
+    <w:rPr>
+      <w:rFonts w:asciiTheme="minorHAnsi" w:eastAsiaTheme="minorEastAsia" w:hAnsiTheme="minorHAnsi"/>
+      <w:color w:val="4F81BD" w:themeColor="accent1"/>
+    </w:rPr>
+  </w:style>
+  <w:style w:type="character" w:customStyle="1" w:styleId="40">
+    <w:name w:val="見出し 4 (文字)"/>
+    <w:basedOn w:val="a0"/>
+    <w:link w:val="4"/>
+    <w:uiPriority w:val="9"/>
+    <w:semiHidden/>
+    <w:rsid w:val="002C20D3"/>
+    <w:rPr>
+      <w:b/>
+      <w:bCs/>
+    </w:rPr>
+  </w:style>
+  <w:style w:type="paragraph" w:styleId="a7">
+    <w:name w:val="List Paragraph"/>
+    <w:basedOn w:val="a"/>
+    <w:uiPriority w:val="34"/>
+    <w:qFormat/>
+    <w:rsid w:val="002C20D3"/>
+    <w:pPr>
+      <w:ind w:leftChars="400" w:left="960"/>
+    </w:pPr>
+  </w:style>
+  <w:style w:type="character" w:customStyle="1" w:styleId="50">
+    <w:name w:val="見出し 5 (文字)"/>
+    <w:basedOn w:val="a0"/>
+    <w:link w:val="5"/>
+    <w:uiPriority w:val="9"/>
+    <w:semiHidden/>
+    <w:rsid w:val="002C20D3"/>
+    <w:rPr>
+      <w:rFonts w:asciiTheme="majorHAnsi" w:eastAsiaTheme="majorEastAsia" w:hAnsiTheme="majorHAnsi" w:cstheme="majorBidi"/>
+    </w:rPr>
+  </w:style>
+  <w:style w:type="character" w:customStyle="1" w:styleId="emphasis">
+    <w:name w:val="emphasis"/>
+    <w:basedOn w:val="a8"/>
+    <w:rsid w:val="002C20D3"/>
+    <w:rPr>
+      <w:i/>
+      <w:iCs/>
+    </w:rPr>
+  </w:style>
+  <w:style w:type="character" w:customStyle="1" w:styleId="strong">
+    <w:name w:val="strong"/>
+    <w:basedOn w:val="a9"/>
+    <w:rsid w:val="002C20D3"/>
+    <w:rPr>
+      <w:b/>
+      <w:bCs/>
+    </w:rPr>
+  </w:style>
+  <w:style w:type="character" w:styleId="a8">
+    <w:name w:val="Emphasis"/>
+    <w:basedOn w:val="a0"/>
+    <w:uiPriority w:val="20"/>
+    <w:qFormat/>
+    <w:rsid w:val="002C20D3"/>
+    <w:rPr>
+      <w:i/>
+      <w:iCs/>
+    </w:rPr>
+  </w:style>
+  <w:style w:type="character" w:customStyle="1" w:styleId="Literal">
+    <w:name w:val="Literal"/>
+    <w:basedOn w:val="a0"/>
+    <w:rsid w:val="002C20D3"/>
+    <w:rPr>
+      <w:rFonts w:asciiTheme="majorHAnsi" w:eastAsiaTheme="majorEastAsia" w:hAnsiTheme="majorHAnsi"/>
+    </w:rPr>
+  </w:style>
+  <w:style w:type="character" w:styleId="a9">
+    <w:name w:val="Strong"/>
+    <w:basedOn w:val="a0"/>
+    <w:uiPriority w:val="22"/>
+    <w:qFormat/>
+    <w:rsid w:val="002C20D3"/>
+    <w:rPr>
+      <w:b/>
+      <w:bCs/>
+    </w:rPr>
+  </w:style>
+  <w:style w:type="character" w:customStyle="1" w:styleId="LiteralEmphasis">
+    <w:name w:val="LiteralEmphasis"/>
+    <w:basedOn w:val="a0"/>
+    <w:rsid w:val="002C20D3"/>
+    <w:rPr>
+      <w:rFonts w:asciiTheme="majorHAnsi" w:eastAsiaTheme="majorEastAsia" w:hAnsiTheme="majorHAnsi"/>
+      <w:i/>
+    </w:rPr>
+  </w:style>
+  <w:style w:type="character" w:customStyle="1" w:styleId="UpperScript">
+    <w:name w:val="UpperScript"/>
+    <w:basedOn w:val="a0"/>
+    <w:rsid w:val="00F03E37"/>
+    <w:rPr>
+      <w:vertAlign w:val="superscript"/>
+    </w:rPr>
+  </w:style>
+  <w:style w:type="character" w:customStyle="1" w:styleId="LowerScript">
+    <w:name w:val="LowerScript"/>
+    <w:basedOn w:val="a0"/>
+    <w:rsid w:val="00F03E37"/>
+    <w:rPr>
+      <w:vertAlign w:val="subscript"/>
+    </w:rPr>
+  </w:style>
+  <w:style w:type="character" w:customStyle="1" w:styleId="Problematic">
+    <w:name w:val="Problematic"/>
+    <w:basedOn w:val="a0"/>
+    <w:rsid w:val="00E979E1"/>
+    <w:rPr>
+      <w:rFonts w:ascii="Helvetica" w:eastAsiaTheme="majorEastAsia" w:hAnsi="Helvetica"/>
+      <w:u w:val="single"/>
+      <w:vertAlign w:val="baseline"/>
+    </w:rPr>
+  </w:style>
+  <w:style w:type="character" w:customStyle="1" w:styleId="TitleReference">
+    <w:name w:val="TitleReference"/>
+    <w:basedOn w:val="a0"/>
+    <w:rsid w:val="00E979E1"/>
+    <w:rPr>
+      <w:rFonts w:ascii="Century Gothic" w:eastAsiaTheme="majorEastAsia" w:hAnsi="Century Gothic"/>
+      <w:vertAlign w:val="baseline"/>
+    </w:rPr>
+  </w:style>
+  <w:style w:type="paragraph" w:customStyle="1" w:styleId="LiteralBlock">
+    <w:name w:val="LiteralBlock"/>
+    <w:basedOn w:val="a"/>
+    <w:qFormat/>
+    <w:rsid w:val="001471A7"/>
+    <w:pPr>
+      <w:pBdr>
+        <w:top w:val="single" w:sz="4" w:space="1" w:color="76923C" w:themeColor="accent3" w:themeShade="BF"/>
+        <w:left w:val="single" w:sz="4" w:space="4" w:color="76923C" w:themeColor="accent3" w:themeShade="BF"/>
+        <w:bottom w:val="single" w:sz="4" w:space="1" w:color="76923C" w:themeColor="accent3" w:themeShade="BF"/>
+        <w:right w:val="single" w:sz="4" w:space="4" w:color="76923C" w:themeColor="accent3" w:themeShade="BF"/>
+      </w:pBdr>
+      <w:shd w:val="clear" w:color="auto" w:fill="C9F5D1"/>
+      <w:ind w:leftChars="100" w:left="240" w:rightChars="100" w:right="100"/>
+    </w:pPr>
+    <w:rPr>
+      <w:rFonts w:asciiTheme="majorHAnsi" w:eastAsiaTheme="majorEastAsia" w:hAnsiTheme="majorHAnsi"/>
+    </w:rPr>
+  </w:style>
+  <w:style w:type="paragraph" w:customStyle="1" w:styleId="ImageCaption">
+    <w:name w:val="ImageCaption"/>
+    <w:basedOn w:val="a"/>
+    <w:qFormat/>
+    <w:rsid w:val="003B15A7"/>
+    <w:pPr>
+      <w:jc w:val="center"/>
+    </w:pPr>
+  </w:style>
+  <w:style w:type="paragraph" w:customStyle="1" w:styleId="DefinitionItem">
+    <w:name w:val="DefinitionItem"/>
+    <w:basedOn w:val="a"/>
+    <w:qFormat/>
+    <w:rsid w:val="003B15A7"/>
+    <w:rPr>
+      <w:rFonts w:asciiTheme="majorHAnsi" w:eastAsiaTheme="majorEastAsia" w:hAnsiTheme="majorHAnsi"/>
+      <w:color w:val="4F81BD" w:themeColor="accent1"/>
+    </w:rPr>
+  </w:style>
+  <w:style w:type="paragraph" w:customStyle="1" w:styleId="ListNumber">
+    <w:name w:val="ListNumber"/>
+    <w:basedOn w:val="aa"/>
+    <w:uiPriority w:val="34"/>
+    <w:qFormat/>
+    <w:rsid w:val="007B27C1"/>
+    <w:pPr>
+      <w:numPr>
+        <w:numId w:val="1"/>
+      </w:numPr>
+      <w:ind w:left="482" w:hanging="482"/>
+    </w:pPr>
+  </w:style>
+  <w:style w:type="paragraph" w:customStyle="1" w:styleId="ListBullet">
+    <w:name w:val="ListBullet"/>
+    <w:basedOn w:val="a7"/>
+    <w:qFormat/>
+    <w:rsid w:val="007B27C1"/>
+    <w:pPr>
+      <w:numPr>
+        <w:numId w:val="2"/>
+      </w:numPr>
+      <w:ind w:leftChars="0" w:left="482" w:hanging="482"/>
+    </w:pPr>
+  </w:style>
+  <w:style w:type="table" w:styleId="ab">
+    <w:name w:val="Table Grid"/>
+    <w:basedOn w:val="a1"/>
+    <w:rsid w:val="007E4013"/>
+    <w:tblPr>
+      <w:tblInd w:w="0" w:type="dxa"/>
+      <w:tblBorders>
+        <w:top w:val="single" w:sz="4" w:space="0" w:color="000000" w:themeColor="text1"/>
+        <w:left w:val="single" w:sz="4" w:space="0" w:color="000000" w:themeColor="text1"/>
+        <w:bottom w:val="single" w:sz="4" w:space="0" w:color="000000" w:themeColor="text1"/>
+        <w:right w:val="single" w:sz="4" w:space="0" w:color="000000" w:themeColor="text1"/>
+        <w:insideH w:val="single" w:sz="4" w:space="0" w:color="000000" w:themeColor="text1"/>
+        <w:insideV w:val="single" w:sz="4" w:space="0" w:color="000000" w:themeColor="text1"/>
+      </w:tblBorders>
+      <w:tblCellMar>
+        <w:top w:w="0" w:type="dxa"/>
+        <w:left w:w="108" w:type="dxa"/>
+        <w:bottom w:w="0" w:type="dxa"/>
+        <w:right w:w="108" w:type="dxa"/>
+      </w:tblCellMar>
+    </w:tblPr>
+  </w:style>
+  <w:style w:type="table" w:customStyle="1" w:styleId="NoteAdmonition">
+    <w:name w:val="NoteAdmonition"/>
+    <w:basedOn w:val="ab"/>
+    <w:qFormat/>
+    <w:rsid w:val="007E4013"/>
+    <w:tblPr>
+      <w:tblInd w:w="0" w:type="dxa"/>
+      <w:tblBorders>
+        <w:top w:val="single" w:sz="4" w:space="0" w:color="000000" w:themeColor="text1"/>
+        <w:left w:val="single" w:sz="4" w:space="0" w:color="000000" w:themeColor="text1"/>
+        <w:bottom w:val="single" w:sz="4" w:space="0" w:color="000000" w:themeColor="text1"/>
+        <w:right w:val="single" w:sz="4" w:space="0" w:color="000000" w:themeColor="text1"/>
+        <w:insideH w:val="single" w:sz="4" w:space="0" w:color="000000" w:themeColor="text1"/>
+        <w:insideV w:val="single" w:sz="4" w:space="0" w:color="000000" w:themeColor="text1"/>
+      </w:tblBorders>
+      <w:tblCellMar>
+        <w:top w:w="0" w:type="dxa"/>
+        <w:left w:w="108" w:type="dxa"/>
+        <w:bottom w:w="0" w:type="dxa"/>
+        <w:right w:w="108" w:type="dxa"/>
+      </w:tblCellMar>
+    </w:tblPr>
+    <w:tblStylePr w:type="firstRow">
+      <w:rPr>
+        <w:rFonts w:asciiTheme="majorHAnsi" w:eastAsiaTheme="majorEastAsia" w:hAnsiTheme="majorHAnsi"/>
+        <w:color w:val="FFFFFF" w:themeColor="background1"/>
+      </w:rPr>
+      <w:tblPr/>
+      <w:tcPr>
+        <w:tcBorders>
+          <w:top w:val="nil"/>
+          <w:left w:val="nil"/>
+          <w:bottom w:val="nil"/>
+          <w:right w:val="nil"/>
+          <w:insideH w:val="nil"/>
+          <w:insideV w:val="nil"/>
+          <w:tl2br w:val="nil"/>
+          <w:tr2bl w:val="nil"/>
+        </w:tcBorders>
+        <w:shd w:val="clear" w:color="auto" w:fill="0000FF"/>
+      </w:tcPr>
+    </w:tblStylePr>
+  </w:style>
+  <w:style w:type="table" w:customStyle="1" w:styleId="WarningAdmonition">
+    <w:name w:val="WarningAdmonition"/>
+    <w:basedOn w:val="NoteAdmonition"/>
+    <w:qFormat/>
+    <w:rsid w:val="007E4013"/>
+    <w:tblPr>
+      <w:tblInd w:w="0" w:type="dxa"/>
+      <w:tblBorders>
+        <w:top w:val="single" w:sz="4" w:space="0" w:color="000000" w:themeColor="text1"/>
+        <w:left w:val="single" w:sz="4" w:space="0" w:color="000000" w:themeColor="text1"/>
+        <w:bottom w:val="single" w:sz="4" w:space="0" w:color="000000" w:themeColor="text1"/>
+        <w:right w:val="single" w:sz="4" w:space="0" w:color="000000" w:themeColor="text1"/>
+        <w:insideH w:val="single" w:sz="4" w:space="0" w:color="000000" w:themeColor="text1"/>
+        <w:insideV w:val="single" w:sz="4" w:space="0" w:color="000000" w:themeColor="text1"/>
+      </w:tblBorders>
+      <w:tblCellMar>
+        <w:top w:w="0" w:type="dxa"/>
+        <w:left w:w="108" w:type="dxa"/>
+        <w:bottom w:w="0" w:type="dxa"/>
+        <w:right w:w="108" w:type="dxa"/>
+      </w:tblCellMar>
+    </w:tblPr>
+    <w:tcPr>
+      <w:shd w:val="clear" w:color="auto" w:fill="auto"/>
+    </w:tcPr>
+    <w:tblStylePr w:type="firstRow">
+      <w:rPr>
+        <w:rFonts w:asciiTheme="majorHAnsi" w:eastAsiaTheme="majorEastAsia" w:hAnsiTheme="majorHAnsi"/>
+        <w:color w:val="FFFFFF" w:themeColor="background1"/>
+      </w:rPr>
+      <w:tblPr/>
+      <w:tcPr>
+        <w:tcBorders>
+          <w:top w:val="nil"/>
+          <w:left w:val="nil"/>
+          <w:bottom w:val="nil"/>
+          <w:right w:val="nil"/>
+          <w:insideH w:val="nil"/>
+          <w:insideV w:val="nil"/>
+          <w:tl2br w:val="nil"/>
+          <w:tr2bl w:val="nil"/>
+        </w:tcBorders>
+        <w:shd w:val="clear" w:color="auto" w:fill="FF0000"/>
+      </w:tcPr>
+    </w:tblStylePr>
+  </w:style>
+  <w:style w:type="table" w:customStyle="1" w:styleId="CautionAdmonition">
+    <w:name w:val="CautionAdmonition"/>
+    <w:basedOn w:val="NoteAdmonition"/>
+    <w:qFormat/>
+    <w:rsid w:val="007E4013"/>
+    <w:tblPr>
+      <w:tblInd w:w="0" w:type="dxa"/>
+      <w:tblBorders>
+        <w:top w:val="single" w:sz="4" w:space="0" w:color="000000" w:themeColor="text1"/>
+        <w:left w:val="single" w:sz="4" w:space="0" w:color="000000" w:themeColor="text1"/>
+        <w:bottom w:val="single" w:sz="4" w:space="0" w:color="000000" w:themeColor="text1"/>
+        <w:right w:val="single" w:sz="4" w:space="0" w:color="000000" w:themeColor="text1"/>
+        <w:insideH w:val="single" w:sz="4" w:space="0" w:color="000000" w:themeColor="text1"/>
+        <w:insideV w:val="single" w:sz="4" w:space="0" w:color="000000" w:themeColor="text1"/>
+      </w:tblBorders>
+      <w:tblCellMar>
+        <w:top w:w="0" w:type="dxa"/>
+        <w:left w:w="108" w:type="dxa"/>
+        <w:bottom w:w="0" w:type="dxa"/>
+        <w:right w:w="108" w:type="dxa"/>
+      </w:tblCellMar>
+    </w:tblPr>
+    <w:tblStylePr w:type="firstRow">
+      <w:rPr>
+        <w:rFonts w:asciiTheme="majorHAnsi" w:eastAsiaTheme="majorEastAsia" w:hAnsiTheme="majorHAnsi"/>
+        <w:color w:val="auto"/>
+      </w:rPr>
+      <w:tblPr/>
+      <w:tcPr>
+        <w:tcBorders>
+          <w:top w:val="nil"/>
+          <w:left w:val="nil"/>
+          <w:bottom w:val="nil"/>
+          <w:right w:val="nil"/>
+          <w:insideH w:val="nil"/>
+          <w:insideV w:val="nil"/>
+          <w:tl2br w:val="nil"/>
+          <w:tr2bl w:val="nil"/>
+        </w:tcBorders>
+        <w:shd w:val="clear" w:color="auto" w:fill="FFCC00"/>
+      </w:tcPr>
+    </w:tblStylePr>
+  </w:style>
+  <w:style w:type="character" w:customStyle="1" w:styleId="Abbreviation">
+    <w:name w:val="Abbreviation"/>
+    <w:basedOn w:val="a0"/>
+    <w:rsid w:val="007E4013"/>
+    <w:rPr>
+      <w:b/>
+    </w:rPr>
+  </w:style>
+  <w:style w:type="paragraph" w:customStyle="1" w:styleId="TableHeading">
+    <w:name w:val="TableHeading"/>
+    <w:basedOn w:val="a"/>
+    <w:qFormat/>
+    <w:rsid w:val="002F2748"/>
+    <w:pPr>
+      <w:spacing w:before="100" w:after="0"/>
+      <w:ind w:leftChars="400" w:left="400"/>
+      <w:jc w:val="left"/>
+    </w:pPr>
+    <w:rPr>
+      <w:rFonts w:asciiTheme="majorHAnsi" w:eastAsiaTheme="majorEastAsia" w:hAnsiTheme="majorHAnsi"/>
+    </w:rPr>
+  </w:style>
+  <w:style w:type="table" w:customStyle="1" w:styleId="rstTable">
+    <w:name w:val="rstTable"/>
+    <w:basedOn w:val="11"/>
+    <w:qFormat/>
+    <w:rsid w:val="00B672DA"/>
+    <w:rPr>
+      <w:color w:val="000000" w:themeColor="text1"/>
+      <w:kern w:val="0"/>
+      <w:sz w:val="20"/>
+      <w:szCs w:val="20"/>
+    </w:rPr>
+    <w:tblPr>
+      <w:tblStyleRowBandSize w:val="1"/>
+      <w:tblStyleColBandSize w:val="1"/>
+      <w:tblInd w:w="0" w:type="dxa"/>
+      <w:tblBorders>
+        <w:top w:val="single" w:sz="8" w:space="0" w:color="auto"/>
+        <w:left w:val="single" w:sz="8" w:space="0" w:color="auto"/>
+        <w:bottom w:val="single" w:sz="8" w:space="0" w:color="auto"/>
+        <w:right w:val="single" w:sz="8" w:space="0" w:color="auto"/>
+        <w:insideH w:val="single" w:sz="8" w:space="0" w:color="auto"/>
+        <w:insideV w:val="single" w:sz="8" w:space="0" w:color="auto"/>
+      </w:tblBorders>
+      <w:tblCellMar>
+        <w:top w:w="0" w:type="dxa"/>
+        <w:left w:w="108" w:type="dxa"/>
+        <w:bottom w:w="0" w:type="dxa"/>
+        <w:right w:w="108" w:type="dxa"/>
+      </w:tblCellMar>
+    </w:tblPr>
+    <w:tcPr>
+      <w:vAlign w:val="center"/>
+    </w:tcPr>
+    <w:tblStylePr w:type="firstRow">
+      <w:pPr>
+        <w:spacing w:before="0" w:after="0" w:line="240" w:lineRule="auto"/>
+      </w:pPr>
+      <w:rPr>
+        <w:b w:val="0"/>
+        <w:bCs/>
+        <w:color w:val="FFFFFF" w:themeColor="background1"/>
+      </w:rPr>
+      <w:tblPr/>
+      <w:tcPr>
+        <w:tcBorders>
+          <w:top w:val="single" w:sz="8" w:space="0" w:color="auto"/>
+          <w:left w:val="single" w:sz="8" w:space="0" w:color="auto"/>
+          <w:bottom w:val="single" w:sz="8" w:space="0" w:color="auto"/>
+          <w:right w:val="single" w:sz="8" w:space="0" w:color="auto"/>
+          <w:insideH w:val="single" w:sz="8" w:space="0" w:color="auto"/>
+          <w:insideV w:val="single" w:sz="8" w:space="0" w:color="auto"/>
+          <w:tl2br w:val="nil"/>
+          <w:tr2bl w:val="nil"/>
+        </w:tcBorders>
+        <w:shd w:val="clear" w:color="auto" w:fill="339966"/>
+        <w:vAlign w:val="center"/>
+      </w:tcPr>
+    </w:tblStylePr>
+    <w:tblStylePr w:type="lastRow">
+      <w:pPr>
+        <w:spacing w:before="0" w:after="0" w:line="240" w:lineRule="auto"/>
+      </w:pPr>
+      <w:rPr>
+        <w:b/>
+        <w:bCs/>
+      </w:rPr>
+      <w:tblPr/>
+      <w:tcPr>
+        <w:tcBorders>
+          <w:top w:val="single" w:sz="8" w:space="0" w:color="9BBB59" w:themeColor="accent3"/>
+          <w:left w:val="nil"/>
+          <w:bottom w:val="single" w:sz="8" w:space="0" w:color="9BBB59" w:themeColor="accent3"/>
+          <w:right w:val="nil"/>
+          <w:insideH w:val="nil"/>
+          <w:insideV w:val="nil"/>
+        </w:tcBorders>
+      </w:tcPr>
+    </w:tblStylePr>
+    <w:tblStylePr w:type="firstCol">
+      <w:rPr>
+        <w:b w:val="0"/>
+        <w:bCs/>
+        <w:i w:val="0"/>
+      </w:rPr>
+    </w:tblStylePr>
+    <w:tblStylePr w:type="lastCol">
+      <w:rPr>
+        <w:b/>
+        <w:bCs/>
+      </w:rPr>
+    </w:tblStylePr>
+    <w:tblStylePr w:type="band1Vert">
+      <w:tblPr/>
+      <w:tcPr>
+        <w:tcBorders>
+          <w:left w:val="nil"/>
+          <w:right w:val="nil"/>
+          <w:insideH w:val="nil"/>
+          <w:insideV w:val="nil"/>
+        </w:tcBorders>
+        <w:shd w:val="clear" w:color="auto" w:fill="E6EED5" w:themeFill="accent3" w:themeFillTint="3F"/>
+      </w:tcPr>
+    </w:tblStylePr>
+    <w:tblStylePr w:type="band1Horz">
+      <w:tblPr/>
+      <w:tcPr>
+        <w:tcBorders>
+          <w:top w:val="single" w:sz="4" w:space="0" w:color="auto"/>
+          <w:left w:val="single" w:sz="4" w:space="0" w:color="auto"/>
+          <w:bottom w:val="single" w:sz="4" w:space="0" w:color="auto"/>
+          <w:right w:val="single" w:sz="4" w:space="0" w:color="auto"/>
+          <w:insideH w:val="single" w:sz="4" w:space="0" w:color="auto"/>
+          <w:insideV w:val="single" w:sz="4" w:space="0" w:color="auto"/>
+          <w:tl2br w:val="nil"/>
+          <w:tr2bl w:val="nil"/>
+        </w:tcBorders>
+        <w:shd w:val="clear" w:color="auto" w:fill="E6EED5" w:themeFill="accent3" w:themeFillTint="3F"/>
+      </w:tcPr>
+    </w:tblStylePr>
+  </w:style>
+  <w:style w:type="table" w:styleId="11">
+    <w:name w:val="Light Shading Accent 3"/>
+    <w:basedOn w:val="a1"/>
+    <w:rsid w:val="00416C99"/>
+    <w:rPr>
+      <w:color w:val="76923C" w:themeColor="accent3" w:themeShade="BF"/>
+    </w:rPr>
+    <w:tblPr>
+      <w:tblStyleRowBandSize w:val="1"/>
+      <w:tblStyleColBandSize w:val="1"/>
+      <w:tblInd w:w="0" w:type="dxa"/>
+      <w:tblBorders>
+        <w:top w:val="single" w:sz="8" w:space="0" w:color="9BBB59" w:themeColor="accent3"/>
+        <w:bottom w:val="single" w:sz="8" w:space="0" w:color="9BBB59" w:themeColor="accent3"/>
+      </w:tblBorders>
+      <w:tblCellMar>
+        <w:top w:w="0" w:type="dxa"/>
+        <w:left w:w="108" w:type="dxa"/>
+        <w:bottom w:w="0" w:type="dxa"/>
+        <w:right w:w="108" w:type="dxa"/>
+      </w:tblCellMar>
+    </w:tblPr>
+    <w:tblStylePr w:type="firstRow">
+      <w:pPr>
+        <w:spacing w:before="0" w:after="0" w:line="240" w:lineRule="auto"/>
+      </w:pPr>
+      <w:rPr>
+        <w:b/>
+        <w:bCs/>
+      </w:rPr>
+      <w:tblPr/>
+      <w:tcPr>
+        <w:tcBorders>
+          <w:top w:val="single" w:sz="8" w:space="0" w:color="9BBB59" w:themeColor="accent3"/>
+          <w:left w:val="nil"/>
+          <w:bottom w:val="single" w:sz="8" w:space="0" w:color="9BBB59" w:themeColor="accent3"/>
+          <w:right w:val="nil"/>
+          <w:insideH w:val="nil"/>
+          <w:insideV w:val="nil"/>
+        </w:tcBorders>
+      </w:tcPr>
+    </w:tblStylePr>
+    <w:tblStylePr w:type="lastRow">
+      <w:pPr>
+        <w:spacing w:before="0" w:after="0" w:line="240" w:lineRule="auto"/>
+      </w:pPr>
+      <w:rPr>
+        <w:b/>
+        <w:bCs/>
+      </w:rPr>
+      <w:tblPr/>
+      <w:tcPr>
+        <w:tcBorders>
+          <w:top w:val="single" w:sz="8" w:space="0" w:color="9BBB59" w:themeColor="accent3"/>
+          <w:left w:val="nil"/>
+          <w:bottom w:val="single" w:sz="8" w:space="0" w:color="9BBB59" w:themeColor="accent3"/>
+          <w:right w:val="nil"/>
+          <w:insideH w:val="nil"/>
+          <w:insideV w:val="nil"/>
+        </w:tcBorders>
+      </w:tcPr>
+    </w:tblStylePr>
+    <w:tblStylePr w:type="firstCol">
+      <w:rPr>
+        <w:b/>
+        <w:bCs/>
+      </w:rPr>
+    </w:tblStylePr>
+    <w:tblStylePr w:type="lastCol">
+      <w:rPr>
+        <w:b/>
+        <w:bCs/>
+      </w:rPr>
+    </w:tblStylePr>
+    <w:tblStylePr w:type="band1Vert">
+      <w:tblPr/>
+      <w:tcPr>
+        <w:tcBorders>
+          <w:left w:val="nil"/>
+          <w:right w:val="nil"/>
+          <w:insideH w:val="nil"/>
+          <w:insideV w:val="nil"/>
+        </w:tcBorders>
+        <w:shd w:val="clear" w:color="auto" w:fill="E6EED5" w:themeFill="accent3" w:themeFillTint="3F"/>
+      </w:tcPr>
+    </w:tblStylePr>
+    <w:tblStylePr w:type="band1Horz">
+      <w:tblPr/>
+      <w:tcPr>
+        <w:tcBorders>
+          <w:left w:val="nil"/>
+          <w:right w:val="nil"/>
+          <w:insideH w:val="nil"/>
+          <w:insideV w:val="nil"/>
+        </w:tcBorders>
+        <w:shd w:val="clear" w:color="auto" w:fill="E6EED5" w:themeFill="accent3" w:themeFillTint="3F"/>
+      </w:tcPr>
+    </w:tblStylePr>
+  </w:style>
+  <w:style w:type="table" w:customStyle="1" w:styleId="FieldList">
+    <w:name w:val="FieldList"/>
+    <w:basedOn w:val="a1"/>
+    <w:qFormat/>
+    <w:rsid w:val="0085710C"/>
+    <w:pPr>
+      <w:jc w:val="both"/>
+    </w:pPr>
+    <w:tblPr>
+      <w:tblInd w:w="397" w:type="dxa"/>
+      <w:tblCellMar>
+        <w:top w:w="0" w:type="dxa"/>
+        <w:left w:w="108" w:type="dxa"/>
+        <w:bottom w:w="0" w:type="dxa"/>
+        <w:right w:w="108" w:type="dxa"/>
+      </w:tblCellMar>
+    </w:tblPr>
+    <w:tcPr>
+      <w:vAlign w:val="center"/>
+    </w:tcPr>
+    <w:tblStylePr w:type="firstCol">
+      <w:pPr>
+        <w:wordWrap/>
+        <w:jc w:val="right"/>
+      </w:pPr>
+    </w:tblStylePr>
+  </w:style>
+  <w:style w:type="table" w:customStyle="1" w:styleId="NormalTable">
+    <w:name w:val="NormalTable"/>
+    <w:basedOn w:val="a1"/>
+    <w:qFormat/>
+    <w:rsid w:val="002704DA"/>
+    <w:tblPr>
+      <w:tblInd w:w="0" w:type="dxa"/>
+      <w:tblCellMar>
+        <w:top w:w="0" w:type="dxa"/>
+        <w:left w:w="108" w:type="dxa"/>
+        <w:bottom w:w="0" w:type="dxa"/>
+        <w:right w:w="108" w:type="dxa"/>
+      </w:tblCellMar>
+    </w:tblPr>
+  </w:style>
+  <w:style w:type="table" w:customStyle="1" w:styleId="OptionList">
+    <w:name w:val="OptionList"/>
+    <w:basedOn w:val="a1"/>
+    <w:uiPriority w:val="99"/>
+    <w:rsid w:val="001F6D76"/>
+    <w:tblPr>
+      <w:tblStyleRowBandSize w:val="1"/>
+      <w:tblInd w:w="680" w:type="dxa"/>
+      <w:tblCellMar>
+        <w:top w:w="0" w:type="dxa"/>
+        <w:left w:w="108" w:type="dxa"/>
+        <w:bottom w:w="0" w:type="dxa"/>
+        <w:right w:w="108" w:type="dxa"/>
+      </w:tblCellMar>
+    </w:tblPr>
+    <w:tblStylePr w:type="band2Horz">
+      <w:pPr>
+        <w:wordWrap/>
+        <w:ind w:leftChars="200" w:left="200"/>
+      </w:pPr>
+    </w:tblStylePr>
+  </w:style>
+  <w:style w:type="paragraph" w:styleId="ac">
+    <w:name w:val="Balloon Text"/>
+    <w:basedOn w:val="a"/>
+    <w:link w:val="ad"/>
+    <w:rsid w:val="007B27C1"/>
+    <w:pPr>
+      <w:spacing w:after="0"/>
+    </w:pPr>
+    <w:rPr>
+      <w:rFonts w:ascii="ヒラギノ角ゴ ProN W3" w:eastAsia="ヒラギノ角ゴ ProN W3"/>
+      <w:sz w:val="18"/>
+      <w:szCs w:val="18"/>
+    </w:rPr>
+  </w:style>
+  <w:style w:type="character" w:customStyle="1" w:styleId="ad">
+    <w:name w:val="吹き出し (文字)"/>
+    <w:basedOn w:val="a0"/>
+    <w:link w:val="ac"/>
+    <w:rsid w:val="007B27C1"/>
+    <w:rPr>
+      <w:rFonts w:ascii="ヒラギノ角ゴ ProN W3" w:eastAsia="ヒラギノ角ゴ ProN W3"/>
+      <w:sz w:val="18"/>
+      <w:szCs w:val="18"/>
+    </w:rPr>
+  </w:style>
+  <w:style w:type="paragraph" w:styleId="aa">
+    <w:name w:val="List Bullet"/>
+    <w:basedOn w:val="a"/>
+    <w:rsid w:val="007B27C1"/>
+    <w:pPr>
+      <w:contextualSpacing/>
+    </w:pPr>
   </w:style>
 </w:styles>
 </file>

</xml_diff>

<commit_message>
Change style.docx and modify list, indent, tables for iPad
</commit_message>
<xml_diff>
--- a/docx/style.docx
+++ b/docx/style.docx
@@ -1,13 +1,11 @@
 
 <file path=word/document.xml><?xml version="1.0" encoding="utf-8"?>
-<w:document xmlns:mo="http://schemas.microsoft.com/office/mac/office/2008/main" xmlns:ve="http://schemas.openxmlformats.org/markup-compatibility/2006" xmlns:mv="urn:schemas-microsoft-com:mac:vml" xmlns:o="urn:schemas-microsoft-com:office:office" xmlns:r="http://schemas.openxmlformats.org/officeDocument/2006/relationships" xmlns:m="http://schemas.openxmlformats.org/officeDocument/2006/math" xmlns:v="urn:schemas-microsoft-com:vml" xmlns:wp="http://schemas.openxmlformats.org/drawingml/2006/wordprocessingDrawing" xmlns:w10="urn:schemas-microsoft-com:office:word" xmlns:w="http://schemas.openxmlformats.org/wordprocessingml/2006/main" xmlns:wne="http://schemas.microsoft.com/office/word/2006/wordml">
+<w:document xmlns:wpc="http://schemas.microsoft.com/office/word/2010/wordprocessingCanvas" xmlns:mo="http://schemas.microsoft.com/office/mac/office/2008/main" xmlns:mc="http://schemas.openxmlformats.org/markup-compatibility/2006" xmlns:mv="urn:schemas-microsoft-com:mac:vml" xmlns:o="urn:schemas-microsoft-com:office:office" xmlns:r="http://schemas.openxmlformats.org/officeDocument/2006/relationships" xmlns:m="http://schemas.openxmlformats.org/officeDocument/2006/math" xmlns:v="urn:schemas-microsoft-com:vml" xmlns:wp14="http://schemas.microsoft.com/office/word/2010/wordprocessingDrawing" xmlns:wp="http://schemas.openxmlformats.org/drawingml/2006/wordprocessingDrawing" xmlns:w10="urn:schemas-microsoft-com:office:word" xmlns:w="http://schemas.openxmlformats.org/wordprocessingml/2006/main" xmlns:w14="http://schemas.microsoft.com/office/word/2010/wordml" xmlns:wpg="http://schemas.microsoft.com/office/word/2010/wordprocessingGroup" xmlns:wpi="http://schemas.microsoft.com/office/word/2010/wordprocessingInk" xmlns:wne="http://schemas.microsoft.com/office/word/2006/wordml" xmlns:wps="http://schemas.microsoft.com/office/word/2010/wordprocessingShape" mc:Ignorable="w14 wp14">
   <w:body>
     <w:p>
       <w:pPr>
         <w:pStyle w:val="a3"/>
       </w:pPr>
-      <w:bookmarkStart w:id="0" w:name="_GoBack"/>
-      <w:bookmarkEnd w:id="0"/>
       <w:r>
         <w:t>Style file for the sphinx-</w:t>
       </w:r>
@@ -178,7 +176,6 @@
         <w:pStyle w:val="ListBullet"/>
         <w:rPr>
           <w:rStyle w:val="LiteralEmphasis"/>
-          <w:rFonts w:hint="eastAsia"/>
         </w:rPr>
       </w:pPr>
       <w:proofErr w:type="spellStart"/>
@@ -188,23 +185,26 @@
         </w:rPr>
         <w:t>LiteralEmphasis</w:t>
       </w:r>
+      <w:proofErr w:type="spellEnd"/>
     </w:p>
     <w:p>
       <w:pPr>
         <w:pStyle w:val="ListBullet"/>
         <w:rPr>
           <w:rStyle w:val="UpperScript"/>
-          <w:rFonts w:asciiTheme="majorHAnsi" w:eastAsiaTheme="majorEastAsia" w:hAnsiTheme="majorHAnsi" w:hint="eastAsia"/>
+          <w:rFonts w:asciiTheme="majorHAnsi" w:eastAsiaTheme="majorEastAsia" w:hAnsiTheme="majorHAnsi"/>
           <w:i/>
           <w:vertAlign w:val="baseline"/>
         </w:rPr>
       </w:pPr>
+      <w:proofErr w:type="spellStart"/>
       <w:r>
         <w:rPr>
           <w:rStyle w:val="UpperScript"/>
         </w:rPr>
         <w:t>UpperScript</w:t>
       </w:r>
+      <w:proofErr w:type="spellEnd"/>
     </w:p>
     <w:p>
       <w:pPr>
@@ -216,6 +216,7 @@
           <w:vertAlign w:val="baseline"/>
         </w:rPr>
       </w:pPr>
+      <w:proofErr w:type="spellStart"/>
       <w:r>
         <w:rPr>
           <w:rStyle w:val="LowerScript"/>
@@ -331,7 +332,7 @@
       <w:tblPr>
         <w:tblStyle w:val="FieldList"/>
         <w:tblW w:w="0" w:type="auto"/>
-        <w:tblLook w:val="04A0"/>
+        <w:tblLook w:val="04A0" w:firstRow="1" w:lastRow="0" w:firstColumn="1" w:lastColumn="0" w:noHBand="0" w:noVBand="1"/>
       </w:tblPr>
       <w:tblGrid>
         <w:gridCol w:w="2015"/>
@@ -340,7 +341,7 @@
       <w:tr>
         <w:tc>
           <w:tcPr>
-            <w:cnfStyle w:val="001000000000"/>
+            <w:cnfStyle w:val="001000000000" w:firstRow="0" w:lastRow="0" w:firstColumn="1" w:lastColumn="0" w:oddVBand="0" w:evenVBand="0" w:oddHBand="0" w:evenHBand="0" w:firstRowFirstColumn="0" w:firstRowLastColumn="0" w:lastRowFirstColumn="0" w:lastRowLastColumn="0"/>
             <w:tcW w:w="2093" w:type="dxa"/>
           </w:tcPr>
           <w:p>
@@ -361,7 +362,7 @@
             <w:pPr>
               <w:pStyle w:val="a7"/>
               <w:ind w:leftChars="0" w:left="0"/>
-              <w:cnfStyle w:val="000000000000"/>
+              <w:cnfStyle w:val="000000000000" w:firstRow="0" w:lastRow="0" w:firstColumn="0" w:lastColumn="0" w:oddVBand="0" w:evenVBand="0" w:oddHBand="0" w:evenHBand="0" w:firstRowFirstColumn="0" w:firstRowLastColumn="0" w:lastRowFirstColumn="0" w:lastRowLastColumn="0"/>
             </w:pPr>
             <w:r>
               <w:t>Description</w:t>
@@ -421,14 +422,14 @@
       <w:tblPr>
         <w:tblStyle w:val="NoteAdmonition"/>
         <w:tblW w:w="0" w:type="auto"/>
-        <w:tblLook w:val="04A0"/>
+        <w:tblLook w:val="04A0" w:firstRow="1" w:lastRow="0" w:firstColumn="1" w:lastColumn="0" w:noHBand="0" w:noVBand="1"/>
       </w:tblPr>
       <w:tblGrid>
         <w:gridCol w:w="8696"/>
       </w:tblGrid>
       <w:tr>
         <w:trPr>
-          <w:cnfStyle w:val="100000000000"/>
+          <w:cnfStyle w:val="100000000000" w:firstRow="1" w:lastRow="0" w:firstColumn="0" w:lastColumn="0" w:oddVBand="0" w:evenVBand="0" w:oddHBand="0" w:evenHBand="0" w:firstRowFirstColumn="0" w:firstRowLastColumn="0" w:lastRowFirstColumn="0" w:lastRowLastColumn="0"/>
         </w:trPr>
         <w:tc>
           <w:tcPr>
@@ -442,6 +443,9 @@
         </w:tc>
       </w:tr>
       <w:tr>
+        <w:trPr>
+          <w:cnfStyle w:val="000000100000" w:firstRow="0" w:lastRow="0" w:firstColumn="0" w:lastColumn="0" w:oddVBand="0" w:evenVBand="0" w:oddHBand="1" w:evenHBand="0" w:firstRowFirstColumn="0" w:firstRowLastColumn="0" w:lastRowFirstColumn="0" w:lastRowLastColumn="0"/>
+        </w:trPr>
         <w:tc>
           <w:tcPr>
             <w:tcW w:w="8696" w:type="dxa"/>
@@ -462,14 +466,14 @@
       <w:tblPr>
         <w:tblStyle w:val="WarningAdmonition"/>
         <w:tblW w:w="0" w:type="auto"/>
-        <w:tblLook w:val="04A0"/>
+        <w:tblLook w:val="04A0" w:firstRow="1" w:lastRow="0" w:firstColumn="1" w:lastColumn="0" w:noHBand="0" w:noVBand="1"/>
       </w:tblPr>
       <w:tblGrid>
         <w:gridCol w:w="8696"/>
       </w:tblGrid>
       <w:tr>
         <w:trPr>
-          <w:cnfStyle w:val="100000000000"/>
+          <w:cnfStyle w:val="100000000000" w:firstRow="1" w:lastRow="0" w:firstColumn="0" w:lastColumn="0" w:oddVBand="0" w:evenVBand="0" w:oddHBand="0" w:evenHBand="0" w:firstRowFirstColumn="0" w:firstRowLastColumn="0" w:lastRowFirstColumn="0" w:lastRowLastColumn="0"/>
         </w:trPr>
         <w:tc>
           <w:tcPr>
@@ -485,6 +489,9 @@
         </w:tc>
       </w:tr>
       <w:tr>
+        <w:trPr>
+          <w:cnfStyle w:val="000000100000" w:firstRow="0" w:lastRow="0" w:firstColumn="0" w:lastColumn="0" w:oddVBand="0" w:evenVBand="0" w:oddHBand="1" w:evenHBand="0" w:firstRowFirstColumn="0" w:firstRowLastColumn="0" w:lastRowFirstColumn="0" w:lastRowLastColumn="0"/>
+        </w:trPr>
         <w:tc>
           <w:tcPr>
             <w:tcW w:w="8696" w:type="dxa"/>
@@ -504,14 +511,14 @@
       <w:tblPr>
         <w:tblStyle w:val="CautionAdmonition"/>
         <w:tblW w:w="0" w:type="auto"/>
-        <w:tblLook w:val="04A0"/>
+        <w:tblLook w:val="04A0" w:firstRow="1" w:lastRow="0" w:firstColumn="1" w:lastColumn="0" w:noHBand="0" w:noVBand="1"/>
       </w:tblPr>
       <w:tblGrid>
         <w:gridCol w:w="8696"/>
       </w:tblGrid>
       <w:tr>
         <w:trPr>
-          <w:cnfStyle w:val="100000000000"/>
+          <w:cnfStyle w:val="100000000000" w:firstRow="1" w:lastRow="0" w:firstColumn="0" w:lastColumn="0" w:oddVBand="0" w:evenVBand="0" w:oddHBand="0" w:evenHBand="0" w:firstRowFirstColumn="0" w:firstRowLastColumn="0" w:lastRowFirstColumn="0" w:lastRowLastColumn="0"/>
         </w:trPr>
         <w:tc>
           <w:tcPr>
@@ -525,6 +532,9 @@
         </w:tc>
       </w:tr>
       <w:tr>
+        <w:trPr>
+          <w:cnfStyle w:val="000000100000" w:firstRow="0" w:lastRow="0" w:firstColumn="0" w:lastColumn="0" w:oddVBand="0" w:evenVBand="0" w:oddHBand="1" w:evenHBand="0" w:firstRowFirstColumn="0" w:firstRowLastColumn="0" w:lastRowFirstColumn="0" w:lastRowLastColumn="0"/>
+        </w:trPr>
         <w:tc>
           <w:tcPr>
             <w:tcW w:w="8696" w:type="dxa"/>
@@ -564,7 +574,7 @@
       <w:tblPr>
         <w:tblStyle w:val="rstTable"/>
         <w:tblW w:w="0" w:type="auto"/>
-        <w:tblLook w:val="04A0"/>
+        <w:tblLook w:val="04A0" w:firstRow="1" w:lastRow="0" w:firstColumn="1" w:lastColumn="0" w:noHBand="0" w:noVBand="1"/>
       </w:tblPr>
       <w:tblGrid>
         <w:gridCol w:w="2898"/>
@@ -573,11 +583,11 @@
       </w:tblGrid>
       <w:tr>
         <w:trPr>
-          <w:cnfStyle w:val="100000000000"/>
+          <w:cnfStyle w:val="100000000000" w:firstRow="1" w:lastRow="0" w:firstColumn="0" w:lastColumn="0" w:oddVBand="0" w:evenVBand="0" w:oddHBand="0" w:evenHBand="0" w:firstRowFirstColumn="0" w:firstRowLastColumn="0" w:lastRowFirstColumn="0" w:lastRowLastColumn="0"/>
         </w:trPr>
         <w:tc>
           <w:tcPr>
-            <w:cnfStyle w:val="001000000000"/>
+            <w:cnfStyle w:val="001000000000" w:firstRow="0" w:lastRow="0" w:firstColumn="1" w:lastColumn="0" w:oddVBand="0" w:evenVBand="0" w:oddHBand="0" w:evenHBand="0" w:firstRowFirstColumn="0" w:firstRowLastColumn="0" w:lastRowFirstColumn="0" w:lastRowLastColumn="0"/>
             <w:tcW w:w="2898" w:type="dxa"/>
           </w:tcPr>
           <w:p>
@@ -592,7 +602,7 @@
           </w:tcPr>
           <w:p>
             <w:pPr>
-              <w:cnfStyle w:val="100000000000"/>
+              <w:cnfStyle w:val="100000000000" w:firstRow="1" w:lastRow="0" w:firstColumn="0" w:lastColumn="0" w:oddVBand="0" w:evenVBand="0" w:oddHBand="0" w:evenHBand="0" w:firstRowFirstColumn="0" w:firstRowLastColumn="0" w:lastRowFirstColumn="0" w:lastRowLastColumn="0"/>
             </w:pPr>
             <w:r>
               <w:t>Header1</w:t>
@@ -605,7 +615,7 @@
           </w:tcPr>
           <w:p>
             <w:pPr>
-              <w:cnfStyle w:val="100000000000"/>
+              <w:cnfStyle w:val="100000000000" w:firstRow="1" w:lastRow="0" w:firstColumn="0" w:lastColumn="0" w:oddVBand="0" w:evenVBand="0" w:oddHBand="0" w:evenHBand="0" w:firstRowFirstColumn="0" w:firstRowLastColumn="0" w:lastRowFirstColumn="0" w:lastRowLastColumn="0"/>
             </w:pPr>
             <w:r>
               <w:t>Header2</w:t>
@@ -615,11 +625,11 @@
       </w:tr>
       <w:tr>
         <w:trPr>
-          <w:cnfStyle w:val="000000100000"/>
+          <w:cnfStyle w:val="000000100000" w:firstRow="0" w:lastRow="0" w:firstColumn="0" w:lastColumn="0" w:oddVBand="0" w:evenVBand="0" w:oddHBand="1" w:evenHBand="0" w:firstRowFirstColumn="0" w:firstRowLastColumn="0" w:lastRowFirstColumn="0" w:lastRowLastColumn="0"/>
         </w:trPr>
         <w:tc>
           <w:tcPr>
-            <w:cnfStyle w:val="001000000000"/>
+            <w:cnfStyle w:val="001000000000" w:firstRow="0" w:lastRow="0" w:firstColumn="1" w:lastColumn="0" w:oddVBand="0" w:evenVBand="0" w:oddHBand="0" w:evenHBand="0" w:firstRowFirstColumn="0" w:firstRowLastColumn="0" w:lastRowFirstColumn="0" w:lastRowLastColumn="0"/>
             <w:tcW w:w="2898" w:type="dxa"/>
           </w:tcPr>
           <w:p>
@@ -634,7 +644,7 @@
           </w:tcPr>
           <w:p>
             <w:pPr>
-              <w:cnfStyle w:val="000000100000"/>
+              <w:cnfStyle w:val="000000100000" w:firstRow="0" w:lastRow="0" w:firstColumn="0" w:lastColumn="0" w:oddVBand="0" w:evenVBand="0" w:oddHBand="1" w:evenHBand="0" w:firstRowFirstColumn="0" w:firstRowLastColumn="0" w:lastRowFirstColumn="0" w:lastRowLastColumn="0"/>
             </w:pPr>
             <w:r>
               <w:t>Cell1.1</w:t>
@@ -647,7 +657,7 @@
           </w:tcPr>
           <w:p>
             <w:pPr>
-              <w:cnfStyle w:val="000000100000"/>
+              <w:cnfStyle w:val="000000100000" w:firstRow="0" w:lastRow="0" w:firstColumn="0" w:lastColumn="0" w:oddVBand="0" w:evenVBand="0" w:oddHBand="1" w:evenHBand="0" w:firstRowFirstColumn="0" w:firstRowLastColumn="0" w:lastRowFirstColumn="0" w:lastRowLastColumn="0"/>
             </w:pPr>
             <w:r>
               <w:t>Cell2.1</w:t>
@@ -656,9 +666,12 @@
         </w:tc>
       </w:tr>
       <w:tr>
+        <w:trPr>
+          <w:cnfStyle w:val="000000010000" w:firstRow="0" w:lastRow="0" w:firstColumn="0" w:lastColumn="0" w:oddVBand="0" w:evenVBand="0" w:oddHBand="0" w:evenHBand="1" w:firstRowFirstColumn="0" w:firstRowLastColumn="0" w:lastRowFirstColumn="0" w:lastRowLastColumn="0"/>
+        </w:trPr>
         <w:tc>
           <w:tcPr>
-            <w:cnfStyle w:val="001000000000"/>
+            <w:cnfStyle w:val="001000000000" w:firstRow="0" w:lastRow="0" w:firstColumn="1" w:lastColumn="0" w:oddVBand="0" w:evenVBand="0" w:oddHBand="0" w:evenHBand="0" w:firstRowFirstColumn="0" w:firstRowLastColumn="0" w:lastRowFirstColumn="0" w:lastRowLastColumn="0"/>
             <w:tcW w:w="2898" w:type="dxa"/>
           </w:tcPr>
           <w:p>
@@ -673,7 +686,7 @@
           </w:tcPr>
           <w:p>
             <w:pPr>
-              <w:cnfStyle w:val="000000000000"/>
+              <w:cnfStyle w:val="000000010000" w:firstRow="0" w:lastRow="0" w:firstColumn="0" w:lastColumn="0" w:oddVBand="0" w:evenVBand="0" w:oddHBand="0" w:evenHBand="1" w:firstRowFirstColumn="0" w:firstRowLastColumn="0" w:lastRowFirstColumn="0" w:lastRowLastColumn="0"/>
             </w:pPr>
             <w:r>
               <w:t>Cell1.2</w:t>
@@ -686,7 +699,7 @@
           </w:tcPr>
           <w:p>
             <w:pPr>
-              <w:cnfStyle w:val="000000000000"/>
+              <w:cnfStyle w:val="000000010000" w:firstRow="0" w:lastRow="0" w:firstColumn="0" w:lastColumn="0" w:oddVBand="0" w:evenVBand="0" w:oddHBand="0" w:evenHBand="1" w:firstRowFirstColumn="0" w:firstRowLastColumn="0" w:lastRowFirstColumn="0" w:lastRowLastColumn="0"/>
             </w:pPr>
             <w:r>
               <w:t>Cell2.2</w:t>
@@ -701,7 +714,7 @@
       <w:tblPr>
         <w:tblStyle w:val="OptionList"/>
         <w:tblW w:w="0" w:type="auto"/>
-        <w:tblLook w:val="04A0"/>
+        <w:tblLook w:val="04A0" w:firstRow="1" w:lastRow="0" w:firstColumn="1" w:lastColumn="0" w:noHBand="0" w:noVBand="1"/>
       </w:tblPr>
       <w:tblGrid>
         <w:gridCol w:w="2678"/>
@@ -730,7 +743,7 @@
       </w:tr>
       <w:tr>
         <w:trPr>
-          <w:cnfStyle w:val="000000010000"/>
+          <w:cnfStyle w:val="000000010000" w:firstRow="0" w:lastRow="0" w:firstColumn="0" w:lastColumn="0" w:oddVBand="0" w:evenVBand="0" w:oddHBand="0" w:evenHBand="1" w:firstRowFirstColumn="0" w:firstRowLastColumn="0" w:lastRowFirstColumn="0" w:lastRowLastColumn="0"/>
         </w:trPr>
         <w:tc>
           <w:tcPr>
@@ -764,27 +777,10 @@
         </w:tc>
       </w:tr>
     </w:tbl>
-    <w:p/>
-    <w:p/>
     <w:p>
-      <w:pPr>
-        <w:pStyle w:val="ListNumber"/>
-        <w:ind w:left="720" w:hanging="720"/>
-      </w:pPr>
-      <w:r>
-        <w:t>Number</w:t>
-      </w:r>
+      <w:bookmarkStart w:id="0" w:name="_GoBack"/>
+      <w:bookmarkEnd w:id="0"/>
     </w:p>
-    <w:p>
-      <w:pPr>
-        <w:pStyle w:val="ListNumber"/>
-        <w:ind w:left="720" w:hanging="720"/>
-      </w:pPr>
-      <w:r>
-        <w:t>Number2</w:t>
-      </w:r>
-    </w:p>
-    <w:p/>
     <w:sectPr>
       <w:pgSz w:w="11900" w:h="16840"/>
       <w:pgMar w:top="1985" w:right="1701" w:bottom="1701" w:left="1701" w:header="851" w:footer="992" w:gutter="0"/>
@@ -796,15 +792,14 @@
 </file>
 
 <file path=word/numbering.xml><?xml version="1.0" encoding="utf-8"?>
-<w:numbering xmlns:mo="http://schemas.microsoft.com/office/mac/office/2008/main" xmlns:ve="http://schemas.openxmlformats.org/markup-compatibility/2006" xmlns:mv="urn:schemas-microsoft-com:mac:vml" xmlns:o="urn:schemas-microsoft-com:office:office" xmlns:r="http://schemas.openxmlformats.org/officeDocument/2006/relationships" xmlns:m="http://schemas.openxmlformats.org/officeDocument/2006/math" xmlns:v="urn:schemas-microsoft-com:vml" xmlns:wp="http://schemas.openxmlformats.org/drawingml/2006/wordprocessingDrawing" xmlns:w10="urn:schemas-microsoft-com:office:word" xmlns:w="http://schemas.openxmlformats.org/wordprocessingml/2006/main" xmlns:wne="http://schemas.microsoft.com/office/word/2006/wordml">
+<w:numbering xmlns:wpc="http://schemas.microsoft.com/office/word/2010/wordprocessingCanvas" xmlns:mo="http://schemas.microsoft.com/office/mac/office/2008/main" xmlns:mc="http://schemas.openxmlformats.org/markup-compatibility/2006" xmlns:mv="urn:schemas-microsoft-com:mac:vml" xmlns:o="urn:schemas-microsoft-com:office:office" xmlns:r="http://schemas.openxmlformats.org/officeDocument/2006/relationships" xmlns:m="http://schemas.openxmlformats.org/officeDocument/2006/math" xmlns:v="urn:schemas-microsoft-com:vml" xmlns:wp14="http://schemas.microsoft.com/office/word/2010/wordprocessingDrawing" xmlns:wp="http://schemas.openxmlformats.org/drawingml/2006/wordprocessingDrawing" xmlns:w10="urn:schemas-microsoft-com:office:word" xmlns:w="http://schemas.openxmlformats.org/wordprocessingml/2006/main" xmlns:w14="http://schemas.microsoft.com/office/word/2010/wordml" xmlns:wpg="http://schemas.microsoft.com/office/word/2010/wordprocessingGroup" xmlns:wpi="http://schemas.microsoft.com/office/word/2010/wordprocessingInk" xmlns:wne="http://schemas.microsoft.com/office/word/2006/wordml" xmlns:wps="http://schemas.microsoft.com/office/word/2010/wordprocessingShape" mc:Ignorable="w14 wp14">
   <w:abstractNum w:abstractNumId="0">
     <w:nsid w:val="FFFFFF1D"/>
     <w:multiLevelType w:val="multilevel"/>
-    <w:tmpl w:val="97FE71FA"/>
+    <w:tmpl w:val="D2F0C2B0"/>
     <w:lvl w:ilvl="0">
       <w:start w:val="1"/>
       <w:numFmt w:val="bullet"/>
-      <w:pStyle w:val="ListBullet"/>
       <w:lvlText w:val=""/>
       <w:lvlJc w:val="left"/>
       <w:pPr>
@@ -942,11 +937,10 @@
   <w:abstractNum w:abstractNumId="1">
     <w:nsid w:val="FFFFFF7C"/>
     <w:multiLevelType w:val="singleLevel"/>
-    <w:tmpl w:val="84BA4CB2"/>
+    <w:tmpl w:val="CBC491BC"/>
     <w:lvl w:ilvl="0">
       <w:start w:val="1"/>
       <w:numFmt w:val="decimal"/>
-      <w:pStyle w:val="ListNumber"/>
       <w:lvlText w:val="%1."/>
       <w:lvlJc w:val="left"/>
       <w:pPr>
@@ -955,6 +949,154 @@
     </w:lvl>
   </w:abstractNum>
   <w:abstractNum w:abstractNumId="2">
+    <w:nsid w:val="FFFFFF7D"/>
+    <w:multiLevelType w:val="singleLevel"/>
+    <w:tmpl w:val="57AAAF90"/>
+    <w:lvl w:ilvl="0">
+      <w:start w:val="1"/>
+      <w:numFmt w:val="decimal"/>
+      <w:lvlText w:val="%1."/>
+      <w:lvlJc w:val="left"/>
+      <w:pPr>
+        <w:tabs>
+          <w:tab w:val="num" w:pos="1636"/>
+        </w:tabs>
+        <w:ind w:leftChars="600" w:left="1636" w:hangingChars="200" w:hanging="360"/>
+      </w:pPr>
+    </w:lvl>
+  </w:abstractNum>
+  <w:abstractNum w:abstractNumId="3">
+    <w:nsid w:val="FFFFFF7E"/>
+    <w:multiLevelType w:val="singleLevel"/>
+    <w:tmpl w:val="1D2EED7C"/>
+    <w:lvl w:ilvl="0">
+      <w:start w:val="1"/>
+      <w:numFmt w:val="decimal"/>
+      <w:lvlText w:val="%1."/>
+      <w:lvlJc w:val="left"/>
+      <w:pPr>
+        <w:tabs>
+          <w:tab w:val="num" w:pos="1211"/>
+        </w:tabs>
+        <w:ind w:leftChars="400" w:left="1211" w:hangingChars="200" w:hanging="360"/>
+      </w:pPr>
+    </w:lvl>
+  </w:abstractNum>
+  <w:abstractNum w:abstractNumId="4">
+    <w:nsid w:val="FFFFFF7F"/>
+    <w:multiLevelType w:val="singleLevel"/>
+    <w:tmpl w:val="AC7A56D2"/>
+    <w:lvl w:ilvl="0">
+      <w:start w:val="1"/>
+      <w:numFmt w:val="decimal"/>
+      <w:lvlText w:val="%1."/>
+      <w:lvlJc w:val="left"/>
+      <w:pPr>
+        <w:tabs>
+          <w:tab w:val="num" w:pos="785"/>
+        </w:tabs>
+        <w:ind w:leftChars="200" w:left="785" w:hangingChars="200" w:hanging="360"/>
+      </w:pPr>
+    </w:lvl>
+  </w:abstractNum>
+  <w:abstractNum w:abstractNumId="5">
+    <w:nsid w:val="FFFFFF80"/>
+    <w:multiLevelType w:val="singleLevel"/>
+    <w:tmpl w:val="491AD6F8"/>
+    <w:lvl w:ilvl="0">
+      <w:start w:val="1"/>
+      <w:numFmt w:val="bullet"/>
+      <w:lvlText w:val=""/>
+      <w:lvlJc w:val="left"/>
+      <w:pPr>
+        <w:tabs>
+          <w:tab w:val="num" w:pos="2061"/>
+        </w:tabs>
+        <w:ind w:leftChars="800" w:left="2061" w:hangingChars="200" w:hanging="360"/>
+      </w:pPr>
+      <w:rPr>
+        <w:rFonts w:ascii="Wingdings" w:hAnsi="Wingdings" w:hint="default"/>
+      </w:rPr>
+    </w:lvl>
+  </w:abstractNum>
+  <w:abstractNum w:abstractNumId="6">
+    <w:nsid w:val="FFFFFF81"/>
+    <w:multiLevelType w:val="singleLevel"/>
+    <w:tmpl w:val="77509672"/>
+    <w:lvl w:ilvl="0">
+      <w:start w:val="1"/>
+      <w:numFmt w:val="bullet"/>
+      <w:lvlText w:val=""/>
+      <w:lvlJc w:val="left"/>
+      <w:pPr>
+        <w:tabs>
+          <w:tab w:val="num" w:pos="1636"/>
+        </w:tabs>
+        <w:ind w:leftChars="600" w:left="1636" w:hangingChars="200" w:hanging="360"/>
+      </w:pPr>
+      <w:rPr>
+        <w:rFonts w:ascii="Wingdings" w:hAnsi="Wingdings" w:hint="default"/>
+      </w:rPr>
+    </w:lvl>
+  </w:abstractNum>
+  <w:abstractNum w:abstractNumId="7">
+    <w:nsid w:val="FFFFFF82"/>
+    <w:multiLevelType w:val="singleLevel"/>
+    <w:tmpl w:val="4A7A7E4C"/>
+    <w:lvl w:ilvl="0">
+      <w:start w:val="1"/>
+      <w:numFmt w:val="bullet"/>
+      <w:lvlText w:val=""/>
+      <w:lvlJc w:val="left"/>
+      <w:pPr>
+        <w:tabs>
+          <w:tab w:val="num" w:pos="1211"/>
+        </w:tabs>
+        <w:ind w:leftChars="400" w:left="1211" w:hangingChars="200" w:hanging="360"/>
+      </w:pPr>
+      <w:rPr>
+        <w:rFonts w:ascii="Wingdings" w:hAnsi="Wingdings" w:hint="default"/>
+      </w:rPr>
+    </w:lvl>
+  </w:abstractNum>
+  <w:abstractNum w:abstractNumId="8">
+    <w:nsid w:val="FFFFFF83"/>
+    <w:multiLevelType w:val="singleLevel"/>
+    <w:tmpl w:val="6C603A02"/>
+    <w:lvl w:ilvl="0">
+      <w:start w:val="1"/>
+      <w:numFmt w:val="bullet"/>
+      <w:lvlText w:val=""/>
+      <w:lvlJc w:val="left"/>
+      <w:pPr>
+        <w:tabs>
+          <w:tab w:val="num" w:pos="785"/>
+        </w:tabs>
+        <w:ind w:leftChars="200" w:left="785" w:hangingChars="200" w:hanging="360"/>
+      </w:pPr>
+      <w:rPr>
+        <w:rFonts w:ascii="Wingdings" w:hAnsi="Wingdings" w:hint="default"/>
+      </w:rPr>
+    </w:lvl>
+  </w:abstractNum>
+  <w:abstractNum w:abstractNumId="9">
+    <w:nsid w:val="FFFFFF88"/>
+    <w:multiLevelType w:val="singleLevel"/>
+    <w:tmpl w:val="174ABEF4"/>
+    <w:lvl w:ilvl="0">
+      <w:start w:val="1"/>
+      <w:numFmt w:val="decimal"/>
+      <w:lvlText w:val="%1."/>
+      <w:lvlJc w:val="left"/>
+      <w:pPr>
+        <w:tabs>
+          <w:tab w:val="num" w:pos="360"/>
+        </w:tabs>
+        <w:ind w:left="360" w:hangingChars="200" w:hanging="360"/>
+      </w:pPr>
+    </w:lvl>
+  </w:abstractNum>
+  <w:abstractNum w:abstractNumId="10">
     <w:nsid w:val="40E84560"/>
     <w:multiLevelType w:val="multilevel"/>
     <w:tmpl w:val="609A6E44"/>
@@ -1095,7 +1237,7 @@
       </w:rPr>
     </w:lvl>
   </w:abstractNum>
-  <w:abstractNum w:abstractNumId="3">
+  <w:abstractNum w:abstractNumId="11">
     <w:nsid w:val="54434C27"/>
     <w:multiLevelType w:val="multilevel"/>
     <w:tmpl w:val="84BA4CB2"/>
@@ -1188,16 +1330,40 @@
     <w:abstractNumId w:val="0"/>
   </w:num>
   <w:num w:numId="3">
+    <w:abstractNumId w:val="11"/>
+  </w:num>
+  <w:num w:numId="4">
+    <w:abstractNumId w:val="10"/>
+  </w:num>
+  <w:num w:numId="5">
+    <w:abstractNumId w:val="8"/>
+  </w:num>
+  <w:num w:numId="6">
+    <w:abstractNumId w:val="7"/>
+  </w:num>
+  <w:num w:numId="7">
+    <w:abstractNumId w:val="6"/>
+  </w:num>
+  <w:num w:numId="8">
+    <w:abstractNumId w:val="5"/>
+  </w:num>
+  <w:num w:numId="9">
+    <w:abstractNumId w:val="9"/>
+  </w:num>
+  <w:num w:numId="10">
+    <w:abstractNumId w:val="4"/>
+  </w:num>
+  <w:num w:numId="11">
     <w:abstractNumId w:val="3"/>
   </w:num>
-  <w:num w:numId="4">
+  <w:num w:numId="12">
     <w:abstractNumId w:val="2"/>
   </w:num>
 </w:numbering>
 </file>
 
 <file path=word/styles.xml><?xml version="1.0" encoding="utf-8"?>
-<w:styles xmlns:r="http://schemas.openxmlformats.org/officeDocument/2006/relationships" xmlns:w="http://schemas.openxmlformats.org/wordprocessingml/2006/main">
+<w:styles xmlns:mc="http://schemas.openxmlformats.org/markup-compatibility/2006" xmlns:r="http://schemas.openxmlformats.org/officeDocument/2006/relationships" xmlns:w="http://schemas.openxmlformats.org/wordprocessingml/2006/main" xmlns:w14="http://schemas.microsoft.com/office/word/2010/wordml" mc:Ignorable="w14">
   <w:docDefaults>
     <w:rPrDefault>
       <w:rPr>
@@ -1318,14 +1484,15 @@
   </w:style>
   <w:style w:type="character" w:default="1" w:styleId="a0">
     <w:name w:val="Default Paragraph Font"/>
+    <w:uiPriority w:val="1"/>
     <w:semiHidden/>
     <w:unhideWhenUsed/>
   </w:style>
   <w:style w:type="table" w:default="1" w:styleId="a1">
     <w:name w:val="Normal Table"/>
+    <w:uiPriority w:val="99"/>
     <w:semiHidden/>
     <w:unhideWhenUsed/>
-    <w:qFormat/>
     <w:tblPr>
       <w:tblInd w:w="0" w:type="dxa"/>
       <w:tblCellMar>
@@ -1338,6 +1505,7 @@
   </w:style>
   <w:style w:type="numbering" w:default="1" w:styleId="a2">
     <w:name w:val="No List"/>
+    <w:uiPriority w:val="99"/>
     <w:semiHidden/>
     <w:unhideWhenUsed/>
   </w:style>
@@ -1725,8 +1893,9 @@
     <w:name w:val="NoteAdmonition"/>
     <w:basedOn w:val="ab"/>
     <w:qFormat/>
-    <w:rsid w:val="007E4013"/>
+    <w:rsid w:val="002F4A85"/>
     <w:tblPr>
+      <w:tblStyleRowBandSize w:val="1"/>
       <w:tblInd w:w="0" w:type="dxa"/>
       <w:tblBorders>
         <w:top w:val="single" w:sz="4" w:space="0" w:color="000000" w:themeColor="text1"/>
@@ -1763,6 +1932,36 @@
         <w:shd w:val="clear" w:color="auto" w:fill="0000FF"/>
       </w:tcPr>
     </w:tblStylePr>
+    <w:tblStylePr w:type="band1Horz">
+      <w:tblPr/>
+      <w:tcPr>
+        <w:tcBorders>
+          <w:top w:val="single" w:sz="4" w:space="0" w:color="auto"/>
+          <w:left w:val="single" w:sz="4" w:space="0" w:color="auto"/>
+          <w:bottom w:val="single" w:sz="4" w:space="0" w:color="auto"/>
+          <w:right w:val="single" w:sz="4" w:space="0" w:color="auto"/>
+          <w:insideH w:val="single" w:sz="4" w:space="0" w:color="auto"/>
+          <w:insideV w:val="single" w:sz="4" w:space="0" w:color="auto"/>
+          <w:tl2br w:val="nil"/>
+          <w:tr2bl w:val="nil"/>
+        </w:tcBorders>
+      </w:tcPr>
+    </w:tblStylePr>
+    <w:tblStylePr w:type="band2Horz">
+      <w:tblPr/>
+      <w:tcPr>
+        <w:tcBorders>
+          <w:top w:val="single" w:sz="4" w:space="0" w:color="auto"/>
+          <w:left w:val="single" w:sz="4" w:space="0" w:color="auto"/>
+          <w:bottom w:val="single" w:sz="4" w:space="0" w:color="auto"/>
+          <w:right w:val="single" w:sz="4" w:space="0" w:color="auto"/>
+          <w:insideH w:val="single" w:sz="4" w:space="0" w:color="auto"/>
+          <w:insideV w:val="single" w:sz="4" w:space="0" w:color="auto"/>
+          <w:tl2br w:val="nil"/>
+          <w:tr2bl w:val="nil"/>
+        </w:tcBorders>
+      </w:tcPr>
+    </w:tblStylePr>
   </w:style>
   <w:style w:type="table" w:customStyle="1" w:styleId="WarningAdmonition">
     <w:name w:val="WarningAdmonition"/>
@@ -1770,6 +1969,7 @@
     <w:qFormat/>
     <w:rsid w:val="007E4013"/>
     <w:tblPr>
+      <w:tblStyleRowBandSize w:val="1"/>
       <w:tblInd w:w="0" w:type="dxa"/>
       <w:tblBorders>
         <w:top w:val="single" w:sz="4" w:space="0" w:color="000000" w:themeColor="text1"/>
@@ -1809,6 +2009,36 @@
         <w:shd w:val="clear" w:color="auto" w:fill="FF0000"/>
       </w:tcPr>
     </w:tblStylePr>
+    <w:tblStylePr w:type="band1Horz">
+      <w:tblPr/>
+      <w:tcPr>
+        <w:tcBorders>
+          <w:top w:val="single" w:sz="4" w:space="0" w:color="auto"/>
+          <w:left w:val="single" w:sz="4" w:space="0" w:color="auto"/>
+          <w:bottom w:val="single" w:sz="4" w:space="0" w:color="auto"/>
+          <w:right w:val="single" w:sz="4" w:space="0" w:color="auto"/>
+          <w:insideH w:val="single" w:sz="4" w:space="0" w:color="auto"/>
+          <w:insideV w:val="single" w:sz="4" w:space="0" w:color="auto"/>
+          <w:tl2br w:val="nil"/>
+          <w:tr2bl w:val="nil"/>
+        </w:tcBorders>
+      </w:tcPr>
+    </w:tblStylePr>
+    <w:tblStylePr w:type="band2Horz">
+      <w:tblPr/>
+      <w:tcPr>
+        <w:tcBorders>
+          <w:top w:val="single" w:sz="4" w:space="0" w:color="auto"/>
+          <w:left w:val="single" w:sz="4" w:space="0" w:color="auto"/>
+          <w:bottom w:val="single" w:sz="4" w:space="0" w:color="auto"/>
+          <w:right w:val="single" w:sz="4" w:space="0" w:color="auto"/>
+          <w:insideH w:val="single" w:sz="4" w:space="0" w:color="auto"/>
+          <w:insideV w:val="single" w:sz="4" w:space="0" w:color="auto"/>
+          <w:tl2br w:val="nil"/>
+          <w:tr2bl w:val="nil"/>
+        </w:tcBorders>
+      </w:tcPr>
+    </w:tblStylePr>
   </w:style>
   <w:style w:type="table" w:customStyle="1" w:styleId="CautionAdmonition">
     <w:name w:val="CautionAdmonition"/>
@@ -1816,6 +2046,7 @@
     <w:qFormat/>
     <w:rsid w:val="007E4013"/>
     <w:tblPr>
+      <w:tblStyleRowBandSize w:val="1"/>
       <w:tblInd w:w="0" w:type="dxa"/>
       <w:tblBorders>
         <w:top w:val="single" w:sz="4" w:space="0" w:color="000000" w:themeColor="text1"/>
@@ -1852,6 +2083,36 @@
         <w:shd w:val="clear" w:color="auto" w:fill="FFCC00"/>
       </w:tcPr>
     </w:tblStylePr>
+    <w:tblStylePr w:type="band1Horz">
+      <w:tblPr/>
+      <w:tcPr>
+        <w:tcBorders>
+          <w:top w:val="single" w:sz="4" w:space="0" w:color="auto"/>
+          <w:left w:val="single" w:sz="4" w:space="0" w:color="auto"/>
+          <w:bottom w:val="single" w:sz="4" w:space="0" w:color="auto"/>
+          <w:right w:val="single" w:sz="4" w:space="0" w:color="auto"/>
+          <w:insideH w:val="single" w:sz="4" w:space="0" w:color="auto"/>
+          <w:insideV w:val="single" w:sz="4" w:space="0" w:color="auto"/>
+          <w:tl2br w:val="nil"/>
+          <w:tr2bl w:val="nil"/>
+        </w:tcBorders>
+      </w:tcPr>
+    </w:tblStylePr>
+    <w:tblStylePr w:type="band2Horz">
+      <w:tblPr/>
+      <w:tcPr>
+        <w:tcBorders>
+          <w:top w:val="single" w:sz="4" w:space="0" w:color="auto"/>
+          <w:left w:val="single" w:sz="4" w:space="0" w:color="auto"/>
+          <w:bottom w:val="single" w:sz="4" w:space="0" w:color="auto"/>
+          <w:right w:val="single" w:sz="4" w:space="0" w:color="auto"/>
+          <w:insideH w:val="single" w:sz="4" w:space="0" w:color="auto"/>
+          <w:insideV w:val="single" w:sz="4" w:space="0" w:color="auto"/>
+          <w:tl2br w:val="nil"/>
+          <w:tr2bl w:val="nil"/>
+        </w:tcBorders>
+      </w:tcPr>
+    </w:tblStylePr>
   </w:style>
   <w:style w:type="character" w:customStyle="1" w:styleId="Abbreviation">
     <w:name w:val="Abbreviation"/>
@@ -1879,7 +2140,7 @@
     <w:name w:val="rstTable"/>
     <w:basedOn w:val="11"/>
     <w:qFormat/>
-    <w:rsid w:val="00B672DA"/>
+    <w:rsid w:val="009E26F7"/>
     <w:rPr>
       <w:color w:val="000000" w:themeColor="text1"/>
       <w:kern w:val="0"/>
@@ -1970,10 +2231,14 @@
       <w:tblPr/>
       <w:tcPr>
         <w:tcBorders>
+          <w:top w:val="nil"/>
           <w:left w:val="nil"/>
+          <w:bottom w:val="nil"/>
           <w:right w:val="nil"/>
           <w:insideH w:val="nil"/>
           <w:insideV w:val="nil"/>
+          <w:tl2br w:val="nil"/>
+          <w:tr2bl w:val="nil"/>
         </w:tcBorders>
         <w:shd w:val="clear" w:color="auto" w:fill="E6EED5" w:themeFill="accent3" w:themeFillTint="3F"/>
       </w:tcPr>
@@ -1992,6 +2257,21 @@
           <w:tr2bl w:val="nil"/>
         </w:tcBorders>
         <w:shd w:val="clear" w:color="auto" w:fill="E6EED5" w:themeFill="accent3" w:themeFillTint="3F"/>
+      </w:tcPr>
+    </w:tblStylePr>
+    <w:tblStylePr w:type="band2Horz">
+      <w:tblPr/>
+      <w:tcPr>
+        <w:tcBorders>
+          <w:top w:val="single" w:sz="8" w:space="0" w:color="auto"/>
+          <w:left w:val="single" w:sz="8" w:space="0" w:color="auto"/>
+          <w:bottom w:val="single" w:sz="8" w:space="0" w:color="auto"/>
+          <w:right w:val="single" w:sz="8" w:space="0" w:color="auto"/>
+          <w:insideH w:val="single" w:sz="8" w:space="0" w:color="auto"/>
+          <w:insideV w:val="single" w:sz="8" w:space="0" w:color="auto"/>
+          <w:tl2br w:val="nil"/>
+          <w:tr2bl w:val="nil"/>
+        </w:tcBorders>
       </w:tcPr>
     </w:tblStylePr>
   </w:style>

</xml_diff>

<commit_message>
modify style.docx, definition_list and literal_block
</commit_message>
<xml_diff>
--- a/docx/style.docx
+++ b/docx/style.docx
@@ -1,6 +1,6 @@
 
 <file path=word/document.xml><?xml version="1.0" encoding="utf-8"?>
-<w:document xmlns:wpc="http://schemas.microsoft.com/office/word/2010/wordprocessingCanvas" xmlns:mo="http://schemas.microsoft.com/office/mac/office/2008/main" xmlns:mc="http://schemas.openxmlformats.org/markup-compatibility/2006" xmlns:mv="urn:schemas-microsoft-com:mac:vml" xmlns:o="urn:schemas-microsoft-com:office:office" xmlns:r="http://schemas.openxmlformats.org/officeDocument/2006/relationships" xmlns:m="http://schemas.openxmlformats.org/officeDocument/2006/math" xmlns:v="urn:schemas-microsoft-com:vml" xmlns:wp14="http://schemas.microsoft.com/office/word/2010/wordprocessingDrawing" xmlns:wp="http://schemas.openxmlformats.org/drawingml/2006/wordprocessingDrawing" xmlns:w10="urn:schemas-microsoft-com:office:word" xmlns:w="http://schemas.openxmlformats.org/wordprocessingml/2006/main" xmlns:w14="http://schemas.microsoft.com/office/word/2010/wordml" xmlns:wpg="http://schemas.microsoft.com/office/word/2010/wordprocessingGroup" xmlns:wpi="http://schemas.microsoft.com/office/word/2010/wordprocessingInk" xmlns:wne="http://schemas.microsoft.com/office/word/2006/wordml" xmlns:wps="http://schemas.microsoft.com/office/word/2010/wordprocessingShape" mc:Ignorable="w14 wp14">
+<w:document xmlns:mo="http://schemas.microsoft.com/office/mac/office/2008/main" xmlns:ve="http://schemas.openxmlformats.org/markup-compatibility/2006" xmlns:mv="urn:schemas-microsoft-com:mac:vml" xmlns:o="urn:schemas-microsoft-com:office:office" xmlns:r="http://schemas.openxmlformats.org/officeDocument/2006/relationships" xmlns:m="http://schemas.openxmlformats.org/officeDocument/2006/math" xmlns:v="urn:schemas-microsoft-com:vml" xmlns:wp="http://schemas.openxmlformats.org/drawingml/2006/wordprocessingDrawing" xmlns:w10="urn:schemas-microsoft-com:office:word" xmlns:w="http://schemas.openxmlformats.org/wordprocessingml/2006/main" xmlns:wne="http://schemas.microsoft.com/office/word/2006/wordml">
   <w:body>
     <w:p>
       <w:pPr>
@@ -192,9 +192,6 @@
         <w:pStyle w:val="ListBullet"/>
         <w:rPr>
           <w:rStyle w:val="UpperScript"/>
-          <w:rFonts w:asciiTheme="majorHAnsi" w:eastAsiaTheme="majorEastAsia" w:hAnsiTheme="majorHAnsi"/>
-          <w:i/>
-          <w:vertAlign w:val="baseline"/>
         </w:rPr>
       </w:pPr>
       <w:proofErr w:type="spellStart"/>
@@ -211,9 +208,6 @@
         <w:pStyle w:val="ListBullet"/>
         <w:rPr>
           <w:rStyle w:val="LowerScript"/>
-          <w:rFonts w:asciiTheme="majorHAnsi" w:eastAsiaTheme="majorEastAsia" w:hAnsiTheme="majorHAnsi"/>
-          <w:i/>
-          <w:vertAlign w:val="baseline"/>
         </w:rPr>
       </w:pPr>
       <w:proofErr w:type="spellStart"/>
@@ -332,7 +326,7 @@
       <w:tblPr>
         <w:tblStyle w:val="FieldList"/>
         <w:tblW w:w="0" w:type="auto"/>
-        <w:tblLook w:val="04A0" w:firstRow="1" w:lastRow="0" w:firstColumn="1" w:lastColumn="0" w:noHBand="0" w:noVBand="1"/>
+        <w:tblLook w:val="04A0"/>
       </w:tblPr>
       <w:tblGrid>
         <w:gridCol w:w="2015"/>
@@ -341,7 +335,7 @@
       <w:tr>
         <w:tc>
           <w:tcPr>
-            <w:cnfStyle w:val="001000000000" w:firstRow="0" w:lastRow="0" w:firstColumn="1" w:lastColumn="0" w:oddVBand="0" w:evenVBand="0" w:oddHBand="0" w:evenHBand="0" w:firstRowFirstColumn="0" w:firstRowLastColumn="0" w:lastRowFirstColumn="0" w:lastRowLastColumn="0"/>
+            <w:cnfStyle w:val="001000000000"/>
             <w:tcW w:w="2093" w:type="dxa"/>
           </w:tcPr>
           <w:p>
@@ -362,7 +356,7 @@
             <w:pPr>
               <w:pStyle w:val="a7"/>
               <w:ind w:leftChars="0" w:left="0"/>
-              <w:cnfStyle w:val="000000000000" w:firstRow="0" w:lastRow="0" w:firstColumn="0" w:lastColumn="0" w:oddVBand="0" w:evenVBand="0" w:oddHBand="0" w:evenHBand="0" w:firstRowFirstColumn="0" w:firstRowLastColumn="0" w:lastRowFirstColumn="0" w:lastRowLastColumn="0"/>
+              <w:cnfStyle w:val="000000000000"/>
             </w:pPr>
             <w:r>
               <w:t>Description</w:t>
@@ -422,18 +416,18 @@
       <w:tblPr>
         <w:tblStyle w:val="NoteAdmonition"/>
         <w:tblW w:w="0" w:type="auto"/>
-        <w:tblLook w:val="04A0" w:firstRow="1" w:lastRow="0" w:firstColumn="1" w:lastColumn="0" w:noHBand="0" w:noVBand="1"/>
+        <w:tblLook w:val="04A0"/>
       </w:tblPr>
       <w:tblGrid>
-        <w:gridCol w:w="8696"/>
+        <w:gridCol w:w="8147"/>
       </w:tblGrid>
       <w:tr>
         <w:trPr>
-          <w:cnfStyle w:val="100000000000" w:firstRow="1" w:lastRow="0" w:firstColumn="0" w:lastColumn="0" w:oddVBand="0" w:evenVBand="0" w:oddHBand="0" w:evenHBand="0" w:firstRowFirstColumn="0" w:firstRowLastColumn="0" w:lastRowFirstColumn="0" w:lastRowLastColumn="0"/>
+          <w:cnfStyle w:val="100000000000"/>
         </w:trPr>
         <w:tc>
           <w:tcPr>
-            <w:tcW w:w="8696" w:type="dxa"/>
+            <w:tcW w:w="8162" w:type="dxa"/>
           </w:tcPr>
           <w:p>
             <w:r>
@@ -444,11 +438,11 @@
       </w:tr>
       <w:tr>
         <w:trPr>
-          <w:cnfStyle w:val="000000100000" w:firstRow="0" w:lastRow="0" w:firstColumn="0" w:lastColumn="0" w:oddVBand="0" w:evenVBand="0" w:oddHBand="1" w:evenHBand="0" w:firstRowFirstColumn="0" w:firstRowLastColumn="0" w:lastRowFirstColumn="0" w:lastRowLastColumn="0"/>
+          <w:cnfStyle w:val="000000100000"/>
         </w:trPr>
         <w:tc>
           <w:tcPr>
-            <w:tcW w:w="8696" w:type="dxa"/>
+            <w:tcW w:w="8162" w:type="dxa"/>
           </w:tcPr>
           <w:p>
             <w:proofErr w:type="spellStart"/>
@@ -466,18 +460,19 @@
       <w:tblPr>
         <w:tblStyle w:val="WarningAdmonition"/>
         <w:tblW w:w="0" w:type="auto"/>
-        <w:tblLook w:val="04A0" w:firstRow="1" w:lastRow="0" w:firstColumn="1" w:lastColumn="0" w:noHBand="0" w:noVBand="1"/>
+        <w:tblInd w:w="534" w:type="dxa"/>
+        <w:tblLook w:val="04A0"/>
       </w:tblPr>
       <w:tblGrid>
-        <w:gridCol w:w="8696"/>
+        <w:gridCol w:w="8162"/>
       </w:tblGrid>
       <w:tr>
         <w:trPr>
-          <w:cnfStyle w:val="100000000000" w:firstRow="1" w:lastRow="0" w:firstColumn="0" w:lastColumn="0" w:oddVBand="0" w:evenVBand="0" w:oddHBand="0" w:evenHBand="0" w:firstRowFirstColumn="0" w:firstRowLastColumn="0" w:lastRowFirstColumn="0" w:lastRowLastColumn="0"/>
+          <w:cnfStyle w:val="100000000000"/>
         </w:trPr>
         <w:tc>
           <w:tcPr>
-            <w:tcW w:w="8696" w:type="dxa"/>
+            <w:tcW w:w="8162" w:type="dxa"/>
           </w:tcPr>
           <w:p>
             <w:proofErr w:type="spellStart"/>
@@ -490,11 +485,11 @@
       </w:tr>
       <w:tr>
         <w:trPr>
-          <w:cnfStyle w:val="000000100000" w:firstRow="0" w:lastRow="0" w:firstColumn="0" w:lastColumn="0" w:oddVBand="0" w:evenVBand="0" w:oddHBand="1" w:evenHBand="0" w:firstRowFirstColumn="0" w:firstRowLastColumn="0" w:lastRowFirstColumn="0" w:lastRowLastColumn="0"/>
+          <w:cnfStyle w:val="000000100000"/>
         </w:trPr>
         <w:tc>
           <w:tcPr>
-            <w:tcW w:w="8696" w:type="dxa"/>
+            <w:tcW w:w="8162" w:type="dxa"/>
           </w:tcPr>
           <w:p>
             <w:proofErr w:type="spellStart"/>
@@ -511,18 +506,19 @@
       <w:tblPr>
         <w:tblStyle w:val="CautionAdmonition"/>
         <w:tblW w:w="0" w:type="auto"/>
-        <w:tblLook w:val="04A0" w:firstRow="1" w:lastRow="0" w:firstColumn="1" w:lastColumn="0" w:noHBand="0" w:noVBand="1"/>
+        <w:tblInd w:w="534" w:type="dxa"/>
+        <w:tblLook w:val="04A0"/>
       </w:tblPr>
       <w:tblGrid>
-        <w:gridCol w:w="8696"/>
+        <w:gridCol w:w="8162"/>
       </w:tblGrid>
       <w:tr>
         <w:trPr>
-          <w:cnfStyle w:val="100000000000" w:firstRow="1" w:lastRow="0" w:firstColumn="0" w:lastColumn="0" w:oddVBand="0" w:evenVBand="0" w:oddHBand="0" w:evenHBand="0" w:firstRowFirstColumn="0" w:firstRowLastColumn="0" w:lastRowFirstColumn="0" w:lastRowLastColumn="0"/>
+          <w:cnfStyle w:val="100000000000"/>
         </w:trPr>
         <w:tc>
           <w:tcPr>
-            <w:tcW w:w="8696" w:type="dxa"/>
+            <w:tcW w:w="8162" w:type="dxa"/>
           </w:tcPr>
           <w:p>
             <w:r>
@@ -533,11 +529,11 @@
       </w:tr>
       <w:tr>
         <w:trPr>
-          <w:cnfStyle w:val="000000100000" w:firstRow="0" w:lastRow="0" w:firstColumn="0" w:lastColumn="0" w:oddVBand="0" w:evenVBand="0" w:oddHBand="1" w:evenHBand="0" w:firstRowFirstColumn="0" w:firstRowLastColumn="0" w:lastRowFirstColumn="0" w:lastRowLastColumn="0"/>
+          <w:cnfStyle w:val="000000100000"/>
         </w:trPr>
         <w:tc>
           <w:tcPr>
-            <w:tcW w:w="8696" w:type="dxa"/>
+            <w:tcW w:w="8162" w:type="dxa"/>
           </w:tcPr>
           <w:p>
             <w:proofErr w:type="spellStart"/>
@@ -574,7 +570,7 @@
       <w:tblPr>
         <w:tblStyle w:val="rstTable"/>
         <w:tblW w:w="0" w:type="auto"/>
-        <w:tblLook w:val="00A0" w:firstRow="1" w:lastRow="0" w:firstColumn="1" w:lastColumn="0" w:noHBand="0" w:noVBand="0"/>
+        <w:tblLook w:val="00A0"/>
       </w:tblPr>
       <w:tblGrid>
         <w:gridCol w:w="2898"/>
@@ -583,11 +579,11 @@
       </w:tblGrid>
       <w:tr>
         <w:trPr>
-          <w:cnfStyle w:val="100000000000" w:firstRow="1" w:lastRow="0" w:firstColumn="0" w:lastColumn="0" w:oddVBand="0" w:evenVBand="0" w:oddHBand="0" w:evenHBand="0" w:firstRowFirstColumn="0" w:firstRowLastColumn="0" w:lastRowFirstColumn="0" w:lastRowLastColumn="0"/>
+          <w:cnfStyle w:val="100000000000"/>
         </w:trPr>
         <w:tc>
           <w:tcPr>
-            <w:cnfStyle w:val="001000000000" w:firstRow="0" w:lastRow="0" w:firstColumn="1" w:lastColumn="0" w:oddVBand="0" w:evenVBand="0" w:oddHBand="0" w:evenHBand="0" w:firstRowFirstColumn="0" w:firstRowLastColumn="0" w:lastRowFirstColumn="0" w:lastRowLastColumn="0"/>
+            <w:cnfStyle w:val="001000000000"/>
             <w:tcW w:w="2898" w:type="dxa"/>
           </w:tcPr>
           <w:p>
@@ -599,7 +595,7 @@
         </w:tc>
         <w:tc>
           <w:tcPr>
-            <w:cnfStyle w:val="000010000000" w:firstRow="0" w:lastRow="0" w:firstColumn="0" w:lastColumn="0" w:oddVBand="1" w:evenVBand="0" w:oddHBand="0" w:evenHBand="0" w:firstRowFirstColumn="0" w:firstRowLastColumn="0" w:lastRowFirstColumn="0" w:lastRowLastColumn="0"/>
+            <w:cnfStyle w:val="000010000000"/>
             <w:tcW w:w="2899" w:type="dxa"/>
           </w:tcPr>
           <w:p>
@@ -614,7 +610,7 @@
           </w:tcPr>
           <w:p>
             <w:pPr>
-              <w:cnfStyle w:val="100000000000" w:firstRow="1" w:lastRow="0" w:firstColumn="0" w:lastColumn="0" w:oddVBand="0" w:evenVBand="0" w:oddHBand="0" w:evenHBand="0" w:firstRowFirstColumn="0" w:firstRowLastColumn="0" w:lastRowFirstColumn="0" w:lastRowLastColumn="0"/>
+              <w:cnfStyle w:val="100000000000"/>
             </w:pPr>
             <w:r>
               <w:t>Header2</w:t>
@@ -624,11 +620,11 @@
       </w:tr>
       <w:tr>
         <w:trPr>
-          <w:cnfStyle w:val="000000100000" w:firstRow="0" w:lastRow="0" w:firstColumn="0" w:lastColumn="0" w:oddVBand="0" w:evenVBand="0" w:oddHBand="1" w:evenHBand="0" w:firstRowFirstColumn="0" w:firstRowLastColumn="0" w:lastRowFirstColumn="0" w:lastRowLastColumn="0"/>
+          <w:cnfStyle w:val="000000100000"/>
         </w:trPr>
         <w:tc>
           <w:tcPr>
-            <w:cnfStyle w:val="001000000000" w:firstRow="0" w:lastRow="0" w:firstColumn="1" w:lastColumn="0" w:oddVBand="0" w:evenVBand="0" w:oddHBand="0" w:evenHBand="0" w:firstRowFirstColumn="0" w:firstRowLastColumn="0" w:lastRowFirstColumn="0" w:lastRowLastColumn="0"/>
+            <w:cnfStyle w:val="001000000000"/>
             <w:tcW w:w="2898" w:type="dxa"/>
           </w:tcPr>
           <w:p>
@@ -639,7 +635,7 @@
         </w:tc>
         <w:tc>
           <w:tcPr>
-            <w:cnfStyle w:val="000010000000" w:firstRow="0" w:lastRow="0" w:firstColumn="0" w:lastColumn="0" w:oddVBand="1" w:evenVBand="0" w:oddHBand="0" w:evenHBand="0" w:firstRowFirstColumn="0" w:firstRowLastColumn="0" w:lastRowFirstColumn="0" w:lastRowLastColumn="0"/>
+            <w:cnfStyle w:val="000010000000"/>
             <w:tcW w:w="2899" w:type="dxa"/>
           </w:tcPr>
           <w:p>
@@ -654,7 +650,7 @@
           </w:tcPr>
           <w:p>
             <w:pPr>
-              <w:cnfStyle w:val="000000100000" w:firstRow="0" w:lastRow="0" w:firstColumn="0" w:lastColumn="0" w:oddVBand="0" w:evenVBand="0" w:oddHBand="1" w:evenHBand="0" w:firstRowFirstColumn="0" w:firstRowLastColumn="0" w:lastRowFirstColumn="0" w:lastRowLastColumn="0"/>
+              <w:cnfStyle w:val="000000100000"/>
             </w:pPr>
             <w:r>
               <w:t>Cell2.1</w:t>
@@ -664,11 +660,11 @@
       </w:tr>
       <w:tr>
         <w:trPr>
-          <w:cnfStyle w:val="000000010000" w:firstRow="0" w:lastRow="0" w:firstColumn="0" w:lastColumn="0" w:oddVBand="0" w:evenVBand="0" w:oddHBand="0" w:evenHBand="1" w:firstRowFirstColumn="0" w:firstRowLastColumn="0" w:lastRowFirstColumn="0" w:lastRowLastColumn="0"/>
+          <w:cnfStyle w:val="000000010000"/>
         </w:trPr>
         <w:tc>
           <w:tcPr>
-            <w:cnfStyle w:val="001000000000" w:firstRow="0" w:lastRow="0" w:firstColumn="1" w:lastColumn="0" w:oddVBand="0" w:evenVBand="0" w:oddHBand="0" w:evenHBand="0" w:firstRowFirstColumn="0" w:firstRowLastColumn="0" w:lastRowFirstColumn="0" w:lastRowLastColumn="0"/>
+            <w:cnfStyle w:val="001000000000"/>
             <w:tcW w:w="2898" w:type="dxa"/>
           </w:tcPr>
           <w:p>
@@ -679,7 +675,7 @@
         </w:tc>
         <w:tc>
           <w:tcPr>
-            <w:cnfStyle w:val="000010000000" w:firstRow="0" w:lastRow="0" w:firstColumn="0" w:lastColumn="0" w:oddVBand="1" w:evenVBand="0" w:oddHBand="0" w:evenHBand="0" w:firstRowFirstColumn="0" w:firstRowLastColumn="0" w:lastRowFirstColumn="0" w:lastRowLastColumn="0"/>
+            <w:cnfStyle w:val="000010000000"/>
             <w:tcW w:w="2899" w:type="dxa"/>
           </w:tcPr>
           <w:p>
@@ -694,7 +690,7 @@
           </w:tcPr>
           <w:p>
             <w:pPr>
-              <w:cnfStyle w:val="000000010000" w:firstRow="0" w:lastRow="0" w:firstColumn="0" w:lastColumn="0" w:oddVBand="0" w:evenVBand="0" w:oddHBand="0" w:evenHBand="1" w:firstRowFirstColumn="0" w:firstRowLastColumn="0" w:lastRowFirstColumn="0" w:lastRowLastColumn="0"/>
+              <w:cnfStyle w:val="000000010000"/>
             </w:pPr>
             <w:r>
               <w:t>Cell2.2</w:t>
@@ -711,7 +707,7 @@
       <w:tblPr>
         <w:tblStyle w:val="OptionList"/>
         <w:tblW w:w="0" w:type="auto"/>
-        <w:tblLook w:val="04A0" w:firstRow="1" w:lastRow="0" w:firstColumn="1" w:lastColumn="0" w:noHBand="0" w:noVBand="1"/>
+        <w:tblLook w:val="04A0"/>
       </w:tblPr>
       <w:tblGrid>
         <w:gridCol w:w="2678"/>
@@ -740,7 +736,7 @@
       </w:tr>
       <w:tr>
         <w:trPr>
-          <w:cnfStyle w:val="000000010000" w:firstRow="0" w:lastRow="0" w:firstColumn="0" w:lastColumn="0" w:oddVBand="0" w:evenVBand="0" w:oddHBand="0" w:evenHBand="1" w:firstRowFirstColumn="0" w:firstRowLastColumn="0" w:lastRowFirstColumn="0" w:lastRowLastColumn="0"/>
+          <w:cnfStyle w:val="000000010000"/>
         </w:trPr>
         <w:tc>
           <w:tcPr>
@@ -786,15 +782,15 @@
 </file>
 
 <file path=word/numbering.xml><?xml version="1.0" encoding="utf-8"?>
-<w:numbering xmlns:wpc="http://schemas.microsoft.com/office/word/2010/wordprocessingCanvas" xmlns:mo="http://schemas.microsoft.com/office/mac/office/2008/main" xmlns:mc="http://schemas.openxmlformats.org/markup-compatibility/2006" xmlns:mv="urn:schemas-microsoft-com:mac:vml" xmlns:o="urn:schemas-microsoft-com:office:office" xmlns:r="http://schemas.openxmlformats.org/officeDocument/2006/relationships" xmlns:m="http://schemas.openxmlformats.org/officeDocument/2006/math" xmlns:v="urn:schemas-microsoft-com:vml" xmlns:wp14="http://schemas.microsoft.com/office/word/2010/wordprocessingDrawing" xmlns:wp="http://schemas.openxmlformats.org/drawingml/2006/wordprocessingDrawing" xmlns:w10="urn:schemas-microsoft-com:office:word" xmlns:w="http://schemas.openxmlformats.org/wordprocessingml/2006/main" xmlns:w14="http://schemas.microsoft.com/office/word/2010/wordml" xmlns:wpg="http://schemas.microsoft.com/office/word/2010/wordprocessingGroup" xmlns:wpi="http://schemas.microsoft.com/office/word/2010/wordprocessingInk" xmlns:wne="http://schemas.microsoft.com/office/word/2006/wordml" xmlns:wps="http://schemas.microsoft.com/office/word/2010/wordprocessingShape" mc:Ignorable="w14 wp14">
+<w:numbering xmlns:mo="http://schemas.microsoft.com/office/mac/office/2008/main" xmlns:ve="http://schemas.openxmlformats.org/markup-compatibility/2006" xmlns:mv="urn:schemas-microsoft-com:mac:vml" xmlns:o="urn:schemas-microsoft-com:office:office" xmlns:r="http://schemas.openxmlformats.org/officeDocument/2006/relationships" xmlns:m="http://schemas.openxmlformats.org/officeDocument/2006/math" xmlns:v="urn:schemas-microsoft-com:vml" xmlns:wp="http://schemas.openxmlformats.org/drawingml/2006/wordprocessingDrawing" xmlns:w10="urn:schemas-microsoft-com:office:word" xmlns:w="http://schemas.openxmlformats.org/wordprocessingml/2006/main" xmlns:wne="http://schemas.microsoft.com/office/word/2006/wordml">
   <w:abstractNum w:abstractNumId="0">
     <w:nsid w:val="FFFFFF1D"/>
     <w:multiLevelType w:val="multilevel"/>
     <w:tmpl w:val="D2F0C2B0"/>
     <w:lvl w:ilvl="0">
-      <w:pStyle w:val="ListBullet"/>
       <w:start w:val="1"/>
       <w:numFmt w:val="bullet"/>
+      <w:pStyle w:val="ListBullet"/>
       <w:lvlText w:val=""/>
       <w:lvlJc w:val="left"/>
       <w:pPr>
@@ -934,9 +930,9 @@
     <w:multiLevelType w:val="singleLevel"/>
     <w:tmpl w:val="CBC491BC"/>
     <w:lvl w:ilvl="0">
-      <w:pStyle w:val="ListNumber"/>
       <w:start w:val="1"/>
       <w:numFmt w:val="decimal"/>
+      <w:pStyle w:val="ListNumber"/>
       <w:lvlText w:val="%1."/>
       <w:lvlJc w:val="left"/>
       <w:pPr>
@@ -1359,7 +1355,7 @@
 </file>
 
 <file path=word/styles.xml><?xml version="1.0" encoding="utf-8"?>
-<w:styles xmlns:mc="http://schemas.openxmlformats.org/markup-compatibility/2006" xmlns:r="http://schemas.openxmlformats.org/officeDocument/2006/relationships" xmlns:w="http://schemas.openxmlformats.org/wordprocessingml/2006/main" xmlns:w14="http://schemas.microsoft.com/office/word/2010/wordml" mc:Ignorable="w14">
+<w:styles xmlns:r="http://schemas.openxmlformats.org/officeDocument/2006/relationships" xmlns:w="http://schemas.openxmlformats.org/wordprocessingml/2006/main">
   <w:docDefaults>
     <w:rPrDefault>
       <w:rPr>
@@ -1376,11 +1372,10 @@
   <w:style w:type="paragraph" w:default="1" w:styleId="a">
     <w:name w:val="Normal"/>
     <w:qFormat/>
-    <w:rsid w:val="00AA55F3"/>
+    <w:rsid w:val="009539A7"/>
     <w:pPr>
       <w:widowControl w:val="0"/>
       <w:spacing w:after="100"/>
-      <w:jc w:val="both"/>
     </w:pPr>
     <w:rPr>
       <w:sz w:val="21"/>
@@ -1480,15 +1475,14 @@
   </w:style>
   <w:style w:type="character" w:default="1" w:styleId="a0">
     <w:name w:val="Default Paragraph Font"/>
-    <w:uiPriority w:val="1"/>
     <w:semiHidden/>
     <w:unhideWhenUsed/>
   </w:style>
   <w:style w:type="table" w:default="1" w:styleId="a1">
     <w:name w:val="Normal Table"/>
-    <w:uiPriority w:val="99"/>
     <w:semiHidden/>
     <w:unhideWhenUsed/>
+    <w:qFormat/>
     <w:tblPr>
       <w:tblInd w:w="0" w:type="dxa"/>
       <w:tblCellMar>
@@ -1501,7 +1495,6 @@
   </w:style>
   <w:style w:type="numbering" w:default="1" w:styleId="a2">
     <w:name w:val="No List"/>
-    <w:uiPriority w:val="99"/>
     <w:semiHidden/>
     <w:unhideWhenUsed/>
   </w:style>
@@ -1889,10 +1882,10 @@
     <w:name w:val="NoteAdmonition"/>
     <w:basedOn w:val="ab"/>
     <w:qFormat/>
-    <w:rsid w:val="002F4A85"/>
+    <w:rsid w:val="00833B46"/>
     <w:tblPr>
       <w:tblStyleRowBandSize w:val="1"/>
-      <w:tblInd w:w="0" w:type="dxa"/>
+      <w:tblInd w:w="567" w:type="dxa"/>
       <w:tblBorders>
         <w:top w:val="single" w:sz="4" w:space="0" w:color="000000" w:themeColor="text1"/>
         <w:left w:val="single" w:sz="4" w:space="0" w:color="000000" w:themeColor="text1"/>
@@ -1966,7 +1959,7 @@
     <w:rsid w:val="007E4013"/>
     <w:tblPr>
       <w:tblStyleRowBandSize w:val="1"/>
-      <w:tblInd w:w="0" w:type="dxa"/>
+      <w:tblInd w:w="567" w:type="dxa"/>
       <w:tblBorders>
         <w:top w:val="single" w:sz="4" w:space="0" w:color="000000" w:themeColor="text1"/>
         <w:left w:val="single" w:sz="4" w:space="0" w:color="000000" w:themeColor="text1"/>
@@ -2043,7 +2036,7 @@
     <w:rsid w:val="007E4013"/>
     <w:tblPr>
       <w:tblStyleRowBandSize w:val="1"/>
-      <w:tblInd w:w="0" w:type="dxa"/>
+      <w:tblInd w:w="567" w:type="dxa"/>
       <w:tblBorders>
         <w:top w:val="single" w:sz="4" w:space="0" w:color="000000" w:themeColor="text1"/>
         <w:left w:val="single" w:sz="4" w:space="0" w:color="000000" w:themeColor="text1"/>
@@ -2126,7 +2119,6 @@
     <w:pPr>
       <w:spacing w:before="100" w:after="0"/>
       <w:ind w:leftChars="400" w:left="400"/>
-      <w:jc w:val="left"/>
     </w:pPr>
     <w:rPr>
       <w:rFonts w:asciiTheme="majorHAnsi" w:eastAsiaTheme="majorEastAsia" w:hAnsiTheme="majorHAnsi"/>
@@ -2236,6 +2228,7 @@
           <w:tl2br w:val="nil"/>
           <w:tr2bl w:val="nil"/>
         </w:tcBorders>
+        <w:shd w:val="clear" w:color="auto" w:fill="E6EED5" w:themeFill="accent3" w:themeFillTint="3F"/>
       </w:tcPr>
     </w:tblStylePr>
     <w:tblStylePr w:type="band1Horz">

</xml_diff>

<commit_message>
style file 'docx' has been changed
</commit_message>
<xml_diff>
--- a/docx/style.docx
+++ b/docx/style.docx
@@ -1,11 +1,11 @@
 
 <file path=word/document.xml><?xml version="1.0" encoding="utf-8"?>
-<w:document xmlns:mo="http://schemas.microsoft.com/office/mac/office/2008/main" xmlns:ve="http://schemas.openxmlformats.org/markup-compatibility/2006" xmlns:mv="urn:schemas-microsoft-com:mac:vml" xmlns:o="urn:schemas-microsoft-com:office:office" xmlns:r="http://schemas.openxmlformats.org/officeDocument/2006/relationships" xmlns:m="http://schemas.openxmlformats.org/officeDocument/2006/math" xmlns:v="urn:schemas-microsoft-com:vml" xmlns:wp="http://schemas.openxmlformats.org/drawingml/2006/wordprocessingDrawing" xmlns:w10="urn:schemas-microsoft-com:office:word" xmlns:w="http://schemas.openxmlformats.org/wordprocessingml/2006/main" xmlns:wne="http://schemas.microsoft.com/office/word/2006/wordml" ve:Ignorable="mv" ve:PreserveAttributes="mv:*">
+<w:document xmlns:wpc="http://schemas.microsoft.com/office/word/2010/wordprocessingCanvas" xmlns:mc="http://schemas.openxmlformats.org/markup-compatibility/2006" xmlns:o="urn:schemas-microsoft-com:office:office" xmlns:r="http://schemas.openxmlformats.org/officeDocument/2006/relationships" xmlns:m="http://schemas.openxmlformats.org/officeDocument/2006/math" xmlns:v="urn:schemas-microsoft-com:vml" xmlns:wp14="http://schemas.microsoft.com/office/word/2010/wordprocessingDrawing" xmlns:wp="http://schemas.openxmlformats.org/drawingml/2006/wordprocessingDrawing" xmlns:w10="urn:schemas-microsoft-com:office:word" xmlns:w="http://schemas.openxmlformats.org/wordprocessingml/2006/main" xmlns:w14="http://schemas.microsoft.com/office/word/2010/wordml" xmlns:wpg="http://schemas.microsoft.com/office/word/2010/wordprocessingGroup" xmlns:wpi="http://schemas.microsoft.com/office/word/2010/wordprocessingInk" xmlns:wne="http://schemas.microsoft.com/office/word/2006/wordml" xmlns:wps="http://schemas.microsoft.com/office/word/2010/wordprocessingShape" mc:Ignorable="w14 wp14">
   <w:body>
     <w:sdt>
       <w:sdtPr>
         <w:rPr>
-          <w:rFonts w:ascii="Calibri" w:hAnsi="Calibri"/>
+          <w:rFonts w:ascii="Calibri" w:eastAsiaTheme="minorEastAsia" w:hAnsi="Calibri"/>
           <w:b/>
           <w:sz w:val="36"/>
         </w:rPr>
@@ -15,11 +15,7 @@
           <w:docPartUnique/>
         </w:docPartObj>
       </w:sdtPr>
-      <w:sdtEndPr>
-        <w:rPr>
-          <w:rFonts w:eastAsiaTheme="minorEastAsia"/>
-        </w:rPr>
-      </w:sdtEndPr>
+      <w:sdtEndPr/>
       <w:sdtContent>
         <w:p>
           <w:pPr>
@@ -57,6 +53,7 @@
                           <w:dataBinding w:prefixMappings="xmlns:ns0='http://purl.org/dc/elements/1.1/' xmlns:ns1='http://schemas.openxmlformats.org/package/2006/metadata/core-properties' " w:xpath="/ns1:coreProperties[1]/ns0:title[1]" w:storeItemID="{6C3C8BC8-F283-45AE-878A-BAB7291924A1}"/>
                           <w:text/>
                         </w:sdtPr>
+                        <w:sdtEndPr/>
                         <w:sdtContent>
                           <w:p>
                             <w:pPr>
@@ -69,6 +66,7 @@
                                 <w:szCs w:val="44"/>
                               </w:rPr>
                             </w:pPr>
+                            <w:proofErr w:type="spellStart"/>
                             <w:r>
                               <w:rPr>
                                 <w:rFonts w:asciiTheme="majorHAnsi" w:eastAsiaTheme="majorEastAsia" w:hAnsiTheme="majorHAnsi" w:cstheme="majorBidi"/>
@@ -76,8 +74,29 @@
                                 <w:sz w:val="44"/>
                                 <w:szCs w:val="44"/>
                               </w:rPr>
-                              <w:t>StyleFile for sphinx-docxbuilder</w:t>
+                              <w:t>StyleFile</w:t>
                             </w:r>
+                            <w:proofErr w:type="spellEnd"/>
+                            <w:r>
+                              <w:rPr>
+                                <w:rFonts w:asciiTheme="majorHAnsi" w:eastAsiaTheme="majorEastAsia" w:hAnsiTheme="majorHAnsi" w:cstheme="majorBidi"/>
+                                <w:color w:val="1F497D" w:themeColor="text2"/>
+                                <w:sz w:val="44"/>
+                                <w:szCs w:val="44"/>
+                              </w:rPr>
+                              <w:t xml:space="preserve"> for sphinx-</w:t>
+                            </w:r>
+                            <w:proofErr w:type="spellStart"/>
+                            <w:r>
+                              <w:rPr>
+                                <w:rFonts w:asciiTheme="majorHAnsi" w:eastAsiaTheme="majorEastAsia" w:hAnsiTheme="majorHAnsi" w:cstheme="majorBidi"/>
+                                <w:color w:val="1F497D" w:themeColor="text2"/>
+                                <w:sz w:val="44"/>
+                                <w:szCs w:val="44"/>
+                              </w:rPr>
+                              <w:t>docxbuilder</w:t>
+                            </w:r>
+                            <w:proofErr w:type="spellEnd"/>
                           </w:p>
                         </w:sdtContent>
                       </w:sdt>
@@ -93,12 +112,10 @@
                           <w:alias w:val="サブタイトル"/>
                           <w:tag w:val="Subtitle"/>
                           <w:id w:val="36132639"/>
-                          <w:placeholder>
-                            <w:docPart w:val="64D2AB4073E7DE42A7DAC63ECD88B5FA"/>
-                          </w:placeholder>
                           <w:showingPlcHdr/>
                           <w:text/>
                         </w:sdtPr>
+                        <w:sdtEndPr/>
                         <w:sdtContent>
                           <w:p>
                             <w:pPr>
@@ -174,6 +191,7 @@
                             <w:dataBinding w:prefixMappings="xmlns:ns0='http://purl.org/dc/elements/1.1/' xmlns:ns1='http://schemas.openxmlformats.org/package/2006/metadata/core-properties' " w:xpath="/ns1:coreProperties[1]/ns0:creator[1]" w:storeItemID="{6C3C8BC8-F283-45AE-878A-BAB7291924A1}"/>
                             <w:text/>
                           </w:sdtPr>
+                          <w:sdtEndPr/>
                           <w:sdtContent>
                             <w:r>
                               <w:rPr>
@@ -226,15 +244,37 @@
         <w:pStyle w:val="a3"/>
       </w:pPr>
       <w:r>
-        <w:t>Style file for the sphinx-docbuilder</w:t>
+        <w:lastRenderedPageBreak/>
+        <w:t>Style file for the sphinx-</w:t>
       </w:r>
+      <w:proofErr w:type="spellStart"/>
+      <w:r>
+        <w:t>docbuilder</w:t>
+      </w:r>
+      <w:proofErr w:type="spellEnd"/>
     </w:p>
     <w:p>
       <w:pPr>
         <w:pStyle w:val="a5"/>
       </w:pPr>
       <w:r>
-        <w:t>Copyright© 2011, haraisao at gmail dot com</w:t>
+        <w:t xml:space="preserve">Copyright© 2011, </w:t>
+      </w:r>
+      <w:proofErr w:type="spellStart"/>
+      <w:r>
+        <w:t>haraisao</w:t>
+      </w:r>
+      <w:proofErr w:type="spellEnd"/>
+      <w:r>
+        <w:t xml:space="preserve"> at </w:t>
+      </w:r>
+      <w:proofErr w:type="spellStart"/>
+      <w:r>
+        <w:t>gmail</w:t>
+      </w:r>
+      <w:proofErr w:type="spellEnd"/>
+      <w:r>
+        <w:t xml:space="preserve"> dot com</w:t>
       </w:r>
     </w:p>
     <w:p>
@@ -247,7 +287,12 @@
     </w:p>
     <w:p>
       <w:r>
-        <w:t>This is a template file to build a document by using ‘Sphinx Document Builder’. If you want to generate a document based on the other template, please replace this file.</w:t>
+        <w:t>This is a template file to build a document by using ‘Sphinx Document Builder’. If you want to generate a docum</w:t>
+      </w:r>
+      <w:bookmarkStart w:id="0" w:name="_GoBack"/>
+      <w:bookmarkEnd w:id="0"/>
+      <w:r>
+        <w:t>ent based on the other template, please replace this file.</w:t>
       </w:r>
     </w:p>
     <w:p/>
@@ -321,13 +366,13 @@
       <w:pPr>
         <w:pStyle w:val="ListBullet"/>
         <w:rPr>
-          <w:rStyle w:val="emphasis"/>
+          <w:rStyle w:val="11"/>
           <w:rFonts w:asciiTheme="majorHAnsi" w:eastAsiaTheme="majorEastAsia" w:hAnsiTheme="majorHAnsi" w:cstheme="majorBidi"/>
         </w:rPr>
       </w:pPr>
       <w:r>
         <w:rPr>
-          <w:rStyle w:val="emphasis"/>
+          <w:rStyle w:val="11"/>
         </w:rPr>
         <w:t>emphasis</w:t>
       </w:r>
@@ -336,12 +381,12 @@
       <w:pPr>
         <w:pStyle w:val="ListBullet"/>
         <w:rPr>
-          <w:rStyle w:val="strong"/>
+          <w:rStyle w:val="12"/>
         </w:rPr>
       </w:pPr>
       <w:r>
         <w:rPr>
-          <w:rStyle w:val="strong"/>
+          <w:rStyle w:val="12"/>
         </w:rPr>
         <w:t>strong</w:t>
       </w:r>
@@ -367,12 +412,14 @@
           <w:rStyle w:val="LiteralEmphasis"/>
         </w:rPr>
       </w:pPr>
+      <w:proofErr w:type="spellStart"/>
       <w:r>
         <w:rPr>
           <w:rStyle w:val="LiteralEmphasis"/>
         </w:rPr>
         <w:t>LiteralEmphasis</w:t>
       </w:r>
+      <w:proofErr w:type="spellEnd"/>
     </w:p>
     <w:p>
       <w:pPr>
@@ -381,12 +428,14 @@
           <w:rStyle w:val="UpperScript"/>
         </w:rPr>
       </w:pPr>
+      <w:proofErr w:type="spellStart"/>
       <w:r>
         <w:rPr>
           <w:rStyle w:val="UpperScript"/>
         </w:rPr>
         <w:t>UpperScript</w:t>
       </w:r>
+      <w:proofErr w:type="spellEnd"/>
     </w:p>
     <w:p>
       <w:pPr>
@@ -395,12 +444,14 @@
           <w:rStyle w:val="LowerScript"/>
         </w:rPr>
       </w:pPr>
+      <w:proofErr w:type="spellStart"/>
       <w:r>
         <w:rPr>
           <w:rStyle w:val="LowerScript"/>
         </w:rPr>
         <w:t>LowerScript</w:t>
       </w:r>
+      <w:proofErr w:type="spellEnd"/>
     </w:p>
     <w:p>
       <w:pPr>
@@ -423,12 +474,14 @@
           <w:rStyle w:val="TitleReference"/>
         </w:rPr>
       </w:pPr>
+      <w:proofErr w:type="spellStart"/>
       <w:r>
         <w:rPr>
           <w:rStyle w:val="TitleReference"/>
         </w:rPr>
         <w:t>TitleReference</w:t>
       </w:r>
+      <w:proofErr w:type="spellEnd"/>
     </w:p>
     <w:p>
       <w:pPr>
@@ -463,43 +516,51 @@
         <w:pStyle w:val="ListNumber"/>
         <w:ind w:left="420" w:hanging="420"/>
       </w:pPr>
+      <w:proofErr w:type="spellStart"/>
       <w:r>
         <w:t>List</w:t>
       </w:r>
       <w:r>
         <w:t>Number</w:t>
       </w:r>
+      <w:proofErr w:type="spellEnd"/>
     </w:p>
     <w:p>
       <w:pPr>
         <w:pStyle w:val="ListBullet"/>
       </w:pPr>
+      <w:proofErr w:type="spellStart"/>
       <w:r>
         <w:t>ListBullet</w:t>
       </w:r>
+      <w:proofErr w:type="spellEnd"/>
     </w:p>
     <w:p>
       <w:pPr>
         <w:pStyle w:val="DefinitionItem"/>
       </w:pPr>
+      <w:proofErr w:type="spellStart"/>
       <w:r>
         <w:t>DefinitionItem</w:t>
       </w:r>
+      <w:proofErr w:type="spellEnd"/>
     </w:p>
     <w:p>
       <w:pPr>
         <w:pStyle w:val="a7"/>
         <w:ind w:leftChars="0" w:left="0"/>
       </w:pPr>
+      <w:proofErr w:type="spellStart"/>
       <w:r>
         <w:t>FieldList</w:t>
       </w:r>
+      <w:proofErr w:type="spellEnd"/>
     </w:p>
     <w:tbl>
       <w:tblPr>
         <w:tblStyle w:val="FieldList"/>
         <w:tblW w:w="0" w:type="auto"/>
-        <w:tblLook w:val="04A0"/>
+        <w:tblLook w:val="04A0" w:firstRow="1" w:lastRow="0" w:firstColumn="1" w:lastColumn="0" w:noHBand="0" w:noVBand="1"/>
       </w:tblPr>
       <w:tblGrid>
         <w:gridCol w:w="2015"/>
@@ -508,15 +569,23 @@
       <w:tr>
         <w:tc>
           <w:tcPr>
-            <w:cnfStyle w:val="001000000000"/>
+            <w:cnfStyle w:val="001000000000" w:firstRow="0" w:lastRow="0" w:firstColumn="1" w:lastColumn="0" w:oddVBand="0" w:evenVBand="0" w:oddHBand="0" w:evenHBand="0" w:firstRowFirstColumn="0" w:firstRowLastColumn="0" w:lastRowFirstColumn="0" w:lastRowLastColumn="0"/>
             <w:tcW w:w="2093" w:type="dxa"/>
           </w:tcPr>
           <w:p>
             <w:pPr>
               <w:pStyle w:val="a7"/>
               <w:ind w:leftChars="0" w:left="0"/>
+              <w:rPr>
+                <w:sz w:val="21"/>
+                <w:szCs w:val="21"/>
+              </w:rPr>
             </w:pPr>
             <w:r>
+              <w:rPr>
+                <w:sz w:val="21"/>
+                <w:szCs w:val="21"/>
+              </w:rPr>
               <w:t>List1</w:t>
             </w:r>
           </w:p>
@@ -529,9 +598,17 @@
             <w:pPr>
               <w:pStyle w:val="a7"/>
               <w:ind w:leftChars="0" w:left="0"/>
-              <w:cnfStyle w:val="000000000000"/>
+              <w:cnfStyle w:val="000000000000" w:firstRow="0" w:lastRow="0" w:firstColumn="0" w:lastColumn="0" w:oddVBand="0" w:evenVBand="0" w:oddHBand="0" w:evenHBand="0" w:firstRowFirstColumn="0" w:firstRowLastColumn="0" w:lastRowFirstColumn="0" w:lastRowLastColumn="0"/>
+              <w:rPr>
+                <w:sz w:val="21"/>
+                <w:szCs w:val="21"/>
+              </w:rPr>
             </w:pPr>
             <w:r>
+              <w:rPr>
+                <w:sz w:val="21"/>
+                <w:szCs w:val="21"/>
+              </w:rPr>
               <w:t>Description</w:t>
             </w:r>
           </w:p>
@@ -557,18 +634,22 @@
         <w:pStyle w:val="LiteralBlock"/>
         <w:ind w:left="210" w:right="210"/>
       </w:pPr>
+      <w:proofErr w:type="spellStart"/>
       <w:r>
         <w:t>LiteralBlock</w:t>
       </w:r>
+      <w:proofErr w:type="spellEnd"/>
     </w:p>
     <w:p/>
     <w:p>
       <w:pPr>
         <w:pStyle w:val="ImageCaption"/>
       </w:pPr>
+      <w:proofErr w:type="spellStart"/>
       <w:r>
         <w:t>ImageCaption</w:t>
       </w:r>
+      <w:proofErr w:type="spellEnd"/>
     </w:p>
     <w:p/>
     <w:p/>
@@ -585,21 +666,31 @@
       <w:tblPr>
         <w:tblStyle w:val="NoteAdmonition"/>
         <w:tblW w:w="0" w:type="auto"/>
-        <w:tblLook w:val="04A0"/>
+        <w:tblLook w:val="04A0" w:firstRow="1" w:lastRow="0" w:firstColumn="1" w:lastColumn="0" w:noHBand="0" w:noVBand="1"/>
       </w:tblPr>
       <w:tblGrid>
         <w:gridCol w:w="8147"/>
       </w:tblGrid>
       <w:tr>
         <w:trPr>
-          <w:cnfStyle w:val="100000000000"/>
+          <w:cnfStyle w:val="100000000000" w:firstRow="1" w:lastRow="0" w:firstColumn="0" w:lastColumn="0" w:oddVBand="0" w:evenVBand="0" w:oddHBand="0" w:evenHBand="0" w:firstRowFirstColumn="0" w:firstRowLastColumn="0" w:lastRowFirstColumn="0" w:lastRowLastColumn="0"/>
         </w:trPr>
         <w:tc>
           <w:tcPr>
             <w:tcW w:w="8162" w:type="dxa"/>
           </w:tcPr>
           <w:p>
+            <w:pPr>
+              <w:rPr>
+                <w:sz w:val="21"/>
+                <w:szCs w:val="21"/>
+              </w:rPr>
+            </w:pPr>
             <w:r>
+              <w:rPr>
+                <w:sz w:val="21"/>
+                <w:szCs w:val="21"/>
+              </w:rPr>
               <w:t>Note:</w:t>
             </w:r>
           </w:p>
@@ -607,16 +698,28 @@
       </w:tr>
       <w:tr>
         <w:trPr>
-          <w:cnfStyle w:val="000000100000"/>
+          <w:cnfStyle w:val="000000100000" w:firstRow="0" w:lastRow="0" w:firstColumn="0" w:lastColumn="0" w:oddVBand="0" w:evenVBand="0" w:oddHBand="1" w:evenHBand="0" w:firstRowFirstColumn="0" w:firstRowLastColumn="0" w:lastRowFirstColumn="0" w:lastRowLastColumn="0"/>
         </w:trPr>
         <w:tc>
           <w:tcPr>
             <w:tcW w:w="8162" w:type="dxa"/>
           </w:tcPr>
           <w:p>
+            <w:pPr>
+              <w:rPr>
+                <w:sz w:val="21"/>
+                <w:szCs w:val="21"/>
+              </w:rPr>
+            </w:pPr>
+            <w:proofErr w:type="spellStart"/>
             <w:r>
+              <w:rPr>
+                <w:sz w:val="21"/>
+                <w:szCs w:val="21"/>
+              </w:rPr>
               <w:t>NoteAdmonition</w:t>
             </w:r>
+            <w:proofErr w:type="spellEnd"/>
           </w:p>
         </w:tc>
       </w:tr>
@@ -628,38 +731,62 @@
         <w:tblStyle w:val="WarningAdmonition"/>
         <w:tblW w:w="0" w:type="auto"/>
         <w:tblInd w:w="534" w:type="dxa"/>
-        <w:tblLook w:val="04A0"/>
+        <w:tblLook w:val="04A0" w:firstRow="1" w:lastRow="0" w:firstColumn="1" w:lastColumn="0" w:noHBand="0" w:noVBand="1"/>
       </w:tblPr>
       <w:tblGrid>
         <w:gridCol w:w="8162"/>
       </w:tblGrid>
       <w:tr>
         <w:trPr>
-          <w:cnfStyle w:val="100000000000"/>
+          <w:cnfStyle w:val="100000000000" w:firstRow="1" w:lastRow="0" w:firstColumn="0" w:lastColumn="0" w:oddVBand="0" w:evenVBand="0" w:oddHBand="0" w:evenHBand="0" w:firstRowFirstColumn="0" w:firstRowLastColumn="0" w:lastRowFirstColumn="0" w:lastRowLastColumn="0"/>
         </w:trPr>
         <w:tc>
           <w:tcPr>
             <w:tcW w:w="8162" w:type="dxa"/>
           </w:tcPr>
           <w:p>
+            <w:pPr>
+              <w:rPr>
+                <w:sz w:val="21"/>
+                <w:szCs w:val="21"/>
+              </w:rPr>
+            </w:pPr>
+            <w:proofErr w:type="spellStart"/>
             <w:r>
+              <w:rPr>
+                <w:sz w:val="21"/>
+                <w:szCs w:val="21"/>
+              </w:rPr>
               <w:t>Waring</w:t>
             </w:r>
+            <w:proofErr w:type="spellEnd"/>
           </w:p>
         </w:tc>
       </w:tr>
       <w:tr>
         <w:trPr>
-          <w:cnfStyle w:val="000000100000"/>
+          <w:cnfStyle w:val="000000100000" w:firstRow="0" w:lastRow="0" w:firstColumn="0" w:lastColumn="0" w:oddVBand="0" w:evenVBand="0" w:oddHBand="1" w:evenHBand="0" w:firstRowFirstColumn="0" w:firstRowLastColumn="0" w:lastRowFirstColumn="0" w:lastRowLastColumn="0"/>
         </w:trPr>
         <w:tc>
           <w:tcPr>
             <w:tcW w:w="8162" w:type="dxa"/>
           </w:tcPr>
           <w:p>
+            <w:pPr>
+              <w:rPr>
+                <w:sz w:val="21"/>
+                <w:szCs w:val="21"/>
+              </w:rPr>
+            </w:pPr>
+            <w:proofErr w:type="spellStart"/>
             <w:r>
+              <w:rPr>
+                <w:sz w:val="21"/>
+                <w:szCs w:val="21"/>
+              </w:rPr>
               <w:t>WaringAdmonition</w:t>
             </w:r>
+            <w:proofErr w:type="spellEnd"/>
           </w:p>
         </w:tc>
       </w:tr>
@@ -670,21 +797,31 @@
         <w:tblStyle w:val="CautionAdmonition"/>
         <w:tblW w:w="0" w:type="auto"/>
         <w:tblInd w:w="534" w:type="dxa"/>
-        <w:tblLook w:val="04A0"/>
+        <w:tblLook w:val="04A0" w:firstRow="1" w:lastRow="0" w:firstColumn="1" w:lastColumn="0" w:noHBand="0" w:noVBand="1"/>
       </w:tblPr>
       <w:tblGrid>
         <w:gridCol w:w="8162"/>
       </w:tblGrid>
       <w:tr>
         <w:trPr>
-          <w:cnfStyle w:val="100000000000"/>
+          <w:cnfStyle w:val="100000000000" w:firstRow="1" w:lastRow="0" w:firstColumn="0" w:lastColumn="0" w:oddVBand="0" w:evenVBand="0" w:oddHBand="0" w:evenHBand="0" w:firstRowFirstColumn="0" w:firstRowLastColumn="0" w:lastRowFirstColumn="0" w:lastRowLastColumn="0"/>
         </w:trPr>
         <w:tc>
           <w:tcPr>
             <w:tcW w:w="8162" w:type="dxa"/>
           </w:tcPr>
           <w:p>
+            <w:pPr>
+              <w:rPr>
+                <w:sz w:val="21"/>
+                <w:szCs w:val="21"/>
+              </w:rPr>
+            </w:pPr>
             <w:r>
+              <w:rPr>
+                <w:sz w:val="21"/>
+                <w:szCs w:val="21"/>
+              </w:rPr>
               <w:t>Caution</w:t>
             </w:r>
           </w:p>
@@ -692,16 +829,28 @@
       </w:tr>
       <w:tr>
         <w:trPr>
-          <w:cnfStyle w:val="000000100000"/>
+          <w:cnfStyle w:val="000000100000" w:firstRow="0" w:lastRow="0" w:firstColumn="0" w:lastColumn="0" w:oddVBand="0" w:evenVBand="0" w:oddHBand="1" w:evenHBand="0" w:firstRowFirstColumn="0" w:firstRowLastColumn="0" w:lastRowFirstColumn="0" w:lastRowLastColumn="0"/>
         </w:trPr>
         <w:tc>
           <w:tcPr>
             <w:tcW w:w="8162" w:type="dxa"/>
           </w:tcPr>
           <w:p>
+            <w:pPr>
+              <w:rPr>
+                <w:sz w:val="21"/>
+                <w:szCs w:val="21"/>
+              </w:rPr>
+            </w:pPr>
+            <w:proofErr w:type="spellStart"/>
             <w:r>
+              <w:rPr>
+                <w:sz w:val="21"/>
+                <w:szCs w:val="21"/>
+              </w:rPr>
               <w:t>CautionAdmonition</w:t>
             </w:r>
+            <w:proofErr w:type="spellEnd"/>
           </w:p>
         </w:tc>
       </w:tr>
@@ -721,15 +870,17 @@
         <w:pStyle w:val="TableHeading"/>
         <w:ind w:left="840"/>
       </w:pPr>
+      <w:proofErr w:type="spellStart"/>
       <w:r>
         <w:t>TableHeading</w:t>
       </w:r>
+      <w:proofErr w:type="spellEnd"/>
     </w:p>
     <w:tbl>
       <w:tblPr>
         <w:tblStyle w:val="rstTable"/>
         <w:tblW w:w="0" w:type="auto"/>
-        <w:tblLook w:val="00A0"/>
+        <w:tblLook w:val="00A0" w:firstRow="1" w:lastRow="0" w:firstColumn="1" w:lastColumn="0" w:noHBand="0" w:noVBand="0"/>
       </w:tblPr>
       <w:tblGrid>
         <w:gridCol w:w="2898"/>
@@ -738,15 +889,14 @@
       </w:tblGrid>
       <w:tr>
         <w:trPr>
-          <w:cnfStyle w:val="100000000000"/>
+          <w:cnfStyle w:val="100000000000" w:firstRow="1" w:lastRow="0" w:firstColumn="0" w:lastColumn="0" w:oddVBand="0" w:evenVBand="0" w:oddHBand="0" w:evenHBand="0" w:firstRowFirstColumn="0" w:firstRowLastColumn="0" w:lastRowFirstColumn="0" w:lastRowLastColumn="0"/>
         </w:trPr>
         <w:tc>
           <w:tcPr>
-            <w:cnfStyle w:val="001000000000"/>
+            <w:cnfStyle w:val="001000000000" w:firstRow="0" w:lastRow="0" w:firstColumn="1" w:lastColumn="0" w:oddVBand="0" w:evenVBand="0" w:oddHBand="0" w:evenHBand="0" w:firstRowFirstColumn="0" w:firstRowLastColumn="0" w:lastRowFirstColumn="0" w:lastRowLastColumn="0"/>
             <w:tcW w:w="2898" w:type="dxa"/>
           </w:tcPr>
           <w:p>
-            <w:bookmarkStart w:id="0" w:name="_GoBack"/>
             <w:r>
               <w:t>Header0</w:t>
             </w:r>
@@ -754,7 +904,7 @@
         </w:tc>
         <w:tc>
           <w:tcPr>
-            <w:cnfStyle w:val="000010000000"/>
+            <w:cnfStyle w:val="000010000000" w:firstRow="0" w:lastRow="0" w:firstColumn="0" w:lastColumn="0" w:oddVBand="1" w:evenVBand="0" w:oddHBand="0" w:evenHBand="0" w:firstRowFirstColumn="0" w:firstRowLastColumn="0" w:lastRowFirstColumn="0" w:lastRowLastColumn="0"/>
             <w:tcW w:w="2899" w:type="dxa"/>
           </w:tcPr>
           <w:p>
@@ -769,7 +919,7 @@
           </w:tcPr>
           <w:p>
             <w:pPr>
-              <w:cnfStyle w:val="100000000000"/>
+              <w:cnfStyle w:val="100000000000" w:firstRow="1" w:lastRow="0" w:firstColumn="0" w:lastColumn="0" w:oddVBand="0" w:evenVBand="0" w:oddHBand="0" w:evenHBand="0" w:firstRowFirstColumn="0" w:firstRowLastColumn="0" w:lastRowFirstColumn="0" w:lastRowLastColumn="0"/>
             </w:pPr>
             <w:r>
               <w:t>Header2</w:t>
@@ -779,11 +929,11 @@
       </w:tr>
       <w:tr>
         <w:trPr>
-          <w:cnfStyle w:val="000000100000"/>
+          <w:cnfStyle w:val="000000100000" w:firstRow="0" w:lastRow="0" w:firstColumn="0" w:lastColumn="0" w:oddVBand="0" w:evenVBand="0" w:oddHBand="1" w:evenHBand="0" w:firstRowFirstColumn="0" w:firstRowLastColumn="0" w:lastRowFirstColumn="0" w:lastRowLastColumn="0"/>
         </w:trPr>
         <w:tc>
           <w:tcPr>
-            <w:cnfStyle w:val="001000000000"/>
+            <w:cnfStyle w:val="001000000000" w:firstRow="0" w:lastRow="0" w:firstColumn="1" w:lastColumn="0" w:oddVBand="0" w:evenVBand="0" w:oddHBand="0" w:evenHBand="0" w:firstRowFirstColumn="0" w:firstRowLastColumn="0" w:lastRowFirstColumn="0" w:lastRowLastColumn="0"/>
             <w:tcW w:w="2898" w:type="dxa"/>
           </w:tcPr>
           <w:p>
@@ -794,7 +944,7 @@
         </w:tc>
         <w:tc>
           <w:tcPr>
-            <w:cnfStyle w:val="000010000000"/>
+            <w:cnfStyle w:val="000010000000" w:firstRow="0" w:lastRow="0" w:firstColumn="0" w:lastColumn="0" w:oddVBand="1" w:evenVBand="0" w:oddHBand="0" w:evenHBand="0" w:firstRowFirstColumn="0" w:firstRowLastColumn="0" w:lastRowFirstColumn="0" w:lastRowLastColumn="0"/>
             <w:tcW w:w="2899" w:type="dxa"/>
           </w:tcPr>
           <w:p>
@@ -809,7 +959,7 @@
           </w:tcPr>
           <w:p>
             <w:pPr>
-              <w:cnfStyle w:val="000000100000"/>
+              <w:cnfStyle w:val="000000100000" w:firstRow="0" w:lastRow="0" w:firstColumn="0" w:lastColumn="0" w:oddVBand="0" w:evenVBand="0" w:oddHBand="1" w:evenHBand="0" w:firstRowFirstColumn="0" w:firstRowLastColumn="0" w:lastRowFirstColumn="0" w:lastRowLastColumn="0"/>
             </w:pPr>
             <w:r>
               <w:t>Cell2.1</w:t>
@@ -819,11 +969,11 @@
       </w:tr>
       <w:tr>
         <w:trPr>
-          <w:cnfStyle w:val="000000010000"/>
+          <w:cnfStyle w:val="000000010000" w:firstRow="0" w:lastRow="0" w:firstColumn="0" w:lastColumn="0" w:oddVBand="0" w:evenVBand="0" w:oddHBand="0" w:evenHBand="1" w:firstRowFirstColumn="0" w:firstRowLastColumn="0" w:lastRowFirstColumn="0" w:lastRowLastColumn="0"/>
         </w:trPr>
         <w:tc>
           <w:tcPr>
-            <w:cnfStyle w:val="001000000000"/>
+            <w:cnfStyle w:val="001000000000" w:firstRow="0" w:lastRow="0" w:firstColumn="1" w:lastColumn="0" w:oddVBand="0" w:evenVBand="0" w:oddHBand="0" w:evenHBand="0" w:firstRowFirstColumn="0" w:firstRowLastColumn="0" w:lastRowFirstColumn="0" w:lastRowLastColumn="0"/>
             <w:tcW w:w="2898" w:type="dxa"/>
           </w:tcPr>
           <w:p>
@@ -834,7 +984,7 @@
         </w:tc>
         <w:tc>
           <w:tcPr>
-            <w:cnfStyle w:val="000010000000"/>
+            <w:cnfStyle w:val="000010000000" w:firstRow="0" w:lastRow="0" w:firstColumn="0" w:lastColumn="0" w:oddVBand="1" w:evenVBand="0" w:oddHBand="0" w:evenHBand="0" w:firstRowFirstColumn="0" w:firstRowLastColumn="0" w:lastRowFirstColumn="0" w:lastRowLastColumn="0"/>
             <w:tcW w:w="2899" w:type="dxa"/>
           </w:tcPr>
           <w:p>
@@ -849,7 +999,7 @@
           </w:tcPr>
           <w:p>
             <w:pPr>
-              <w:cnfStyle w:val="000000010000"/>
+              <w:cnfStyle w:val="000000010000" w:firstRow="0" w:lastRow="0" w:firstColumn="0" w:lastColumn="0" w:oddVBand="0" w:evenVBand="0" w:oddHBand="0" w:evenHBand="1" w:firstRowFirstColumn="0" w:firstRowLastColumn="0" w:lastRowFirstColumn="0" w:lastRowLastColumn="0"/>
             </w:pPr>
             <w:r>
               <w:t>Cell2.2</w:t>
@@ -857,7 +1007,6 @@
           </w:p>
         </w:tc>
       </w:tr>
-      <w:bookmarkEnd w:id="0"/>
     </w:tbl>
     <w:p/>
     <w:p/>
@@ -866,7 +1015,7 @@
       <w:tblPr>
         <w:tblStyle w:val="OptionList"/>
         <w:tblW w:w="0" w:type="auto"/>
-        <w:tblLook w:val="04A0"/>
+        <w:tblLook w:val="04A0" w:firstRow="1" w:lastRow="0" w:firstColumn="1" w:lastColumn="0" w:noHBand="0" w:noVBand="1"/>
       </w:tblPr>
       <w:tblGrid>
         <w:gridCol w:w="2678"/>
@@ -895,7 +1044,7 @@
       </w:tr>
       <w:tr>
         <w:trPr>
-          <w:cnfStyle w:val="000000010000"/>
+          <w:cnfStyle w:val="000000010000" w:firstRow="0" w:lastRow="0" w:firstColumn="0" w:lastColumn="0" w:oddVBand="0" w:evenVBand="0" w:oddHBand="0" w:evenHBand="1" w:firstRowFirstColumn="0" w:firstRowLastColumn="0" w:lastRowFirstColumn="0" w:lastRowLastColumn="0"/>
         </w:trPr>
         <w:tc>
           <w:tcPr>
@@ -941,8 +1090,58 @@
 </w:document>
 </file>
 
+<file path=word/endnotes.xml><?xml version="1.0" encoding="utf-8"?>
+<w:endnotes xmlns:wpc="http://schemas.microsoft.com/office/word/2010/wordprocessingCanvas" xmlns:mc="http://schemas.openxmlformats.org/markup-compatibility/2006" xmlns:o="urn:schemas-microsoft-com:office:office" xmlns:r="http://schemas.openxmlformats.org/officeDocument/2006/relationships" xmlns:m="http://schemas.openxmlformats.org/officeDocument/2006/math" xmlns:v="urn:schemas-microsoft-com:vml" xmlns:wp14="http://schemas.microsoft.com/office/word/2010/wordprocessingDrawing" xmlns:wp="http://schemas.openxmlformats.org/drawingml/2006/wordprocessingDrawing" xmlns:w10="urn:schemas-microsoft-com:office:word" xmlns:w="http://schemas.openxmlformats.org/wordprocessingml/2006/main" xmlns:w14="http://schemas.microsoft.com/office/word/2010/wordml" xmlns:wpg="http://schemas.microsoft.com/office/word/2010/wordprocessingGroup" xmlns:wpi="http://schemas.microsoft.com/office/word/2010/wordprocessingInk" xmlns:wne="http://schemas.microsoft.com/office/word/2006/wordml" xmlns:wps="http://schemas.microsoft.com/office/word/2010/wordprocessingShape" mc:Ignorable="w14 wp14">
+  <w:endnote w:type="separator" w:id="-1">
+    <w:p>
+      <w:pPr>
+        <w:spacing w:after="0"/>
+      </w:pPr>
+      <w:r>
+        <w:separator/>
+      </w:r>
+    </w:p>
+  </w:endnote>
+  <w:endnote w:type="continuationSeparator" w:id="0">
+    <w:p>
+      <w:pPr>
+        <w:spacing w:after="0"/>
+      </w:pPr>
+      <w:r>
+        <w:continuationSeparator/>
+      </w:r>
+    </w:p>
+  </w:endnote>
+</w:endnotes>
+</file>
+
+<file path=word/footnotes.xml><?xml version="1.0" encoding="utf-8"?>
+<w:footnotes xmlns:wpc="http://schemas.microsoft.com/office/word/2010/wordprocessingCanvas" xmlns:mc="http://schemas.openxmlformats.org/markup-compatibility/2006" xmlns:o="urn:schemas-microsoft-com:office:office" xmlns:r="http://schemas.openxmlformats.org/officeDocument/2006/relationships" xmlns:m="http://schemas.openxmlformats.org/officeDocument/2006/math" xmlns:v="urn:schemas-microsoft-com:vml" xmlns:wp14="http://schemas.microsoft.com/office/word/2010/wordprocessingDrawing" xmlns:wp="http://schemas.openxmlformats.org/drawingml/2006/wordprocessingDrawing" xmlns:w10="urn:schemas-microsoft-com:office:word" xmlns:w="http://schemas.openxmlformats.org/wordprocessingml/2006/main" xmlns:w14="http://schemas.microsoft.com/office/word/2010/wordml" xmlns:wpg="http://schemas.microsoft.com/office/word/2010/wordprocessingGroup" xmlns:wpi="http://schemas.microsoft.com/office/word/2010/wordprocessingInk" xmlns:wne="http://schemas.microsoft.com/office/word/2006/wordml" xmlns:wps="http://schemas.microsoft.com/office/word/2010/wordprocessingShape" mc:Ignorable="w14 wp14">
+  <w:footnote w:type="separator" w:id="-1">
+    <w:p>
+      <w:pPr>
+        <w:spacing w:after="0"/>
+      </w:pPr>
+      <w:r>
+        <w:separator/>
+      </w:r>
+    </w:p>
+  </w:footnote>
+  <w:footnote w:type="continuationSeparator" w:id="0">
+    <w:p>
+      <w:pPr>
+        <w:spacing w:after="0"/>
+      </w:pPr>
+      <w:r>
+        <w:continuationSeparator/>
+      </w:r>
+    </w:p>
+  </w:footnote>
+</w:footnotes>
+</file>
+
 <file path=word/numbering.xml><?xml version="1.0" encoding="utf-8"?>
-<w:numbering xmlns:mo="http://schemas.microsoft.com/office/mac/office/2008/main" xmlns:ve="http://schemas.openxmlformats.org/markup-compatibility/2006" xmlns:mv="urn:schemas-microsoft-com:mac:vml" xmlns:o="urn:schemas-microsoft-com:office:office" xmlns:r="http://schemas.openxmlformats.org/officeDocument/2006/relationships" xmlns:m="http://schemas.openxmlformats.org/officeDocument/2006/math" xmlns:v="urn:schemas-microsoft-com:vml" xmlns:wp="http://schemas.openxmlformats.org/drawingml/2006/wordprocessingDrawing" xmlns:w10="urn:schemas-microsoft-com:office:word" xmlns:w="http://schemas.openxmlformats.org/wordprocessingml/2006/main" xmlns:wne="http://schemas.microsoft.com/office/word/2006/wordml">
+<w:numbering xmlns:wpc="http://schemas.microsoft.com/office/word/2010/wordprocessingCanvas" xmlns:mc="http://schemas.openxmlformats.org/markup-compatibility/2006" xmlns:o="urn:schemas-microsoft-com:office:office" xmlns:r="http://schemas.openxmlformats.org/officeDocument/2006/relationships" xmlns:m="http://schemas.openxmlformats.org/officeDocument/2006/math" xmlns:v="urn:schemas-microsoft-com:vml" xmlns:wp14="http://schemas.microsoft.com/office/word/2010/wordprocessingDrawing" xmlns:wp="http://schemas.openxmlformats.org/drawingml/2006/wordprocessingDrawing" xmlns:w10="urn:schemas-microsoft-com:office:word" xmlns:w="http://schemas.openxmlformats.org/wordprocessingml/2006/main" xmlns:w14="http://schemas.microsoft.com/office/word/2010/wordml" xmlns:wpg="http://schemas.microsoft.com/office/word/2010/wordprocessingGroup" xmlns:wpi="http://schemas.microsoft.com/office/word/2010/wordprocessingInk" xmlns:wne="http://schemas.microsoft.com/office/word/2006/wordml" xmlns:wps="http://schemas.microsoft.com/office/word/2010/wordprocessingShape" mc:Ignorable="w14 wp14">
   <w:abstractNum w:abstractNumId="0">
     <w:nsid w:val="FFFFFF1D"/>
     <w:multiLevelType w:val="multilevel"/>
@@ -1515,7 +1714,7 @@
 </file>
 
 <file path=word/styles.xml><?xml version="1.0" encoding="utf-8"?>
-<w:styles xmlns:r="http://schemas.openxmlformats.org/officeDocument/2006/relationships" xmlns:w="http://schemas.openxmlformats.org/wordprocessingml/2006/main">
+<w:styles xmlns:mc="http://schemas.openxmlformats.org/markup-compatibility/2006" xmlns:r="http://schemas.openxmlformats.org/officeDocument/2006/relationships" xmlns:w="http://schemas.openxmlformats.org/wordprocessingml/2006/main" xmlns:w14="http://schemas.microsoft.com/office/word/2010/wordml" mc:Ignorable="w14">
   <w:docDefaults>
     <w:rPrDefault>
       <w:rPr>
@@ -1528,7 +1727,7 @@
     </w:rPrDefault>
     <w:pPrDefault/>
   </w:docDefaults>
-  <w:latentStyles w:defLockedState="0" w:defUIPriority="0" w:defSemiHidden="0" w:defUnhideWhenUsed="0" w:defQFormat="0" w:count="276">
+  <w:latentStyles w:defLockedState="0" w:defUIPriority="0" w:defSemiHidden="0" w:defUnhideWhenUsed="0" w:defQFormat="0" w:count="267">
     <w:lsdException w:name="No Spacing" w:uiPriority="1" w:qFormat="1"/>
   </w:latentStyles>
   <w:style w:type="paragraph" w:default="1" w:styleId="a">
@@ -1637,14 +1836,15 @@
   </w:style>
   <w:style w:type="character" w:default="1" w:styleId="a0">
     <w:name w:val="Default Paragraph Font"/>
+    <w:uiPriority w:val="1"/>
     <w:semiHidden/>
     <w:unhideWhenUsed/>
   </w:style>
   <w:style w:type="table" w:default="1" w:styleId="a1">
     <w:name w:val="Normal Table"/>
+    <w:uiPriority w:val="99"/>
     <w:semiHidden/>
     <w:unhideWhenUsed/>
-    <w:qFormat/>
     <w:tblPr>
       <w:tblInd w:w="0" w:type="dxa"/>
       <w:tblCellMar>
@@ -1657,6 +1857,7 @@
   </w:style>
   <w:style w:type="numbering" w:default="1" w:styleId="a2">
     <w:name w:val="No List"/>
+    <w:uiPriority w:val="99"/>
     <w:semiHidden/>
     <w:unhideWhenUsed/>
   </w:style>
@@ -1864,8 +2065,8 @@
       <w:rFonts w:asciiTheme="majorHAnsi" w:eastAsiaTheme="majorEastAsia" w:hAnsiTheme="majorHAnsi" w:cstheme="majorBidi"/>
     </w:rPr>
   </w:style>
-  <w:style w:type="character" w:customStyle="1" w:styleId="emphasis">
-    <w:name w:val="emphasis"/>
+  <w:style w:type="character" w:customStyle="1" w:styleId="11">
+    <w:name w:val="強調斜体1"/>
     <w:basedOn w:val="a8"/>
     <w:rsid w:val="002C20D3"/>
     <w:rPr>
@@ -1873,8 +2074,8 @@
       <w:iCs/>
     </w:rPr>
   </w:style>
-  <w:style w:type="character" w:customStyle="1" w:styleId="strong">
-    <w:name w:val="strong"/>
+  <w:style w:type="character" w:customStyle="1" w:styleId="12">
+    <w:name w:val="強調太字1"/>
     <w:basedOn w:val="a9"/>
     <w:rsid w:val="002C20D3"/>
     <w:rPr>
@@ -2288,7 +2489,7 @@
   </w:style>
   <w:style w:type="table" w:customStyle="1" w:styleId="rstTable">
     <w:name w:val="rstTable"/>
-    <w:basedOn w:val="11"/>
+    <w:basedOn w:val="13"/>
     <w:qFormat/>
     <w:rsid w:val="002136EC"/>
     <w:rPr>
@@ -2425,7 +2626,7 @@
       </w:tcPr>
     </w:tblStylePr>
   </w:style>
-  <w:style w:type="table" w:styleId="11">
+  <w:style w:type="table" w:styleId="13">
     <w:name w:val="Light Shading Accent 3"/>
     <w:basedOn w:val="a1"/>
     <w:rsid w:val="00416C99"/>
@@ -2666,7 +2867,7 @@
   </w:style>
   <w:style w:type="paragraph" w:customStyle="1" w:styleId="TOCContents">
     <w:name w:val="TOC_Contents"/>
-    <w:basedOn w:val="12"/>
+    <w:basedOn w:val="14"/>
     <w:qFormat/>
     <w:rsid w:val="00E50E36"/>
     <w:pPr>
@@ -2681,18 +2882,62 @@
       <w:sz w:val="36"/>
     </w:rPr>
   </w:style>
-  <w:style w:type="paragraph" w:styleId="12">
+  <w:style w:type="paragraph" w:styleId="14">
     <w:name w:val="toc 1"/>
     <w:basedOn w:val="a"/>
     <w:next w:val="a"/>
     <w:autoRedefine/>
     <w:rsid w:val="00E50E36"/>
   </w:style>
+  <w:style w:type="paragraph" w:styleId="af0">
+    <w:name w:val="header"/>
+    <w:basedOn w:val="a"/>
+    <w:link w:val="af1"/>
+    <w:rsid w:val="003D1B18"/>
+    <w:pPr>
+      <w:tabs>
+        <w:tab w:val="center" w:pos="4252"/>
+        <w:tab w:val="right" w:pos="8504"/>
+      </w:tabs>
+      <w:snapToGrid w:val="0"/>
+    </w:pPr>
+  </w:style>
+  <w:style w:type="character" w:customStyle="1" w:styleId="af1">
+    <w:name w:val="ヘッダー (文字)"/>
+    <w:basedOn w:val="a0"/>
+    <w:link w:val="af0"/>
+    <w:rsid w:val="003D1B18"/>
+    <w:rPr>
+      <w:sz w:val="21"/>
+    </w:rPr>
+  </w:style>
+  <w:style w:type="paragraph" w:styleId="af2">
+    <w:name w:val="footer"/>
+    <w:basedOn w:val="a"/>
+    <w:link w:val="af3"/>
+    <w:rsid w:val="003D1B18"/>
+    <w:pPr>
+      <w:tabs>
+        <w:tab w:val="center" w:pos="4252"/>
+        <w:tab w:val="right" w:pos="8504"/>
+      </w:tabs>
+      <w:snapToGrid w:val="0"/>
+    </w:pPr>
+  </w:style>
+  <w:style w:type="character" w:customStyle="1" w:styleId="af3">
+    <w:name w:val="フッター (文字)"/>
+    <w:basedOn w:val="a0"/>
+    <w:link w:val="af2"/>
+    <w:rsid w:val="003D1B18"/>
+    <w:rPr>
+      <w:sz w:val="21"/>
+    </w:rPr>
+  </w:style>
 </w:styles>
 </file>
 
 <file path=word/stylesWithEffects.xml><?xml version="1.0" encoding="utf-8"?>
-<w:styles xmlns:wpc="http://schemas.microsoft.com/office/word/2010/wordprocessingCanvas" xmlns:mo="http://schemas.microsoft.com/office/mac/office/2008/main" xmlns:mc="http://schemas.openxmlformats.org/markup-compatibility/2006" xmlns:mv="urn:schemas-microsoft-com:mac:vml" xmlns:o="urn:schemas-microsoft-com:office:office" xmlns:r="http://schemas.openxmlformats.org/officeDocument/2006/relationships" xmlns:m="http://schemas.openxmlformats.org/officeDocument/2006/math" xmlns:v="urn:schemas-microsoft-com:vml" xmlns:wp14="http://schemas.microsoft.com/office/word/2010/wordprocessingDrawing" xmlns:wp="http://schemas.openxmlformats.org/drawingml/2006/wordprocessingDrawing" xmlns:w10="urn:schemas-microsoft-com:office:word" xmlns:w="http://schemas.openxmlformats.org/wordprocessingml/2006/main" xmlns:w14="http://schemas.microsoft.com/office/word/2010/wordml" xmlns:wpg="http://schemas.microsoft.com/office/word/2010/wordprocessingGroup" xmlns:wpi="http://schemas.microsoft.com/office/word/2010/wordprocessingInk" xmlns:wne="http://schemas.microsoft.com/office/word/2006/wordml" xmlns:wps="http://schemas.microsoft.com/office/word/2010/wordprocessingShape" mc:Ignorable="w14 wp14">
+<w:styles xmlns:wpc="http://schemas.microsoft.com/office/word/2010/wordprocessingCanvas" xmlns:mc="http://schemas.openxmlformats.org/markup-compatibility/2006" xmlns:o="urn:schemas-microsoft-com:office:office" xmlns:r="http://schemas.openxmlformats.org/officeDocument/2006/relationships" xmlns:m="http://schemas.openxmlformats.org/officeDocument/2006/math" xmlns:v="urn:schemas-microsoft-com:vml" xmlns:wp14="http://schemas.microsoft.com/office/word/2010/wordprocessingDrawing" xmlns:wp="http://schemas.openxmlformats.org/drawingml/2006/wordprocessingDrawing" xmlns:w10="urn:schemas-microsoft-com:office:word" xmlns:w="http://schemas.openxmlformats.org/wordprocessingml/2006/main" xmlns:w14="http://schemas.microsoft.com/office/word/2010/wordml" xmlns:wpg="http://schemas.microsoft.com/office/word/2010/wordprocessingGroup" xmlns:wpi="http://schemas.microsoft.com/office/word/2010/wordprocessingInk" xmlns:wne="http://schemas.microsoft.com/office/word/2006/wordml" xmlns:wps="http://schemas.microsoft.com/office/word/2010/wordprocessingShape" mc:Ignorable="w14 wp14">
   <w:docDefaults>
     <w:rPrDefault>
       <w:rPr>
@@ -2705,7 +2950,7 @@
     </w:rPrDefault>
     <w:pPrDefault/>
   </w:docDefaults>
-  <w:latentStyles w:defLockedState="0" w:defUIPriority="0" w:defSemiHidden="0" w:defUnhideWhenUsed="0" w:defQFormat="0" w:count="276"/>
+  <w:latentStyles w:defLockedState="0" w:defUIPriority="0" w:defSemiHidden="0" w:defUnhideWhenUsed="0" w:defQFormat="0" w:count="267"/>
   <w:style w:type="paragraph" w:default="1" w:styleId="a">
     <w:name w:val="Normal"/>
     <w:qFormat/>
@@ -3042,8 +3287,8 @@
       <w:rFonts w:asciiTheme="majorHAnsi" w:eastAsiaTheme="majorEastAsia" w:hAnsiTheme="majorHAnsi" w:cstheme="majorBidi"/>
     </w:rPr>
   </w:style>
-  <w:style w:type="character" w:customStyle="1" w:styleId="emphasis">
-    <w:name w:val="emphasis"/>
+  <w:style w:type="character" w:customStyle="1" w:styleId="11">
+    <w:name w:val="強調斜体1"/>
     <w:basedOn w:val="a8"/>
     <w:rsid w:val="002C20D3"/>
     <w:rPr>
@@ -3051,8 +3296,8 @@
       <w:iCs/>
     </w:rPr>
   </w:style>
-  <w:style w:type="character" w:customStyle="1" w:styleId="strong">
-    <w:name w:val="strong"/>
+  <w:style w:type="character" w:customStyle="1" w:styleId="12">
+    <w:name w:val="強調太字1"/>
     <w:basedOn w:val="a9"/>
     <w:rsid w:val="002C20D3"/>
     <w:rPr>
@@ -3375,7 +3620,7 @@
   </w:style>
   <w:style w:type="table" w:customStyle="1" w:styleId="rstTable">
     <w:name w:val="rstTable"/>
-    <w:basedOn w:val="11"/>
+    <w:basedOn w:val="13"/>
     <w:qFormat/>
     <w:rsid w:val="00B672DA"/>
     <w:rPr>
@@ -3493,7 +3738,7 @@
       </w:tcPr>
     </w:tblStylePr>
   </w:style>
-  <w:style w:type="table" w:styleId="11">
+  <w:style w:type="table" w:styleId="13">
     <w:name w:val="Light Shading Accent 3"/>
     <w:basedOn w:val="a1"/>
     <w:rsid w:val="00416C99"/>
@@ -3693,133 +3938,83 @@
 </file>
 
 <file path=word/glossary/document.xml><?xml version="1.0" encoding="utf-8"?>
-<w:glossaryDocument xmlns:mo="http://schemas.microsoft.com/office/mac/office/2008/main" xmlns:ve="http://schemas.openxmlformats.org/markup-compatibility/2006" xmlns:mv="urn:schemas-microsoft-com:mac:vml" xmlns:o="urn:schemas-microsoft-com:office:office" xmlns:r="http://schemas.openxmlformats.org/officeDocument/2006/relationships" xmlns:m="http://schemas.openxmlformats.org/officeDocument/2006/math" xmlns:v="urn:schemas-microsoft-com:vml" xmlns:wp="http://schemas.openxmlformats.org/drawingml/2006/wordprocessingDrawing" xmlns:w10="urn:schemas-microsoft-com:office:word" xmlns:w="http://schemas.openxmlformats.org/wordprocessingml/2006/main" xmlns:wne="http://schemas.microsoft.com/office/word/2006/wordml">
-  <w:docParts>
-    <w:docPart>
-      <w:docPartPr>
-        <w:name w:val="FEF9F005431A3B48AB85E5D43659FBD2"/>
-        <w:category>
-          <w:name w:val="全般"/>
-          <w:gallery w:val="placeholder"/>
-        </w:category>
-        <w:types>
-          <w:type w:val="bbPlcHdr"/>
-        </w:types>
-        <w:behaviors>
-          <w:behavior w:val="content"/>
-        </w:behaviors>
-        <w:guid w:val="{02DDF85A-E799-134B-A2DC-2CF3F70E785B}"/>
-      </w:docPartPr>
-      <w:docPartBody>
-        <w:p>
-          <w:pPr>
-            <w:pStyle w:val="FEF9F005431A3B48AB85E5D43659FBD2"/>
-          </w:pPr>
-          <w:r>
-            <w:rPr>
-              <w:rFonts w:asciiTheme="majorHAnsi" w:eastAsiaTheme="majorEastAsia" w:hAnsiTheme="majorHAnsi" w:cstheme="majorBidi"/>
-              <w:color w:val="1F497D" w:themeColor="text2"/>
-              <w:sz w:val="44"/>
-              <w:szCs w:val="44"/>
-            </w:rPr>
-            <w:t>[</w:t>
-          </w:r>
-          <w:r>
-            <w:rPr>
-              <w:rFonts w:asciiTheme="majorHAnsi" w:eastAsiaTheme="majorEastAsia" w:hAnsiTheme="majorHAnsi" w:cstheme="majorBidi"/>
-              <w:color w:val="1F497D" w:themeColor="text2"/>
-              <w:sz w:val="44"/>
-              <w:szCs w:val="44"/>
-            </w:rPr>
-            <w:t>文書のタイトル</w:t>
-          </w:r>
-          <w:r>
-            <w:rPr>
-              <w:rFonts w:asciiTheme="majorHAnsi" w:eastAsiaTheme="majorEastAsia" w:hAnsiTheme="majorHAnsi" w:cstheme="majorBidi"/>
-              <w:color w:val="1F497D" w:themeColor="text2"/>
-              <w:sz w:val="44"/>
-              <w:szCs w:val="44"/>
-            </w:rPr>
-            <w:t>]</w:t>
-          </w:r>
-        </w:p>
-      </w:docPartBody>
-    </w:docPart>
-  </w:docParts>
-</w:glossaryDocument>
+<w:glossaryDocument xmlns:wpc="http://schemas.microsoft.com/office/word/2010/wordprocessingCanvas" xmlns:mc="http://schemas.openxmlformats.org/markup-compatibility/2006" xmlns:o="urn:schemas-microsoft-com:office:office" xmlns:r="http://schemas.openxmlformats.org/officeDocument/2006/relationships" xmlns:m="http://schemas.openxmlformats.org/officeDocument/2006/math" xmlns:v="urn:schemas-microsoft-com:vml" xmlns:wp14="http://schemas.microsoft.com/office/word/2010/wordprocessingDrawing" xmlns:wp="http://schemas.openxmlformats.org/drawingml/2006/wordprocessingDrawing" xmlns:w10="urn:schemas-microsoft-com:office:word" xmlns:w="http://schemas.openxmlformats.org/wordprocessingml/2006/main" xmlns:w14="http://schemas.microsoft.com/office/word/2010/wordml" xmlns:wpg="http://schemas.microsoft.com/office/word/2010/wordprocessingGroup" xmlns:wpi="http://schemas.microsoft.com/office/word/2010/wordprocessingInk" xmlns:wne="http://schemas.microsoft.com/office/word/2006/wordml" xmlns:wps="http://schemas.microsoft.com/office/word/2010/wordprocessingShape" mc:Ignorable="w14 wp14"/>
 </file>
 
 <file path=word/glossary/fontTable.xml><?xml version="1.0" encoding="utf-8"?>
-<w:fonts xmlns:r="http://schemas.openxmlformats.org/officeDocument/2006/relationships" xmlns:w="http://schemas.openxmlformats.org/wordprocessingml/2006/main">
+<w:fonts xmlns:mc="http://schemas.openxmlformats.org/markup-compatibility/2006" xmlns:r="http://schemas.openxmlformats.org/officeDocument/2006/relationships" xmlns:w="http://schemas.openxmlformats.org/wordprocessingml/2006/main" xmlns:w14="http://schemas.microsoft.com/office/word/2010/wordml" mc:Ignorable="w14">
   <w:font w:name="Wingdings">
-    <w:panose1 w:val="05020102010804080708"/>
+    <w:panose1 w:val="05000000000000000000"/>
     <w:charset w:val="02"/>
     <w:family w:val="auto"/>
     <w:pitch w:val="variable"/>
-    <w:sig w:usb0="00000000" w:usb1="00000000" w:usb2="00010000" w:usb3="00000000" w:csb0="80000000" w:csb1="00000000"/>
+    <w:sig w:usb0="00000000" w:usb1="10000000" w:usb2="00000000" w:usb3="00000000" w:csb0="80000000" w:csb1="00000000"/>
   </w:font>
   <w:font w:name="Times New Roman">
     <w:panose1 w:val="02020603050405020304"/>
     <w:charset w:val="00"/>
-    <w:family w:val="auto"/>
+    <w:family w:val="roman"/>
     <w:pitch w:val="variable"/>
-    <w:sig w:usb0="00000003" w:usb1="00000000" w:usb2="00000000" w:usb3="00000000" w:csb0="00000001" w:csb1="00000000"/>
+    <w:sig w:usb0="E0002AFF" w:usb1="C0007841" w:usb2="00000009" w:usb3="00000000" w:csb0="000001FF" w:csb1="00000000"/>
   </w:font>
   <w:font w:name="Symbol">
-    <w:panose1 w:val="00000000000000000000"/>
+    <w:panose1 w:val="05050102010706020507"/>
     <w:charset w:val="02"/>
-    <w:family w:val="auto"/>
+    <w:family w:val="roman"/>
     <w:pitch w:val="variable"/>
-    <w:sig w:usb0="00000000" w:usb1="00000000" w:usb2="00010000" w:usb3="00000000" w:csb0="80000000" w:csb1="00000000"/>
+    <w:sig w:usb0="00000000" w:usb1="10000000" w:usb2="00000000" w:usb3="00000000" w:csb0="80000000" w:csb1="00000000"/>
   </w:font>
   <w:font w:name="Courier New">
     <w:panose1 w:val="02070309020205020404"/>
     <w:charset w:val="00"/>
-    <w:family w:val="auto"/>
-    <w:pitch w:val="variable"/>
+    <w:family w:val="modern"/>
+    <w:notTrueType/>
+    <w:pitch w:val="fixed"/>
     <w:sig w:usb0="00000003" w:usb1="00000000" w:usb2="00000000" w:usb3="00000000" w:csb0="00000001" w:csb1="00000000"/>
   </w:font>
   <w:font w:name="Century">
     <w:panose1 w:val="02040604050505020304"/>
     <w:charset w:val="00"/>
-    <w:family w:val="auto"/>
+    <w:family w:val="roman"/>
     <w:pitch w:val="variable"/>
-    <w:sig w:usb0="00000003" w:usb1="00000000" w:usb2="00000000" w:usb3="00000000" w:csb0="00000001" w:csb1="00000000"/>
+    <w:sig w:usb0="00000287" w:usb1="00000000" w:usb2="00000000" w:usb3="00000000" w:csb0="0000009F" w:csb1="00000000"/>
   </w:font>
   <w:font w:name="ＭＳ 明朝">
+    <w:altName w:val="MS Mincho"/>
     <w:panose1 w:val="02020609040205080304"/>
-    <w:charset w:val="4E"/>
-    <w:family w:val="auto"/>
-    <w:pitch w:val="variable"/>
-    <w:sig w:usb0="00000001" w:usb1="00000000" w:usb2="01000407" w:usb3="00000000" w:csb0="00020000" w:csb1="00000000"/>
+    <w:charset w:val="80"/>
+    <w:family w:val="roman"/>
+    <w:pitch w:val="fixed"/>
+    <w:sig w:usb0="E00002FF" w:usb1="6AC7FDFB" w:usb2="00000012" w:usb3="00000000" w:csb0="0002009F" w:csb1="00000000"/>
   </w:font>
   <w:font w:name="Arial">
     <w:panose1 w:val="020B0604020202020204"/>
     <w:charset w:val="00"/>
-    <w:family w:val="auto"/>
+    <w:family w:val="swiss"/>
     <w:pitch w:val="variable"/>
-    <w:sig w:usb0="00000003" w:usb1="00000000" w:usb2="00000000" w:usb3="00000000" w:csb0="00000001" w:csb1="00000000"/>
+    <w:sig w:usb0="E0002AFF" w:usb1="C0007843" w:usb2="00000009" w:usb3="00000000" w:csb0="000001FF" w:csb1="00000000"/>
   </w:font>
   <w:font w:name="ＭＳ ゴシック">
+    <w:altName w:val="MS Gothic"/>
     <w:panose1 w:val="020B0609070205080204"/>
-    <w:charset w:val="4E"/>
-    <w:family w:val="auto"/>
-    <w:pitch w:val="variable"/>
-    <w:sig w:usb0="00000001" w:usb1="00000000" w:usb2="01000407" w:usb3="00000000" w:csb0="00020000" w:csb1="00000000"/>
+    <w:charset w:val="80"/>
+    <w:family w:val="modern"/>
+    <w:pitch w:val="fixed"/>
+    <w:sig w:usb0="E00002FF" w:usb1="6AC7FDFB" w:usb2="00000012" w:usb3="00000000" w:csb0="0002009F" w:csb1="00000000"/>
   </w:font>
   <w:font w:name="Helvetica">
-    <w:panose1 w:val="00000000000000000000"/>
+    <w:panose1 w:val="020B0604020202020204"/>
     <w:charset w:val="00"/>
-    <w:family w:val="auto"/>
+    <w:family w:val="swiss"/>
     <w:pitch w:val="variable"/>
-    <w:sig w:usb0="00000003" w:usb1="00000000" w:usb2="00000000" w:usb3="00000000" w:csb0="00000001" w:csb1="00000000"/>
+    <w:sig w:usb0="E0002AFF" w:usb1="C0007843" w:usb2="00000009" w:usb3="00000000" w:csb0="000001FF" w:csb1="00000000"/>
   </w:font>
   <w:font w:name="Century Gothic">
     <w:panose1 w:val="020B0502020202020204"/>
     <w:charset w:val="00"/>
-    <w:family w:val="auto"/>
+    <w:family w:val="swiss"/>
     <w:pitch w:val="variable"/>
-    <w:sig w:usb0="00000003" w:usb1="00000000" w:usb2="00000000" w:usb3="00000000" w:csb0="00000001" w:csb1="00000000"/>
+    <w:sig w:usb0="00000287" w:usb1="00000000" w:usb2="00000000" w:usb3="00000000" w:csb0="0000009F" w:csb1="00000000"/>
   </w:font>
   <w:font w:name="ヒラギノ角ゴ ProN W3">
     <w:charset w:val="4E"/>
@@ -3830,15 +4025,15 @@
   <w:font w:name="Calibri">
     <w:panose1 w:val="020F0502020204030204"/>
     <w:charset w:val="00"/>
-    <w:family w:val="auto"/>
+    <w:family w:val="swiss"/>
     <w:pitch w:val="variable"/>
-    <w:sig w:usb0="00000003" w:usb1="00000000" w:usb2="00000000" w:usb3="00000000" w:csb0="00000001" w:csb1="00000000"/>
+    <w:sig w:usb0="E10002FF" w:usb1="4000ACFF" w:usb2="00000009" w:usb3="00000000" w:csb0="0000019F" w:csb1="00000000"/>
   </w:font>
 </w:fonts>
 </file>
 
 <file path=word/glossary/settings.xml><?xml version="1.0" encoding="utf-8"?>
-<w:settings xmlns:o="urn:schemas-microsoft-com:office:office" xmlns:r="http://schemas.openxmlformats.org/officeDocument/2006/relationships" xmlns:m="http://schemas.openxmlformats.org/officeDocument/2006/math" xmlns:v="urn:schemas-microsoft-com:vml" xmlns:w10="urn:schemas-microsoft-com:office:word" xmlns:w="http://schemas.openxmlformats.org/wordprocessingml/2006/main" xmlns:sl="http://schemas.openxmlformats.org/schemaLibrary/2006/main">
+<w:settings xmlns:mc="http://schemas.openxmlformats.org/markup-compatibility/2006" xmlns:o="urn:schemas-microsoft-com:office:office" xmlns:r="http://schemas.openxmlformats.org/officeDocument/2006/relationships" xmlns:m="http://schemas.openxmlformats.org/officeDocument/2006/math" xmlns:v="urn:schemas-microsoft-com:vml" xmlns:w10="urn:schemas-microsoft-com:office:word" xmlns:w="http://schemas.openxmlformats.org/wordprocessingml/2006/main" xmlns:w14="http://schemas.microsoft.com/office/word/2010/wordml" xmlns:sl="http://schemas.openxmlformats.org/schemaLibrary/2006/main" mc:Ignorable="w14">
   <w:view w:val="normal"/>
   <w:embedSystemFonts/>
   <w:bordersDoNotSurroundHeader/>
@@ -3863,21 +4058,24 @@
     <w:doNotBreakConstrainedForcedTable/>
     <w:useAnsiKerningPairs/>
     <w:cachedColBalance/>
+    <w:compatSetting w:name="compatibilityMode" w:uri="http://schemas.microsoft.com/office/word" w:val="12"/>
   </w:compat>
   <w:rsids>
     <w:rsidRoot w:val="003727C9"/>
     <w:rsid w:val="003727C9"/>
     <w:rsid w:val="006C2537"/>
+    <w:rsid w:val="00CD4B85"/>
     <w:rsid w:val="00E7486E"/>
   </w:rsids>
   <m:mathPr>
-    <m:mathFont m:val="Impact"/>
+    <m:mathFont m:val="Cambria Math"/>
     <m:brkBin m:val="before"/>
     <m:brkBinSub m:val="--"/>
-    <m:smallFrac m:val="off"/>
-    <m:dispDef m:val="off"/>
+    <m:smallFrac m:val="0"/>
+    <m:dispDef m:val="0"/>
     <m:lMargin m:val="0"/>
     <m:rMargin m:val="0"/>
+    <m:defJc m:val="centerGroup"/>
     <m:wrapRight/>
     <m:intLim m:val="subSup"/>
     <m:naryLim m:val="subSup"/>
@@ -3890,7 +4088,7 @@
 </file>
 
 <file path=word/glossary/styles.xml><?xml version="1.0" encoding="utf-8"?>
-<w:styles xmlns:r="http://schemas.openxmlformats.org/officeDocument/2006/relationships" xmlns:w="http://schemas.openxmlformats.org/wordprocessingml/2006/main">
+<w:styles xmlns:mc="http://schemas.openxmlformats.org/markup-compatibility/2006" xmlns:r="http://schemas.openxmlformats.org/officeDocument/2006/relationships" xmlns:w="http://schemas.openxmlformats.org/wordprocessingml/2006/main" xmlns:w14="http://schemas.microsoft.com/office/word/2010/wordml" mc:Ignorable="w14">
   <w:docDefaults>
     <w:rPrDefault>
       <w:rPr>
@@ -3903,7 +4101,7 @@
     </w:rPrDefault>
     <w:pPrDefault/>
   </w:docDefaults>
-  <w:latentStyles w:defLockedState="0" w:defUIPriority="99" w:defSemiHidden="1" w:defUnhideWhenUsed="1" w:defQFormat="0" w:count="276">
+  <w:latentStyles w:defLockedState="0" w:defUIPriority="99" w:defSemiHidden="1" w:defUnhideWhenUsed="1" w:defQFormat="0" w:count="267">
     <w:lsdException w:name="Normal" w:semiHidden="0" w:uiPriority="0" w:unhideWhenUsed="0" w:qFormat="1"/>
     <w:lsdException w:name="heading 1" w:semiHidden="0" w:uiPriority="9" w:unhideWhenUsed="0" w:qFormat="1"/>
     <w:lsdException w:name="heading 2" w:uiPriority="9" w:qFormat="1"/>
@@ -4053,14 +4251,15 @@
   </w:style>
   <w:style w:type="character" w:default="1" w:styleId="a0">
     <w:name w:val="Default Paragraph Font"/>
+    <w:uiPriority w:val="1"/>
     <w:semiHidden/>
     <w:unhideWhenUsed/>
   </w:style>
   <w:style w:type="table" w:default="1" w:styleId="a1">
     <w:name w:val="Normal Table"/>
+    <w:uiPriority w:val="99"/>
     <w:semiHidden/>
     <w:unhideWhenUsed/>
-    <w:qFormat/>
     <w:tblPr>
       <w:tblInd w:w="0" w:type="dxa"/>
       <w:tblCellMar>
@@ -4073,6 +4272,7 @@
   </w:style>
   <w:style w:type="numbering" w:default="1" w:styleId="a2">
     <w:name w:val="No List"/>
+    <w:uiPriority w:val="99"/>
     <w:semiHidden/>
     <w:unhideWhenUsed/>
   </w:style>
@@ -4387,14 +4587,204 @@
       <w:widowControl w:val="0"/>
       <w:jc w:val="both"/>
     </w:pPr>
+  </w:style>
+</w:styles>
+</file>
+
+<file path=word/glossary/stylesWithEffects.xml><?xml version="1.0" encoding="utf-8"?>
+<w:styles xmlns:wpc="http://schemas.microsoft.com/office/word/2010/wordprocessingCanvas" xmlns:mc="http://schemas.openxmlformats.org/markup-compatibility/2006" xmlns:o="urn:schemas-microsoft-com:office:office" xmlns:r="http://schemas.openxmlformats.org/officeDocument/2006/relationships" xmlns:m="http://schemas.openxmlformats.org/officeDocument/2006/math" xmlns:v="urn:schemas-microsoft-com:vml" xmlns:wp14="http://schemas.microsoft.com/office/word/2010/wordprocessingDrawing" xmlns:wp="http://schemas.openxmlformats.org/drawingml/2006/wordprocessingDrawing" xmlns:w10="urn:schemas-microsoft-com:office:word" xmlns:w="http://schemas.openxmlformats.org/wordprocessingml/2006/main" xmlns:w14="http://schemas.microsoft.com/office/word/2010/wordml" xmlns:wpg="http://schemas.microsoft.com/office/word/2010/wordprocessingGroup" xmlns:wpi="http://schemas.microsoft.com/office/word/2010/wordprocessingInk" xmlns:wne="http://schemas.microsoft.com/office/word/2006/wordml" xmlns:wps="http://schemas.microsoft.com/office/word/2010/wordprocessingShape" mc:Ignorable="w14 wp14">
+  <w:docDefaults>
+    <w:rPrDefault>
+      <w:rPr>
+        <w:rFonts w:asciiTheme="minorHAnsi" w:eastAsiaTheme="minorEastAsia" w:hAnsiTheme="minorHAnsi" w:cstheme="minorBidi"/>
+        <w:kern w:val="2"/>
+        <w:sz w:val="21"/>
+        <w:szCs w:val="22"/>
+        <w:lang w:val="en-US" w:eastAsia="ja-JP" w:bidi="ar-SA"/>
+      </w:rPr>
+    </w:rPrDefault>
+    <w:pPrDefault/>
+  </w:docDefaults>
+  <w:latentStyles w:defLockedState="0" w:defUIPriority="99" w:defSemiHidden="1" w:defUnhideWhenUsed="1" w:defQFormat="0" w:count="267">
+    <w:lsdException w:name="Normal" w:semiHidden="0" w:uiPriority="0" w:unhideWhenUsed="0" w:qFormat="1"/>
+    <w:lsdException w:name="heading 1" w:semiHidden="0" w:uiPriority="9" w:unhideWhenUsed="0" w:qFormat="1"/>
+    <w:lsdException w:name="heading 2" w:uiPriority="9" w:qFormat="1"/>
+    <w:lsdException w:name="heading 3" w:uiPriority="9" w:qFormat="1"/>
+    <w:lsdException w:name="heading 4" w:uiPriority="9" w:qFormat="1"/>
+    <w:lsdException w:name="heading 5" w:uiPriority="9" w:qFormat="1"/>
+    <w:lsdException w:name="heading 6" w:uiPriority="9" w:qFormat="1"/>
+    <w:lsdException w:name="heading 7" w:uiPriority="9" w:qFormat="1"/>
+    <w:lsdException w:name="heading 8" w:uiPriority="9" w:qFormat="1"/>
+    <w:lsdException w:name="heading 9" w:uiPriority="9" w:qFormat="1"/>
+    <w:lsdException w:name="toc 1" w:uiPriority="39"/>
+    <w:lsdException w:name="toc 2" w:uiPriority="39"/>
+    <w:lsdException w:name="toc 3" w:uiPriority="39"/>
+    <w:lsdException w:name="toc 4" w:uiPriority="39"/>
+    <w:lsdException w:name="toc 5" w:uiPriority="39"/>
+    <w:lsdException w:name="toc 6" w:uiPriority="39"/>
+    <w:lsdException w:name="toc 7" w:uiPriority="39"/>
+    <w:lsdException w:name="toc 8" w:uiPriority="39"/>
+    <w:lsdException w:name="toc 9" w:uiPriority="39"/>
+    <w:lsdException w:name="caption" w:uiPriority="35" w:qFormat="1"/>
+    <w:lsdException w:name="Title" w:semiHidden="0" w:uiPriority="10" w:unhideWhenUsed="0" w:qFormat="1"/>
+    <w:lsdException w:name="Default Paragraph Font" w:uiPriority="1"/>
+    <w:lsdException w:name="Subtitle" w:semiHidden="0" w:uiPriority="11" w:unhideWhenUsed="0" w:qFormat="1"/>
+    <w:lsdException w:name="Strong" w:semiHidden="0" w:uiPriority="22" w:unhideWhenUsed="0" w:qFormat="1"/>
+    <w:lsdException w:name="Emphasis" w:semiHidden="0" w:uiPriority="20" w:unhideWhenUsed="0" w:qFormat="1"/>
+    <w:lsdException w:name="Table Grid" w:semiHidden="0" w:uiPriority="59" w:unhideWhenUsed="0"/>
+    <w:lsdException w:name="Placeholder Text" w:unhideWhenUsed="0"/>
+    <w:lsdException w:name="No Spacing" w:semiHidden="0" w:uiPriority="1" w:unhideWhenUsed="0" w:qFormat="1"/>
+    <w:lsdException w:name="Light Shading" w:semiHidden="0" w:uiPriority="60" w:unhideWhenUsed="0"/>
+    <w:lsdException w:name="Light List" w:semiHidden="0" w:uiPriority="61" w:unhideWhenUsed="0"/>
+    <w:lsdException w:name="Light Grid" w:semiHidden="0" w:uiPriority="62" w:unhideWhenUsed="0"/>
+    <w:lsdException w:name="Medium Shading 1" w:semiHidden="0" w:uiPriority="63" w:unhideWhenUsed="0"/>
+    <w:lsdException w:name="Medium Shading 2" w:semiHidden="0" w:uiPriority="64" w:unhideWhenUsed="0"/>
+    <w:lsdException w:name="Medium List 1" w:semiHidden="0" w:uiPriority="65" w:unhideWhenUsed="0"/>
+    <w:lsdException w:name="Medium List 2" w:semiHidden="0" w:uiPriority="66" w:unhideWhenUsed="0"/>
+    <w:lsdException w:name="Medium Grid 1" w:semiHidden="0" w:uiPriority="67" w:unhideWhenUsed="0"/>
+    <w:lsdException w:name="Medium Grid 2" w:semiHidden="0" w:uiPriority="68" w:unhideWhenUsed="0"/>
+    <w:lsdException w:name="Medium Grid 3" w:semiHidden="0" w:uiPriority="69" w:unhideWhenUsed="0"/>
+    <w:lsdException w:name="Dark List" w:semiHidden="0" w:uiPriority="70" w:unhideWhenUsed="0"/>
+    <w:lsdException w:name="Colorful Shading" w:semiHidden="0" w:uiPriority="71" w:unhideWhenUsed="0"/>
+    <w:lsdException w:name="Colorful List" w:semiHidden="0" w:uiPriority="72" w:unhideWhenUsed="0"/>
+    <w:lsdException w:name="Colorful Grid" w:semiHidden="0" w:uiPriority="73" w:unhideWhenUsed="0"/>
+    <w:lsdException w:name="Light Shading Accent 1" w:semiHidden="0" w:uiPriority="60" w:unhideWhenUsed="0"/>
+    <w:lsdException w:name="Light List Accent 1" w:semiHidden="0" w:uiPriority="61" w:unhideWhenUsed="0"/>
+    <w:lsdException w:name="Light Grid Accent 1" w:semiHidden="0" w:uiPriority="62" w:unhideWhenUsed="0"/>
+    <w:lsdException w:name="Medium Shading 1 Accent 1" w:semiHidden="0" w:uiPriority="63" w:unhideWhenUsed="0"/>
+    <w:lsdException w:name="Medium Shading 2 Accent 1" w:semiHidden="0" w:uiPriority="64" w:unhideWhenUsed="0"/>
+    <w:lsdException w:name="Medium List 1 Accent 1" w:semiHidden="0" w:uiPriority="65" w:unhideWhenUsed="0"/>
+    <w:lsdException w:name="Revision" w:unhideWhenUsed="0"/>
+    <w:lsdException w:name="List Paragraph" w:semiHidden="0" w:uiPriority="34" w:unhideWhenUsed="0" w:qFormat="1"/>
+    <w:lsdException w:name="Quote" w:semiHidden="0" w:uiPriority="29" w:unhideWhenUsed="0" w:qFormat="1"/>
+    <w:lsdException w:name="Intense Quote" w:semiHidden="0" w:uiPriority="30" w:unhideWhenUsed="0" w:qFormat="1"/>
+    <w:lsdException w:name="Medium List 2 Accent 1" w:semiHidden="0" w:uiPriority="66" w:unhideWhenUsed="0"/>
+    <w:lsdException w:name="Medium Grid 1 Accent 1" w:semiHidden="0" w:uiPriority="67" w:unhideWhenUsed="0"/>
+    <w:lsdException w:name="Medium Grid 2 Accent 1" w:semiHidden="0" w:uiPriority="68" w:unhideWhenUsed="0"/>
+    <w:lsdException w:name="Medium Grid 3 Accent 1" w:semiHidden="0" w:uiPriority="69" w:unhideWhenUsed="0"/>
+    <w:lsdException w:name="Dark List Accent 1" w:semiHidden="0" w:uiPriority="70" w:unhideWhenUsed="0"/>
+    <w:lsdException w:name="Colorful Shading Accent 1" w:semiHidden="0" w:uiPriority="71" w:unhideWhenUsed="0"/>
+    <w:lsdException w:name="Colorful List Accent 1" w:semiHidden="0" w:uiPriority="72" w:unhideWhenUsed="0"/>
+    <w:lsdException w:name="Colorful Grid Accent 1" w:semiHidden="0" w:uiPriority="73" w:unhideWhenUsed="0"/>
+    <w:lsdException w:name="Light Shading Accent 2" w:semiHidden="0" w:uiPriority="60" w:unhideWhenUsed="0"/>
+    <w:lsdException w:name="Light List Accent 2" w:semiHidden="0" w:uiPriority="61" w:unhideWhenUsed="0"/>
+    <w:lsdException w:name="Light Grid Accent 2" w:semiHidden="0" w:uiPriority="62" w:unhideWhenUsed="0"/>
+    <w:lsdException w:name="Medium Shading 1 Accent 2" w:semiHidden="0" w:uiPriority="63" w:unhideWhenUsed="0"/>
+    <w:lsdException w:name="Medium Shading 2 Accent 2" w:semiHidden="0" w:uiPriority="64" w:unhideWhenUsed="0"/>
+    <w:lsdException w:name="Medium List 1 Accent 2" w:semiHidden="0" w:uiPriority="65" w:unhideWhenUsed="0"/>
+    <w:lsdException w:name="Medium List 2 Accent 2" w:semiHidden="0" w:uiPriority="66" w:unhideWhenUsed="0"/>
+    <w:lsdException w:name="Medium Grid 1 Accent 2" w:semiHidden="0" w:uiPriority="67" w:unhideWhenUsed="0"/>
+    <w:lsdException w:name="Medium Grid 2 Accent 2" w:semiHidden="0" w:uiPriority="68" w:unhideWhenUsed="0"/>
+    <w:lsdException w:name="Medium Grid 3 Accent 2" w:semiHidden="0" w:uiPriority="69" w:unhideWhenUsed="0"/>
+    <w:lsdException w:name="Dark List Accent 2" w:semiHidden="0" w:uiPriority="70" w:unhideWhenUsed="0"/>
+    <w:lsdException w:name="Colorful Shading Accent 2" w:semiHidden="0" w:uiPriority="71" w:unhideWhenUsed="0"/>
+    <w:lsdException w:name="Colorful List Accent 2" w:semiHidden="0" w:uiPriority="72" w:unhideWhenUsed="0"/>
+    <w:lsdException w:name="Colorful Grid Accent 2" w:semiHidden="0" w:uiPriority="73" w:unhideWhenUsed="0"/>
+    <w:lsdException w:name="Light Shading Accent 3" w:semiHidden="0" w:uiPriority="60" w:unhideWhenUsed="0"/>
+    <w:lsdException w:name="Light List Accent 3" w:semiHidden="0" w:uiPriority="61" w:unhideWhenUsed="0"/>
+    <w:lsdException w:name="Light Grid Accent 3" w:semiHidden="0" w:uiPriority="62" w:unhideWhenUsed="0"/>
+    <w:lsdException w:name="Medium Shading 1 Accent 3" w:semiHidden="0" w:uiPriority="63" w:unhideWhenUsed="0"/>
+    <w:lsdException w:name="Medium Shading 2 Accent 3" w:semiHidden="0" w:uiPriority="64" w:unhideWhenUsed="0"/>
+    <w:lsdException w:name="Medium List 1 Accent 3" w:semiHidden="0" w:uiPriority="65" w:unhideWhenUsed="0"/>
+    <w:lsdException w:name="Medium List 2 Accent 3" w:semiHidden="0" w:uiPriority="66" w:unhideWhenUsed="0"/>
+    <w:lsdException w:name="Medium Grid 1 Accent 3" w:semiHidden="0" w:uiPriority="67" w:unhideWhenUsed="0"/>
+    <w:lsdException w:name="Medium Grid 2 Accent 3" w:semiHidden="0" w:uiPriority="68" w:unhideWhenUsed="0"/>
+    <w:lsdException w:name="Medium Grid 3 Accent 3" w:semiHidden="0" w:uiPriority="69" w:unhideWhenUsed="0"/>
+    <w:lsdException w:name="Dark List Accent 3" w:semiHidden="0" w:uiPriority="70" w:unhideWhenUsed="0"/>
+    <w:lsdException w:name="Colorful Shading Accent 3" w:semiHidden="0" w:uiPriority="71" w:unhideWhenUsed="0"/>
+    <w:lsdException w:name="Colorful List Accent 3" w:semiHidden="0" w:uiPriority="72" w:unhideWhenUsed="0"/>
+    <w:lsdException w:name="Colorful Grid Accent 3" w:semiHidden="0" w:uiPriority="73" w:unhideWhenUsed="0"/>
+    <w:lsdException w:name="Light Shading Accent 4" w:semiHidden="0" w:uiPriority="60" w:unhideWhenUsed="0"/>
+    <w:lsdException w:name="Light List Accent 4" w:semiHidden="0" w:uiPriority="61" w:unhideWhenUsed="0"/>
+    <w:lsdException w:name="Light Grid Accent 4" w:semiHidden="0" w:uiPriority="62" w:unhideWhenUsed="0"/>
+    <w:lsdException w:name="Medium Shading 1 Accent 4" w:semiHidden="0" w:uiPriority="63" w:unhideWhenUsed="0"/>
+    <w:lsdException w:name="Medium Shading 2 Accent 4" w:semiHidden="0" w:uiPriority="64" w:unhideWhenUsed="0"/>
+    <w:lsdException w:name="Medium List 1 Accent 4" w:semiHidden="0" w:uiPriority="65" w:unhideWhenUsed="0"/>
+    <w:lsdException w:name="Medium List 2 Accent 4" w:semiHidden="0" w:uiPriority="66" w:unhideWhenUsed="0"/>
+    <w:lsdException w:name="Medium Grid 1 Accent 4" w:semiHidden="0" w:uiPriority="67" w:unhideWhenUsed="0"/>
+    <w:lsdException w:name="Medium Grid 2 Accent 4" w:semiHidden="0" w:uiPriority="68" w:unhideWhenUsed="0"/>
+    <w:lsdException w:name="Medium Grid 3 Accent 4" w:semiHidden="0" w:uiPriority="69" w:unhideWhenUsed="0"/>
+    <w:lsdException w:name="Dark List Accent 4" w:semiHidden="0" w:uiPriority="70" w:unhideWhenUsed="0"/>
+    <w:lsdException w:name="Colorful Shading Accent 4" w:semiHidden="0" w:uiPriority="71" w:unhideWhenUsed="0"/>
+    <w:lsdException w:name="Colorful List Accent 4" w:semiHidden="0" w:uiPriority="72" w:unhideWhenUsed="0"/>
+    <w:lsdException w:name="Colorful Grid Accent 4" w:semiHidden="0" w:uiPriority="73" w:unhideWhenUsed="0"/>
+    <w:lsdException w:name="Light Shading Accent 5" w:semiHidden="0" w:uiPriority="60" w:unhideWhenUsed="0"/>
+    <w:lsdException w:name="Light List Accent 5" w:semiHidden="0" w:uiPriority="61" w:unhideWhenUsed="0"/>
+    <w:lsdException w:name="Light Grid Accent 5" w:semiHidden="0" w:uiPriority="62" w:unhideWhenUsed="0"/>
+    <w:lsdException w:name="Medium Shading 1 Accent 5" w:semiHidden="0" w:uiPriority="63" w:unhideWhenUsed="0"/>
+    <w:lsdException w:name="Medium Shading 2 Accent 5" w:semiHidden="0" w:uiPriority="64" w:unhideWhenUsed="0"/>
+    <w:lsdException w:name="Medium List 1 Accent 5" w:semiHidden="0" w:uiPriority="65" w:unhideWhenUsed="0"/>
+    <w:lsdException w:name="Medium List 2 Accent 5" w:semiHidden="0" w:uiPriority="66" w:unhideWhenUsed="0"/>
+    <w:lsdException w:name="Medium Grid 1 Accent 5" w:semiHidden="0" w:uiPriority="67" w:unhideWhenUsed="0"/>
+    <w:lsdException w:name="Medium Grid 2 Accent 5" w:semiHidden="0" w:uiPriority="68" w:unhideWhenUsed="0"/>
+    <w:lsdException w:name="Medium Grid 3 Accent 5" w:semiHidden="0" w:uiPriority="69" w:unhideWhenUsed="0"/>
+    <w:lsdException w:name="Dark List Accent 5" w:semiHidden="0" w:uiPriority="70" w:unhideWhenUsed="0"/>
+    <w:lsdException w:name="Colorful Shading Accent 5" w:semiHidden="0" w:uiPriority="71" w:unhideWhenUsed="0"/>
+    <w:lsdException w:name="Colorful List Accent 5" w:semiHidden="0" w:uiPriority="72" w:unhideWhenUsed="0"/>
+    <w:lsdException w:name="Colorful Grid Accent 5" w:semiHidden="0" w:uiPriority="73" w:unhideWhenUsed="0"/>
+    <w:lsdException w:name="Light Shading Accent 6" w:semiHidden="0" w:uiPriority="60" w:unhideWhenUsed="0"/>
+    <w:lsdException w:name="Light List Accent 6" w:semiHidden="0" w:uiPriority="61" w:unhideWhenUsed="0"/>
+    <w:lsdException w:name="Light Grid Accent 6" w:semiHidden="0" w:uiPriority="62" w:unhideWhenUsed="0"/>
+    <w:lsdException w:name="Medium Shading 1 Accent 6" w:semiHidden="0" w:uiPriority="63" w:unhideWhenUsed="0"/>
+    <w:lsdException w:name="Medium Shading 2 Accent 6" w:semiHidden="0" w:uiPriority="64" w:unhideWhenUsed="0"/>
+    <w:lsdException w:name="Medium List 1 Accent 6" w:semiHidden="0" w:uiPriority="65" w:unhideWhenUsed="0"/>
+    <w:lsdException w:name="Medium List 2 Accent 6" w:semiHidden="0" w:uiPriority="66" w:unhideWhenUsed="0"/>
+    <w:lsdException w:name="Medium Grid 1 Accent 6" w:semiHidden="0" w:uiPriority="67" w:unhideWhenUsed="0"/>
+    <w:lsdException w:name="Medium Grid 2 Accent 6" w:semiHidden="0" w:uiPriority="68" w:unhideWhenUsed="0"/>
+    <w:lsdException w:name="Medium Grid 3 Accent 6" w:semiHidden="0" w:uiPriority="69" w:unhideWhenUsed="0"/>
+    <w:lsdException w:name="Dark List Accent 6" w:semiHidden="0" w:uiPriority="70" w:unhideWhenUsed="0"/>
+    <w:lsdException w:name="Colorful Shading Accent 6" w:semiHidden="0" w:uiPriority="71" w:unhideWhenUsed="0"/>
+    <w:lsdException w:name="Colorful List Accent 6" w:semiHidden="0" w:uiPriority="72" w:unhideWhenUsed="0"/>
+    <w:lsdException w:name="Colorful Grid Accent 6" w:semiHidden="0" w:uiPriority="73" w:unhideWhenUsed="0"/>
+    <w:lsdException w:name="Subtle Emphasis" w:semiHidden="0" w:uiPriority="19" w:unhideWhenUsed="0" w:qFormat="1"/>
+    <w:lsdException w:name="Intense Emphasis" w:semiHidden="0" w:uiPriority="21" w:unhideWhenUsed="0" w:qFormat="1"/>
+    <w:lsdException w:name="Subtle Reference" w:semiHidden="0" w:uiPriority="31" w:unhideWhenUsed="0" w:qFormat="1"/>
+    <w:lsdException w:name="Intense Reference" w:semiHidden="0" w:uiPriority="32" w:unhideWhenUsed="0" w:qFormat="1"/>
+    <w:lsdException w:name="Book Title" w:semiHidden="0" w:uiPriority="33" w:unhideWhenUsed="0" w:qFormat="1"/>
+    <w:lsdException w:name="Bibliography" w:uiPriority="37"/>
+    <w:lsdException w:name="TOC Heading" w:uiPriority="39" w:qFormat="1"/>
+  </w:latentStyles>
+  <w:style w:type="paragraph" w:default="1" w:styleId="a">
+    <w:name w:val="Normal"/>
+    <w:qFormat/>
+    <w:pPr>
+      <w:widowControl w:val="0"/>
+      <w:jc w:val="both"/>
+    </w:pPr>
+  </w:style>
+  <w:style w:type="character" w:default="1" w:styleId="a0">
+    <w:name w:val="Default Paragraph Font"/>
+    <w:uiPriority w:val="1"/>
+    <w:semiHidden/>
+    <w:unhideWhenUsed/>
+  </w:style>
+  <w:style w:type="table" w:default="1" w:styleId="a1">
+    <w:name w:val="Normal Table"/>
+    <w:uiPriority w:val="99"/>
+    <w:semiHidden/>
+    <w:unhideWhenUsed/>
+    <w:tblPr>
+      <w:tblInd w:w="0" w:type="dxa"/>
+      <w:tblCellMar>
+        <w:top w:w="0" w:type="dxa"/>
+        <w:left w:w="108" w:type="dxa"/>
+        <w:bottom w:w="0" w:type="dxa"/>
+        <w:right w:w="108" w:type="dxa"/>
+      </w:tblCellMar>
+    </w:tblPr>
+  </w:style>
+  <w:style w:type="numbering" w:default="1" w:styleId="a2">
+    <w:name w:val="No List"/>
+    <w:uiPriority w:val="99"/>
+    <w:semiHidden/>
+    <w:unhideWhenUsed/>
   </w:style>
 </w:styles>
 </file>
 
 <file path=word/glossary/webSettings.xml><?xml version="1.0" encoding="utf-8"?>
-<w:webSettings xmlns:r="http://schemas.openxmlformats.org/officeDocument/2006/relationships" xmlns:w="http://schemas.openxmlformats.org/wordprocessingml/2006/main">
+<w:webSettings xmlns:mc="http://schemas.openxmlformats.org/markup-compatibility/2006" xmlns:r="http://schemas.openxmlformats.org/officeDocument/2006/relationships" xmlns:w="http://schemas.openxmlformats.org/wordprocessingml/2006/main" xmlns:w14="http://schemas.microsoft.com/office/word/2010/wordml" mc:Ignorable="w14">
   <w:allowPNG/>
-  <w:doNotSaveAsSingleFile/>
 </w:webSettings>
 </file>
 

</xml_diff>